<commit_message>
Doc: avance modelo CU
</commit_message>
<xml_diff>
--- a/2. Etapa de elaboración/Iteración 2/Modelo de Casos de Uso/Modelo de Casos de Uso.docx
+++ b/2. Etapa de elaboración/Iteración 2/Modelo de Casos de Uso/Modelo de Casos de Uso.docx
@@ -397,7 +397,7 @@
                   <w:sz w:val="72"/>
                   <w:szCs w:val="72"/>
                 </w:rPr>
-                <w:t>Modelo de Casos de Uso, Fase de elaboración, Iteración 2</w:t>
+                <w:t>Modelo de Casos de Uso</w:t>
               </w:r>
             </w:p>
           </w:sdtContent>
@@ -2162,20 +2162,18 @@
             <w:pStyle w:val="PSI-Ttulo"/>
           </w:pPr>
           <w:r>
-            <w:t>Modelo de Casos de Uso, Fase de elaboración, Iteración 2</w:t>
+            <w:t>Modelo de Casos de Uso</w:t>
           </w:r>
         </w:p>
       </w:sdtContent>
     </w:sdt>
     <w:p>
+      <w:pPr>
+        <w:pStyle w:val="PSI-Ttulo1"/>
+      </w:pPr>
       <w:bookmarkStart w:id="0" w:name="_Toc228266918"/>
       <w:bookmarkStart w:id="1" w:name="_Toc234682910"/>
       <w:bookmarkStart w:id="2" w:name="_Toc12016612"/>
-    </w:p>
-    <w:p>
-      <w:pPr>
-        <w:pStyle w:val="PSI-Ttulo1"/>
-      </w:pPr>
       <w:bookmarkStart w:id="3" w:name="_Toc257615412"/>
       <w:r>
         <w:t>Requerimientos</w:t>
@@ -2186,11 +2184,6 @@
     </w:p>
     <w:p>
       <w:pPr>
-        <w:pStyle w:val="MNormal"/>
-      </w:pPr>
-    </w:p>
-    <w:p>
-      <w:pPr>
         <w:pStyle w:val="PSI-Ttulo2"/>
       </w:pPr>
       <w:bookmarkStart w:id="4" w:name="_Toc228266919"/>
@@ -2205,28 +2198,595 @@
     </w:p>
     <w:p>
       <w:pPr>
-        <w:pStyle w:val="PSI-Comentario"/>
-        <w:rPr>
-          <w:lang w:eastAsia="ar-SA"/>
-        </w:rPr>
-      </w:pPr>
-      <w:r>
-        <w:rPr>
-          <w:lang w:eastAsia="ar-SA"/>
-        </w:rPr>
-        <w:t>[Indicar aquí los requerimientos funcionales</w:t>
-      </w:r>
-      <w:r>
-        <w:rPr>
-          <w:lang w:eastAsia="ar-SA"/>
-        </w:rPr>
-        <w:t>]</w:t>
+        <w:ind w:left="0" w:firstLine="0"/>
+        <w:jc w:val="both"/>
+      </w:pPr>
+      <w:r>
+        <w:t>En este apartado se describen las funcionalidades y servicios que deben ser provistos por el sistema.</w:t>
       </w:r>
     </w:p>
     <w:p>
       <w:pPr>
-        <w:pStyle w:val="MNormal"/>
-      </w:pPr>
+        <w:pStyle w:val="Prrafodelista"/>
+        <w:numPr>
+          <w:ilvl w:val="0"/>
+          <w:numId w:val="13"/>
+        </w:numPr>
+        <w:jc w:val="both"/>
+      </w:pPr>
+      <w:r>
+        <w:rPr>
+          <w:b/>
+          <w:bCs/>
+        </w:rPr>
+        <w:t>(RF01) Registrar usuarios:</w:t>
+      </w:r>
+      <w:r>
+        <w:t xml:space="preserve"> </w:t>
+      </w:r>
+      <w:r>
+        <w:t>El sistema permitirá a los usuarios registrar el nombre y email de los usuarios que tendrán acceso al sistema.</w:t>
+      </w:r>
+    </w:p>
+    <w:p>
+      <w:pPr>
+        <w:pStyle w:val="Prrafodelista"/>
+        <w:numPr>
+          <w:ilvl w:val="0"/>
+          <w:numId w:val="13"/>
+        </w:numPr>
+        <w:jc w:val="both"/>
+        <w:rPr>
+          <w:b/>
+          <w:bCs/>
+        </w:rPr>
+      </w:pPr>
+      <w:r>
+        <w:rPr>
+          <w:b/>
+          <w:bCs/>
+        </w:rPr>
+        <w:t>(RF02) Asignar perfil de usuario:</w:t>
+      </w:r>
+      <w:r>
+        <w:t xml:space="preserve"> </w:t>
+      </w:r>
+      <w:r>
+        <w:t>El sistema permitirá a los usuarios asignar los perfiles de los usuarios.</w:t>
+      </w:r>
+    </w:p>
+    <w:p>
+      <w:pPr>
+        <w:pStyle w:val="Prrafodelista"/>
+        <w:numPr>
+          <w:ilvl w:val="0"/>
+          <w:numId w:val="13"/>
+        </w:numPr>
+        <w:jc w:val="both"/>
+        <w:rPr>
+          <w:b/>
+          <w:bCs/>
+        </w:rPr>
+      </w:pPr>
+      <w:r>
+        <w:rPr>
+          <w:b/>
+          <w:bCs/>
+        </w:rPr>
+        <w:t>(</w:t>
+      </w:r>
+      <w:r>
+        <w:rPr>
+          <w:b/>
+          <w:bCs/>
+        </w:rPr>
+        <w:t>RF03</w:t>
+      </w:r>
+      <w:r>
+        <w:rPr>
+          <w:b/>
+          <w:bCs/>
+        </w:rPr>
+        <w:t>)</w:t>
+      </w:r>
+      <w:r>
+        <w:rPr>
+          <w:b/>
+          <w:bCs/>
+        </w:rPr>
+        <w:t xml:space="preserve"> Iniciar sesión</w:t>
+      </w:r>
+      <w:r>
+        <w:rPr>
+          <w:b/>
+          <w:bCs/>
+        </w:rPr>
+        <w:t xml:space="preserve">: </w:t>
+      </w:r>
+      <w:r>
+        <w:t>El sistema permitirá a los usuarios iniciar sesión con su cuenta de Google.</w:t>
+      </w:r>
+    </w:p>
+    <w:p>
+      <w:pPr>
+        <w:pStyle w:val="Prrafodelista"/>
+        <w:numPr>
+          <w:ilvl w:val="0"/>
+          <w:numId w:val="13"/>
+        </w:numPr>
+        <w:jc w:val="both"/>
+        <w:rPr>
+          <w:b/>
+          <w:bCs/>
+        </w:rPr>
+      </w:pPr>
+      <w:r>
+        <w:rPr>
+          <w:b/>
+          <w:bCs/>
+        </w:rPr>
+        <w:t>(</w:t>
+      </w:r>
+      <w:r>
+        <w:rPr>
+          <w:b/>
+          <w:bCs/>
+        </w:rPr>
+        <w:t>RF0</w:t>
+      </w:r>
+      <w:r>
+        <w:rPr>
+          <w:b/>
+          <w:bCs/>
+        </w:rPr>
+        <w:t>4</w:t>
+      </w:r>
+      <w:r>
+        <w:rPr>
+          <w:b/>
+          <w:bCs/>
+        </w:rPr>
+        <w:t>)</w:t>
+      </w:r>
+      <w:r>
+        <w:rPr>
+          <w:b/>
+          <w:bCs/>
+        </w:rPr>
+        <w:t xml:space="preserve"> Crear proyecto</w:t>
+      </w:r>
+      <w:r>
+        <w:rPr>
+          <w:b/>
+          <w:bCs/>
+        </w:rPr>
+        <w:t xml:space="preserve">: </w:t>
+      </w:r>
+      <w:r>
+        <w:t>El sistema permitirá a los usuarios crear proyectos.</w:t>
+      </w:r>
+    </w:p>
+    <w:p>
+      <w:pPr>
+        <w:pStyle w:val="Prrafodelista"/>
+        <w:numPr>
+          <w:ilvl w:val="0"/>
+          <w:numId w:val="13"/>
+        </w:numPr>
+        <w:jc w:val="both"/>
+        <w:rPr>
+          <w:b/>
+          <w:bCs/>
+        </w:rPr>
+      </w:pPr>
+      <w:r>
+        <w:rPr>
+          <w:b/>
+          <w:bCs/>
+        </w:rPr>
+        <w:t>(</w:t>
+      </w:r>
+      <w:r>
+        <w:rPr>
+          <w:b/>
+          <w:bCs/>
+        </w:rPr>
+        <w:t>RF05</w:t>
+      </w:r>
+      <w:r>
+        <w:rPr>
+          <w:b/>
+          <w:bCs/>
+        </w:rPr>
+        <w:t>)</w:t>
+      </w:r>
+      <w:r>
+        <w:rPr>
+          <w:b/>
+          <w:bCs/>
+        </w:rPr>
+        <w:t xml:space="preserve"> Asignar participantes</w:t>
+      </w:r>
+      <w:r>
+        <w:rPr>
+          <w:b/>
+          <w:bCs/>
+        </w:rPr>
+        <w:t>:</w:t>
+      </w:r>
+      <w:r>
+        <w:t xml:space="preserve"> </w:t>
+      </w:r>
+      <w:r>
+        <w:t>El sistema permitirá a los usuarios asignar los usuarios participantes de un proyecto.</w:t>
+      </w:r>
+    </w:p>
+    <w:p>
+      <w:pPr>
+        <w:pStyle w:val="Prrafodelista"/>
+        <w:numPr>
+          <w:ilvl w:val="0"/>
+          <w:numId w:val="13"/>
+        </w:numPr>
+        <w:jc w:val="both"/>
+        <w:rPr>
+          <w:b/>
+          <w:bCs/>
+        </w:rPr>
+      </w:pPr>
+      <w:r>
+        <w:rPr>
+          <w:b/>
+          <w:bCs/>
+        </w:rPr>
+        <w:t>(</w:t>
+      </w:r>
+      <w:r>
+        <w:rPr>
+          <w:b/>
+          <w:bCs/>
+        </w:rPr>
+        <w:t>RF06</w:t>
+      </w:r>
+      <w:r>
+        <w:rPr>
+          <w:b/>
+          <w:bCs/>
+        </w:rPr>
+        <w:t>)</w:t>
+      </w:r>
+      <w:r>
+        <w:rPr>
+          <w:b/>
+          <w:bCs/>
+        </w:rPr>
+        <w:t xml:space="preserve"> Modificar información del proyecto</w:t>
+      </w:r>
+      <w:r>
+        <w:rPr>
+          <w:b/>
+          <w:bCs/>
+        </w:rPr>
+        <w:t>:</w:t>
+      </w:r>
+      <w:r>
+        <w:t xml:space="preserve"> </w:t>
+      </w:r>
+      <w:r>
+        <w:t>El sistema permitirá a los usuarios modificar la información del proyecto</w:t>
+      </w:r>
+      <w:r>
+        <w:t>.</w:t>
+      </w:r>
+    </w:p>
+    <w:p>
+      <w:pPr>
+        <w:pStyle w:val="Prrafodelista"/>
+        <w:numPr>
+          <w:ilvl w:val="0"/>
+          <w:numId w:val="13"/>
+        </w:numPr>
+        <w:jc w:val="both"/>
+      </w:pPr>
+      <w:r>
+        <w:rPr>
+          <w:b/>
+          <w:bCs/>
+        </w:rPr>
+        <w:t>(RF07) Añadir riesgos:</w:t>
+      </w:r>
+      <w:r>
+        <w:t xml:space="preserve"> </w:t>
+      </w:r>
+      <w:r>
+        <w:t>El sistema permitirá a los usuarios cargar riesgos a un listado de riesgos del proyecto.</w:t>
+      </w:r>
+    </w:p>
+    <w:p>
+      <w:pPr>
+        <w:pStyle w:val="Prrafodelista"/>
+        <w:numPr>
+          <w:ilvl w:val="0"/>
+          <w:numId w:val="13"/>
+        </w:numPr>
+        <w:jc w:val="both"/>
+      </w:pPr>
+      <w:r>
+        <w:rPr>
+          <w:b/>
+          <w:bCs/>
+        </w:rPr>
+        <w:t>(RF08) Modificar riesgos:</w:t>
+      </w:r>
+      <w:r>
+        <w:t xml:space="preserve"> </w:t>
+      </w:r>
+      <w:r>
+        <w:t>El sistema permitirá a los usuarios modificar y eliminar los riesgos en la lista de riesgos.</w:t>
+      </w:r>
+    </w:p>
+    <w:p>
+      <w:pPr>
+        <w:pStyle w:val="Prrafodelista"/>
+        <w:numPr>
+          <w:ilvl w:val="0"/>
+          <w:numId w:val="13"/>
+        </w:numPr>
+        <w:jc w:val="both"/>
+      </w:pPr>
+      <w:r>
+        <w:rPr>
+          <w:b/>
+          <w:bCs/>
+        </w:rPr>
+        <w:t>(RF09) Añadir, modificar y eliminar categorías:</w:t>
+      </w:r>
+      <w:r>
+        <w:t xml:space="preserve"> </w:t>
+      </w:r>
+      <w:r>
+        <w:t>El sistema permitirá a los usuarios añadir, eliminar y modificar categorías de riesgos.</w:t>
+      </w:r>
+    </w:p>
+    <w:p>
+      <w:pPr>
+        <w:pStyle w:val="Prrafodelista"/>
+        <w:numPr>
+          <w:ilvl w:val="0"/>
+          <w:numId w:val="13"/>
+        </w:numPr>
+        <w:jc w:val="both"/>
+      </w:pPr>
+      <w:r>
+        <w:rPr>
+          <w:b/>
+          <w:bCs/>
+        </w:rPr>
+        <w:t>(RF10) Evaluar riesgo:</w:t>
+      </w:r>
+      <w:r>
+        <w:t xml:space="preserve"> </w:t>
+      </w:r>
+      <w:r>
+        <w:t>El sistema permitirá a los usuarios realizar evaluaciones de los riesgos.</w:t>
+      </w:r>
+    </w:p>
+    <w:p>
+      <w:pPr>
+        <w:pStyle w:val="Prrafodelista"/>
+        <w:numPr>
+          <w:ilvl w:val="0"/>
+          <w:numId w:val="13"/>
+        </w:numPr>
+        <w:jc w:val="both"/>
+      </w:pPr>
+      <w:r>
+        <w:rPr>
+          <w:b/>
+          <w:bCs/>
+        </w:rPr>
+        <w:t>(RF11) Mostrar riesgos prioritarios:</w:t>
+      </w:r>
+      <w:r>
+        <w:t xml:space="preserve"> </w:t>
+      </w:r>
+      <w:r>
+        <w:t>El sistema deberá presentar una lista de riesgos prioritarios en base a las evaluaciones realizadas</w:t>
+      </w:r>
+      <w:r>
+        <w:t>.</w:t>
+      </w:r>
+    </w:p>
+    <w:p>
+      <w:pPr>
+        <w:pStyle w:val="Prrafodelista"/>
+        <w:numPr>
+          <w:ilvl w:val="0"/>
+          <w:numId w:val="13"/>
+        </w:numPr>
+        <w:jc w:val="both"/>
+      </w:pPr>
+      <w:r>
+        <w:rPr>
+          <w:b/>
+          <w:bCs/>
+        </w:rPr>
+        <w:t>(RF12) Generar planes:</w:t>
+      </w:r>
+      <w:r>
+        <w:t xml:space="preserve"> </w:t>
+      </w:r>
+      <w:r>
+        <w:t>El sistema permitirá generar planes de mitigación y contingencia contra los riesgos del proyecto</w:t>
+      </w:r>
+      <w:r>
+        <w:t>.</w:t>
+      </w:r>
+    </w:p>
+    <w:p>
+      <w:pPr>
+        <w:pStyle w:val="Prrafodelista"/>
+        <w:numPr>
+          <w:ilvl w:val="0"/>
+          <w:numId w:val="13"/>
+        </w:numPr>
+        <w:jc w:val="both"/>
+      </w:pPr>
+      <w:r>
+        <w:rPr>
+          <w:b/>
+          <w:bCs/>
+        </w:rPr>
+        <w:t>(RF13) Programar evaluación:</w:t>
+      </w:r>
+      <w:r>
+        <w:t xml:space="preserve"> </w:t>
+      </w:r>
+      <w:r>
+        <w:t>El sistema permitirá a los usuarios especificar cuándo se realizará la próxima evaluación de los riesgos para un riesgo en particular o para un conjunto de riesgos.</w:t>
+      </w:r>
+    </w:p>
+    <w:p>
+      <w:pPr>
+        <w:pStyle w:val="Prrafodelista"/>
+        <w:numPr>
+          <w:ilvl w:val="0"/>
+          <w:numId w:val="13"/>
+        </w:numPr>
+        <w:jc w:val="both"/>
+      </w:pPr>
+      <w:r>
+        <w:rPr>
+          <w:b/>
+          <w:bCs/>
+        </w:rPr>
+        <w:t>(RF14) Marcar evaluación pendiente:</w:t>
+      </w:r>
+      <w:r>
+        <w:t xml:space="preserve"> </w:t>
+      </w:r>
+      <w:r>
+        <w:t>El sistema marcara visualmente los riesgos que tengan una evaluación pendiente.</w:t>
+      </w:r>
+    </w:p>
+    <w:p>
+      <w:pPr>
+        <w:pStyle w:val="Prrafodelista"/>
+        <w:numPr>
+          <w:ilvl w:val="0"/>
+          <w:numId w:val="13"/>
+        </w:numPr>
+        <w:jc w:val="both"/>
+      </w:pPr>
+      <w:r>
+        <w:rPr>
+          <w:b/>
+          <w:bCs/>
+        </w:rPr>
+        <w:t>(RF15) Marcar planificación pendiente:</w:t>
+      </w:r>
+      <w:r>
+        <w:t xml:space="preserve"> </w:t>
+      </w:r>
+      <w:r>
+        <w:t>El sistema marcará</w:t>
+      </w:r>
+      <w:r>
+        <w:t xml:space="preserve"> los riesgos prioritarios sobre los que no se hayan realizado planes de contingencia y/o mitigación.</w:t>
+      </w:r>
+    </w:p>
+    <w:p>
+      <w:pPr>
+        <w:pStyle w:val="Prrafodelista"/>
+        <w:numPr>
+          <w:ilvl w:val="0"/>
+          <w:numId w:val="13"/>
+        </w:numPr>
+        <w:jc w:val="both"/>
+      </w:pPr>
+      <w:r>
+        <w:rPr>
+          <w:b/>
+          <w:bCs/>
+        </w:rPr>
+        <w:t>(RF16) Generar informe:</w:t>
+      </w:r>
+      <w:r>
+        <w:t xml:space="preserve"> </w:t>
+      </w:r>
+      <w:r>
+        <w:t>El sistema permitirá a los usuarios generar informes.</w:t>
+      </w:r>
+    </w:p>
+    <w:p>
+      <w:pPr>
+        <w:pStyle w:val="Prrafodelista"/>
+        <w:numPr>
+          <w:ilvl w:val="0"/>
+          <w:numId w:val="13"/>
+        </w:numPr>
+        <w:jc w:val="both"/>
+      </w:pPr>
+      <w:r>
+        <w:rPr>
+          <w:b/>
+          <w:bCs/>
+        </w:rPr>
+        <w:t>(RF17) Presentar resúmenes y gráficos:</w:t>
+      </w:r>
+      <w:r>
+        <w:t xml:space="preserve"> </w:t>
+      </w:r>
+      <w:r>
+        <w:t>El sistema será capaz de presentar gráficos y resúmenes sobre la gestión de riesgo realizada.</w:t>
+      </w:r>
+    </w:p>
+    <w:p>
+      <w:pPr>
+        <w:pStyle w:val="Prrafodelista"/>
+        <w:numPr>
+          <w:ilvl w:val="0"/>
+          <w:numId w:val="13"/>
+        </w:numPr>
+        <w:jc w:val="both"/>
+      </w:pPr>
+      <w:r>
+        <w:rPr>
+          <w:b/>
+          <w:bCs/>
+        </w:rPr>
+        <w:lastRenderedPageBreak/>
+        <w:t>(RF18) Presentar evolución de riesgos:</w:t>
+      </w:r>
+      <w:r>
+        <w:t xml:space="preserve"> </w:t>
+      </w:r>
+      <w:r>
+        <w:t>El sistema será capaz de presentar la evolución de los riesgos y acciones tomadas durante cada iteración.</w:t>
+      </w:r>
+    </w:p>
+    <w:p>
+      <w:pPr>
+        <w:pStyle w:val="Prrafodelista"/>
+        <w:numPr>
+          <w:ilvl w:val="0"/>
+          <w:numId w:val="13"/>
+        </w:numPr>
+        <w:jc w:val="both"/>
+      </w:pPr>
+      <w:r>
+        <w:rPr>
+          <w:b/>
+          <w:bCs/>
+        </w:rPr>
+        <w:t>(RF19) Exportar informes, resúmenes y gráficos:</w:t>
+      </w:r>
+      <w:r>
+        <w:t xml:space="preserve"> </w:t>
+      </w:r>
+      <w:r>
+        <w:t>El sistema permitirá a los usuarios exportar informes, resúmenes y gráficos realizados.</w:t>
+      </w:r>
     </w:p>
     <w:p>
       <w:pPr>
@@ -2244,39 +2804,22 @@
     </w:p>
     <w:p>
       <w:pPr>
-        <w:pStyle w:val="PSI-Comentario"/>
+        <w:ind w:left="0" w:firstLine="0"/>
+        <w:jc w:val="both"/>
         <w:rPr>
-          <w:lang w:eastAsia="ar-SA"/>
+          <w:u w:val="single"/>
         </w:rPr>
       </w:pPr>
       <w:r>
-        <w:rPr>
-          <w:lang w:eastAsia="ar-SA"/>
-        </w:rPr>
-        <w:t>[Indicar aquí los requerimientos</w:t>
-      </w:r>
-      <w:r>
-        <w:rPr>
-          <w:lang w:eastAsia="ar-SA"/>
-        </w:rPr>
-        <w:t xml:space="preserve"> no</w:t>
-      </w:r>
-      <w:r>
-        <w:rPr>
-          <w:lang w:eastAsia="ar-SA"/>
-        </w:rPr>
-        <w:t xml:space="preserve"> funcionales</w:t>
-      </w:r>
-      <w:r>
-        <w:rPr>
-          <w:lang w:eastAsia="ar-SA"/>
-        </w:rPr>
-        <w:t>]</w:t>
+        <w:t>En este apartado se describen las características y restricciones que deberá cumplir el sistema durante su funcionamiento.</w:t>
       </w:r>
     </w:p>
     <w:p>
       <w:pPr>
         <w:pStyle w:val="MNormal"/>
+        <w:rPr>
+          <w:lang w:val="es-AR"/>
+        </w:rPr>
       </w:pPr>
     </w:p>
     <w:p>
@@ -3916,7 +4459,7 @@
       <w:headerReference w:type="default" r:id="rId16"/>
       <w:footerReference w:type="default" r:id="rId17"/>
       <w:pgSz w:w="11906" w:h="16838"/>
-      <w:pgMar w:top="1535" w:right="1701" w:bottom="1417" w:left="1701" w:header="567" w:footer="572" w:gutter="0"/>
+      <w:pgMar w:top="1537" w:right="1701" w:bottom="1418" w:left="1701" w:header="567" w:footer="573" w:gutter="0"/>
       <w:cols w:space="708"/>
       <w:titlePg/>
       <w:docGrid w:linePitch="360"/>
@@ -4388,19 +4931,7 @@
           <w:spacing w:before="0"/>
         </w:pPr>
         <w:r>
-          <w:t xml:space="preserve">Agustín Collareda, </w:t>
-        </w:r>
-        <w:r>
-          <w:t>Cintia Hern</w:t>
-        </w:r>
-        <w:r>
-          <w:t>a</w:t>
-        </w:r>
-        <w:r>
-          <w:t>ndez</w:t>
-        </w:r>
-        <w:r>
-          <w:t xml:space="preserve"> y Hugo Frey</w:t>
+          <w:t>Agustín Collareda, Cintia Hernandez, Hugo Frey</w:t>
         </w:r>
       </w:p>
     </w:sdtContent>
@@ -4458,16 +4989,8 @@
         <w:r>
           <w:rPr>
             <w:rFonts w:asciiTheme="majorHAnsi" w:eastAsiaTheme="majorEastAsia" w:hAnsiTheme="majorHAnsi" w:cstheme="majorBidi"/>
-            <w:lang w:val="es-AR"/>
           </w:rPr>
           <w:t>Modelo de Casos de Uso</w:t>
-        </w:r>
-        <w:r>
-          <w:rPr>
-            <w:rFonts w:asciiTheme="majorHAnsi" w:eastAsiaTheme="majorEastAsia" w:hAnsiTheme="majorHAnsi" w:cstheme="majorBidi"/>
-            <w:lang w:val="es-AR"/>
-          </w:rPr>
-          <w:t>, Fase de elaboración, Iteración 2</w:t>
         </w:r>
       </w:p>
     </w:sdtContent>
@@ -6123,6 +6646,119 @@
     </w:lvl>
   </w:abstractNum>
   <w:abstractNum w:abstractNumId="9" w15:restartNumberingAfterBreak="0">
+    <w:nsid w:val="734E50D8"/>
+    <w:multiLevelType w:val="hybridMultilevel"/>
+    <w:tmpl w:val="CFC66396"/>
+    <w:lvl w:ilvl="0" w:tplc="505E848E">
+      <w:start w:val="20"/>
+      <w:numFmt w:val="bullet"/>
+      <w:lvlText w:val=""/>
+      <w:lvlJc w:val="left"/>
+      <w:pPr>
+        <w:ind w:left="720" w:hanging="360"/>
+      </w:pPr>
+      <w:rPr>
+        <w:rFonts w:ascii="Symbol" w:eastAsiaTheme="minorHAnsi" w:hAnsi="Symbol" w:cstheme="minorBidi" w:hint="default"/>
+      </w:rPr>
+    </w:lvl>
+    <w:lvl w:ilvl="1" w:tplc="2C0A0003" w:tentative="1">
+      <w:start w:val="1"/>
+      <w:numFmt w:val="bullet"/>
+      <w:lvlText w:val="o"/>
+      <w:lvlJc w:val="left"/>
+      <w:pPr>
+        <w:ind w:left="1440" w:hanging="360"/>
+      </w:pPr>
+      <w:rPr>
+        <w:rFonts w:ascii="Courier New" w:hAnsi="Courier New" w:cs="Courier New" w:hint="default"/>
+      </w:rPr>
+    </w:lvl>
+    <w:lvl w:ilvl="2" w:tplc="2C0A0005" w:tentative="1">
+      <w:start w:val="1"/>
+      <w:numFmt w:val="bullet"/>
+      <w:lvlText w:val=""/>
+      <w:lvlJc w:val="left"/>
+      <w:pPr>
+        <w:ind w:left="2160" w:hanging="360"/>
+      </w:pPr>
+      <w:rPr>
+        <w:rFonts w:ascii="Wingdings" w:hAnsi="Wingdings" w:hint="default"/>
+      </w:rPr>
+    </w:lvl>
+    <w:lvl w:ilvl="3" w:tplc="2C0A0001" w:tentative="1">
+      <w:start w:val="1"/>
+      <w:numFmt w:val="bullet"/>
+      <w:lvlText w:val=""/>
+      <w:lvlJc w:val="left"/>
+      <w:pPr>
+        <w:ind w:left="2880" w:hanging="360"/>
+      </w:pPr>
+      <w:rPr>
+        <w:rFonts w:ascii="Symbol" w:hAnsi="Symbol" w:hint="default"/>
+      </w:rPr>
+    </w:lvl>
+    <w:lvl w:ilvl="4" w:tplc="2C0A0003" w:tentative="1">
+      <w:start w:val="1"/>
+      <w:numFmt w:val="bullet"/>
+      <w:lvlText w:val="o"/>
+      <w:lvlJc w:val="left"/>
+      <w:pPr>
+        <w:ind w:left="3600" w:hanging="360"/>
+      </w:pPr>
+      <w:rPr>
+        <w:rFonts w:ascii="Courier New" w:hAnsi="Courier New" w:cs="Courier New" w:hint="default"/>
+      </w:rPr>
+    </w:lvl>
+    <w:lvl w:ilvl="5" w:tplc="2C0A0005" w:tentative="1">
+      <w:start w:val="1"/>
+      <w:numFmt w:val="bullet"/>
+      <w:lvlText w:val=""/>
+      <w:lvlJc w:val="left"/>
+      <w:pPr>
+        <w:ind w:left="4320" w:hanging="360"/>
+      </w:pPr>
+      <w:rPr>
+        <w:rFonts w:ascii="Wingdings" w:hAnsi="Wingdings" w:hint="default"/>
+      </w:rPr>
+    </w:lvl>
+    <w:lvl w:ilvl="6" w:tplc="2C0A0001" w:tentative="1">
+      <w:start w:val="1"/>
+      <w:numFmt w:val="bullet"/>
+      <w:lvlText w:val=""/>
+      <w:lvlJc w:val="left"/>
+      <w:pPr>
+        <w:ind w:left="5040" w:hanging="360"/>
+      </w:pPr>
+      <w:rPr>
+        <w:rFonts w:ascii="Symbol" w:hAnsi="Symbol" w:hint="default"/>
+      </w:rPr>
+    </w:lvl>
+    <w:lvl w:ilvl="7" w:tplc="2C0A0003" w:tentative="1">
+      <w:start w:val="1"/>
+      <w:numFmt w:val="bullet"/>
+      <w:lvlText w:val="o"/>
+      <w:lvlJc w:val="left"/>
+      <w:pPr>
+        <w:ind w:left="5760" w:hanging="360"/>
+      </w:pPr>
+      <w:rPr>
+        <w:rFonts w:ascii="Courier New" w:hAnsi="Courier New" w:cs="Courier New" w:hint="default"/>
+      </w:rPr>
+    </w:lvl>
+    <w:lvl w:ilvl="8" w:tplc="2C0A0005" w:tentative="1">
+      <w:start w:val="1"/>
+      <w:numFmt w:val="bullet"/>
+      <w:lvlText w:val=""/>
+      <w:lvlJc w:val="left"/>
+      <w:pPr>
+        <w:ind w:left="6480" w:hanging="360"/>
+      </w:pPr>
+      <w:rPr>
+        <w:rFonts w:ascii="Wingdings" w:hAnsi="Wingdings" w:hint="default"/>
+      </w:rPr>
+    </w:lvl>
+  </w:abstractNum>
+  <w:abstractNum w:abstractNumId="10" w15:restartNumberingAfterBreak="0">
     <w:nsid w:val="7DD64906"/>
     <w:multiLevelType w:val="hybridMultilevel"/>
     <w:tmpl w:val="795E7434"/>
@@ -6264,13 +6900,16 @@
     <w:abstractNumId w:val="8"/>
   </w:num>
   <w:num w:numId="10" w16cid:durableId="633097244">
-    <w:abstractNumId w:val="9"/>
+    <w:abstractNumId w:val="10"/>
   </w:num>
   <w:num w:numId="11" w16cid:durableId="2094085152">
     <w:abstractNumId w:val="4"/>
   </w:num>
   <w:num w:numId="12" w16cid:durableId="2069914435">
     <w:abstractNumId w:val="7"/>
+  </w:num>
+  <w:num w:numId="13" w16cid:durableId="17052992">
+    <w:abstractNumId w:val="9"/>
   </w:num>
 </w:numbering>
 </file>
@@ -7423,6 +8062,17 @@
       <w:lang w:val="en-US"/>
     </w:rPr>
   </w:style>
+  <w:style w:type="paragraph" w:styleId="Prrafodelista">
+    <w:name w:val="List Paragraph"/>
+    <w:basedOn w:val="Normal"/>
+    <w:uiPriority w:val="34"/>
+    <w:qFormat/>
+    <w:rsid w:val="006B61A1"/>
+    <w:pPr>
+      <w:ind w:left="720"/>
+      <w:contextualSpacing/>
+    </w:pPr>
+  </w:style>
 </w:styles>
 </file>
 

</xml_diff>

<commit_message>
Doc: avances en modelo de CU
</commit_message>
<xml_diff>
--- a/2. Etapa de elaboración/Iteración 2/Modelo de Casos de Uso/Modelo de Casos de Uso.docx
+++ b/2. Etapa de elaboración/Iteración 2/Modelo de Casos de Uso/Modelo de Casos de Uso.docx
@@ -419,7 +419,27 @@
               <w:szCs w:val="36"/>
               <w:lang w:val="es-AR"/>
             </w:rPr>
-            <w:t>Vesta Risk Manager</w:t>
+            <w:t xml:space="preserve">Vesta </w:t>
+          </w:r>
+          <w:proofErr w:type="spellStart"/>
+          <w:r>
+            <w:rPr>
+              <w:rFonts w:ascii="Cambria" w:hAnsi="Cambria"/>
+              <w:sz w:val="36"/>
+              <w:szCs w:val="36"/>
+              <w:lang w:val="es-AR"/>
+            </w:rPr>
+            <w:t>Risk</w:t>
+          </w:r>
+          <w:proofErr w:type="spellEnd"/>
+          <w:r>
+            <w:rPr>
+              <w:rFonts w:ascii="Cambria" w:hAnsi="Cambria"/>
+              <w:sz w:val="36"/>
+              <w:szCs w:val="36"/>
+              <w:lang w:val="es-AR"/>
+            </w:rPr>
+            <w:t xml:space="preserve"> Manager</w:t>
           </w:r>
         </w:p>
         <w:p>
@@ -4007,14 +4027,14 @@
       </w:pPr>
       <w:bookmarkStart w:id="0" w:name="_Toc228266918"/>
       <w:bookmarkStart w:id="1" w:name="_Toc234682910"/>
-      <w:bookmarkStart w:id="2" w:name="_Toc12016612"/>
-      <w:bookmarkStart w:id="3" w:name="_Toc178333093"/>
+      <w:bookmarkStart w:id="2" w:name="_Toc178333093"/>
+      <w:bookmarkStart w:id="3" w:name="_Toc12016612"/>
       <w:r>
         <w:t>Requerimientos</w:t>
       </w:r>
       <w:bookmarkEnd w:id="0"/>
       <w:bookmarkEnd w:id="1"/>
-      <w:bookmarkEnd w:id="3"/>
+      <w:bookmarkEnd w:id="2"/>
     </w:p>
     <w:p>
       <w:pPr>
@@ -4721,7 +4741,15 @@
         <w:t xml:space="preserve"> </w:t>
       </w:r>
       <w:r>
-        <w:t>El sistema deberá ser integrado con UARGflow para el inicio de sesión de los usuarios.</w:t>
+        <w:t xml:space="preserve">El sistema deberá ser integrado con </w:t>
+      </w:r>
+      <w:proofErr w:type="spellStart"/>
+      <w:r>
+        <w:t>UARGflow</w:t>
+      </w:r>
+      <w:proofErr w:type="spellEnd"/>
+      <w:r>
+        <w:t xml:space="preserve"> para el inicio de sesión de los usuarios.</w:t>
       </w:r>
     </w:p>
     <w:p>
@@ -4742,7 +4770,7 @@
       <w:r>
         <w:t>Actores</w:t>
       </w:r>
-      <w:bookmarkEnd w:id="2"/>
+      <w:bookmarkEnd w:id="3"/>
       <w:bookmarkEnd w:id="10"/>
       <w:bookmarkEnd w:id="11"/>
       <w:bookmarkEnd w:id="12"/>
@@ -5007,7 +5035,18 @@
           </w:tcPr>
           <w:p>
             <w:r>
-              <w:t>Se comunica con UargFlow para autentificarse.</w:t>
+              <w:t xml:space="preserve">Se comunica con </w:t>
+            </w:r>
+            <w:proofErr w:type="spellStart"/>
+            <w:r>
+              <w:t>UARGf</w:t>
+            </w:r>
+            <w:r>
+              <w:t>low</w:t>
+            </w:r>
+            <w:proofErr w:type="spellEnd"/>
+            <w:r>
+              <w:t xml:space="preserve"> para autentificarse.</w:t>
             </w:r>
           </w:p>
         </w:tc>
@@ -5365,7 +5404,18 @@
               <w:jc w:val="both"/>
             </w:pPr>
             <w:r>
-              <w:t>Se comunica con UargFlow para autentificarse.</w:t>
+              <w:t xml:space="preserve">Se comunica con </w:t>
+            </w:r>
+            <w:proofErr w:type="spellStart"/>
+            <w:r>
+              <w:t>UARGf</w:t>
+            </w:r>
+            <w:r>
+              <w:t>low</w:t>
+            </w:r>
+            <w:proofErr w:type="spellEnd"/>
+            <w:r>
+              <w:t xml:space="preserve"> para autentificarse.</w:t>
             </w:r>
           </w:p>
         </w:tc>
@@ -5683,7 +5733,21 @@
           </w:tcPr>
           <w:p>
             <w:r>
-              <w:t>Se comunica con UargFlow para autentificarse.</w:t>
+              <w:t xml:space="preserve">Se comunica con </w:t>
+            </w:r>
+            <w:proofErr w:type="spellStart"/>
+            <w:r>
+              <w:t>U</w:t>
+            </w:r>
+            <w:r>
+              <w:t>ARGf</w:t>
+            </w:r>
+            <w:r>
+              <w:t>low</w:t>
+            </w:r>
+            <w:proofErr w:type="spellEnd"/>
+            <w:r>
+              <w:t xml:space="preserve"> para autentificarse.</w:t>
             </w:r>
           </w:p>
           <w:p>
@@ -5765,11 +5829,13 @@
         <w:pStyle w:val="PSI-Ttulo2"/>
       </w:pPr>
       <w:bookmarkStart w:id="17" w:name="_Toc178333100"/>
+      <w:proofErr w:type="spellStart"/>
       <w:r>
         <w:lastRenderedPageBreak/>
         <w:t>UARGflow</w:t>
       </w:r>
       <w:bookmarkEnd w:id="17"/>
+      <w:proofErr w:type="spellEnd"/>
     </w:p>
     <w:p>
       <w:pPr>
@@ -5847,12 +5913,14 @@
                 <w:sz w:val="24"/>
               </w:rPr>
             </w:pPr>
+            <w:proofErr w:type="spellStart"/>
             <w:r>
               <w:rPr>
                 <w:sz w:val="24"/>
               </w:rPr>
               <w:t>UARGflow</w:t>
             </w:r>
+            <w:proofErr w:type="spellEnd"/>
           </w:p>
         </w:tc>
         <w:tc>
@@ -6107,9 +6175,9 @@
       <w:bookmarkStart w:id="24" w:name="_Toc234682917"/>
       <w:bookmarkStart w:id="25" w:name="_Toc235346532"/>
       <w:bookmarkStart w:id="26" w:name="_Toc177738433"/>
-      <w:bookmarkStart w:id="27" w:name="_Toc228266926"/>
-      <w:bookmarkStart w:id="28" w:name="_Toc234682918"/>
-      <w:bookmarkStart w:id="29" w:name="_Toc178333102"/>
+      <w:bookmarkStart w:id="27" w:name="_Toc178333102"/>
+      <w:bookmarkStart w:id="28" w:name="_Toc228266926"/>
+      <w:bookmarkStart w:id="29" w:name="_Toc234682918"/>
       <w:r>
         <w:t>Caso de Uso 1</w:t>
       </w:r>
@@ -6121,20 +6189,20 @@
         <w:t>: Autentificarse.</w:t>
       </w:r>
       <w:bookmarkEnd w:id="26"/>
-      <w:bookmarkEnd w:id="29"/>
+      <w:bookmarkEnd w:id="27"/>
     </w:p>
     <w:p>
       <w:pPr>
         <w:pStyle w:val="PSI-Ttulo3"/>
       </w:pPr>
-      <w:bookmarkStart w:id="30" w:name="_Toc177738436"/>
-      <w:bookmarkStart w:id="31" w:name="_Toc178333103"/>
-      <w:bookmarkEnd w:id="27"/>
+      <w:bookmarkStart w:id="30" w:name="_Toc178333103"/>
+      <w:bookmarkStart w:id="31" w:name="_Toc177738436"/>
       <w:bookmarkEnd w:id="28"/>
+      <w:bookmarkEnd w:id="29"/>
       <w:r>
         <w:t>Descripción</w:t>
       </w:r>
-      <w:bookmarkEnd w:id="31"/>
+      <w:bookmarkEnd w:id="30"/>
     </w:p>
     <w:tbl>
       <w:tblPr>
@@ -6164,8 +6232,16 @@
               <w:rPr>
                 <w:lang w:eastAsia="ar-SA"/>
               </w:rPr>
-              <w:t>Actores: Administrador del sistema; Líder del proyecto; Desarrollador; UARGflow</w:t>
-            </w:r>
+              <w:t xml:space="preserve">Actores: Administrador del sistema; Líder del proyecto; Desarrollador; </w:t>
+            </w:r>
+            <w:proofErr w:type="spellStart"/>
+            <w:r>
+              <w:rPr>
+                <w:lang w:eastAsia="ar-SA"/>
+              </w:rPr>
+              <w:t>UARGflow</w:t>
+            </w:r>
+            <w:proofErr w:type="spellEnd"/>
           </w:p>
         </w:tc>
       </w:tr>
@@ -6331,7 +6407,69 @@
               <w:rPr>
                 <w:lang w:eastAsia="ar-SA"/>
               </w:rPr>
-              <w:t>En caso de que si, el sistema brinda acceso al usuario. En caso de no ir al subflujo 1.</w:t>
+              <w:t xml:space="preserve">En caso </w:t>
+            </w:r>
+            <w:r>
+              <w:rPr>
+                <w:lang w:eastAsia="ar-SA"/>
+              </w:rPr>
+              <w:t>positivo</w:t>
+            </w:r>
+            <w:r>
+              <w:rPr>
+                <w:lang w:eastAsia="ar-SA"/>
+              </w:rPr>
+              <w:t xml:space="preserve">, el sistema brinda acceso al usuario. </w:t>
+            </w:r>
+            <w:r>
+              <w:rPr>
+                <w:lang w:eastAsia="ar-SA"/>
+              </w:rPr>
+              <w:t>C</w:t>
+            </w:r>
+            <w:r>
+              <w:rPr>
+                <w:lang w:eastAsia="ar-SA"/>
+              </w:rPr>
+              <w:t xml:space="preserve">aso </w:t>
+            </w:r>
+            <w:r>
+              <w:rPr>
+                <w:lang w:eastAsia="ar-SA"/>
+              </w:rPr>
+              <w:t>contrario continúa en</w:t>
+            </w:r>
+            <w:r>
+              <w:rPr>
+                <w:lang w:eastAsia="ar-SA"/>
+              </w:rPr>
+              <w:t xml:space="preserve"> </w:t>
+            </w:r>
+            <w:proofErr w:type="spellStart"/>
+            <w:r>
+              <w:rPr>
+                <w:b/>
+                <w:bCs/>
+                <w:lang w:eastAsia="ar-SA"/>
+              </w:rPr>
+              <w:t>S</w:t>
+            </w:r>
+            <w:r>
+              <w:rPr>
+                <w:b/>
+                <w:bCs/>
+                <w:lang w:eastAsia="ar-SA"/>
+              </w:rPr>
+              <w:t>ubflujo</w:t>
+            </w:r>
+            <w:proofErr w:type="spellEnd"/>
+            <w:r>
+              <w:rPr>
+                <w:b/>
+                <w:bCs/>
+                <w:lang w:eastAsia="ar-SA"/>
+              </w:rPr>
+              <w:t xml:space="preserve"> 1.</w:t>
             </w:r>
           </w:p>
           <w:p>
@@ -6367,11 +6505,19 @@
                 <w:lang w:eastAsia="ar-SA"/>
               </w:rPr>
             </w:pPr>
-            <w:r>
-              <w:rPr>
-                <w:lang w:eastAsia="ar-SA"/>
-              </w:rPr>
-              <w:t>Subflujo 1</w:t>
+            <w:proofErr w:type="spellStart"/>
+            <w:r>
+              <w:rPr>
+                <w:lang w:eastAsia="ar-SA"/>
+              </w:rPr>
+              <w:t>Subflujo</w:t>
+            </w:r>
+            <w:proofErr w:type="spellEnd"/>
+            <w:r>
+              <w:rPr>
+                <w:lang w:eastAsia="ar-SA"/>
+              </w:rPr>
+              <w:t xml:space="preserve"> 1</w:t>
             </w:r>
           </w:p>
         </w:tc>
@@ -6416,6 +6562,12 @@
               </w:rPr>
               <w:t>El sistema notifica que no posee ninguna cuenta vinculada</w:t>
             </w:r>
+            <w:r>
+              <w:rPr>
+                <w:lang w:eastAsia="ar-SA"/>
+              </w:rPr>
+              <w:t>.</w:t>
+            </w:r>
           </w:p>
           <w:p>
             <w:pPr>
@@ -6433,7 +6585,79 @@
               <w:rPr>
                 <w:lang w:eastAsia="ar-SA"/>
               </w:rPr>
-              <w:t>Continua en el flujo principal paso 1.</w:t>
+              <w:t>Contin</w:t>
+            </w:r>
+            <w:r>
+              <w:rPr>
+                <w:lang w:eastAsia="ar-SA"/>
+              </w:rPr>
+              <w:t>ú</w:t>
+            </w:r>
+            <w:r>
+              <w:rPr>
+                <w:lang w:eastAsia="ar-SA"/>
+              </w:rPr>
+              <w:t xml:space="preserve">a en </w:t>
+            </w:r>
+            <w:r>
+              <w:rPr>
+                <w:b/>
+                <w:bCs/>
+                <w:lang w:eastAsia="ar-SA"/>
+              </w:rPr>
+              <w:t>F</w:t>
+            </w:r>
+            <w:r>
+              <w:rPr>
+                <w:b/>
+                <w:bCs/>
+                <w:lang w:eastAsia="ar-SA"/>
+              </w:rPr>
+              <w:t xml:space="preserve">lujo </w:t>
+            </w:r>
+            <w:r>
+              <w:rPr>
+                <w:b/>
+                <w:bCs/>
+                <w:lang w:eastAsia="ar-SA"/>
+              </w:rPr>
+              <w:t>P</w:t>
+            </w:r>
+            <w:r>
+              <w:rPr>
+                <w:b/>
+                <w:bCs/>
+                <w:lang w:eastAsia="ar-SA"/>
+              </w:rPr>
+              <w:t>rincipal</w:t>
+            </w:r>
+            <w:r>
+              <w:rPr>
+                <w:lang w:eastAsia="ar-SA"/>
+              </w:rPr>
+              <w:t xml:space="preserve"> </w:t>
+            </w:r>
+            <w:r>
+              <w:rPr>
+                <w:b/>
+                <w:bCs/>
+                <w:lang w:eastAsia="ar-SA"/>
+              </w:rPr>
+              <w:t>P</w:t>
+            </w:r>
+            <w:r>
+              <w:rPr>
+                <w:b/>
+                <w:bCs/>
+                <w:lang w:eastAsia="ar-SA"/>
+              </w:rPr>
+              <w:t>aso 1</w:t>
+            </w:r>
+            <w:r>
+              <w:rPr>
+                <w:lang w:eastAsia="ar-SA"/>
+              </w:rPr>
+              <w:t>.</w:t>
             </w:r>
           </w:p>
         </w:tc>
@@ -6455,7 +6679,7 @@
       <w:r>
         <w:t>Caso de Uso 2: Administrar acceso al sistema.</w:t>
       </w:r>
-      <w:bookmarkEnd w:id="30"/>
+      <w:bookmarkEnd w:id="31"/>
       <w:bookmarkEnd w:id="32"/>
     </w:p>
     <w:p>
@@ -6676,7 +6900,167 @@
               <w:rPr>
                 <w:lang w:eastAsia="ar-SA"/>
               </w:rPr>
-              <w:t xml:space="preserve">El administrador ingresa a registrar usuario. En caso de que el administrador ingrese a eliminar usuario ir al subflujo 1. En caso de que el administrador ingrese a modificar usuario ir al subflujo 2. </w:t>
+              <w:t xml:space="preserve">El administrador ingresa a </w:t>
+            </w:r>
+            <w:r>
+              <w:rPr>
+                <w:lang w:eastAsia="ar-SA"/>
+              </w:rPr>
+              <w:t>“R</w:t>
+            </w:r>
+            <w:r>
+              <w:rPr>
+                <w:lang w:eastAsia="ar-SA"/>
+              </w:rPr>
+              <w:t>egistrar usuario</w:t>
+            </w:r>
+            <w:r>
+              <w:rPr>
+                <w:lang w:eastAsia="ar-SA"/>
+              </w:rPr>
+              <w:t>”</w:t>
+            </w:r>
+            <w:r>
+              <w:rPr>
+                <w:lang w:eastAsia="ar-SA"/>
+              </w:rPr>
+              <w:t xml:space="preserve">. En caso de que el administrador ingrese a </w:t>
+            </w:r>
+            <w:r>
+              <w:rPr>
+                <w:lang w:eastAsia="ar-SA"/>
+              </w:rPr>
+              <w:t>“E</w:t>
+            </w:r>
+            <w:r>
+              <w:rPr>
+                <w:lang w:eastAsia="ar-SA"/>
+              </w:rPr>
+              <w:t>liminar usuario</w:t>
+            </w:r>
+            <w:r>
+              <w:rPr>
+                <w:lang w:eastAsia="ar-SA"/>
+              </w:rPr>
+              <w:t>”</w:t>
+            </w:r>
+            <w:r>
+              <w:rPr>
+                <w:lang w:eastAsia="ar-SA"/>
+              </w:rPr>
+              <w:t xml:space="preserve"> </w:t>
+            </w:r>
+            <w:r>
+              <w:rPr>
+                <w:lang w:eastAsia="ar-SA"/>
+              </w:rPr>
+              <w:t>continúa en</w:t>
+            </w:r>
+            <w:r>
+              <w:rPr>
+                <w:lang w:eastAsia="ar-SA"/>
+              </w:rPr>
+              <w:t xml:space="preserve"> </w:t>
+            </w:r>
+            <w:proofErr w:type="spellStart"/>
+            <w:r>
+              <w:rPr>
+                <w:b/>
+                <w:bCs/>
+                <w:lang w:eastAsia="ar-SA"/>
+              </w:rPr>
+              <w:t>S</w:t>
+            </w:r>
+            <w:r>
+              <w:rPr>
+                <w:b/>
+                <w:bCs/>
+                <w:lang w:eastAsia="ar-SA"/>
+              </w:rPr>
+              <w:t>ubflujo</w:t>
+            </w:r>
+            <w:proofErr w:type="spellEnd"/>
+            <w:r>
+              <w:rPr>
+                <w:b/>
+                <w:bCs/>
+                <w:lang w:eastAsia="ar-SA"/>
+              </w:rPr>
+              <w:t xml:space="preserve"> 1</w:t>
+            </w:r>
+            <w:r>
+              <w:rPr>
+                <w:lang w:eastAsia="ar-SA"/>
+              </w:rPr>
+              <w:t xml:space="preserve">. En caso de que el administrador ingrese a </w:t>
+            </w:r>
+            <w:r>
+              <w:rPr>
+                <w:lang w:eastAsia="ar-SA"/>
+              </w:rPr>
+              <w:t>“M</w:t>
+            </w:r>
+            <w:r>
+              <w:rPr>
+                <w:lang w:eastAsia="ar-SA"/>
+              </w:rPr>
+              <w:t>odificar usuario</w:t>
+            </w:r>
+            <w:r>
+              <w:rPr>
+                <w:lang w:eastAsia="ar-SA"/>
+              </w:rPr>
+              <w:t>”</w:t>
+            </w:r>
+            <w:r>
+              <w:rPr>
+                <w:lang w:eastAsia="ar-SA"/>
+              </w:rPr>
+              <w:t xml:space="preserve"> </w:t>
+            </w:r>
+            <w:r>
+              <w:rPr>
+                <w:lang w:eastAsia="ar-SA"/>
+              </w:rPr>
+              <w:t>continúa en</w:t>
+            </w:r>
+            <w:r>
+              <w:rPr>
+                <w:lang w:eastAsia="ar-SA"/>
+              </w:rPr>
+              <w:t xml:space="preserve"> </w:t>
+            </w:r>
+            <w:proofErr w:type="spellStart"/>
+            <w:r>
+              <w:rPr>
+                <w:b/>
+                <w:bCs/>
+                <w:lang w:eastAsia="ar-SA"/>
+              </w:rPr>
+              <w:t>S</w:t>
+            </w:r>
+            <w:r>
+              <w:rPr>
+                <w:b/>
+                <w:bCs/>
+                <w:lang w:eastAsia="ar-SA"/>
+              </w:rPr>
+              <w:t>ubflujo</w:t>
+            </w:r>
+            <w:proofErr w:type="spellEnd"/>
+            <w:r>
+              <w:rPr>
+                <w:b/>
+                <w:bCs/>
+                <w:lang w:eastAsia="ar-SA"/>
+              </w:rPr>
+              <w:t xml:space="preserve"> 2</w:t>
+            </w:r>
+            <w:r>
+              <w:rPr>
+                <w:lang w:eastAsia="ar-SA"/>
+              </w:rPr>
+              <w:t xml:space="preserve">. </w:t>
             </w:r>
           </w:p>
           <w:p>
@@ -6714,13 +7098,19 @@
               <w:rPr>
                 <w:lang w:eastAsia="ar-SA"/>
               </w:rPr>
-              <w:t xml:space="preserve">El administrador registra </w:t>
-            </w:r>
-            <w:r>
-              <w:rPr>
-                <w:lang w:eastAsia="ar-SA"/>
-              </w:rPr>
-              <w:t>al usuario.</w:t>
+              <w:t xml:space="preserve">El administrador </w:t>
+            </w:r>
+            <w:r>
+              <w:rPr>
+                <w:lang w:eastAsia="ar-SA"/>
+              </w:rPr>
+              <w:t>completa los datos solicitados</w:t>
+            </w:r>
+            <w:r>
+              <w:rPr>
+                <w:lang w:eastAsia="ar-SA"/>
+              </w:rPr>
+              <w:t>.</w:t>
             </w:r>
           </w:p>
           <w:p>
@@ -6789,13 +7179,67 @@
               <w:rPr>
                 <w:lang w:eastAsia="ar-SA"/>
               </w:rPr>
-              <w:t>confirmar</w:t>
-            </w:r>
-            <w:r>
-              <w:rPr>
-                <w:lang w:eastAsia="ar-SA"/>
-              </w:rPr>
-              <w:t>. En caso de que seleccione cancelar</w:t>
+              <w:t>“C</w:t>
+            </w:r>
+            <w:r>
+              <w:rPr>
+                <w:lang w:eastAsia="ar-SA"/>
+              </w:rPr>
+              <w:t>onfirmar</w:t>
+            </w:r>
+            <w:r>
+              <w:rPr>
+                <w:lang w:eastAsia="ar-SA"/>
+              </w:rPr>
+              <w:t>”</w:t>
+            </w:r>
+            <w:r>
+              <w:rPr>
+                <w:lang w:eastAsia="ar-SA"/>
+              </w:rPr>
+              <w:t xml:space="preserve">. En caso de </w:t>
+            </w:r>
+            <w:r>
+              <w:rPr>
+                <w:lang w:eastAsia="ar-SA"/>
+              </w:rPr>
+              <w:t>s</w:t>
+            </w:r>
+            <w:r>
+              <w:rPr>
+                <w:lang w:eastAsia="ar-SA"/>
+              </w:rPr>
+              <w:t>eleccion</w:t>
+            </w:r>
+            <w:r>
+              <w:rPr>
+                <w:lang w:eastAsia="ar-SA"/>
+              </w:rPr>
+              <w:t>ar</w:t>
+            </w:r>
+            <w:r>
+              <w:rPr>
+                <w:lang w:eastAsia="ar-SA"/>
+              </w:rPr>
+              <w:t xml:space="preserve"> </w:t>
+            </w:r>
+            <w:r>
+              <w:rPr>
+                <w:lang w:eastAsia="ar-SA"/>
+              </w:rPr>
+              <w:t>“C</w:t>
+            </w:r>
+            <w:r>
+              <w:rPr>
+                <w:lang w:eastAsia="ar-SA"/>
+              </w:rPr>
+              <w:t>ancelar</w:t>
+            </w:r>
+            <w:r>
+              <w:rPr>
+                <w:lang w:eastAsia="ar-SA"/>
+              </w:rPr>
+              <w:t>”</w:t>
             </w:r>
             <w:r>
               <w:rPr>
@@ -6805,15 +7249,65 @@
             </w:r>
             <w:r>
               <w:rPr>
-                <w:lang w:eastAsia="ar-SA"/>
-              </w:rPr>
-              <w:t>flujo principal paso</w:t>
-            </w:r>
-            <w:r>
-              <w:rPr>
-                <w:lang w:eastAsia="ar-SA"/>
-              </w:rPr>
-              <w:t xml:space="preserve"> 1.</w:t>
+                <w:b/>
+                <w:bCs/>
+                <w:lang w:eastAsia="ar-SA"/>
+              </w:rPr>
+              <w:t>F</w:t>
+            </w:r>
+            <w:r>
+              <w:rPr>
+                <w:b/>
+                <w:bCs/>
+                <w:lang w:eastAsia="ar-SA"/>
+              </w:rPr>
+              <w:t xml:space="preserve">lujo </w:t>
+            </w:r>
+            <w:r>
+              <w:rPr>
+                <w:b/>
+                <w:bCs/>
+                <w:lang w:eastAsia="ar-SA"/>
+              </w:rPr>
+              <w:t>P</w:t>
+            </w:r>
+            <w:r>
+              <w:rPr>
+                <w:b/>
+                <w:bCs/>
+                <w:lang w:eastAsia="ar-SA"/>
+              </w:rPr>
+              <w:t xml:space="preserve">rincipal </w:t>
+            </w:r>
+            <w:r>
+              <w:rPr>
+                <w:b/>
+                <w:bCs/>
+                <w:lang w:eastAsia="ar-SA"/>
+              </w:rPr>
+              <w:t>P</w:t>
+            </w:r>
+            <w:r>
+              <w:rPr>
+                <w:b/>
+                <w:bCs/>
+                <w:lang w:eastAsia="ar-SA"/>
+              </w:rPr>
+              <w:t>aso</w:t>
+            </w:r>
+            <w:r>
+              <w:rPr>
+                <w:b/>
+                <w:bCs/>
+                <w:lang w:eastAsia="ar-SA"/>
+              </w:rPr>
+              <w:t xml:space="preserve"> 1</w:t>
+            </w:r>
+            <w:r>
+              <w:rPr>
+                <w:lang w:eastAsia="ar-SA"/>
+              </w:rPr>
+              <w:t>.</w:t>
             </w:r>
           </w:p>
           <w:p>
@@ -6833,6 +7327,12 @@
                 <w:lang w:eastAsia="ar-SA"/>
               </w:rPr>
               <w:t>El caso de uso termina</w:t>
+            </w:r>
+            <w:r>
+              <w:rPr>
+                <w:lang w:eastAsia="ar-SA"/>
+              </w:rPr>
+              <w:t>.</w:t>
             </w:r>
           </w:p>
         </w:tc>
@@ -6849,12 +7349,20 @@
                 <w:lang w:eastAsia="ar-SA"/>
               </w:rPr>
             </w:pPr>
+            <w:proofErr w:type="spellStart"/>
             <w:r>
               <w:rPr>
                 <w:lang w:eastAsia="ar-SA"/>
               </w:rPr>
               <w:lastRenderedPageBreak/>
-              <w:t>Subflujo 1</w:t>
+              <w:t>Subflujo</w:t>
+            </w:r>
+            <w:proofErr w:type="spellEnd"/>
+            <w:r>
+              <w:rPr>
+                <w:lang w:eastAsia="ar-SA"/>
+              </w:rPr>
+              <w:t xml:space="preserve"> 1</w:t>
             </w:r>
           </w:p>
         </w:tc>
@@ -6878,7 +7386,31 @@
               <w:rPr>
                 <w:lang w:eastAsia="ar-SA"/>
               </w:rPr>
-              <w:t>El administrador ingresa a eliminar usuario.</w:t>
+              <w:t xml:space="preserve">El administrador ingresa a </w:t>
+            </w:r>
+            <w:r>
+              <w:rPr>
+                <w:lang w:eastAsia="ar-SA"/>
+              </w:rPr>
+              <w:t>“E</w:t>
+            </w:r>
+            <w:r>
+              <w:rPr>
+                <w:lang w:eastAsia="ar-SA"/>
+              </w:rPr>
+              <w:t>liminar usuario</w:t>
+            </w:r>
+            <w:r>
+              <w:rPr>
+                <w:lang w:eastAsia="ar-SA"/>
+              </w:rPr>
+              <w:t>”</w:t>
+            </w:r>
+            <w:r>
+              <w:rPr>
+                <w:lang w:eastAsia="ar-SA"/>
+              </w:rPr>
+              <w:t>.</w:t>
             </w:r>
           </w:p>
           <w:p>
@@ -6935,7 +7467,97 @@
               <w:rPr>
                 <w:lang w:eastAsia="ar-SA"/>
               </w:rPr>
-              <w:t>El administrador confirma su acción. En caso de que no, vuelve al flujo principal paso 1</w:t>
+              <w:t>El administrador</w:t>
+            </w:r>
+            <w:r>
+              <w:rPr>
+                <w:lang w:eastAsia="ar-SA"/>
+              </w:rPr>
+              <w:t xml:space="preserve"> selecciona la opción “Confirmar”</w:t>
+            </w:r>
+            <w:r>
+              <w:rPr>
+                <w:lang w:eastAsia="ar-SA"/>
+              </w:rPr>
+              <w:t xml:space="preserve">. </w:t>
+            </w:r>
+            <w:r>
+              <w:rPr>
+                <w:lang w:eastAsia="ar-SA"/>
+              </w:rPr>
+              <w:t>C</w:t>
+            </w:r>
+            <w:r>
+              <w:rPr>
+                <w:lang w:eastAsia="ar-SA"/>
+              </w:rPr>
+              <w:t xml:space="preserve">aso </w:t>
+            </w:r>
+            <w:r>
+              <w:rPr>
+                <w:lang w:eastAsia="ar-SA"/>
+              </w:rPr>
+              <w:t>contrario selecciona “Cancelar” y</w:t>
+            </w:r>
+            <w:r>
+              <w:rPr>
+                <w:lang w:eastAsia="ar-SA"/>
+              </w:rPr>
+              <w:t xml:space="preserve"> vuelve al </w:t>
+            </w:r>
+            <w:r>
+              <w:rPr>
+                <w:b/>
+                <w:bCs/>
+                <w:lang w:eastAsia="ar-SA"/>
+              </w:rPr>
+              <w:t>F</w:t>
+            </w:r>
+            <w:r>
+              <w:rPr>
+                <w:b/>
+                <w:bCs/>
+                <w:lang w:eastAsia="ar-SA"/>
+              </w:rPr>
+              <w:t xml:space="preserve">lujo </w:t>
+            </w:r>
+            <w:r>
+              <w:rPr>
+                <w:b/>
+                <w:bCs/>
+                <w:lang w:eastAsia="ar-SA"/>
+              </w:rPr>
+              <w:t>P</w:t>
+            </w:r>
+            <w:r>
+              <w:rPr>
+                <w:b/>
+                <w:bCs/>
+                <w:lang w:eastAsia="ar-SA"/>
+              </w:rPr>
+              <w:t xml:space="preserve">rincipal </w:t>
+            </w:r>
+            <w:r>
+              <w:rPr>
+                <w:b/>
+                <w:bCs/>
+                <w:lang w:eastAsia="ar-SA"/>
+              </w:rPr>
+              <w:t>P</w:t>
+            </w:r>
+            <w:r>
+              <w:rPr>
+                <w:b/>
+                <w:bCs/>
+                <w:lang w:eastAsia="ar-SA"/>
+              </w:rPr>
+              <w:t>aso 1</w:t>
+            </w:r>
+            <w:r>
+              <w:rPr>
+                <w:lang w:eastAsia="ar-SA"/>
+              </w:rPr>
+              <w:t>.</w:t>
             </w:r>
           </w:p>
           <w:p>
@@ -6954,19 +7576,69 @@
               <w:rPr>
                 <w:lang w:eastAsia="ar-SA"/>
               </w:rPr>
-              <w:t xml:space="preserve">Vuelve al flujo principal </w:t>
-            </w:r>
-            <w:r>
-              <w:rPr>
-                <w:lang w:eastAsia="ar-SA"/>
-              </w:rPr>
-              <w:t xml:space="preserve">paso </w:t>
-            </w:r>
-            <w:r>
-              <w:rPr>
-                <w:lang w:eastAsia="ar-SA"/>
-              </w:rPr>
-              <w:t>1.</w:t>
+              <w:t xml:space="preserve">Vuelve al </w:t>
+            </w:r>
+            <w:r>
+              <w:rPr>
+                <w:b/>
+                <w:bCs/>
+                <w:lang w:eastAsia="ar-SA"/>
+              </w:rPr>
+              <w:t>F</w:t>
+            </w:r>
+            <w:r>
+              <w:rPr>
+                <w:b/>
+                <w:bCs/>
+                <w:lang w:eastAsia="ar-SA"/>
+              </w:rPr>
+              <w:t xml:space="preserve">lujo </w:t>
+            </w:r>
+            <w:r>
+              <w:rPr>
+                <w:b/>
+                <w:bCs/>
+                <w:lang w:eastAsia="ar-SA"/>
+              </w:rPr>
+              <w:t>P</w:t>
+            </w:r>
+            <w:r>
+              <w:rPr>
+                <w:b/>
+                <w:bCs/>
+                <w:lang w:eastAsia="ar-SA"/>
+              </w:rPr>
+              <w:t xml:space="preserve">rincipal </w:t>
+            </w:r>
+            <w:r>
+              <w:rPr>
+                <w:b/>
+                <w:bCs/>
+                <w:lang w:eastAsia="ar-SA"/>
+              </w:rPr>
+              <w:t>P</w:t>
+            </w:r>
+            <w:r>
+              <w:rPr>
+                <w:b/>
+                <w:bCs/>
+                <w:lang w:eastAsia="ar-SA"/>
+              </w:rPr>
+              <w:t xml:space="preserve">aso </w:t>
+            </w:r>
+            <w:r>
+              <w:rPr>
+                <w:b/>
+                <w:bCs/>
+                <w:lang w:eastAsia="ar-SA"/>
+              </w:rPr>
+              <w:t>1</w:t>
+            </w:r>
+            <w:r>
+              <w:rPr>
+                <w:lang w:eastAsia="ar-SA"/>
+              </w:rPr>
+              <w:t>.</w:t>
             </w:r>
           </w:p>
         </w:tc>
@@ -6983,11 +7655,19 @@
                 <w:lang w:eastAsia="ar-SA"/>
               </w:rPr>
             </w:pPr>
-            <w:r>
-              <w:rPr>
-                <w:lang w:eastAsia="ar-SA"/>
-              </w:rPr>
-              <w:t>Subflujo 2</w:t>
+            <w:proofErr w:type="spellStart"/>
+            <w:r>
+              <w:rPr>
+                <w:lang w:eastAsia="ar-SA"/>
+              </w:rPr>
+              <w:t>Subflujo</w:t>
+            </w:r>
+            <w:proofErr w:type="spellEnd"/>
+            <w:r>
+              <w:rPr>
+                <w:lang w:eastAsia="ar-SA"/>
+              </w:rPr>
+              <w:t xml:space="preserve"> 2</w:t>
             </w:r>
           </w:p>
         </w:tc>
@@ -7018,7 +7698,19 @@
               <w:rPr>
                 <w:lang w:eastAsia="ar-SA"/>
               </w:rPr>
-              <w:t>modificar usuario</w:t>
+              <w:t>“M</w:t>
+            </w:r>
+            <w:r>
+              <w:rPr>
+                <w:lang w:eastAsia="ar-SA"/>
+              </w:rPr>
+              <w:t>odificar usuario</w:t>
+            </w:r>
+            <w:r>
+              <w:rPr>
+                <w:lang w:eastAsia="ar-SA"/>
+              </w:rPr>
+              <w:t>”</w:t>
             </w:r>
             <w:r>
               <w:rPr>
@@ -7044,19 +7736,7 @@
               <w:rPr>
                 <w:lang w:eastAsia="ar-SA"/>
               </w:rPr>
-              <w:t>El administrador selecciona</w:t>
-            </w:r>
-            <w:r>
-              <w:rPr>
-                <w:lang w:eastAsia="ar-SA"/>
-              </w:rPr>
-              <w:t xml:space="preserve"> al usuario a modificar</w:t>
-            </w:r>
-            <w:r>
-              <w:rPr>
-                <w:lang w:eastAsia="ar-SA"/>
-              </w:rPr>
-              <w:t>.</w:t>
+              <w:t>El administrador selecciona al usuario a modificar.</w:t>
             </w:r>
           </w:p>
           <w:p>
@@ -7102,6 +7782,12 @@
               <w:rPr>
                 <w:lang w:eastAsia="ar-SA"/>
               </w:rPr>
+              <w:t xml:space="preserve"> solicitados</w:t>
+            </w:r>
+            <w:r>
+              <w:rPr>
+                <w:lang w:eastAsia="ar-SA"/>
+              </w:rPr>
               <w:t>.</w:t>
             </w:r>
           </w:p>
@@ -7142,7 +7828,97 @@
               <w:rPr>
                 <w:lang w:eastAsia="ar-SA"/>
               </w:rPr>
-              <w:t>El administrador confirma su acción. En caso de que no, vuelve al flujo principal paso 1</w:t>
+              <w:t>El administrador</w:t>
+            </w:r>
+            <w:r>
+              <w:rPr>
+                <w:lang w:eastAsia="ar-SA"/>
+              </w:rPr>
+              <w:t xml:space="preserve"> selecciona la opción “Confirmar”</w:t>
+            </w:r>
+            <w:r>
+              <w:rPr>
+                <w:lang w:eastAsia="ar-SA"/>
+              </w:rPr>
+              <w:t xml:space="preserve">. </w:t>
+            </w:r>
+            <w:r>
+              <w:rPr>
+                <w:lang w:eastAsia="ar-SA"/>
+              </w:rPr>
+              <w:t>C</w:t>
+            </w:r>
+            <w:r>
+              <w:rPr>
+                <w:lang w:eastAsia="ar-SA"/>
+              </w:rPr>
+              <w:t xml:space="preserve">aso </w:t>
+            </w:r>
+            <w:r>
+              <w:rPr>
+                <w:lang w:eastAsia="ar-SA"/>
+              </w:rPr>
+              <w:t>contrario selecciona “Cancelar” y</w:t>
+            </w:r>
+            <w:r>
+              <w:rPr>
+                <w:lang w:eastAsia="ar-SA"/>
+              </w:rPr>
+              <w:t xml:space="preserve"> vuelve al </w:t>
+            </w:r>
+            <w:r>
+              <w:rPr>
+                <w:b/>
+                <w:bCs/>
+                <w:lang w:eastAsia="ar-SA"/>
+              </w:rPr>
+              <w:t>F</w:t>
+            </w:r>
+            <w:r>
+              <w:rPr>
+                <w:b/>
+                <w:bCs/>
+                <w:lang w:eastAsia="ar-SA"/>
+              </w:rPr>
+              <w:t xml:space="preserve">lujo </w:t>
+            </w:r>
+            <w:r>
+              <w:rPr>
+                <w:b/>
+                <w:bCs/>
+                <w:lang w:eastAsia="ar-SA"/>
+              </w:rPr>
+              <w:t>P</w:t>
+            </w:r>
+            <w:r>
+              <w:rPr>
+                <w:b/>
+                <w:bCs/>
+                <w:lang w:eastAsia="ar-SA"/>
+              </w:rPr>
+              <w:t xml:space="preserve">rincipal </w:t>
+            </w:r>
+            <w:r>
+              <w:rPr>
+                <w:b/>
+                <w:bCs/>
+                <w:lang w:eastAsia="ar-SA"/>
+              </w:rPr>
+              <w:t>P</w:t>
+            </w:r>
+            <w:r>
+              <w:rPr>
+                <w:b/>
+                <w:bCs/>
+                <w:lang w:eastAsia="ar-SA"/>
+              </w:rPr>
+              <w:t>aso 1</w:t>
+            </w:r>
+            <w:r>
+              <w:rPr>
+                <w:lang w:eastAsia="ar-SA"/>
+              </w:rPr>
+              <w:t>.</w:t>
             </w:r>
           </w:p>
           <w:p>
@@ -7161,7 +7937,61 @@
               <w:rPr>
                 <w:lang w:eastAsia="ar-SA"/>
               </w:rPr>
-              <w:t>Vuelve al flujo principal paso 1.</w:t>
+              <w:t xml:space="preserve">Vuelve al </w:t>
+            </w:r>
+            <w:r>
+              <w:rPr>
+                <w:b/>
+                <w:bCs/>
+                <w:lang w:eastAsia="ar-SA"/>
+              </w:rPr>
+              <w:t>F</w:t>
+            </w:r>
+            <w:r>
+              <w:rPr>
+                <w:b/>
+                <w:bCs/>
+                <w:lang w:eastAsia="ar-SA"/>
+              </w:rPr>
+              <w:t xml:space="preserve">lujo </w:t>
+            </w:r>
+            <w:r>
+              <w:rPr>
+                <w:b/>
+                <w:bCs/>
+                <w:lang w:eastAsia="ar-SA"/>
+              </w:rPr>
+              <w:t>P</w:t>
+            </w:r>
+            <w:r>
+              <w:rPr>
+                <w:b/>
+                <w:bCs/>
+                <w:lang w:eastAsia="ar-SA"/>
+              </w:rPr>
+              <w:t xml:space="preserve">rincipal </w:t>
+            </w:r>
+            <w:r>
+              <w:rPr>
+                <w:b/>
+                <w:bCs/>
+                <w:lang w:eastAsia="ar-SA"/>
+              </w:rPr>
+              <w:t>P</w:t>
+            </w:r>
+            <w:r>
+              <w:rPr>
+                <w:b/>
+                <w:bCs/>
+                <w:lang w:eastAsia="ar-SA"/>
+              </w:rPr>
+              <w:t>aso 1</w:t>
+            </w:r>
+            <w:r>
+              <w:rPr>
+                <w:lang w:eastAsia="ar-SA"/>
+              </w:rPr>
+              <w:t>.</w:t>
             </w:r>
           </w:p>
         </w:tc>
@@ -7214,13 +8044,23 @@
               </w:rPr>
               <w:t xml:space="preserve"> y continúa con el </w:t>
             </w:r>
+            <w:proofErr w:type="spellStart"/>
             <w:r>
               <w:rPr>
                 <w:b/>
                 <w:bCs/>
                 <w:lang w:eastAsia="ar-SA"/>
               </w:rPr>
-              <w:t>Subflujo 1</w:t>
+              <w:t>Subflujo</w:t>
+            </w:r>
+            <w:proofErr w:type="spellEnd"/>
+            <w:r>
+              <w:rPr>
+                <w:b/>
+                <w:bCs/>
+                <w:lang w:eastAsia="ar-SA"/>
+              </w:rPr>
+              <w:t xml:space="preserve"> 1</w:t>
             </w:r>
             <w:r>
               <w:rPr>
@@ -7434,13 +8274,123 @@
               <w:rPr>
                 <w:lang w:eastAsia="ar-SA"/>
               </w:rPr>
-              <w:t>El Administrador selecciona la opción de crear proyecto</w:t>
-            </w:r>
-            <w:r>
-              <w:rPr>
-                <w:lang w:eastAsia="ar-SA"/>
-              </w:rPr>
-              <w:t>. En caso de que seleccione modificar proyecto ir al subflujo 1.</w:t>
+              <w:t xml:space="preserve">El Administrador selecciona la opción </w:t>
+            </w:r>
+            <w:r>
+              <w:rPr>
+                <w:lang w:eastAsia="ar-SA"/>
+              </w:rPr>
+              <w:t>“C</w:t>
+            </w:r>
+            <w:r>
+              <w:rPr>
+                <w:lang w:eastAsia="ar-SA"/>
+              </w:rPr>
+              <w:t>rear proyecto</w:t>
+            </w:r>
+            <w:r>
+              <w:rPr>
+                <w:lang w:eastAsia="ar-SA"/>
+              </w:rPr>
+              <w:t>”</w:t>
+            </w:r>
+            <w:r>
+              <w:rPr>
+                <w:lang w:eastAsia="ar-SA"/>
+              </w:rPr>
+              <w:t xml:space="preserve">. En caso de </w:t>
+            </w:r>
+            <w:r>
+              <w:rPr>
+                <w:lang w:eastAsia="ar-SA"/>
+              </w:rPr>
+              <w:t>s</w:t>
+            </w:r>
+            <w:r>
+              <w:rPr>
+                <w:lang w:eastAsia="ar-SA"/>
+              </w:rPr>
+              <w:t>eleccion</w:t>
+            </w:r>
+            <w:r>
+              <w:rPr>
+                <w:lang w:eastAsia="ar-SA"/>
+              </w:rPr>
+              <w:t>ar</w:t>
+            </w:r>
+            <w:r>
+              <w:rPr>
+                <w:lang w:eastAsia="ar-SA"/>
+              </w:rPr>
+              <w:t xml:space="preserve"> </w:t>
+            </w:r>
+            <w:r>
+              <w:rPr>
+                <w:lang w:eastAsia="ar-SA"/>
+              </w:rPr>
+              <w:t>“M</w:t>
+            </w:r>
+            <w:r>
+              <w:rPr>
+                <w:lang w:eastAsia="ar-SA"/>
+              </w:rPr>
+              <w:t>odificar proyecto</w:t>
+            </w:r>
+            <w:r>
+              <w:rPr>
+                <w:lang w:eastAsia="ar-SA"/>
+              </w:rPr>
+              <w:t>”</w:t>
+            </w:r>
+            <w:r>
+              <w:rPr>
+                <w:lang w:eastAsia="ar-SA"/>
+              </w:rPr>
+              <w:t xml:space="preserve"> </w:t>
+            </w:r>
+            <w:r>
+              <w:rPr>
+                <w:lang w:eastAsia="ar-SA"/>
+              </w:rPr>
+              <w:t>continúa en</w:t>
+            </w:r>
+            <w:r>
+              <w:rPr>
+                <w:lang w:eastAsia="ar-SA"/>
+              </w:rPr>
+              <w:t xml:space="preserve"> </w:t>
+            </w:r>
+            <w:proofErr w:type="spellStart"/>
+            <w:r>
+              <w:rPr>
+                <w:b/>
+                <w:bCs/>
+                <w:lang w:eastAsia="ar-SA"/>
+              </w:rPr>
+              <w:t>S</w:t>
+            </w:r>
+            <w:r>
+              <w:rPr>
+                <w:b/>
+                <w:bCs/>
+                <w:lang w:eastAsia="ar-SA"/>
+              </w:rPr>
+              <w:t>ubflujo</w:t>
+            </w:r>
+            <w:proofErr w:type="spellEnd"/>
+            <w:r>
+              <w:rPr>
+                <w:b/>
+                <w:bCs/>
+                <w:lang w:eastAsia="ar-SA"/>
+              </w:rPr>
+              <w:t xml:space="preserve"> 1</w:t>
+            </w:r>
+            <w:r>
+              <w:rPr>
+                <w:lang w:eastAsia="ar-SA"/>
+              </w:rPr>
+              <w:t>.</w:t>
             </w:r>
           </w:p>
           <w:p>
@@ -7484,7 +8434,19 @@
               <w:rPr>
                 <w:lang w:eastAsia="ar-SA"/>
               </w:rPr>
-              <w:t>El administrador rellena los datos.</w:t>
+              <w:t>El administrador rellena los datos</w:t>
+            </w:r>
+            <w:r>
+              <w:rPr>
+                <w:lang w:eastAsia="ar-SA"/>
+              </w:rPr>
+              <w:t xml:space="preserve"> solicitados</w:t>
+            </w:r>
+            <w:r>
+              <w:rPr>
+                <w:lang w:eastAsia="ar-SA"/>
+              </w:rPr>
+              <w:t>.</w:t>
             </w:r>
           </w:p>
           <w:p>
@@ -7522,7 +8484,65 @@
               <w:rPr>
                 <w:lang w:eastAsia="ar-SA"/>
               </w:rPr>
-              <w:t>El administrador confirma. En caso de que no vuelve al paso 1</w:t>
+              <w:t xml:space="preserve">El administrador </w:t>
+            </w:r>
+            <w:r>
+              <w:rPr>
+                <w:lang w:eastAsia="ar-SA"/>
+              </w:rPr>
+              <w:t>selecciona la opción “Confirmar”</w:t>
+            </w:r>
+            <w:r>
+              <w:rPr>
+                <w:lang w:eastAsia="ar-SA"/>
+              </w:rPr>
+              <w:t xml:space="preserve">. </w:t>
+            </w:r>
+            <w:r>
+              <w:rPr>
+                <w:lang w:eastAsia="ar-SA"/>
+              </w:rPr>
+              <w:t>C</w:t>
+            </w:r>
+            <w:r>
+              <w:rPr>
+                <w:lang w:eastAsia="ar-SA"/>
+              </w:rPr>
+              <w:t xml:space="preserve">aso </w:t>
+            </w:r>
+            <w:r>
+              <w:rPr>
+                <w:lang w:eastAsia="ar-SA"/>
+              </w:rPr>
+              <w:t>contrario selecciona “Cancelar” y</w:t>
+            </w:r>
+            <w:r>
+              <w:rPr>
+                <w:lang w:eastAsia="ar-SA"/>
+              </w:rPr>
+              <w:t xml:space="preserve"> vuelve al </w:t>
+            </w:r>
+            <w:r>
+              <w:rPr>
+                <w:b/>
+                <w:bCs/>
+                <w:lang w:eastAsia="ar-SA"/>
+              </w:rPr>
+              <w:t>P</w:t>
+            </w:r>
+            <w:r>
+              <w:rPr>
+                <w:b/>
+                <w:bCs/>
+                <w:lang w:eastAsia="ar-SA"/>
+              </w:rPr>
+              <w:t>aso 1</w:t>
+            </w:r>
+            <w:r>
+              <w:rPr>
+                <w:lang w:eastAsia="ar-SA"/>
+              </w:rPr>
+              <w:t>.</w:t>
             </w:r>
           </w:p>
           <w:p>
@@ -7577,11 +8597,19 @@
                 <w:lang w:eastAsia="ar-SA"/>
               </w:rPr>
             </w:pPr>
-            <w:r>
-              <w:rPr>
-                <w:lang w:eastAsia="ar-SA"/>
-              </w:rPr>
-              <w:t>Subflujo 1</w:t>
+            <w:proofErr w:type="spellStart"/>
+            <w:r>
+              <w:rPr>
+                <w:lang w:eastAsia="ar-SA"/>
+              </w:rPr>
+              <w:t>Subflujo</w:t>
+            </w:r>
+            <w:proofErr w:type="spellEnd"/>
+            <w:r>
+              <w:rPr>
+                <w:lang w:eastAsia="ar-SA"/>
+              </w:rPr>
+              <w:t xml:space="preserve"> 1</w:t>
             </w:r>
           </w:p>
         </w:tc>
@@ -7606,19 +8634,7 @@
               <w:rPr>
                 <w:lang w:eastAsia="ar-SA"/>
               </w:rPr>
-              <w:t xml:space="preserve">El Administrador </w:t>
-            </w:r>
-            <w:r>
-              <w:rPr>
-                <w:lang w:eastAsia="ar-SA"/>
-              </w:rPr>
-              <w:t xml:space="preserve">selecciona </w:t>
-            </w:r>
-            <w:r>
-              <w:rPr>
-                <w:lang w:eastAsia="ar-SA"/>
-              </w:rPr>
-              <w:t>el proyecto que desea modificar.</w:t>
+              <w:t>El Administrador selecciona el proyecto que desea modificar.</w:t>
             </w:r>
           </w:p>
           <w:p>
@@ -7658,7 +8674,47 @@
               <w:rPr>
                 <w:lang w:eastAsia="ar-SA"/>
               </w:rPr>
-              <w:t>El administrador modifica los datos. En caso de que no, ir al paso 4</w:t>
+              <w:t xml:space="preserve">El administrador modifica los datos. </w:t>
+            </w:r>
+            <w:r>
+              <w:rPr>
+                <w:lang w:eastAsia="ar-SA"/>
+              </w:rPr>
+              <w:t>C</w:t>
+            </w:r>
+            <w:r>
+              <w:rPr>
+                <w:lang w:eastAsia="ar-SA"/>
+              </w:rPr>
+              <w:t xml:space="preserve">aso </w:t>
+            </w:r>
+            <w:r>
+              <w:rPr>
+                <w:lang w:eastAsia="ar-SA"/>
+              </w:rPr>
+              <w:t xml:space="preserve">contrario selecciona “Cancelar” y continúa en </w:t>
+            </w:r>
+            <w:r>
+              <w:rPr>
+                <w:b/>
+                <w:bCs/>
+                <w:lang w:eastAsia="ar-SA"/>
+              </w:rPr>
+              <w:t>P</w:t>
+            </w:r>
+            <w:r>
+              <w:rPr>
+                <w:b/>
+                <w:bCs/>
+                <w:lang w:eastAsia="ar-SA"/>
+              </w:rPr>
+              <w:t>aso 4</w:t>
+            </w:r>
+            <w:r>
+              <w:rPr>
+                <w:lang w:eastAsia="ar-SA"/>
+              </w:rPr>
+              <w:t>.</w:t>
             </w:r>
           </w:p>
           <w:p>
@@ -7698,6 +8754,7 @@
               <w:rPr>
                 <w:lang w:eastAsia="ar-SA"/>
               </w:rPr>
+              <w:lastRenderedPageBreak/>
               <w:t>El sistema despliega una lista de usuarios con la posibilidad de ser asignados a proyectos.</w:t>
             </w:r>
           </w:p>
@@ -7718,16 +8775,49 @@
               <w:rPr>
                 <w:lang w:eastAsia="ar-SA"/>
               </w:rPr>
-              <w:lastRenderedPageBreak/>
-              <w:t xml:space="preserve">Si el Administrador desea asignarlos, presiona el botón de confirmación. De lo contrario, presiona el botón “Cancelar” y continúa con el </w:t>
-            </w:r>
+              <w:t xml:space="preserve">Si el Administrador desea asignarlos, </w:t>
+            </w:r>
+            <w:r>
+              <w:rPr>
+                <w:lang w:eastAsia="ar-SA"/>
+              </w:rPr>
+              <w:t>selecciona la opción “Confirmar”</w:t>
+            </w:r>
+            <w:r>
+              <w:rPr>
+                <w:lang w:eastAsia="ar-SA"/>
+              </w:rPr>
+              <w:t xml:space="preserve">. De lo contrario, </w:t>
+            </w:r>
+            <w:r>
+              <w:rPr>
+                <w:lang w:eastAsia="ar-SA"/>
+              </w:rPr>
+              <w:t>selecciona la opción</w:t>
+            </w:r>
+            <w:r>
+              <w:rPr>
+                <w:lang w:eastAsia="ar-SA"/>
+              </w:rPr>
+              <w:t xml:space="preserve"> “Cancelar” y continúa con el </w:t>
+            </w:r>
+            <w:proofErr w:type="spellStart"/>
             <w:r>
               <w:rPr>
                 <w:b/>
                 <w:bCs/>
                 <w:lang w:eastAsia="ar-SA"/>
               </w:rPr>
-              <w:t xml:space="preserve">Subflujo </w:t>
+              <w:t>Subflujo</w:t>
+            </w:r>
+            <w:proofErr w:type="spellEnd"/>
+            <w:r>
+              <w:rPr>
+                <w:b/>
+                <w:bCs/>
+                <w:lang w:eastAsia="ar-SA"/>
+              </w:rPr>
+              <w:t xml:space="preserve"> </w:t>
             </w:r>
             <w:r>
               <w:rPr>
@@ -7758,12 +8848,20 @@
                 <w:lang w:eastAsia="ar-SA"/>
               </w:rPr>
             </w:pPr>
+            <w:proofErr w:type="spellStart"/>
             <w:r>
               <w:rPr>
                 <w:lang w:eastAsia="ar-SA"/>
               </w:rPr>
               <w:lastRenderedPageBreak/>
-              <w:t xml:space="preserve">Subflujo </w:t>
+              <w:t>Subflujo</w:t>
+            </w:r>
+            <w:proofErr w:type="spellEnd"/>
+            <w:r>
+              <w:rPr>
+                <w:lang w:eastAsia="ar-SA"/>
+              </w:rPr>
+              <w:t xml:space="preserve"> </w:t>
             </w:r>
             <w:r>
               <w:rPr>
@@ -7857,7 +8955,67 @@
               <w:rPr>
                 <w:lang w:eastAsia="ar-SA"/>
               </w:rPr>
-              <w:t>1. Los datos ingresados no son correctos o están incompletos. Continua al flujo principal al paso 2.</w:t>
+              <w:t xml:space="preserve">1. Los datos ingresados no son correctos o están incompletos. Continua al </w:t>
+            </w:r>
+            <w:r>
+              <w:rPr>
+                <w:b/>
+                <w:bCs/>
+                <w:lang w:eastAsia="ar-SA"/>
+              </w:rPr>
+              <w:t>F</w:t>
+            </w:r>
+            <w:r>
+              <w:rPr>
+                <w:b/>
+                <w:bCs/>
+                <w:lang w:eastAsia="ar-SA"/>
+              </w:rPr>
+              <w:t xml:space="preserve">lujo </w:t>
+            </w:r>
+            <w:r>
+              <w:rPr>
+                <w:b/>
+                <w:bCs/>
+                <w:lang w:eastAsia="ar-SA"/>
+              </w:rPr>
+              <w:t>P</w:t>
+            </w:r>
+            <w:r>
+              <w:rPr>
+                <w:b/>
+                <w:bCs/>
+                <w:lang w:eastAsia="ar-SA"/>
+              </w:rPr>
+              <w:t>rincipal</w:t>
+            </w:r>
+            <w:r>
+              <w:rPr>
+                <w:lang w:eastAsia="ar-SA"/>
+              </w:rPr>
+              <w:t xml:space="preserve"> al </w:t>
+            </w:r>
+            <w:r>
+              <w:rPr>
+                <w:b/>
+                <w:bCs/>
+                <w:lang w:eastAsia="ar-SA"/>
+              </w:rPr>
+              <w:t>P</w:t>
+            </w:r>
+            <w:r>
+              <w:rPr>
+                <w:b/>
+                <w:bCs/>
+                <w:lang w:eastAsia="ar-SA"/>
+              </w:rPr>
+              <w:t>aso 2</w:t>
+            </w:r>
+            <w:r>
+              <w:rPr>
+                <w:lang w:eastAsia="ar-SA"/>
+              </w:rPr>
+              <w:t>.</w:t>
             </w:r>
           </w:p>
           <w:p>
@@ -7884,13 +9042,23 @@
               </w:rPr>
               <w:t xml:space="preserve">. No existen proyectos y continúa con el </w:t>
             </w:r>
+            <w:proofErr w:type="spellStart"/>
             <w:r>
               <w:rPr>
                 <w:b/>
                 <w:bCs/>
                 <w:lang w:eastAsia="ar-SA"/>
               </w:rPr>
-              <w:t xml:space="preserve">Subflujo </w:t>
+              <w:t>Subflujo</w:t>
+            </w:r>
+            <w:proofErr w:type="spellEnd"/>
+            <w:r>
+              <w:rPr>
+                <w:b/>
+                <w:bCs/>
+                <w:lang w:eastAsia="ar-SA"/>
+              </w:rPr>
+              <w:t xml:space="preserve"> </w:t>
             </w:r>
             <w:r>
               <w:rPr>
@@ -7931,13 +9099,23 @@
               </w:rPr>
               <w:t xml:space="preserve">. No hay usuarios por asignar y continúa con el </w:t>
             </w:r>
+            <w:proofErr w:type="spellStart"/>
             <w:r>
               <w:rPr>
                 <w:b/>
                 <w:bCs/>
                 <w:lang w:eastAsia="ar-SA"/>
               </w:rPr>
-              <w:t xml:space="preserve">Subflujo </w:t>
+              <w:t>Subflujo</w:t>
+            </w:r>
+            <w:proofErr w:type="spellEnd"/>
+            <w:r>
+              <w:rPr>
+                <w:b/>
+                <w:bCs/>
+                <w:lang w:eastAsia="ar-SA"/>
+              </w:rPr>
+              <w:t xml:space="preserve"> </w:t>
             </w:r>
             <w:r>
               <w:rPr>
@@ -8191,27 +9369,25 @@
               <w:rPr>
                 <w:lang w:eastAsia="ar-SA"/>
               </w:rPr>
-              <w:t xml:space="preserve">El usuario </w:t>
-            </w:r>
-            <w:r>
-              <w:rPr>
-                <w:lang w:eastAsia="ar-SA"/>
-              </w:rPr>
-              <w:t xml:space="preserve">rellena </w:t>
-            </w:r>
-            <w:r>
-              <w:rPr>
-                <w:lang w:eastAsia="ar-SA"/>
-              </w:rPr>
-              <w:t xml:space="preserve">los datos y selecciona la opción “Guardar”. De lo contrario, presiona el botón “Cancelar” y continúa con el </w:t>
-            </w:r>
+              <w:t xml:space="preserve">El usuario rellena los datos y selecciona la opción “Guardar”. De lo contrario, presiona el botón “Cancelar” y continúa con el </w:t>
+            </w:r>
+            <w:proofErr w:type="spellStart"/>
             <w:r>
               <w:rPr>
                 <w:b/>
                 <w:bCs/>
                 <w:lang w:eastAsia="ar-SA"/>
               </w:rPr>
-              <w:t>Subflujo 1</w:t>
+              <w:t>Subflujo</w:t>
+            </w:r>
+            <w:proofErr w:type="spellEnd"/>
+            <w:r>
+              <w:rPr>
+                <w:b/>
+                <w:bCs/>
+                <w:lang w:eastAsia="ar-SA"/>
+              </w:rPr>
+              <w:t xml:space="preserve"> 1</w:t>
             </w:r>
             <w:r>
               <w:rPr>
@@ -8291,11 +9467,19 @@
                 <w:lang w:eastAsia="ar-SA"/>
               </w:rPr>
             </w:pPr>
-            <w:r>
-              <w:rPr>
-                <w:lang w:eastAsia="ar-SA"/>
-              </w:rPr>
-              <w:t>Subflujo 1</w:t>
+            <w:proofErr w:type="spellStart"/>
+            <w:r>
+              <w:rPr>
+                <w:lang w:eastAsia="ar-SA"/>
+              </w:rPr>
+              <w:t>Subflujo</w:t>
+            </w:r>
+            <w:proofErr w:type="spellEnd"/>
+            <w:r>
+              <w:rPr>
+                <w:lang w:eastAsia="ar-SA"/>
+              </w:rPr>
+              <w:t xml:space="preserve"> 1</w:t>
             </w:r>
           </w:p>
         </w:tc>
@@ -8416,11 +9600,63 @@
             </w:r>
             <w:r>
               <w:rPr>
+                <w:lang w:eastAsia="ar-SA"/>
+              </w:rPr>
+              <w:t>F</w:t>
+            </w:r>
+            <w:r>
+              <w:rPr>
                 <w:b/>
                 <w:bCs/>
                 <w:lang w:eastAsia="ar-SA"/>
               </w:rPr>
-              <w:t>flujo principal en el paso 3</w:t>
+              <w:t xml:space="preserve">lujo </w:t>
+            </w:r>
+            <w:r>
+              <w:rPr>
+                <w:b/>
+                <w:bCs/>
+                <w:lang w:eastAsia="ar-SA"/>
+              </w:rPr>
+              <w:t>P</w:t>
+            </w:r>
+            <w:r>
+              <w:rPr>
+                <w:b/>
+                <w:bCs/>
+                <w:lang w:eastAsia="ar-SA"/>
+              </w:rPr>
+              <w:t xml:space="preserve">rincipal </w:t>
+            </w:r>
+            <w:r>
+              <w:rPr>
+                <w:lang w:eastAsia="ar-SA"/>
+              </w:rPr>
+              <w:t>en el</w:t>
+            </w:r>
+            <w:r>
+              <w:rPr>
+                <w:b/>
+                <w:bCs/>
+                <w:lang w:eastAsia="ar-SA"/>
+              </w:rPr>
+              <w:t xml:space="preserve"> </w:t>
+            </w:r>
+            <w:r>
+              <w:rPr>
+                <w:b/>
+                <w:bCs/>
+                <w:lang w:eastAsia="ar-SA"/>
+              </w:rPr>
+              <w:t>P</w:t>
+            </w:r>
+            <w:r>
+              <w:rPr>
+                <w:b/>
+                <w:bCs/>
+                <w:lang w:eastAsia="ar-SA"/>
+              </w:rPr>
+              <w:t>aso 3</w:t>
             </w:r>
             <w:r>
               <w:rPr>
@@ -8586,6 +9822,7 @@
               <w:rPr>
                 <w:lang w:eastAsia="ar-SA"/>
               </w:rPr>
+              <w:lastRenderedPageBreak/>
               <w:t>Flujo principal</w:t>
             </w:r>
           </w:p>
@@ -8648,7 +9885,6 @@
               <w:rPr>
                 <w:lang w:eastAsia="ar-SA"/>
               </w:rPr>
-              <w:lastRenderedPageBreak/>
               <w:t>El usuario cambia los datos deseados y selecciona la opción “Guardar”.</w:t>
             </w:r>
             <w:r>
@@ -8657,13 +9893,23 @@
               </w:rPr>
               <w:t xml:space="preserve"> De lo contrario, presiona el botón “Cancelar” y continúa con el </w:t>
             </w:r>
+            <w:proofErr w:type="spellStart"/>
             <w:r>
               <w:rPr>
                 <w:b/>
                 <w:bCs/>
                 <w:lang w:eastAsia="ar-SA"/>
               </w:rPr>
-              <w:t>Subflujo 1</w:t>
+              <w:t>Subflujo</w:t>
+            </w:r>
+            <w:proofErr w:type="spellEnd"/>
+            <w:r>
+              <w:rPr>
+                <w:b/>
+                <w:bCs/>
+                <w:lang w:eastAsia="ar-SA"/>
+              </w:rPr>
+              <w:t xml:space="preserve"> 1</w:t>
             </w:r>
             <w:r>
               <w:rPr>
@@ -8743,12 +9989,19 @@
                 <w:lang w:eastAsia="ar-SA"/>
               </w:rPr>
             </w:pPr>
-            <w:r>
-              <w:rPr>
-                <w:lang w:eastAsia="ar-SA"/>
-              </w:rPr>
-              <w:lastRenderedPageBreak/>
-              <w:t>Subflujo 1</w:t>
+            <w:proofErr w:type="spellStart"/>
+            <w:r>
+              <w:rPr>
+                <w:lang w:eastAsia="ar-SA"/>
+              </w:rPr>
+              <w:t>Subflujo</w:t>
+            </w:r>
+            <w:proofErr w:type="spellEnd"/>
+            <w:r>
+              <w:rPr>
+                <w:lang w:eastAsia="ar-SA"/>
+              </w:rPr>
+              <w:t xml:space="preserve"> 1</w:t>
             </w:r>
           </w:p>
         </w:tc>
@@ -8875,11 +10128,49 @@
             </w:r>
             <w:r>
               <w:rPr>
+                <w:lang w:eastAsia="ar-SA"/>
+              </w:rPr>
+              <w:t>F</w:t>
+            </w:r>
+            <w:r>
+              <w:rPr>
                 <w:b/>
                 <w:bCs/>
                 <w:lang w:eastAsia="ar-SA"/>
               </w:rPr>
-              <w:t>flujo principal en el paso 3</w:t>
+              <w:t xml:space="preserve">lujo </w:t>
+            </w:r>
+            <w:r>
+              <w:rPr>
+                <w:b/>
+                <w:bCs/>
+                <w:lang w:eastAsia="ar-SA"/>
+              </w:rPr>
+              <w:t>P</w:t>
+            </w:r>
+            <w:r>
+              <w:rPr>
+                <w:b/>
+                <w:bCs/>
+                <w:lang w:eastAsia="ar-SA"/>
+              </w:rPr>
+              <w:t xml:space="preserve">rincipal en el </w:t>
+            </w:r>
+            <w:r>
+              <w:rPr>
+                <w:b/>
+                <w:bCs/>
+                <w:lang w:eastAsia="ar-SA"/>
+              </w:rPr>
+              <w:t>P</w:t>
+            </w:r>
+            <w:r>
+              <w:rPr>
+                <w:b/>
+                <w:bCs/>
+                <w:lang w:eastAsia="ar-SA"/>
+              </w:rPr>
+              <w:t>aso 3</w:t>
             </w:r>
             <w:r>
               <w:rPr>
@@ -8894,6 +10185,9 @@
     <w:p>
       <w:pPr>
         <w:pStyle w:val="PSI-Ttulo2"/>
+        <w:rPr>
+          <w:lang w:val="es-ES"/>
+        </w:rPr>
       </w:pPr>
     </w:p>
     <w:p>
@@ -9154,21 +10448,23 @@
               </w:rPr>
               <w:t xml:space="preserve">y continúa en el </w:t>
             </w:r>
+            <w:proofErr w:type="spellStart"/>
             <w:r>
               <w:rPr>
                 <w:b/>
                 <w:bCs/>
                 <w:lang w:eastAsia="ar-SA"/>
               </w:rPr>
-              <w:t xml:space="preserve">Subflujo </w:t>
-            </w:r>
+              <w:t>Subflujo</w:t>
+            </w:r>
+            <w:proofErr w:type="spellEnd"/>
             <w:r>
               <w:rPr>
                 <w:b/>
                 <w:bCs/>
                 <w:lang w:eastAsia="ar-SA"/>
               </w:rPr>
-              <w:t>1</w:t>
+              <w:t xml:space="preserve"> </w:t>
             </w:r>
             <w:r>
               <w:rPr>
@@ -9176,25 +10472,7 @@
                 <w:bCs/>
                 <w:lang w:eastAsia="ar-SA"/>
               </w:rPr>
-              <w:t>;</w:t>
-            </w:r>
-            <w:r>
-              <w:rPr>
-                <w:lang w:eastAsia="ar-SA"/>
-              </w:rPr>
-              <w:t xml:space="preserve"> si el usuario selecciona la opción </w:t>
-            </w:r>
-            <w:r>
-              <w:rPr>
-                <w:lang w:eastAsia="ar-SA"/>
-              </w:rPr>
-              <w:t>"Modificar categoría existente"</w:t>
-            </w:r>
-            <w:r>
-              <w:rPr>
-                <w:lang w:eastAsia="ar-SA"/>
-              </w:rPr>
-              <w:t xml:space="preserve"> continúa en el </w:t>
+              <w:t>1</w:t>
             </w:r>
             <w:r>
               <w:rPr>
@@ -9202,29 +10480,75 @@
                 <w:bCs/>
                 <w:lang w:eastAsia="ar-SA"/>
               </w:rPr>
-              <w:t>Subflujo 2</w:t>
-            </w:r>
+              <w:t>;</w:t>
+            </w:r>
+            <w:r>
+              <w:rPr>
+                <w:lang w:eastAsia="ar-SA"/>
+              </w:rPr>
+              <w:t xml:space="preserve"> si el usuario selecciona la opción </w:t>
+            </w:r>
+            <w:r>
+              <w:rPr>
+                <w:lang w:eastAsia="ar-SA"/>
+              </w:rPr>
+              <w:t>"Modificar categoría existente"</w:t>
+            </w:r>
+            <w:r>
+              <w:rPr>
+                <w:lang w:eastAsia="ar-SA"/>
+              </w:rPr>
+              <w:t xml:space="preserve"> continúa en el </w:t>
+            </w:r>
+            <w:proofErr w:type="spellStart"/>
             <w:r>
               <w:rPr>
                 <w:b/>
                 <w:bCs/>
                 <w:lang w:eastAsia="ar-SA"/>
               </w:rPr>
-              <w:t xml:space="preserve">; </w:t>
-            </w:r>
-            <w:r>
-              <w:rPr>
-                <w:lang w:eastAsia="ar-SA"/>
-              </w:rPr>
-              <w:t xml:space="preserve">si el usuario selecciona la opción “Cancelar” continúa en el </w:t>
-            </w:r>
+              <w:t>Subflujo</w:t>
+            </w:r>
+            <w:proofErr w:type="spellEnd"/>
             <w:r>
               <w:rPr>
                 <w:b/>
                 <w:bCs/>
                 <w:lang w:eastAsia="ar-SA"/>
               </w:rPr>
-              <w:t>Subflujo 3</w:t>
+              <w:t xml:space="preserve"> 2</w:t>
+            </w:r>
+            <w:r>
+              <w:rPr>
+                <w:b/>
+                <w:bCs/>
+                <w:lang w:eastAsia="ar-SA"/>
+              </w:rPr>
+              <w:t xml:space="preserve">; </w:t>
+            </w:r>
+            <w:r>
+              <w:rPr>
+                <w:lang w:eastAsia="ar-SA"/>
+              </w:rPr>
+              <w:t xml:space="preserve">si el usuario selecciona la opción “Cancelar” continúa en el </w:t>
+            </w:r>
+            <w:proofErr w:type="spellStart"/>
+            <w:r>
+              <w:rPr>
+                <w:b/>
+                <w:bCs/>
+                <w:lang w:eastAsia="ar-SA"/>
+              </w:rPr>
+              <w:t>Subflujo</w:t>
+            </w:r>
+            <w:proofErr w:type="spellEnd"/>
+            <w:r>
+              <w:rPr>
+                <w:b/>
+                <w:bCs/>
+                <w:lang w:eastAsia="ar-SA"/>
+              </w:rPr>
+              <w:t xml:space="preserve"> 3</w:t>
             </w:r>
             <w:r>
               <w:rPr>
@@ -9247,11 +10571,19 @@
                 <w:lang w:eastAsia="ar-SA"/>
               </w:rPr>
             </w:pPr>
-            <w:r>
-              <w:rPr>
-                <w:lang w:eastAsia="ar-SA"/>
-              </w:rPr>
-              <w:t>Subflujo 1</w:t>
+            <w:proofErr w:type="spellStart"/>
+            <w:r>
+              <w:rPr>
+                <w:lang w:eastAsia="ar-SA"/>
+              </w:rPr>
+              <w:t>Subflujo</w:t>
+            </w:r>
+            <w:proofErr w:type="spellEnd"/>
+            <w:r>
+              <w:rPr>
+                <w:lang w:eastAsia="ar-SA"/>
+              </w:rPr>
+              <w:t xml:space="preserve"> 1</w:t>
             </w:r>
           </w:p>
         </w:tc>
@@ -9261,16 +10593,17 @@
           </w:tcPr>
           <w:p>
             <w:pPr>
-              <w:pStyle w:val="Prrafodelista"/>
-              <w:numPr>
-                <w:ilvl w:val="0"/>
-                <w:numId w:val="31"/>
-              </w:numPr>
               <w:jc w:val="both"/>
               <w:rPr>
                 <w:lang w:eastAsia="ar-SA"/>
               </w:rPr>
             </w:pPr>
+            <w:r>
+              <w:rPr>
+                <w:lang w:eastAsia="ar-SA"/>
+              </w:rPr>
+              <w:t xml:space="preserve">       3.    </w:t>
+            </w:r>
             <w:r>
               <w:rPr>
                 <w:lang w:eastAsia="ar-SA"/>
@@ -9298,7 +10631,13 @@
               <w:rPr>
                 <w:lang w:eastAsia="ar-SA"/>
               </w:rPr>
-              <w:t xml:space="preserve">3.    2. </w:t>
+              <w:t>3.</w:t>
+            </w:r>
+            <w:r>
+              <w:rPr>
+                <w:lang w:eastAsia="ar-SA"/>
+              </w:rPr>
+              <w:t xml:space="preserve">   2. </w:t>
             </w:r>
             <w:r>
               <w:rPr>
@@ -9330,13 +10669,23 @@
               </w:rPr>
               <w:t xml:space="preserve"> y selecciona la opción “Guardar”. De lo contrario, presiona el botón “Cancelar” y continúa con el </w:t>
             </w:r>
+            <w:proofErr w:type="spellStart"/>
             <w:r>
               <w:rPr>
                 <w:b/>
                 <w:bCs/>
                 <w:lang w:eastAsia="ar-SA"/>
               </w:rPr>
-              <w:t>Subflujo 3.</w:t>
+              <w:t>Subflujo</w:t>
+            </w:r>
+            <w:proofErr w:type="spellEnd"/>
+            <w:r>
+              <w:rPr>
+                <w:b/>
+                <w:bCs/>
+                <w:lang w:eastAsia="ar-SA"/>
+              </w:rPr>
+              <w:t xml:space="preserve"> 3.</w:t>
             </w:r>
           </w:p>
           <w:p>
@@ -9350,7 +10699,19 @@
               <w:rPr>
                 <w:lang w:eastAsia="ar-SA"/>
               </w:rPr>
-              <w:t xml:space="preserve">       3.    3.</w:t>
+              <w:t xml:space="preserve">       </w:t>
+            </w:r>
+            <w:r>
+              <w:rPr>
+                <w:lang w:eastAsia="ar-SA"/>
+              </w:rPr>
+              <w:t>3</w:t>
+            </w:r>
+            <w:r>
+              <w:rPr>
+                <w:lang w:eastAsia="ar-SA"/>
+              </w:rPr>
+              <w:t>.   3.</w:t>
             </w:r>
             <w:r>
               <w:rPr>
@@ -9370,7 +10731,19 @@
               <w:rPr>
                 <w:lang w:eastAsia="ar-SA"/>
               </w:rPr>
-              <w:t xml:space="preserve">       3.     5. </w:t>
+              <w:t xml:space="preserve">       </w:t>
+            </w:r>
+            <w:r>
+              <w:rPr>
+                <w:lang w:eastAsia="ar-SA"/>
+              </w:rPr>
+              <w:t>3</w:t>
+            </w:r>
+            <w:r>
+              <w:rPr>
+                <w:lang w:eastAsia="ar-SA"/>
+              </w:rPr>
+              <w:t xml:space="preserve">.  5. </w:t>
             </w:r>
             <w:r>
               <w:rPr>
@@ -9426,7 +10799,19 @@
               <w:rPr>
                 <w:lang w:eastAsia="ar-SA"/>
               </w:rPr>
-              <w:t xml:space="preserve">       3.    4. El caso de uso termina.</w:t>
+              <w:t xml:space="preserve">       </w:t>
+            </w:r>
+            <w:r>
+              <w:rPr>
+                <w:lang w:eastAsia="ar-SA"/>
+              </w:rPr>
+              <w:t>3</w:t>
+            </w:r>
+            <w:r>
+              <w:rPr>
+                <w:lang w:eastAsia="ar-SA"/>
+              </w:rPr>
+              <w:t>.   4. El caso de uso termina.</w:t>
             </w:r>
           </w:p>
         </w:tc>
@@ -9443,11 +10828,19 @@
                 <w:lang w:eastAsia="ar-SA"/>
               </w:rPr>
             </w:pPr>
-            <w:r>
-              <w:rPr>
-                <w:lang w:eastAsia="ar-SA"/>
-              </w:rPr>
-              <w:t>Subflujo 2</w:t>
+            <w:proofErr w:type="spellStart"/>
+            <w:r>
+              <w:rPr>
+                <w:lang w:eastAsia="ar-SA"/>
+              </w:rPr>
+              <w:t>Subflujo</w:t>
+            </w:r>
+            <w:proofErr w:type="spellEnd"/>
+            <w:r>
+              <w:rPr>
+                <w:lang w:eastAsia="ar-SA"/>
+              </w:rPr>
+              <w:t xml:space="preserve"> 2</w:t>
             </w:r>
           </w:p>
         </w:tc>
@@ -9505,13 +10898,23 @@
               </w:rPr>
               <w:t xml:space="preserve"> los datos solicitados y selecciona la opción “Guardar”. De lo contrario, presiona el botón “Cancelar” y continúa con el </w:t>
             </w:r>
+            <w:proofErr w:type="spellStart"/>
             <w:r>
               <w:rPr>
                 <w:b/>
                 <w:bCs/>
                 <w:lang w:eastAsia="ar-SA"/>
               </w:rPr>
-              <w:t>Subflujo 3.</w:t>
+              <w:t>Subflujo</w:t>
+            </w:r>
+            <w:proofErr w:type="spellEnd"/>
+            <w:r>
+              <w:rPr>
+                <w:b/>
+                <w:bCs/>
+                <w:lang w:eastAsia="ar-SA"/>
+              </w:rPr>
+              <w:t xml:space="preserve"> 3.</w:t>
             </w:r>
           </w:p>
           <w:p>
@@ -9525,6 +10928,7 @@
               <w:rPr>
                 <w:lang w:eastAsia="ar-SA"/>
               </w:rPr>
+              <w:lastRenderedPageBreak/>
               <w:t xml:space="preserve">       3.    3. El sistema guarda los cambios y se actualiza la vista previa de las categorías.</w:t>
             </w:r>
           </w:p>
@@ -9539,8 +10943,19 @@
               <w:rPr>
                 <w:lang w:eastAsia="ar-SA"/>
               </w:rPr>
-              <w:lastRenderedPageBreak/>
-              <w:t xml:space="preserve">       3.    4. </w:t>
+              <w:t xml:space="preserve">       3. </w:t>
+            </w:r>
+            <w:r>
+              <w:rPr>
+                <w:lang w:eastAsia="ar-SA"/>
+              </w:rPr>
+              <w:t xml:space="preserve"> </w:t>
+            </w:r>
+            <w:r>
+              <w:rPr>
+                <w:lang w:eastAsia="ar-SA"/>
+              </w:rPr>
+              <w:t xml:space="preserve"> 4. </w:t>
             </w:r>
             <w:r>
               <w:rPr>
@@ -9595,12 +11010,20 @@
                 <w:lang w:eastAsia="ar-SA"/>
               </w:rPr>
             </w:pPr>
+            <w:proofErr w:type="spellStart"/>
             <w:r>
               <w:rPr>
                 <w:lang w:eastAsia="ar-SA"/>
               </w:rPr>
               <w:lastRenderedPageBreak/>
-              <w:t>Subflujo 3</w:t>
+              <w:t>Subflujo</w:t>
+            </w:r>
+            <w:proofErr w:type="spellEnd"/>
+            <w:r>
+              <w:rPr>
+                <w:lang w:eastAsia="ar-SA"/>
+              </w:rPr>
+              <w:t xml:space="preserve"> 3</w:t>
             </w:r>
           </w:p>
         </w:tc>
@@ -9690,8 +11113,8 @@
         <w:tblLook w:val="04A0" w:firstRow="1" w:lastRow="0" w:firstColumn="1" w:lastColumn="0" w:noHBand="0" w:noVBand="1"/>
       </w:tblPr>
       <w:tblGrid>
-        <w:gridCol w:w="1723"/>
-        <w:gridCol w:w="6656"/>
+        <w:gridCol w:w="2068"/>
+        <w:gridCol w:w="6311"/>
       </w:tblGrid>
       <w:tr>
         <w:tc>
@@ -9911,11 +11334,19 @@
                 <w:lang w:eastAsia="ar-SA"/>
               </w:rPr>
             </w:pPr>
-            <w:r>
-              <w:rPr>
-                <w:lang w:eastAsia="ar-SA"/>
-              </w:rPr>
-              <w:t>Subflujo 1</w:t>
+            <w:proofErr w:type="spellStart"/>
+            <w:r>
+              <w:rPr>
+                <w:lang w:eastAsia="ar-SA"/>
+              </w:rPr>
+              <w:t>Subflujo</w:t>
+            </w:r>
+            <w:proofErr w:type="spellEnd"/>
+            <w:r>
+              <w:rPr>
+                <w:lang w:eastAsia="ar-SA"/>
+              </w:rPr>
+              <w:t xml:space="preserve"> 1</w:t>
             </w:r>
           </w:p>
         </w:tc>
@@ -10217,19 +11648,29 @@
                 <w:lang w:eastAsia="ar-SA"/>
               </w:rPr>
             </w:pPr>
-            <w:commentRangeStart w:id="54"/>
-            <w:r>
-              <w:rPr>
-                <w:lang w:eastAsia="ar-SA"/>
-              </w:rPr>
-              <w:t>El usuario rellena los datos.</w:t>
-            </w:r>
-            <w:commentRangeEnd w:id="54"/>
-            <w:r>
-              <w:rPr>
-                <w:rStyle w:val="Refdecomentario"/>
-              </w:rPr>
-              <w:commentReference w:id="54"/>
+            <w:r>
+              <w:rPr>
+                <w:lang w:eastAsia="ar-SA"/>
+              </w:rPr>
+              <w:t xml:space="preserve">El usuario cambia los datos deseados y selecciona la opción “Guardar”. De lo contrario, presiona el botón “Cancelar” y continúa con el </w:t>
+            </w:r>
+            <w:proofErr w:type="spellStart"/>
+            <w:r>
+              <w:rPr>
+                <w:b/>
+                <w:bCs/>
+                <w:lang w:eastAsia="ar-SA"/>
+              </w:rPr>
+              <w:t>Subflujo</w:t>
+            </w:r>
+            <w:proofErr w:type="spellEnd"/>
+            <w:r>
+              <w:rPr>
+                <w:b/>
+                <w:bCs/>
+                <w:lang w:eastAsia="ar-SA"/>
+              </w:rPr>
+              <w:t xml:space="preserve"> 1.</w:t>
             </w:r>
           </w:p>
           <w:p>
@@ -10303,11 +11744,20 @@
                 <w:lang w:eastAsia="ar-SA"/>
               </w:rPr>
             </w:pPr>
-            <w:r>
-              <w:rPr>
-                <w:lang w:eastAsia="ar-SA"/>
-              </w:rPr>
-              <w:t>Excepciones</w:t>
+            <w:proofErr w:type="spellStart"/>
+            <w:r>
+              <w:rPr>
+                <w:lang w:eastAsia="ar-SA"/>
+              </w:rPr>
+              <w:lastRenderedPageBreak/>
+              <w:t>Subflujo</w:t>
+            </w:r>
+            <w:proofErr w:type="spellEnd"/>
+            <w:r>
+              <w:rPr>
+                <w:lang w:eastAsia="ar-SA"/>
+              </w:rPr>
+              <w:t xml:space="preserve"> 1</w:t>
             </w:r>
           </w:p>
         </w:tc>
@@ -10317,6 +11767,11 @@
           </w:tcPr>
           <w:p>
             <w:pPr>
+              <w:pStyle w:val="Prrafodelista"/>
+              <w:numPr>
+                <w:ilvl w:val="0"/>
+                <w:numId w:val="44"/>
+              </w:numPr>
               <w:jc w:val="both"/>
               <w:rPr>
                 <w:lang w:eastAsia="ar-SA"/>
@@ -10326,6 +11781,65 @@
               <w:rPr>
                 <w:lang w:eastAsia="ar-SA"/>
               </w:rPr>
+              <w:t>Se cancela la operación y se cierra el mensaje.</w:t>
+            </w:r>
+          </w:p>
+          <w:p>
+            <w:pPr>
+              <w:pStyle w:val="Prrafodelista"/>
+              <w:numPr>
+                <w:ilvl w:val="0"/>
+                <w:numId w:val="44"/>
+              </w:numPr>
+              <w:jc w:val="both"/>
+              <w:rPr>
+                <w:lang w:eastAsia="ar-SA"/>
+              </w:rPr>
+            </w:pPr>
+            <w:r>
+              <w:rPr>
+                <w:lang w:eastAsia="ar-SA"/>
+              </w:rPr>
+              <w:t>El caso de uso termina.</w:t>
+            </w:r>
+          </w:p>
+        </w:tc>
+      </w:tr>
+      <w:tr>
+        <w:tc>
+          <w:tcPr>
+            <w:tcW w:w="1723" w:type="dxa"/>
+            <w:shd w:val="clear" w:color="auto" w:fill="D9D9D9" w:themeFill="background1" w:themeFillShade="D9"/>
+          </w:tcPr>
+          <w:p>
+            <w:pPr>
+              <w:rPr>
+                <w:lang w:eastAsia="ar-SA"/>
+              </w:rPr>
+            </w:pPr>
+            <w:r>
+              <w:rPr>
+                <w:lang w:eastAsia="ar-SA"/>
+              </w:rPr>
+              <w:t>Excepciones</w:t>
+            </w:r>
+          </w:p>
+        </w:tc>
+        <w:tc>
+          <w:tcPr>
+            <w:tcW w:w="6656" w:type="dxa"/>
+          </w:tcPr>
+          <w:p>
+            <w:pPr>
+              <w:jc w:val="both"/>
+              <w:rPr>
+                <w:lang w:eastAsia="ar-SA"/>
+              </w:rPr>
+            </w:pPr>
+            <w:r>
+              <w:rPr>
+                <w:lang w:eastAsia="ar-SA"/>
+              </w:rPr>
               <w:t xml:space="preserve">       4. 1. El usuario no rellenó correctamente los datos obligatorios del campo.</w:t>
             </w:r>
           </w:p>
@@ -10354,7 +11868,6 @@
               <w:rPr>
                 <w:lang w:eastAsia="ar-SA"/>
               </w:rPr>
-              <w:lastRenderedPageBreak/>
               <w:t xml:space="preserve">       4.  3. </w:t>
             </w:r>
             <w:r>
@@ -10368,6 +11881,12 @@
                 <w:lang w:eastAsia="ar-SA"/>
               </w:rPr>
               <w:t xml:space="preserve">uelve al </w:t>
+            </w:r>
+            <w:r>
+              <w:rPr>
+                <w:lang w:eastAsia="ar-SA"/>
+              </w:rPr>
+              <w:t>F</w:t>
             </w:r>
             <w:r>
               <w:rPr>
@@ -10375,7 +11894,39 @@
                 <w:bCs/>
                 <w:lang w:eastAsia="ar-SA"/>
               </w:rPr>
-              <w:t>flujo principal en el paso 3</w:t>
+              <w:t xml:space="preserve">lujo </w:t>
+            </w:r>
+            <w:r>
+              <w:rPr>
+                <w:b/>
+                <w:bCs/>
+                <w:lang w:eastAsia="ar-SA"/>
+              </w:rPr>
+              <w:t>P</w:t>
+            </w:r>
+            <w:r>
+              <w:rPr>
+                <w:b/>
+                <w:bCs/>
+                <w:lang w:eastAsia="ar-SA"/>
+              </w:rPr>
+              <w:t xml:space="preserve">rincipal en el </w:t>
+            </w:r>
+            <w:r>
+              <w:rPr>
+                <w:b/>
+                <w:bCs/>
+                <w:lang w:eastAsia="ar-SA"/>
+              </w:rPr>
+              <w:t>P</w:t>
+            </w:r>
+            <w:r>
+              <w:rPr>
+                <w:b/>
+                <w:bCs/>
+                <w:lang w:eastAsia="ar-SA"/>
+              </w:rPr>
+              <w:t>aso 3</w:t>
             </w:r>
             <w:r>
               <w:rPr>
@@ -10383,14 +11934,14 @@
               </w:rPr>
               <w:t>.</w:t>
             </w:r>
+            <w:commentRangeStart w:id="54"/>
             <w:commentRangeStart w:id="55"/>
-            <w:commentRangeStart w:id="56"/>
-            <w:commentRangeEnd w:id="56"/>
+            <w:commentRangeEnd w:id="54"/>
             <w:r>
               <w:rPr>
                 <w:rStyle w:val="Refdecomentario"/>
               </w:rPr>
-              <w:commentReference w:id="56"/>
+              <w:commentReference w:id="54"/>
             </w:r>
             <w:commentRangeEnd w:id="55"/>
             <w:r>
@@ -10406,14 +11957,17 @@
     <w:p>
       <w:pPr>
         <w:pStyle w:val="PSI-Ttulo2"/>
+        <w:rPr>
+          <w:lang w:val="es-ES"/>
+        </w:rPr>
       </w:pPr>
     </w:p>
     <w:p>
       <w:pPr>
         <w:pStyle w:val="PSI-Ttulo2"/>
       </w:pPr>
-      <w:bookmarkStart w:id="57" w:name="_Toc177738457"/>
-      <w:bookmarkStart w:id="58" w:name="_Toc178333118"/>
+      <w:bookmarkStart w:id="56" w:name="_Toc177738457"/>
+      <w:bookmarkStart w:id="57" w:name="_Toc178333118"/>
       <w:r>
         <w:t>Caso de Uso 9: Modificar</w:t>
       </w:r>
@@ -10423,18 +11977,18 @@
       <w:r>
         <w:t>plan de acción.</w:t>
       </w:r>
+      <w:bookmarkEnd w:id="56"/>
       <w:bookmarkEnd w:id="57"/>
-      <w:bookmarkEnd w:id="58"/>
     </w:p>
     <w:p>
       <w:pPr>
         <w:pStyle w:val="PSI-Ttulo3"/>
       </w:pPr>
-      <w:bookmarkStart w:id="59" w:name="_Toc178333119"/>
+      <w:bookmarkStart w:id="58" w:name="_Toc178333119"/>
       <w:r>
         <w:t>Descripción</w:t>
       </w:r>
-      <w:bookmarkEnd w:id="59"/>
+      <w:bookmarkEnd w:id="58"/>
     </w:p>
     <w:tbl>
       <w:tblPr>
@@ -10663,13 +12217,23 @@
               </w:rPr>
               <w:t xml:space="preserve"> De lo contrario, presiona el botón “Cancelar” y continúa con el </w:t>
             </w:r>
+            <w:proofErr w:type="spellStart"/>
             <w:r>
               <w:rPr>
                 <w:b/>
                 <w:bCs/>
                 <w:lang w:eastAsia="ar-SA"/>
               </w:rPr>
-              <w:t>Subflujo 1.</w:t>
+              <w:t>Subflujo</w:t>
+            </w:r>
+            <w:proofErr w:type="spellEnd"/>
+            <w:r>
+              <w:rPr>
+                <w:b/>
+                <w:bCs/>
+                <w:lang w:eastAsia="ar-SA"/>
+              </w:rPr>
+              <w:t xml:space="preserve"> 1.</w:t>
             </w:r>
           </w:p>
           <w:p>
@@ -10743,11 +12307,19 @@
                 <w:lang w:eastAsia="ar-SA"/>
               </w:rPr>
             </w:pPr>
-            <w:r>
-              <w:rPr>
-                <w:lang w:eastAsia="ar-SA"/>
-              </w:rPr>
-              <w:t>Subflujo 1</w:t>
+            <w:proofErr w:type="spellStart"/>
+            <w:r>
+              <w:rPr>
+                <w:lang w:eastAsia="ar-SA"/>
+              </w:rPr>
+              <w:t>Subflujo</w:t>
+            </w:r>
+            <w:proofErr w:type="spellEnd"/>
+            <w:r>
+              <w:rPr>
+                <w:lang w:eastAsia="ar-SA"/>
+              </w:rPr>
+              <w:t xml:space="preserve"> 1</w:t>
             </w:r>
           </w:p>
         </w:tc>
@@ -10874,11 +12446,49 @@
             </w:r>
             <w:r>
               <w:rPr>
+                <w:lang w:eastAsia="ar-SA"/>
+              </w:rPr>
+              <w:t>Fl</w:t>
+            </w:r>
+            <w:r>
+              <w:rPr>
                 <w:b/>
                 <w:bCs/>
                 <w:lang w:eastAsia="ar-SA"/>
               </w:rPr>
-              <w:t>flujo principal en el paso 3</w:t>
+              <w:t xml:space="preserve">ujo </w:t>
+            </w:r>
+            <w:r>
+              <w:rPr>
+                <w:b/>
+                <w:bCs/>
+                <w:lang w:eastAsia="ar-SA"/>
+              </w:rPr>
+              <w:t>P</w:t>
+            </w:r>
+            <w:r>
+              <w:rPr>
+                <w:b/>
+                <w:bCs/>
+                <w:lang w:eastAsia="ar-SA"/>
+              </w:rPr>
+              <w:t xml:space="preserve">rincipal en el </w:t>
+            </w:r>
+            <w:r>
+              <w:rPr>
+                <w:b/>
+                <w:bCs/>
+                <w:lang w:eastAsia="ar-SA"/>
+              </w:rPr>
+              <w:t>P</w:t>
+            </w:r>
+            <w:r>
+              <w:rPr>
+                <w:b/>
+                <w:bCs/>
+                <w:lang w:eastAsia="ar-SA"/>
+              </w:rPr>
+              <w:t>aso 3</w:t>
             </w:r>
             <w:r>
               <w:rPr>
@@ -10899,8 +12509,8 @@
       <w:pPr>
         <w:pStyle w:val="PSI-Ttulo2"/>
       </w:pPr>
-      <w:bookmarkStart w:id="60" w:name="_Toc177738460"/>
-      <w:bookmarkStart w:id="61" w:name="_Toc178333120"/>
+      <w:bookmarkStart w:id="59" w:name="_Toc177738460"/>
+      <w:bookmarkStart w:id="60" w:name="_Toc178333120"/>
       <w:r>
         <w:t xml:space="preserve">Caso de Uso 10: </w:t>
       </w:r>
@@ -10910,18 +12520,18 @@
       <w:r>
         <w:t>.</w:t>
       </w:r>
+      <w:bookmarkEnd w:id="59"/>
       <w:bookmarkEnd w:id="60"/>
-      <w:bookmarkEnd w:id="61"/>
     </w:p>
     <w:p>
       <w:pPr>
         <w:pStyle w:val="PSI-Ttulo3"/>
       </w:pPr>
-      <w:bookmarkStart w:id="62" w:name="_Toc178333121"/>
+      <w:bookmarkStart w:id="61" w:name="_Toc178333121"/>
       <w:r>
         <w:t>Descripción</w:t>
       </w:r>
-      <w:bookmarkEnd w:id="62"/>
+      <w:bookmarkEnd w:id="61"/>
     </w:p>
     <w:tbl>
       <w:tblPr>
@@ -11128,6 +12738,7 @@
               <w:rPr>
                 <w:lang w:eastAsia="ar-SA"/>
               </w:rPr>
+              <w:lastRenderedPageBreak/>
               <w:t xml:space="preserve">El usuario elige </w:t>
             </w:r>
             <w:r>
@@ -11154,13 +12765,23 @@
               </w:rPr>
               <w:t xml:space="preserve"> y Personalizada. En caso de elegir Personalizada, continúa en </w:t>
             </w:r>
+            <w:proofErr w:type="spellStart"/>
             <w:r>
               <w:rPr>
                 <w:b/>
                 <w:bCs/>
                 <w:lang w:eastAsia="ar-SA"/>
               </w:rPr>
-              <w:t>Subflujo 1</w:t>
+              <w:t>Subflujo</w:t>
+            </w:r>
+            <w:proofErr w:type="spellEnd"/>
+            <w:r>
+              <w:rPr>
+                <w:b/>
+                <w:bCs/>
+                <w:lang w:eastAsia="ar-SA"/>
+              </w:rPr>
+              <w:t xml:space="preserve"> 1</w:t>
             </w:r>
             <w:r>
               <w:rPr>
@@ -11217,13 +12838,23 @@
               </w:rPr>
               <w:t xml:space="preserve"> De lo contrario, presiona el botón “Cancelar” y continúa con el </w:t>
             </w:r>
+            <w:proofErr w:type="spellStart"/>
             <w:r>
               <w:rPr>
                 <w:b/>
                 <w:bCs/>
                 <w:lang w:eastAsia="ar-SA"/>
               </w:rPr>
-              <w:t xml:space="preserve">Subflujo </w:t>
+              <w:t>Subflujo</w:t>
+            </w:r>
+            <w:proofErr w:type="spellEnd"/>
+            <w:r>
+              <w:rPr>
+                <w:b/>
+                <w:bCs/>
+                <w:lang w:eastAsia="ar-SA"/>
+              </w:rPr>
+              <w:t xml:space="preserve"> </w:t>
             </w:r>
             <w:r>
               <w:rPr>
@@ -11289,7 +12920,6 @@
               <w:rPr>
                 <w:lang w:eastAsia="ar-SA"/>
               </w:rPr>
-              <w:lastRenderedPageBreak/>
               <w:t>El caso de uso termina.</w:t>
             </w:r>
           </w:p>
@@ -11307,12 +12937,20 @@
                 <w:lang w:eastAsia="ar-SA"/>
               </w:rPr>
             </w:pPr>
+            <w:proofErr w:type="spellStart"/>
             <w:r>
               <w:rPr>
                 <w:lang w:eastAsia="ar-SA"/>
               </w:rPr>
               <w:lastRenderedPageBreak/>
-              <w:t>Subflujo 1</w:t>
+              <w:t>Subflujo</w:t>
+            </w:r>
+            <w:proofErr w:type="spellEnd"/>
+            <w:r>
+              <w:rPr>
+                <w:lang w:eastAsia="ar-SA"/>
+              </w:rPr>
+              <w:t xml:space="preserve"> 1</w:t>
             </w:r>
           </w:p>
         </w:tc>
@@ -11358,11 +12996,17 @@
             </w:r>
             <w:r>
               <w:rPr>
+                <w:lang w:eastAsia="ar-SA"/>
+              </w:rPr>
+              <w:t>P</w:t>
+            </w:r>
+            <w:r>
+              <w:rPr>
                 <w:b/>
                 <w:bCs/>
                 <w:lang w:eastAsia="ar-SA"/>
               </w:rPr>
-              <w:t xml:space="preserve">paso </w:t>
+              <w:t xml:space="preserve">aso </w:t>
             </w:r>
             <w:r>
               <w:rPr>
@@ -11407,11 +13051,19 @@
                 <w:lang w:eastAsia="ar-SA"/>
               </w:rPr>
             </w:pPr>
-            <w:r>
-              <w:rPr>
-                <w:lang w:eastAsia="ar-SA"/>
-              </w:rPr>
-              <w:t>Subflujo 2</w:t>
+            <w:proofErr w:type="spellStart"/>
+            <w:r>
+              <w:rPr>
+                <w:lang w:eastAsia="ar-SA"/>
+              </w:rPr>
+              <w:t>Subflujo</w:t>
+            </w:r>
+            <w:proofErr w:type="spellEnd"/>
+            <w:r>
+              <w:rPr>
+                <w:lang w:eastAsia="ar-SA"/>
+              </w:rPr>
+              <w:t xml:space="preserve"> 2</w:t>
             </w:r>
           </w:p>
         </w:tc>
@@ -11469,8 +13121,8 @@
       <w:pPr>
         <w:pStyle w:val="PSI-Ttulo2"/>
       </w:pPr>
-      <w:bookmarkStart w:id="63" w:name="_Toc177738463"/>
-      <w:bookmarkStart w:id="64" w:name="_Toc178333122"/>
+      <w:bookmarkStart w:id="62" w:name="_Toc177738463"/>
+      <w:bookmarkStart w:id="63" w:name="_Toc178333122"/>
       <w:r>
         <w:t xml:space="preserve">Caso de Uso 11: </w:t>
       </w:r>
@@ -11480,18 +13132,18 @@
       <w:r>
         <w:t>.</w:t>
       </w:r>
+      <w:bookmarkEnd w:id="62"/>
       <w:bookmarkEnd w:id="63"/>
-      <w:bookmarkEnd w:id="64"/>
     </w:p>
     <w:p>
       <w:pPr>
         <w:pStyle w:val="PSI-Ttulo3"/>
       </w:pPr>
-      <w:bookmarkStart w:id="65" w:name="_Toc178333123"/>
+      <w:bookmarkStart w:id="64" w:name="_Toc178333123"/>
       <w:r>
         <w:t>Descripción</w:t>
       </w:r>
-      <w:bookmarkEnd w:id="65"/>
+      <w:bookmarkEnd w:id="64"/>
     </w:p>
     <w:tbl>
       <w:tblPr>
@@ -11723,8 +13375,8 @@
                 <w:lang w:eastAsia="ar-SA"/>
               </w:rPr>
             </w:pPr>
+            <w:commentRangeStart w:id="65"/>
             <w:commentRangeStart w:id="66"/>
-            <w:commentRangeStart w:id="67"/>
             <w:r>
               <w:rPr>
                 <w:lang w:eastAsia="ar-SA"/>
@@ -11737,19 +13389,19 @@
               </w:rPr>
               <w:t>elecciona el tipo de informe que desea generar.</w:t>
             </w:r>
+            <w:commentRangeEnd w:id="65"/>
+            <w:r>
+              <w:rPr>
+                <w:rStyle w:val="Refdecomentario"/>
+              </w:rPr>
+              <w:commentReference w:id="65"/>
+            </w:r>
             <w:commentRangeEnd w:id="66"/>
             <w:r>
               <w:rPr>
                 <w:rStyle w:val="Refdecomentario"/>
               </w:rPr>
               <w:commentReference w:id="66"/>
-            </w:r>
-            <w:commentRangeEnd w:id="67"/>
-            <w:r>
-              <w:rPr>
-                <w:rStyle w:val="Refdecomentario"/>
-              </w:rPr>
-              <w:commentReference w:id="67"/>
             </w:r>
           </w:p>
         </w:tc>
@@ -11766,11 +13418,19 @@
                 <w:lang w:eastAsia="ar-SA"/>
               </w:rPr>
             </w:pPr>
-            <w:r>
-              <w:rPr>
-                <w:lang w:eastAsia="ar-SA"/>
-              </w:rPr>
-              <w:t>Subflujo 1</w:t>
+            <w:proofErr w:type="spellStart"/>
+            <w:r>
+              <w:rPr>
+                <w:lang w:eastAsia="ar-SA"/>
+              </w:rPr>
+              <w:t>Subflujo</w:t>
+            </w:r>
+            <w:proofErr w:type="spellEnd"/>
+            <w:r>
+              <w:rPr>
+                <w:lang w:eastAsia="ar-SA"/>
+              </w:rPr>
+              <w:t xml:space="preserve"> 1</w:t>
             </w:r>
           </w:p>
         </w:tc>
@@ -11832,8 +13492,8 @@
       <w:pPr>
         <w:pStyle w:val="PSI-Ttulo2"/>
       </w:pPr>
-      <w:bookmarkStart w:id="68" w:name="_Toc177738466"/>
-      <w:bookmarkStart w:id="69" w:name="_Toc178333124"/>
+      <w:bookmarkStart w:id="67" w:name="_Toc177738466"/>
+      <w:bookmarkStart w:id="68" w:name="_Toc178333124"/>
       <w:r>
         <w:t xml:space="preserve">Caso de Uso 12: </w:t>
       </w:r>
@@ -11843,18 +13503,18 @@
       <w:r>
         <w:t>.</w:t>
       </w:r>
+      <w:bookmarkEnd w:id="67"/>
       <w:bookmarkEnd w:id="68"/>
-      <w:bookmarkEnd w:id="69"/>
     </w:p>
     <w:p>
       <w:pPr>
         <w:pStyle w:val="PSI-Ttulo3"/>
       </w:pPr>
-      <w:bookmarkStart w:id="70" w:name="_Toc178333125"/>
+      <w:bookmarkStart w:id="69" w:name="_Toc178333125"/>
       <w:r>
         <w:t>Descripción</w:t>
       </w:r>
-      <w:bookmarkEnd w:id="70"/>
+      <w:bookmarkEnd w:id="69"/>
     </w:p>
     <w:tbl>
       <w:tblPr>
@@ -12121,6 +13781,7 @@
               <w:rPr>
                 <w:lang w:eastAsia="ar-SA"/>
               </w:rPr>
+              <w:lastRenderedPageBreak/>
               <w:t xml:space="preserve">El sistema presenta opciones de </w:t>
             </w:r>
             <w:r>
@@ -12190,13 +13851,23 @@
               </w:rPr>
               <w:t xml:space="preserve"> De lo contrario, presiona el botón “Cancelar” y continúa con el </w:t>
             </w:r>
+            <w:proofErr w:type="spellStart"/>
             <w:r>
               <w:rPr>
                 <w:b/>
                 <w:bCs/>
                 <w:lang w:eastAsia="ar-SA"/>
               </w:rPr>
-              <w:t>Subflujo 1.</w:t>
+              <w:t>Subflujo</w:t>
+            </w:r>
+            <w:proofErr w:type="spellEnd"/>
+            <w:r>
+              <w:rPr>
+                <w:b/>
+                <w:bCs/>
+                <w:lang w:eastAsia="ar-SA"/>
+              </w:rPr>
+              <w:t xml:space="preserve"> 1.</w:t>
             </w:r>
           </w:p>
           <w:p>
@@ -12270,12 +13941,20 @@
                 <w:lang w:eastAsia="ar-SA"/>
               </w:rPr>
             </w:pPr>
+            <w:proofErr w:type="spellStart"/>
             <w:r>
               <w:rPr>
                 <w:lang w:eastAsia="ar-SA"/>
               </w:rPr>
               <w:lastRenderedPageBreak/>
-              <w:t>Subflujo 1</w:t>
+              <w:t>Subflujo</w:t>
+            </w:r>
+            <w:proofErr w:type="spellEnd"/>
+            <w:r>
+              <w:rPr>
+                <w:lang w:eastAsia="ar-SA"/>
+              </w:rPr>
+              <w:t xml:space="preserve"> 1</w:t>
             </w:r>
           </w:p>
         </w:tc>
@@ -12399,13 +14078,13 @@
       <w:pPr>
         <w:pStyle w:val="PSI-Ttulo2"/>
       </w:pPr>
-      <w:bookmarkStart w:id="71" w:name="_Toc177738469"/>
-      <w:bookmarkStart w:id="72" w:name="_Toc178333126"/>
-      <w:commentRangeStart w:id="73"/>
+      <w:bookmarkStart w:id="70" w:name="_Toc177738469"/>
+      <w:bookmarkStart w:id="71" w:name="_Toc178333126"/>
+      <w:commentRangeStart w:id="72"/>
       <w:r>
         <w:t>Caso de Uso 13: Realizar análisis de riesgo</w:t>
       </w:r>
-      <w:commentRangeEnd w:id="73"/>
+      <w:commentRangeEnd w:id="72"/>
       <w:r>
         <w:rPr>
           <w:rStyle w:val="Refdecomentario"/>
@@ -12415,23 +14094,23 @@
           <w:color w:val="auto"/>
           <w:lang w:val="es-ES"/>
         </w:rPr>
-        <w:commentReference w:id="73"/>
+        <w:commentReference w:id="72"/>
       </w:r>
       <w:r>
         <w:t>.</w:t>
       </w:r>
+      <w:bookmarkEnd w:id="70"/>
       <w:bookmarkEnd w:id="71"/>
-      <w:bookmarkEnd w:id="72"/>
     </w:p>
     <w:p>
       <w:pPr>
         <w:pStyle w:val="PSI-Ttulo3"/>
       </w:pPr>
-      <w:bookmarkStart w:id="74" w:name="_Toc178333127"/>
+      <w:bookmarkStart w:id="73" w:name="_Toc178333127"/>
       <w:r>
         <w:t>Descripción</w:t>
       </w:r>
-      <w:bookmarkEnd w:id="74"/>
+      <w:bookmarkEnd w:id="73"/>
     </w:p>
     <w:tbl>
       <w:tblPr>
@@ -12572,7 +14251,19 @@
               <w:rPr>
                 <w:lang w:eastAsia="ar-SA"/>
               </w:rPr>
-              <w:t>Realizar el Caso de uso 1, estar vinculado a un proyecto y debe haber al menos un riesgo cargado.</w:t>
+              <w:t>Realizar el Caso de uso 1</w:t>
+            </w:r>
+            <w:r>
+              <w:rPr>
+                <w:lang w:eastAsia="ar-SA"/>
+              </w:rPr>
+              <w:t xml:space="preserve"> y 10</w:t>
+            </w:r>
+            <w:r>
+              <w:rPr>
+                <w:lang w:eastAsia="ar-SA"/>
+              </w:rPr>
+              <w:t>, estar vinculado a un proyecto y debe haber al menos un riesgo cargado.</w:t>
             </w:r>
           </w:p>
         </w:tc>
@@ -12589,19 +14280,19 @@
                 <w:lang w:eastAsia="ar-SA"/>
               </w:rPr>
             </w:pPr>
-            <w:commentRangeStart w:id="75"/>
+            <w:commentRangeStart w:id="74"/>
             <w:r>
               <w:rPr>
                 <w:lang w:eastAsia="ar-SA"/>
               </w:rPr>
               <w:t>Flujo principal</w:t>
             </w:r>
-            <w:commentRangeEnd w:id="75"/>
+            <w:commentRangeEnd w:id="74"/>
             <w:r>
               <w:rPr>
                 <w:rStyle w:val="Refdecomentario"/>
               </w:rPr>
-              <w:commentReference w:id="75"/>
+              <w:commentReference w:id="74"/>
             </w:r>
           </w:p>
         </w:tc>
@@ -12625,19 +14316,7 @@
               <w:rPr>
                 <w:lang w:eastAsia="ar-SA"/>
               </w:rPr>
-              <w:t>El usuario selecciona la opción “Realizar análisis de riesgo”</w:t>
-            </w:r>
-            <w:r>
-              <w:rPr>
-                <w:lang w:eastAsia="ar-SA"/>
-              </w:rPr>
-              <w:t xml:space="preserve"> </w:t>
-            </w:r>
-            <w:r>
-              <w:rPr>
-                <w:lang w:eastAsia="ar-SA"/>
-              </w:rPr>
-              <w:t>dentro del proyecto.</w:t>
+              <w:t>El usuario ingresa a la lista de riesgos y selecciona la opción “Realizar análisis de riesgo”.</w:t>
             </w:r>
           </w:p>
           <w:p>
@@ -12652,6 +14331,88 @@
                 <w:lang w:eastAsia="ar-SA"/>
               </w:rPr>
             </w:pPr>
+            <w:r>
+              <w:rPr>
+                <w:lang w:eastAsia="ar-SA"/>
+              </w:rPr>
+              <w:t>El sistema comprueba la fecha actual con la fecha de las revisiones.</w:t>
+            </w:r>
+          </w:p>
+          <w:p>
+            <w:pPr>
+              <w:pStyle w:val="Prrafodelista"/>
+              <w:numPr>
+                <w:ilvl w:val="0"/>
+                <w:numId w:val="27"/>
+              </w:numPr>
+              <w:jc w:val="both"/>
+              <w:rPr>
+                <w:lang w:eastAsia="ar-SA"/>
+              </w:rPr>
+            </w:pPr>
+            <w:r>
+              <w:rPr>
+                <w:lang w:eastAsia="ar-SA"/>
+              </w:rPr>
+              <w:t>El sistema comprueba la fecha de finalización de los planes con la fecha actual.</w:t>
+            </w:r>
+          </w:p>
+          <w:p>
+            <w:pPr>
+              <w:pStyle w:val="Prrafodelista"/>
+              <w:numPr>
+                <w:ilvl w:val="0"/>
+                <w:numId w:val="27"/>
+              </w:numPr>
+              <w:jc w:val="both"/>
+              <w:rPr>
+                <w:lang w:eastAsia="ar-SA"/>
+              </w:rPr>
+            </w:pPr>
+            <w:r>
+              <w:rPr>
+                <w:lang w:eastAsia="ar-SA"/>
+              </w:rPr>
+              <w:t>El sistema marca los riesgos gráficamente con color según su necesidad: Reevaluación, finalizar planes de mitigación/contingencia.</w:t>
+            </w:r>
+          </w:p>
+          <w:p>
+            <w:pPr>
+              <w:pStyle w:val="Prrafodelista"/>
+              <w:numPr>
+                <w:ilvl w:val="0"/>
+                <w:numId w:val="27"/>
+              </w:numPr>
+              <w:jc w:val="both"/>
+              <w:rPr>
+                <w:lang w:eastAsia="ar-SA"/>
+              </w:rPr>
+            </w:pPr>
+            <w:r>
+              <w:rPr>
+                <w:lang w:eastAsia="ar-SA"/>
+              </w:rPr>
+              <w:t>El sistema sube los riesgos según la fecha.</w:t>
+            </w:r>
+          </w:p>
+          <w:p>
+            <w:pPr>
+              <w:pStyle w:val="Prrafodelista"/>
+              <w:numPr>
+                <w:ilvl w:val="0"/>
+                <w:numId w:val="27"/>
+              </w:numPr>
+              <w:jc w:val="both"/>
+              <w:rPr>
+                <w:lang w:eastAsia="ar-SA"/>
+              </w:rPr>
+            </w:pPr>
+            <w:r>
+              <w:rPr>
+                <w:lang w:eastAsia="ar-SA"/>
+              </w:rPr>
+              <w:t>El caso de uso termina.</w:t>
+            </w:r>
           </w:p>
         </w:tc>
       </w:tr>
@@ -12671,7 +14432,7 @@
               <w:rPr>
                 <w:lang w:eastAsia="ar-SA"/>
               </w:rPr>
-              <w:t>Subflujo 1</w:t>
+              <w:t>Excepciones</w:t>
             </w:r>
           </w:p>
         </w:tc>
@@ -12681,45 +14442,41 @@
           </w:tcPr>
           <w:p>
             <w:pPr>
+              <w:pStyle w:val="Prrafodelista"/>
+              <w:numPr>
+                <w:ilvl w:val="0"/>
+                <w:numId w:val="45"/>
+              </w:numPr>
               <w:jc w:val="both"/>
               <w:rPr>
                 <w:lang w:eastAsia="ar-SA"/>
               </w:rPr>
             </w:pPr>
-          </w:p>
-        </w:tc>
-      </w:tr>
-      <w:tr>
-        <w:tc>
-          <w:tcPr>
-            <w:tcW w:w="1723" w:type="dxa"/>
-            <w:shd w:val="clear" w:color="auto" w:fill="D9D9D9" w:themeFill="background1" w:themeFillShade="D9"/>
-          </w:tcPr>
-          <w:p>
-            <w:pPr>
-              <w:rPr>
-                <w:lang w:eastAsia="ar-SA"/>
-              </w:rPr>
-            </w:pPr>
-            <w:r>
-              <w:rPr>
-                <w:lang w:eastAsia="ar-SA"/>
-              </w:rPr>
-              <w:t>Excepciones</w:t>
-            </w:r>
-          </w:p>
-        </w:tc>
-        <w:tc>
-          <w:tcPr>
-            <w:tcW w:w="6656" w:type="dxa"/>
-          </w:tcPr>
-          <w:p>
-            <w:pPr>
+            <w:r>
+              <w:rPr>
+                <w:lang w:eastAsia="ar-SA"/>
+              </w:rPr>
+              <w:t>El sistema no posee un riesgo cargado.</w:t>
+            </w:r>
+          </w:p>
+          <w:p>
+            <w:pPr>
+              <w:pStyle w:val="Prrafodelista"/>
+              <w:numPr>
+                <w:ilvl w:val="0"/>
+                <w:numId w:val="45"/>
+              </w:numPr>
               <w:jc w:val="both"/>
               <w:rPr>
                 <w:lang w:eastAsia="ar-SA"/>
               </w:rPr>
             </w:pPr>
+            <w:r>
+              <w:rPr>
+                <w:lang w:eastAsia="ar-SA"/>
+              </w:rPr>
+              <w:t>El sistema no posee una fecha para las reevaluaciones.</w:t>
+            </w:r>
           </w:p>
         </w:tc>
       </w:tr>
@@ -12728,36 +14485,36 @@
       <w:pPr>
         <w:pStyle w:val="PSI-Ttulo1"/>
       </w:pPr>
-      <w:bookmarkStart w:id="76" w:name="_Toc228206481"/>
-      <w:bookmarkStart w:id="77" w:name="_Toc228242381"/>
-      <w:bookmarkStart w:id="78" w:name="_Toc228266927"/>
-      <w:bookmarkStart w:id="79" w:name="_Toc234682919"/>
+      <w:bookmarkStart w:id="75" w:name="_Toc228206481"/>
+      <w:bookmarkStart w:id="76" w:name="_Toc228242381"/>
+      <w:bookmarkStart w:id="77" w:name="_Toc228266927"/>
+      <w:bookmarkStart w:id="78" w:name="_Toc234682919"/>
     </w:p>
     <w:p>
       <w:pPr>
         <w:pStyle w:val="PSI-Ttulo1"/>
       </w:pPr>
-      <w:bookmarkStart w:id="80" w:name="_Toc178333128"/>
+      <w:bookmarkStart w:id="79" w:name="_Toc178333128"/>
       <w:r>
         <w:t>Diagramas Asociados</w:t>
       </w:r>
-      <w:bookmarkStart w:id="81" w:name="_Toc234903959"/>
+      <w:bookmarkStart w:id="80" w:name="_Toc234903959"/>
+      <w:bookmarkEnd w:id="75"/>
       <w:bookmarkEnd w:id="76"/>
       <w:bookmarkEnd w:id="77"/>
       <w:bookmarkEnd w:id="78"/>
       <w:bookmarkEnd w:id="79"/>
-      <w:bookmarkEnd w:id="80"/>
     </w:p>
     <w:p>
       <w:pPr>
         <w:pStyle w:val="PSI-Ttulo2"/>
       </w:pPr>
-      <w:bookmarkStart w:id="82" w:name="_Toc178333129"/>
+      <w:bookmarkStart w:id="81" w:name="_Toc178333129"/>
       <w:r>
         <w:t>Diagrama de casos de uso</w:t>
       </w:r>
+      <w:bookmarkEnd w:id="80"/>
       <w:bookmarkEnd w:id="81"/>
-      <w:bookmarkEnd w:id="82"/>
     </w:p>
     <w:p>
       <w:pPr>
@@ -12850,9 +14607,127 @@
       <w:pPr>
         <w:pStyle w:val="PSI-Ttulo2"/>
       </w:pPr>
-      <w:bookmarkStart w:id="83" w:name="_Toc178333130"/>
+      <w:bookmarkStart w:id="82" w:name="_Toc178333130"/>
       <w:r>
+        <w:lastRenderedPageBreak/>
         <w:t>Diagramas de Paquetes</w:t>
+      </w:r>
+      <w:bookmarkEnd w:id="82"/>
+    </w:p>
+    <w:p>
+      <w:r>
+        <w:rPr>
+          <w:noProof/>
+        </w:rPr>
+        <w:drawing>
+          <wp:inline distT="0" distB="0" distL="0" distR="0" wp14:anchorId="61B11A75" wp14:editId="2CA6AC7E">
+            <wp:extent cx="5400675" cy="3848100"/>
+            <wp:effectExtent l="0" t="0" r="9525" b="0"/>
+            <wp:docPr id="497827293" name="Imagen 16"/>
+            <wp:cNvGraphicFramePr>
+              <a:graphicFrameLocks xmlns:a="http://schemas.openxmlformats.org/drawingml/2006/main" noChangeAspect="1"/>
+            </wp:cNvGraphicFramePr>
+            <a:graphic xmlns:a="http://schemas.openxmlformats.org/drawingml/2006/main">
+              <a:graphicData uri="http://schemas.openxmlformats.org/drawingml/2006/picture">
+                <pic:pic xmlns:pic="http://schemas.openxmlformats.org/drawingml/2006/picture">
+                  <pic:nvPicPr>
+                    <pic:cNvPr id="0" name="Picture 2"/>
+                    <pic:cNvPicPr>
+                      <a:picLocks noChangeAspect="1" noChangeArrowheads="1"/>
+                    </pic:cNvPicPr>
+                  </pic:nvPicPr>
+                  <pic:blipFill>
+                    <a:blip r:embed="rId17" cstate="print">
+                      <a:extLst>
+                        <a:ext uri="{28A0092B-C50C-407E-A947-70E740481C1C}">
+                          <a14:useLocalDpi xmlns:a14="http://schemas.microsoft.com/office/drawing/2010/main" val="0"/>
+                        </a:ext>
+                      </a:extLst>
+                    </a:blip>
+                    <a:srcRect/>
+                    <a:stretch>
+                      <a:fillRect/>
+                    </a:stretch>
+                  </pic:blipFill>
+                  <pic:spPr bwMode="auto">
+                    <a:xfrm>
+                      <a:off x="0" y="0"/>
+                      <a:ext cx="5400675" cy="3848100"/>
+                    </a:xfrm>
+                    <a:prstGeom prst="rect">
+                      <a:avLst/>
+                    </a:prstGeom>
+                    <a:noFill/>
+                    <a:ln>
+                      <a:noFill/>
+                    </a:ln>
+                  </pic:spPr>
+                </pic:pic>
+              </a:graphicData>
+            </a:graphic>
+          </wp:inline>
+        </w:drawing>
+      </w:r>
+    </w:p>
+    <w:p/>
+    <w:p>
+      <w:pPr>
+        <w:pStyle w:val="MNormal"/>
+        <w:jc w:val="center"/>
+        <w:rPr>
+          <w:noProof/>
+        </w:rPr>
+      </w:pPr>
+      <w:r>
+        <w:rPr>
+          <w:b/>
+          <w:bCs/>
+          <w:noProof/>
+        </w:rPr>
+        <w:t xml:space="preserve">Fig. </w:t>
+      </w:r>
+      <w:r>
+        <w:rPr>
+          <w:b/>
+          <w:bCs/>
+          <w:noProof/>
+        </w:rPr>
+        <w:t>2</w:t>
+      </w:r>
+      <w:r>
+        <w:rPr>
+          <w:b/>
+          <w:bCs/>
+          <w:noProof/>
+        </w:rPr>
+        <w:t>.1</w:t>
+      </w:r>
+      <w:r>
+        <w:rPr>
+          <w:noProof/>
+        </w:rPr>
+        <w:t xml:space="preserve">: Diagrama de </w:t>
+      </w:r>
+      <w:r>
+        <w:rPr>
+          <w:noProof/>
+        </w:rPr>
+        <w:t>Paquetes</w:t>
+      </w:r>
+      <w:r>
+        <w:rPr>
+          <w:noProof/>
+        </w:rPr>
+        <w:t>.</w:t>
+      </w:r>
+    </w:p>
+    <w:p>
+      <w:pPr>
+        <w:pStyle w:val="PSI-Ttulo2"/>
+      </w:pPr>
+      <w:bookmarkStart w:id="83" w:name="_Toc178333131"/>
+      <w:r>
+        <w:t>Diagrama de componentes</w:t>
       </w:r>
       <w:bookmarkEnd w:id="83"/>
     </w:p>
@@ -12868,35 +14743,17 @@
     <w:p>
       <w:pPr>
         <w:pStyle w:val="PSI-Ttulo2"/>
-      </w:pPr>
-      <w:bookmarkStart w:id="84" w:name="_Toc178333131"/>
+        <w:ind w:left="0" w:firstLine="0"/>
+      </w:pPr>
+      <w:bookmarkStart w:id="84" w:name="_Toc178333132"/>
       <w:r>
-        <w:t>Diagrama de componentes</w:t>
-      </w:r>
-      <w:bookmarkEnd w:id="84"/>
-    </w:p>
-    <w:p>
-      <w:pPr>
-        <w:ind w:left="0" w:firstLine="0"/>
-        <w:jc w:val="both"/>
-      </w:pPr>
-      <w:r>
-        <w:t>Este diagrama se realizará una vez definida la arquitectura del sistema.</w:t>
-      </w:r>
-    </w:p>
-    <w:p>
-      <w:pPr>
-        <w:pStyle w:val="PSI-Ttulo2"/>
-        <w:ind w:left="0" w:firstLine="0"/>
-      </w:pPr>
-      <w:bookmarkStart w:id="85" w:name="_Toc178333132"/>
-      <w:r>
+        <w:lastRenderedPageBreak/>
         <w:t>D</w:t>
       </w:r>
       <w:r>
         <w:t>iagrama de Clases</w:t>
       </w:r>
-      <w:bookmarkEnd w:id="85"/>
+      <w:bookmarkEnd w:id="84"/>
     </w:p>
     <w:p>
       <w:pPr>
@@ -12904,12 +14761,119 @@
         <w:jc w:val="both"/>
       </w:pPr>
       <w:r>
-        <w:t>Este diagrama se realizará una vez definida la arquitectura del sistema.</w:t>
+        <w:rPr>
+          <w:noProof/>
+        </w:rPr>
+        <w:drawing>
+          <wp:inline distT="0" distB="0" distL="0" distR="0" wp14:anchorId="4B8BFE52" wp14:editId="49F34ED1">
+            <wp:extent cx="5391150" cy="5381625"/>
+            <wp:effectExtent l="0" t="0" r="0" b="9525"/>
+            <wp:docPr id="792686310" name="Imagen 15"/>
+            <wp:cNvGraphicFramePr>
+              <a:graphicFrameLocks xmlns:a="http://schemas.openxmlformats.org/drawingml/2006/main" noChangeAspect="1"/>
+            </wp:cNvGraphicFramePr>
+            <a:graphic xmlns:a="http://schemas.openxmlformats.org/drawingml/2006/main">
+              <a:graphicData uri="http://schemas.openxmlformats.org/drawingml/2006/picture">
+                <pic:pic xmlns:pic="http://schemas.openxmlformats.org/drawingml/2006/picture">
+                  <pic:nvPicPr>
+                    <pic:cNvPr id="0" name="Picture 1"/>
+                    <pic:cNvPicPr>
+                      <a:picLocks noChangeAspect="1" noChangeArrowheads="1"/>
+                    </pic:cNvPicPr>
+                  </pic:nvPicPr>
+                  <pic:blipFill>
+                    <a:blip r:embed="rId18">
+                      <a:extLst>
+                        <a:ext uri="{28A0092B-C50C-407E-A947-70E740481C1C}">
+                          <a14:useLocalDpi xmlns:a14="http://schemas.microsoft.com/office/drawing/2010/main" val="0"/>
+                        </a:ext>
+                      </a:extLst>
+                    </a:blip>
+                    <a:srcRect/>
+                    <a:stretch>
+                      <a:fillRect/>
+                    </a:stretch>
+                  </pic:blipFill>
+                  <pic:spPr bwMode="auto">
+                    <a:xfrm>
+                      <a:off x="0" y="0"/>
+                      <a:ext cx="5391150" cy="5381625"/>
+                    </a:xfrm>
+                    <a:prstGeom prst="rect">
+                      <a:avLst/>
+                    </a:prstGeom>
+                    <a:noFill/>
+                    <a:ln>
+                      <a:noFill/>
+                    </a:ln>
+                  </pic:spPr>
+                </pic:pic>
+              </a:graphicData>
+            </a:graphic>
+          </wp:inline>
+        </w:drawing>
+      </w:r>
+    </w:p>
+    <w:p>
+      <w:pPr>
+        <w:ind w:left="0" w:firstLine="0"/>
+        <w:jc w:val="both"/>
+      </w:pPr>
+    </w:p>
+    <w:p>
+      <w:pPr>
+        <w:pStyle w:val="MNormal"/>
+        <w:jc w:val="center"/>
+        <w:rPr>
+          <w:noProof/>
+        </w:rPr>
+      </w:pPr>
+      <w:r>
+        <w:rPr>
+          <w:b/>
+          <w:bCs/>
+          <w:noProof/>
+        </w:rPr>
+        <w:t xml:space="preserve">Fig. </w:t>
+      </w:r>
+      <w:r>
+        <w:rPr>
+          <w:b/>
+          <w:bCs/>
+          <w:noProof/>
+        </w:rPr>
+        <w:t>3</w:t>
+      </w:r>
+      <w:r>
+        <w:rPr>
+          <w:b/>
+          <w:bCs/>
+          <w:noProof/>
+        </w:rPr>
+        <w:t>.1</w:t>
+      </w:r>
+      <w:r>
+        <w:rPr>
+          <w:noProof/>
+        </w:rPr>
+        <w:t>: Diagrama de C</w:t>
+      </w:r>
+      <w:r>
+        <w:rPr>
+          <w:noProof/>
+        </w:rPr>
+        <w:t>lases</w:t>
+      </w:r>
+      <w:r>
+        <w:rPr>
+          <w:noProof/>
+        </w:rPr>
+        <w:t>.</w:t>
       </w:r>
     </w:p>
     <w:sectPr>
-      <w:headerReference w:type="default" r:id="rId17"/>
-      <w:footerReference w:type="default" r:id="rId18"/>
+      <w:headerReference w:type="default" r:id="rId19"/>
+      <w:footerReference w:type="default" r:id="rId20"/>
       <w:pgSz w:w="11906" w:h="16838"/>
       <w:pgMar w:top="1537" w:right="1701" w:bottom="1418" w:left="1701" w:header="567" w:footer="573" w:gutter="0"/>
       <w:cols w:space="708"/>
@@ -12954,24 +14918,7 @@
       </w:r>
     </w:p>
   </w:comment>
-  <w:comment w:id="54" w:author="Hugo Frey" w:date="2024-09-26T11:52:00Z" w:initials="HF">
-    <w:p>
-      <w:pPr>
-        <w:pStyle w:val="Textocomentario"/>
-        <w:ind w:left="0" w:firstLine="0"/>
-      </w:pPr>
-      <w:r>
-        <w:rPr>
-          <w:rStyle w:val="Refdecomentario"/>
-        </w:rPr>
-        <w:annotationRef/>
-      </w:r>
-      <w:r>
-        <w:t>Falta subflujo de cancelar</w:t>
-      </w:r>
-    </w:p>
-  </w:comment>
-  <w:comment w:id="56" w:author="Hugo Frey" w:date="2024-09-26T11:54:00Z" w:initials="HF">
+  <w:comment w:id="54" w:author="Hugo Frey" w:date="2024-09-26T11:54:00Z" w:initials="HF">
     <w:p>
       <w:pPr>
         <w:pStyle w:val="Textocomentario"/>
@@ -13004,7 +14951,7 @@
       </w:r>
     </w:p>
   </w:comment>
-  <w:comment w:id="66" w:author="Cintia Hernández" w:date="2024-09-23T23:55:00Z" w:initials="CH">
+  <w:comment w:id="65" w:author="Cintia Hernández" w:date="2024-09-23T23:55:00Z" w:initials="CH">
     <w:p>
       <w:pPr>
         <w:pStyle w:val="Textocomentario"/>
@@ -13020,7 +14967,7 @@
       </w:r>
     </w:p>
   </w:comment>
-  <w:comment w:id="67" w:author="Agustin Collareda" w:date="2024-09-27T00:01:00Z" w:initials="AC">
+  <w:comment w:id="66" w:author="Agustin Collareda" w:date="2024-09-27T00:01:00Z" w:initials="AC">
     <w:p>
       <w:pPr>
         <w:pStyle w:val="Textocomentario"/>
@@ -13031,16 +14978,26 @@
         </w:rPr>
         <w:annotationRef/>
       </w:r>
+      <w:proofErr w:type="spellStart"/>
       <w:r>
-        <w:t>subflujo 1: informe de incidencia</w:t>
+        <w:t>subflujo</w:t>
+      </w:r>
+      <w:proofErr w:type="spellEnd"/>
+      <w:r>
+        <w:t xml:space="preserve"> 1: informe de incidencia</w:t>
       </w:r>
     </w:p>
     <w:p>
       <w:pPr>
         <w:pStyle w:val="Textocomentario"/>
       </w:pPr>
+      <w:proofErr w:type="spellStart"/>
       <w:r>
-        <w:t>subflujo 2: informe de seguimiento</w:t>
+        <w:t>subflujo</w:t>
+      </w:r>
+      <w:proofErr w:type="spellEnd"/>
+      <w:r>
+        <w:t xml:space="preserve"> 2: informe de seguimiento</w:t>
       </w:r>
       <w:r>
         <w:br/>
@@ -13048,11 +15005,19 @@
       </w:r>
       <w:r>
         <w:br/>
-        <w:t>vuelve al flujo principal paso 4 “terminar CU o algo asi”</w:t>
+        <w:t xml:space="preserve">vuelve al flujo principal paso 4 “terminar CU o algo </w:t>
+      </w:r>
+      <w:proofErr w:type="spellStart"/>
+      <w:r>
+        <w:t>asi</w:t>
+      </w:r>
+      <w:proofErr w:type="spellEnd"/>
+      <w:r>
+        <w:t>”</w:t>
       </w:r>
     </w:p>
   </w:comment>
-  <w:comment w:id="73" w:author="Agustin Collareda" w:date="2024-09-27T00:03:00Z" w:initials="AC">
+  <w:comment w:id="72" w:author="Agustin Collareda" w:date="2024-09-27T00:03:00Z" w:initials="AC">
     <w:p>
       <w:pPr>
         <w:pStyle w:val="Textocomentario"/>
@@ -13068,7 +15033,7 @@
       </w:r>
     </w:p>
   </w:comment>
-  <w:comment w:id="75" w:author="Cintia Hernández" w:date="2024-09-24T00:06:00Z" w:initials="CH">
+  <w:comment w:id="74" w:author="Cintia Hernández" w:date="2024-09-24T00:06:00Z" w:initials="CH">
     <w:p>
       <w:pPr>
         <w:pStyle w:val="Textocomentario"/>
@@ -13091,13 +15056,12 @@
 <w15:commentsEx xmlns:wpc="http://schemas.microsoft.com/office/word/2010/wordprocessingCanvas" xmlns:cx="http://schemas.microsoft.com/office/drawing/2014/chartex" xmlns:cx1="http://schemas.microsoft.com/office/drawing/2015/9/8/chartex" xmlns:cx2="http://schemas.microsoft.com/office/drawing/2015/10/21/chartex" xmlns:cx3="http://schemas.microsoft.com/office/drawing/2016/5/9/chartex" xmlns:cx4="http://schemas.microsoft.com/office/drawing/2016/5/10/chartex" xmlns:cx5="http://schemas.microsoft.com/office/drawing/2016/5/11/chartex" xmlns:cx6="http://schemas.microsoft.com/office/drawing/2016/5/12/chartex" xmlns:cx7="http://schemas.microsoft.com/office/drawing/2016/5/13/chartex" xmlns:cx8="http://schemas.microsoft.com/office/drawing/2016/5/14/chartex" xmlns:mc="http://schemas.openxmlformats.org/markup-compatibility/2006" xmlns:aink="http://schemas.microsoft.com/office/drawing/2016/ink" xmlns:am3d="http://schemas.microsoft.com/office/drawing/2017/model3d" xmlns:o="urn:schemas-microsoft-com:office:office" xmlns:oel="http://schemas.microsoft.com/office/2019/extlst" xmlns:r="http://schemas.openxmlformats.org/officeDocument/2006/relationships" xmlns:m="http://schemas.openxmlformats.org/officeDocument/2006/math" xmlns:v="urn:schemas-microsoft-com:vml" xmlns:wp14="http://schemas.microsoft.com/office/word/2010/wordprocessingDrawing" xmlns:wp="http://schemas.openxmlformats.org/drawingml/2006/wordprocessingDrawing" xmlns:w10="urn:schemas-microsoft-com:office:word" xmlns:w="http://schemas.openxmlformats.org/wordprocessingml/2006/main" xmlns:w14="http://schemas.microsoft.com/office/word/2010/wordml" xmlns:w15="http://schemas.microsoft.com/office/word/2012/wordml" xmlns:w16cex="http://schemas.microsoft.com/office/word/2018/wordml/cex" xmlns:w16cid="http://schemas.microsoft.com/office/word/2016/wordml/cid" xmlns:w16="http://schemas.microsoft.com/office/word/2018/wordml" xmlns:w16du="http://schemas.microsoft.com/office/word/2023/wordml/word16du" xmlns:w16sdtdh="http://schemas.microsoft.com/office/word/2020/wordml/sdtdatahash" xmlns:w16se="http://schemas.microsoft.com/office/word/2015/wordml/symex" xmlns:wpg="http://schemas.microsoft.com/office/word/2010/wordprocessingGroup" xmlns:wpi="http://schemas.microsoft.com/office/word/2010/wordprocessingInk" xmlns:wne="http://schemas.microsoft.com/office/word/2006/wordml" xmlns:wps="http://schemas.microsoft.com/office/word/2010/wordprocessingShape" mc:Ignorable="w14 w15 w16se w16cid w16 w16cex w16sdtdh w16du wp14">
   <w15:commentEx w15:paraId="01EDFCB7" w15:done="0"/>
   <w15:commentEx w15:paraId="219BF342" w15:done="0"/>
-  <w15:commentEx w15:paraId="3BDEAF6E" w15:done="0"/>
   <w15:commentEx w15:paraId="3C2E4F8A" w15:done="1"/>
   <w15:commentEx w15:paraId="6734006D" w15:paraIdParent="3C2E4F8A" w15:done="1"/>
   <w15:commentEx w15:paraId="21B5BE70" w15:done="0"/>
   <w15:commentEx w15:paraId="4152687A" w15:paraIdParent="21B5BE70" w15:done="0"/>
   <w15:commentEx w15:paraId="6151A659" w15:done="0"/>
-  <w15:commentEx w15:paraId="4321D0EF" w15:done="0"/>
+  <w15:commentEx w15:paraId="4321D0EF" w15:done="1"/>
 </w15:commentsEx>
 </file>
 
@@ -13105,7 +15069,6 @@
 <w16cex:commentsExtensible xmlns:wpc="http://schemas.microsoft.com/office/word/2010/wordprocessingCanvas" xmlns:cx="http://schemas.microsoft.com/office/drawing/2014/chartex" xmlns:cx1="http://schemas.microsoft.com/office/drawing/2015/9/8/chartex" xmlns:cx2="http://schemas.microsoft.com/office/drawing/2015/10/21/chartex" xmlns:cx3="http://schemas.microsoft.com/office/drawing/2016/5/9/chartex" xmlns:cx4="http://schemas.microsoft.com/office/drawing/2016/5/10/chartex" xmlns:cx5="http://schemas.microsoft.com/office/drawing/2016/5/11/chartex" xmlns:cx6="http://schemas.microsoft.com/office/drawing/2016/5/12/chartex" xmlns:cx7="http://schemas.microsoft.com/office/drawing/2016/5/13/chartex" xmlns:cx8="http://schemas.microsoft.com/office/drawing/2016/5/14/chartex" xmlns:cr="http://schemas.microsoft.com/office/comments/2020/reactions" xmlns:mc="http://schemas.openxmlformats.org/markup-compatibility/2006" xmlns:aink="http://schemas.microsoft.com/office/drawing/2016/ink" xmlns:am3d="http://schemas.microsoft.com/office/drawing/2017/model3d" xmlns:o="urn:schemas-microsoft-com:office:office" xmlns:oel="http://schemas.microsoft.com/office/2019/extlst" xmlns:r="http://schemas.openxmlformats.org/officeDocument/2006/relationships" xmlns:m="http://schemas.openxmlformats.org/officeDocument/2006/math" xmlns:v="urn:schemas-microsoft-com:vml" xmlns:wp14="http://schemas.microsoft.com/office/word/2010/wordprocessingDrawing" xmlns:wp="http://schemas.openxmlformats.org/drawingml/2006/wordprocessingDrawing" xmlns:w10="urn:schemas-microsoft-com:office:word" xmlns:w="http://schemas.openxmlformats.org/wordprocessingml/2006/main" xmlns:w14="http://schemas.microsoft.com/office/word/2010/wordml" xmlns:w15="http://schemas.microsoft.com/office/word/2012/wordml" xmlns:w16cex="http://schemas.microsoft.com/office/word/2018/wordml/cex" xmlns:w16cid="http://schemas.microsoft.com/office/word/2016/wordml/cid" xmlns:w16="http://schemas.microsoft.com/office/word/2018/wordml" xmlns:w16du="http://schemas.microsoft.com/office/word/2023/wordml/word16du" xmlns:w16sdtdh="http://schemas.microsoft.com/office/word/2020/wordml/sdtdatahash" xmlns:w16se="http://schemas.microsoft.com/office/word/2015/wordml/symex" xmlns:wpg="http://schemas.microsoft.com/office/word/2010/wordprocessingGroup" xmlns:wpi="http://schemas.microsoft.com/office/word/2010/wordprocessingInk" xmlns:wne="http://schemas.microsoft.com/office/word/2006/wordml" xmlns:wps="http://schemas.microsoft.com/office/word/2010/wordprocessingShape" mc:Ignorable="w14 w15 w16se w16cid w16 w16cex w16sdtdh cr w16du wp14">
   <w16cex:commentExtensible w16cex:durableId="17295F19" w16cex:dateUtc="2024-09-24T02:25:00Z"/>
   <w16cex:commentExtensible w16cex:durableId="6AAB8B85" w16cex:dateUtc="2024-09-27T02:58:00Z"/>
-  <w16cex:commentExtensible w16cex:durableId="28FBA363" w16cex:dateUtc="2024-09-26T14:52:00Z"/>
   <w16cex:commentExtensible w16cex:durableId="73E9912D" w16cex:dateUtc="2024-09-26T14:54:00Z"/>
   <w16cex:commentExtensible w16cex:durableId="300A58C3" w16cex:dateUtc="2024-09-27T03:00:00Z"/>
   <w16cex:commentExtensible w16cex:durableId="2996DAA5" w16cex:dateUtc="2024-09-24T02:55:00Z"/>
@@ -13119,7 +15082,6 @@
 <w16cid:commentsIds xmlns:wpc="http://schemas.microsoft.com/office/word/2010/wordprocessingCanvas" xmlns:cx="http://schemas.microsoft.com/office/drawing/2014/chartex" xmlns:cx1="http://schemas.microsoft.com/office/drawing/2015/9/8/chartex" xmlns:cx2="http://schemas.microsoft.com/office/drawing/2015/10/21/chartex" xmlns:cx3="http://schemas.microsoft.com/office/drawing/2016/5/9/chartex" xmlns:cx4="http://schemas.microsoft.com/office/drawing/2016/5/10/chartex" xmlns:cx5="http://schemas.microsoft.com/office/drawing/2016/5/11/chartex" xmlns:cx6="http://schemas.microsoft.com/office/drawing/2016/5/12/chartex" xmlns:cx7="http://schemas.microsoft.com/office/drawing/2016/5/13/chartex" xmlns:cx8="http://schemas.microsoft.com/office/drawing/2016/5/14/chartex" xmlns:mc="http://schemas.openxmlformats.org/markup-compatibility/2006" xmlns:aink="http://schemas.microsoft.com/office/drawing/2016/ink" xmlns:am3d="http://schemas.microsoft.com/office/drawing/2017/model3d" xmlns:o="urn:schemas-microsoft-com:office:office" xmlns:oel="http://schemas.microsoft.com/office/2019/extlst" xmlns:r="http://schemas.openxmlformats.org/officeDocument/2006/relationships" xmlns:m="http://schemas.openxmlformats.org/officeDocument/2006/math" xmlns:v="urn:schemas-microsoft-com:vml" xmlns:wp14="http://schemas.microsoft.com/office/word/2010/wordprocessingDrawing" xmlns:wp="http://schemas.openxmlformats.org/drawingml/2006/wordprocessingDrawing" xmlns:w10="urn:schemas-microsoft-com:office:word" xmlns:w="http://schemas.openxmlformats.org/wordprocessingml/2006/main" xmlns:w14="http://schemas.microsoft.com/office/word/2010/wordml" xmlns:w15="http://schemas.microsoft.com/office/word/2012/wordml" xmlns:w16cex="http://schemas.microsoft.com/office/word/2018/wordml/cex" xmlns:w16cid="http://schemas.microsoft.com/office/word/2016/wordml/cid" xmlns:w16="http://schemas.microsoft.com/office/word/2018/wordml" xmlns:w16du="http://schemas.microsoft.com/office/word/2023/wordml/word16du" xmlns:w16sdtdh="http://schemas.microsoft.com/office/word/2020/wordml/sdtdatahash" xmlns:w16se="http://schemas.microsoft.com/office/word/2015/wordml/symex" xmlns:wpg="http://schemas.microsoft.com/office/word/2010/wordprocessingGroup" xmlns:wpi="http://schemas.microsoft.com/office/word/2010/wordprocessingInk" xmlns:wne="http://schemas.microsoft.com/office/word/2006/wordml" xmlns:wps="http://schemas.microsoft.com/office/word/2010/wordprocessingShape" mc:Ignorable="w14 w15 w16se w16cid w16 w16cex w16sdtdh w16du wp14">
   <w16cid:commentId w16cid:paraId="01EDFCB7" w16cid:durableId="17295F19"/>
   <w16cid:commentId w16cid:paraId="219BF342" w16cid:durableId="6AAB8B85"/>
-  <w16cid:commentId w16cid:paraId="3BDEAF6E" w16cid:durableId="28FBA363"/>
   <w16cid:commentId w16cid:paraId="3C2E4F8A" w16cid:durableId="73E9912D"/>
   <w16cid:commentId w16cid:paraId="6734006D" w16cid:durableId="300A58C3"/>
   <w16cid:commentId w16cid:paraId="21B5BE70" w16cid:durableId="2996DAA5"/>
@@ -14099,7 +16061,23 @@
             <w:rFonts w:asciiTheme="majorHAnsi" w:eastAsiaTheme="majorEastAsia" w:hAnsiTheme="majorHAnsi" w:cstheme="majorBidi"/>
             <w:szCs w:val="36"/>
           </w:rPr>
-          <w:t>Vesta Risk Manager</w:t>
+          <w:t xml:space="preserve">Vesta </w:t>
+        </w:r>
+        <w:proofErr w:type="spellStart"/>
+        <w:r>
+          <w:rPr>
+            <w:rFonts w:asciiTheme="majorHAnsi" w:eastAsiaTheme="majorEastAsia" w:hAnsiTheme="majorHAnsi" w:cstheme="majorBidi"/>
+            <w:szCs w:val="36"/>
+          </w:rPr>
+          <w:t>Risk</w:t>
+        </w:r>
+        <w:proofErr w:type="spellEnd"/>
+        <w:r>
+          <w:rPr>
+            <w:rFonts w:asciiTheme="majorHAnsi" w:eastAsiaTheme="majorEastAsia" w:hAnsiTheme="majorHAnsi" w:cstheme="majorBidi"/>
+            <w:szCs w:val="36"/>
+          </w:rPr>
+          <w:t xml:space="preserve"> Manager</w:t>
         </w:r>
       </w:sdtContent>
     </w:sdt>
@@ -15485,6 +17463,95 @@
     </w:lvl>
   </w:abstractNum>
   <w:abstractNum w:abstractNumId="12" w15:restartNumberingAfterBreak="0">
+    <w:nsid w:val="23D150DF"/>
+    <w:multiLevelType w:val="hybridMultilevel"/>
+    <w:tmpl w:val="BA68A126"/>
+    <w:lvl w:ilvl="0" w:tplc="2C0A000F">
+      <w:start w:val="1"/>
+      <w:numFmt w:val="decimal"/>
+      <w:lvlText w:val="%1."/>
+      <w:lvlJc w:val="left"/>
+      <w:pPr>
+        <w:ind w:left="720" w:hanging="360"/>
+      </w:pPr>
+      <w:rPr>
+        <w:rFonts w:hint="default"/>
+      </w:rPr>
+    </w:lvl>
+    <w:lvl w:ilvl="1" w:tplc="2C0A0019" w:tentative="1">
+      <w:start w:val="1"/>
+      <w:numFmt w:val="lowerLetter"/>
+      <w:lvlText w:val="%2."/>
+      <w:lvlJc w:val="left"/>
+      <w:pPr>
+        <w:ind w:left="1440" w:hanging="360"/>
+      </w:pPr>
+    </w:lvl>
+    <w:lvl w:ilvl="2" w:tplc="2C0A001B" w:tentative="1">
+      <w:start w:val="1"/>
+      <w:numFmt w:val="lowerRoman"/>
+      <w:lvlText w:val="%3."/>
+      <w:lvlJc w:val="right"/>
+      <w:pPr>
+        <w:ind w:left="2160" w:hanging="180"/>
+      </w:pPr>
+    </w:lvl>
+    <w:lvl w:ilvl="3" w:tplc="2C0A000F" w:tentative="1">
+      <w:start w:val="1"/>
+      <w:numFmt w:val="decimal"/>
+      <w:lvlText w:val="%4."/>
+      <w:lvlJc w:val="left"/>
+      <w:pPr>
+        <w:ind w:left="2880" w:hanging="360"/>
+      </w:pPr>
+    </w:lvl>
+    <w:lvl w:ilvl="4" w:tplc="2C0A0019" w:tentative="1">
+      <w:start w:val="1"/>
+      <w:numFmt w:val="lowerLetter"/>
+      <w:lvlText w:val="%5."/>
+      <w:lvlJc w:val="left"/>
+      <w:pPr>
+        <w:ind w:left="3600" w:hanging="360"/>
+      </w:pPr>
+    </w:lvl>
+    <w:lvl w:ilvl="5" w:tplc="2C0A001B" w:tentative="1">
+      <w:start w:val="1"/>
+      <w:numFmt w:val="lowerRoman"/>
+      <w:lvlText w:val="%6."/>
+      <w:lvlJc w:val="right"/>
+      <w:pPr>
+        <w:ind w:left="4320" w:hanging="180"/>
+      </w:pPr>
+    </w:lvl>
+    <w:lvl w:ilvl="6" w:tplc="2C0A000F" w:tentative="1">
+      <w:start w:val="1"/>
+      <w:numFmt w:val="decimal"/>
+      <w:lvlText w:val="%7."/>
+      <w:lvlJc w:val="left"/>
+      <w:pPr>
+        <w:ind w:left="5040" w:hanging="360"/>
+      </w:pPr>
+    </w:lvl>
+    <w:lvl w:ilvl="7" w:tplc="2C0A0019" w:tentative="1">
+      <w:start w:val="1"/>
+      <w:numFmt w:val="lowerLetter"/>
+      <w:lvlText w:val="%8."/>
+      <w:lvlJc w:val="left"/>
+      <w:pPr>
+        <w:ind w:left="5760" w:hanging="360"/>
+      </w:pPr>
+    </w:lvl>
+    <w:lvl w:ilvl="8" w:tplc="2C0A001B" w:tentative="1">
+      <w:start w:val="1"/>
+      <w:numFmt w:val="lowerRoman"/>
+      <w:lvlText w:val="%9."/>
+      <w:lvlJc w:val="right"/>
+      <w:pPr>
+        <w:ind w:left="6480" w:hanging="180"/>
+      </w:pPr>
+    </w:lvl>
+  </w:abstractNum>
+  <w:abstractNum w:abstractNumId="13" w15:restartNumberingAfterBreak="0">
     <w:nsid w:val="24D9492F"/>
     <w:multiLevelType w:val="hybridMultilevel"/>
     <w:tmpl w:val="2FA66D92"/>
@@ -15573,7 +17640,7 @@
       </w:pPr>
     </w:lvl>
   </w:abstractNum>
-  <w:abstractNum w:abstractNumId="13" w15:restartNumberingAfterBreak="0">
+  <w:abstractNum w:abstractNumId="14" w15:restartNumberingAfterBreak="0">
     <w:nsid w:val="255F5799"/>
     <w:multiLevelType w:val="hybridMultilevel"/>
     <w:tmpl w:val="B8F40458"/>
@@ -15659,7 +17726,7 @@
       </w:pPr>
     </w:lvl>
   </w:abstractNum>
-  <w:abstractNum w:abstractNumId="14" w15:restartNumberingAfterBreak="0">
+  <w:abstractNum w:abstractNumId="15" w15:restartNumberingAfterBreak="0">
     <w:nsid w:val="29666E10"/>
     <w:multiLevelType w:val="hybridMultilevel"/>
     <w:tmpl w:val="7A52FCBA"/>
@@ -15772,7 +17839,7 @@
       </w:rPr>
     </w:lvl>
   </w:abstractNum>
-  <w:abstractNum w:abstractNumId="15" w15:restartNumberingAfterBreak="0">
+  <w:abstractNum w:abstractNumId="16" w15:restartNumberingAfterBreak="0">
     <w:nsid w:val="2ED854AC"/>
     <w:multiLevelType w:val="hybridMultilevel"/>
     <w:tmpl w:val="47C818F0"/>
@@ -15861,7 +17928,7 @@
       </w:pPr>
     </w:lvl>
   </w:abstractNum>
-  <w:abstractNum w:abstractNumId="16" w15:restartNumberingAfterBreak="0">
+  <w:abstractNum w:abstractNumId="17" w15:restartNumberingAfterBreak="0">
     <w:nsid w:val="34346C35"/>
     <w:multiLevelType w:val="hybridMultilevel"/>
     <w:tmpl w:val="FBBE5550"/>
@@ -15950,7 +18017,7 @@
       </w:pPr>
     </w:lvl>
   </w:abstractNum>
-  <w:abstractNum w:abstractNumId="17" w15:restartNumberingAfterBreak="0">
+  <w:abstractNum w:abstractNumId="18" w15:restartNumberingAfterBreak="0">
     <w:nsid w:val="35826DD0"/>
     <w:multiLevelType w:val="hybridMultilevel"/>
     <w:tmpl w:val="403EF5D4"/>
@@ -16036,7 +18103,7 @@
       </w:pPr>
     </w:lvl>
   </w:abstractNum>
-  <w:abstractNum w:abstractNumId="18" w15:restartNumberingAfterBreak="0">
+  <w:abstractNum w:abstractNumId="19" w15:restartNumberingAfterBreak="0">
     <w:nsid w:val="423D553E"/>
     <w:multiLevelType w:val="hybridMultilevel"/>
     <w:tmpl w:val="78108036"/>
@@ -16125,7 +18192,7 @@
       </w:pPr>
     </w:lvl>
   </w:abstractNum>
-  <w:abstractNum w:abstractNumId="19" w15:restartNumberingAfterBreak="0">
+  <w:abstractNum w:abstractNumId="20" w15:restartNumberingAfterBreak="0">
     <w:nsid w:val="43F83C3C"/>
     <w:multiLevelType w:val="hybridMultilevel"/>
     <w:tmpl w:val="F864BA00"/>
@@ -16214,7 +18281,7 @@
       </w:pPr>
     </w:lvl>
   </w:abstractNum>
-  <w:abstractNum w:abstractNumId="20" w15:restartNumberingAfterBreak="0">
+  <w:abstractNum w:abstractNumId="21" w15:restartNumberingAfterBreak="0">
     <w:nsid w:val="44E304A0"/>
     <w:multiLevelType w:val="hybridMultilevel"/>
     <w:tmpl w:val="0CEAC0B4"/>
@@ -16303,7 +18370,7 @@
       </w:pPr>
     </w:lvl>
   </w:abstractNum>
-  <w:abstractNum w:abstractNumId="21" w15:restartNumberingAfterBreak="0">
+  <w:abstractNum w:abstractNumId="22" w15:restartNumberingAfterBreak="0">
     <w:nsid w:val="462946F2"/>
     <w:multiLevelType w:val="hybridMultilevel"/>
     <w:tmpl w:val="FD6A8D14"/>
@@ -16392,7 +18459,7 @@
       </w:pPr>
     </w:lvl>
   </w:abstractNum>
-  <w:abstractNum w:abstractNumId="22" w15:restartNumberingAfterBreak="0">
+  <w:abstractNum w:abstractNumId="23" w15:restartNumberingAfterBreak="0">
     <w:nsid w:val="483440FB"/>
     <w:multiLevelType w:val="hybridMultilevel"/>
     <w:tmpl w:val="4042A974"/>
@@ -16481,7 +18548,7 @@
       </w:pPr>
     </w:lvl>
   </w:abstractNum>
-  <w:abstractNum w:abstractNumId="23" w15:restartNumberingAfterBreak="0">
+  <w:abstractNum w:abstractNumId="24" w15:restartNumberingAfterBreak="0">
     <w:nsid w:val="487036EC"/>
     <w:multiLevelType w:val="hybridMultilevel"/>
     <w:tmpl w:val="BDFE724A"/>
@@ -16567,7 +18634,7 @@
       </w:pPr>
     </w:lvl>
   </w:abstractNum>
-  <w:abstractNum w:abstractNumId="24" w15:restartNumberingAfterBreak="0">
+  <w:abstractNum w:abstractNumId="25" w15:restartNumberingAfterBreak="0">
     <w:nsid w:val="52D90BB8"/>
     <w:multiLevelType w:val="hybridMultilevel"/>
     <w:tmpl w:val="1D2461DE"/>
@@ -16681,7 +18748,7 @@
       </w:rPr>
     </w:lvl>
   </w:abstractNum>
-  <w:abstractNum w:abstractNumId="25" w15:restartNumberingAfterBreak="0">
+  <w:abstractNum w:abstractNumId="26" w15:restartNumberingAfterBreak="0">
     <w:nsid w:val="52DA2957"/>
     <w:multiLevelType w:val="hybridMultilevel"/>
     <w:tmpl w:val="D39A30BA"/>
@@ -16770,7 +18837,7 @@
       </w:pPr>
     </w:lvl>
   </w:abstractNum>
-  <w:abstractNum w:abstractNumId="26" w15:restartNumberingAfterBreak="0">
+  <w:abstractNum w:abstractNumId="27" w15:restartNumberingAfterBreak="0">
     <w:nsid w:val="56677547"/>
     <w:multiLevelType w:val="hybridMultilevel"/>
     <w:tmpl w:val="FA4005EC"/>
@@ -16859,7 +18926,7 @@
       </w:pPr>
     </w:lvl>
   </w:abstractNum>
-  <w:abstractNum w:abstractNumId="27" w15:restartNumberingAfterBreak="0">
+  <w:abstractNum w:abstractNumId="28" w15:restartNumberingAfterBreak="0">
     <w:nsid w:val="5B406570"/>
     <w:multiLevelType w:val="hybridMultilevel"/>
     <w:tmpl w:val="A9A6BCA2"/>
@@ -16948,7 +19015,7 @@
       </w:pPr>
     </w:lvl>
   </w:abstractNum>
-  <w:abstractNum w:abstractNumId="28" w15:restartNumberingAfterBreak="0">
+  <w:abstractNum w:abstractNumId="29" w15:restartNumberingAfterBreak="0">
     <w:nsid w:val="62EF44D4"/>
     <w:multiLevelType w:val="hybridMultilevel"/>
     <w:tmpl w:val="AA168766"/>
@@ -17037,7 +19104,7 @@
       </w:pPr>
     </w:lvl>
   </w:abstractNum>
-  <w:abstractNum w:abstractNumId="29" w15:restartNumberingAfterBreak="0">
+  <w:abstractNum w:abstractNumId="30" w15:restartNumberingAfterBreak="0">
     <w:nsid w:val="65564FBA"/>
     <w:multiLevelType w:val="hybridMultilevel"/>
     <w:tmpl w:val="4558A2FA"/>
@@ -17126,7 +19193,96 @@
       </w:pPr>
     </w:lvl>
   </w:abstractNum>
-  <w:abstractNum w:abstractNumId="30" w15:restartNumberingAfterBreak="0">
+  <w:abstractNum w:abstractNumId="31" w15:restartNumberingAfterBreak="0">
+    <w:nsid w:val="65C7473A"/>
+    <w:multiLevelType w:val="hybridMultilevel"/>
+    <w:tmpl w:val="F3C0AB6E"/>
+    <w:lvl w:ilvl="0" w:tplc="2C0A000F">
+      <w:start w:val="1"/>
+      <w:numFmt w:val="decimal"/>
+      <w:lvlText w:val="%1."/>
+      <w:lvlJc w:val="left"/>
+      <w:pPr>
+        <w:ind w:left="720" w:hanging="360"/>
+      </w:pPr>
+      <w:rPr>
+        <w:rFonts w:hint="default"/>
+      </w:rPr>
+    </w:lvl>
+    <w:lvl w:ilvl="1" w:tplc="2C0A0019" w:tentative="1">
+      <w:start w:val="1"/>
+      <w:numFmt w:val="lowerLetter"/>
+      <w:lvlText w:val="%2."/>
+      <w:lvlJc w:val="left"/>
+      <w:pPr>
+        <w:ind w:left="1440" w:hanging="360"/>
+      </w:pPr>
+    </w:lvl>
+    <w:lvl w:ilvl="2" w:tplc="2C0A001B" w:tentative="1">
+      <w:start w:val="1"/>
+      <w:numFmt w:val="lowerRoman"/>
+      <w:lvlText w:val="%3."/>
+      <w:lvlJc w:val="right"/>
+      <w:pPr>
+        <w:ind w:left="2160" w:hanging="180"/>
+      </w:pPr>
+    </w:lvl>
+    <w:lvl w:ilvl="3" w:tplc="2C0A000F" w:tentative="1">
+      <w:start w:val="1"/>
+      <w:numFmt w:val="decimal"/>
+      <w:lvlText w:val="%4."/>
+      <w:lvlJc w:val="left"/>
+      <w:pPr>
+        <w:ind w:left="2880" w:hanging="360"/>
+      </w:pPr>
+    </w:lvl>
+    <w:lvl w:ilvl="4" w:tplc="2C0A0019" w:tentative="1">
+      <w:start w:val="1"/>
+      <w:numFmt w:val="lowerLetter"/>
+      <w:lvlText w:val="%5."/>
+      <w:lvlJc w:val="left"/>
+      <w:pPr>
+        <w:ind w:left="3600" w:hanging="360"/>
+      </w:pPr>
+    </w:lvl>
+    <w:lvl w:ilvl="5" w:tplc="2C0A001B" w:tentative="1">
+      <w:start w:val="1"/>
+      <w:numFmt w:val="lowerRoman"/>
+      <w:lvlText w:val="%6."/>
+      <w:lvlJc w:val="right"/>
+      <w:pPr>
+        <w:ind w:left="4320" w:hanging="180"/>
+      </w:pPr>
+    </w:lvl>
+    <w:lvl w:ilvl="6" w:tplc="2C0A000F" w:tentative="1">
+      <w:start w:val="1"/>
+      <w:numFmt w:val="decimal"/>
+      <w:lvlText w:val="%7."/>
+      <w:lvlJc w:val="left"/>
+      <w:pPr>
+        <w:ind w:left="5040" w:hanging="360"/>
+      </w:pPr>
+    </w:lvl>
+    <w:lvl w:ilvl="7" w:tplc="2C0A0019" w:tentative="1">
+      <w:start w:val="1"/>
+      <w:numFmt w:val="lowerLetter"/>
+      <w:lvlText w:val="%8."/>
+      <w:lvlJc w:val="left"/>
+      <w:pPr>
+        <w:ind w:left="5760" w:hanging="360"/>
+      </w:pPr>
+    </w:lvl>
+    <w:lvl w:ilvl="8" w:tplc="2C0A001B" w:tentative="1">
+      <w:start w:val="1"/>
+      <w:numFmt w:val="lowerRoman"/>
+      <w:lvlText w:val="%9."/>
+      <w:lvlJc w:val="right"/>
+      <w:pPr>
+        <w:ind w:left="6480" w:hanging="180"/>
+      </w:pPr>
+    </w:lvl>
+  </w:abstractNum>
+  <w:abstractNum w:abstractNumId="32" w15:restartNumberingAfterBreak="0">
     <w:nsid w:val="6602349D"/>
     <w:multiLevelType w:val="hybridMultilevel"/>
     <w:tmpl w:val="968E578A"/>
@@ -17215,7 +19371,7 @@
       </w:pPr>
     </w:lvl>
   </w:abstractNum>
-  <w:abstractNum w:abstractNumId="31" w15:restartNumberingAfterBreak="0">
+  <w:abstractNum w:abstractNumId="33" w15:restartNumberingAfterBreak="0">
     <w:nsid w:val="68084FA4"/>
     <w:multiLevelType w:val="hybridMultilevel"/>
     <w:tmpl w:val="BCD01A80"/>
@@ -17304,7 +19460,7 @@
       </w:pPr>
     </w:lvl>
   </w:abstractNum>
-  <w:abstractNum w:abstractNumId="32" w15:restartNumberingAfterBreak="0">
+  <w:abstractNum w:abstractNumId="34" w15:restartNumberingAfterBreak="0">
     <w:nsid w:val="6D0A6D40"/>
     <w:multiLevelType w:val="hybridMultilevel"/>
     <w:tmpl w:val="46966B86"/>
@@ -17393,7 +19549,7 @@
       </w:pPr>
     </w:lvl>
   </w:abstractNum>
-  <w:abstractNum w:abstractNumId="33" w15:restartNumberingAfterBreak="0">
+  <w:abstractNum w:abstractNumId="35" w15:restartNumberingAfterBreak="0">
     <w:nsid w:val="708E589C"/>
     <w:multiLevelType w:val="multilevel"/>
     <w:tmpl w:val="381042DE"/>
@@ -17533,7 +19689,7 @@
       </w:rPr>
     </w:lvl>
   </w:abstractNum>
-  <w:abstractNum w:abstractNumId="34" w15:restartNumberingAfterBreak="0">
+  <w:abstractNum w:abstractNumId="36" w15:restartNumberingAfterBreak="0">
     <w:nsid w:val="734E50D8"/>
     <w:multiLevelType w:val="hybridMultilevel"/>
     <w:tmpl w:val="CFC66396"/>
@@ -17646,7 +19802,7 @@
       </w:rPr>
     </w:lvl>
   </w:abstractNum>
-  <w:abstractNum w:abstractNumId="35" w15:restartNumberingAfterBreak="0">
+  <w:abstractNum w:abstractNumId="37" w15:restartNumberingAfterBreak="0">
     <w:nsid w:val="76A904F3"/>
     <w:multiLevelType w:val="hybridMultilevel"/>
     <w:tmpl w:val="FBBE5550"/>
@@ -17735,7 +19891,7 @@
       </w:pPr>
     </w:lvl>
   </w:abstractNum>
-  <w:abstractNum w:abstractNumId="36" w15:restartNumberingAfterBreak="0">
+  <w:abstractNum w:abstractNumId="38" w15:restartNumberingAfterBreak="0">
     <w:nsid w:val="76E50EF1"/>
     <w:multiLevelType w:val="hybridMultilevel"/>
     <w:tmpl w:val="F4E48F74"/>
@@ -17824,7 +19980,7 @@
       </w:pPr>
     </w:lvl>
   </w:abstractNum>
-  <w:abstractNum w:abstractNumId="37" w15:restartNumberingAfterBreak="0">
+  <w:abstractNum w:abstractNumId="39" w15:restartNumberingAfterBreak="0">
     <w:nsid w:val="78C14454"/>
     <w:multiLevelType w:val="hybridMultilevel"/>
     <w:tmpl w:val="34CA71B6"/>
@@ -17913,7 +20069,7 @@
       </w:pPr>
     </w:lvl>
   </w:abstractNum>
-  <w:abstractNum w:abstractNumId="38" w15:restartNumberingAfterBreak="0">
+  <w:abstractNum w:abstractNumId="40" w15:restartNumberingAfterBreak="0">
     <w:nsid w:val="7B943077"/>
     <w:multiLevelType w:val="hybridMultilevel"/>
     <w:tmpl w:val="4B686026"/>
@@ -18002,7 +20158,7 @@
       </w:pPr>
     </w:lvl>
   </w:abstractNum>
-  <w:abstractNum w:abstractNumId="39" w15:restartNumberingAfterBreak="0">
+  <w:abstractNum w:abstractNumId="41" w15:restartNumberingAfterBreak="0">
     <w:nsid w:val="7DB737D3"/>
     <w:multiLevelType w:val="hybridMultilevel"/>
     <w:tmpl w:val="C27222D8"/>
@@ -18091,7 +20247,7 @@
       </w:pPr>
     </w:lvl>
   </w:abstractNum>
-  <w:abstractNum w:abstractNumId="40" w15:restartNumberingAfterBreak="0">
+  <w:abstractNum w:abstractNumId="42" w15:restartNumberingAfterBreak="0">
     <w:nsid w:val="7DD64906"/>
     <w:multiLevelType w:val="hybridMultilevel"/>
     <w:tmpl w:val="795E7434"/>
@@ -18206,16 +20362,16 @@
     </w:lvl>
   </w:abstractNum>
   <w:num w:numId="1" w16cid:durableId="1193110858">
-    <w:abstractNumId w:val="13"/>
+    <w:abstractNumId w:val="14"/>
   </w:num>
   <w:num w:numId="2" w16cid:durableId="1522622389">
-    <w:abstractNumId w:val="23"/>
+    <w:abstractNumId w:val="24"/>
   </w:num>
   <w:num w:numId="3" w16cid:durableId="1478760730">
-    <w:abstractNumId w:val="23"/>
+    <w:abstractNumId w:val="24"/>
   </w:num>
   <w:num w:numId="4" w16cid:durableId="406147053">
-    <w:abstractNumId w:val="23"/>
+    <w:abstractNumId w:val="24"/>
   </w:num>
   <w:num w:numId="5" w16cid:durableId="1843350433">
     <w:abstractNumId w:val="1"/>
@@ -18230,43 +20386,43 @@
     <w:abstractNumId w:val="0"/>
   </w:num>
   <w:num w:numId="9" w16cid:durableId="1454448377">
-    <w:abstractNumId w:val="33"/>
+    <w:abstractNumId w:val="35"/>
   </w:num>
   <w:num w:numId="10" w16cid:durableId="633097244">
-    <w:abstractNumId w:val="40"/>
+    <w:abstractNumId w:val="42"/>
   </w:num>
   <w:num w:numId="11" w16cid:durableId="2094085152">
     <w:abstractNumId w:val="7"/>
   </w:num>
   <w:num w:numId="12" w16cid:durableId="2069914435">
-    <w:abstractNumId w:val="24"/>
+    <w:abstractNumId w:val="25"/>
   </w:num>
   <w:num w:numId="13" w16cid:durableId="17052992">
-    <w:abstractNumId w:val="34"/>
+    <w:abstractNumId w:val="36"/>
   </w:num>
   <w:num w:numId="14" w16cid:durableId="217668422">
-    <w:abstractNumId w:val="14"/>
+    <w:abstractNumId w:val="15"/>
   </w:num>
   <w:num w:numId="15" w16cid:durableId="1192956375">
-    <w:abstractNumId w:val="15"/>
+    <w:abstractNumId w:val="16"/>
   </w:num>
   <w:num w:numId="16" w16cid:durableId="62684490">
-    <w:abstractNumId w:val="39"/>
+    <w:abstractNumId w:val="41"/>
   </w:num>
   <w:num w:numId="17" w16cid:durableId="1936018770">
-    <w:abstractNumId w:val="35"/>
+    <w:abstractNumId w:val="37"/>
   </w:num>
   <w:num w:numId="18" w16cid:durableId="2005663802">
     <w:abstractNumId w:val="9"/>
   </w:num>
   <w:num w:numId="19" w16cid:durableId="1037119053">
-    <w:abstractNumId w:val="20"/>
+    <w:abstractNumId w:val="21"/>
   </w:num>
   <w:num w:numId="20" w16cid:durableId="1403210171">
-    <w:abstractNumId w:val="28"/>
+    <w:abstractNumId w:val="29"/>
   </w:num>
   <w:num w:numId="21" w16cid:durableId="825705582">
-    <w:abstractNumId w:val="19"/>
+    <w:abstractNumId w:val="20"/>
   </w:num>
   <w:num w:numId="22" w16cid:durableId="530843615">
     <w:abstractNumId w:val="11"/>
@@ -18275,31 +20431,31 @@
     <w:abstractNumId w:val="6"/>
   </w:num>
   <w:num w:numId="24" w16cid:durableId="1467047993">
-    <w:abstractNumId w:val="38"/>
+    <w:abstractNumId w:val="40"/>
   </w:num>
   <w:num w:numId="25" w16cid:durableId="855655393">
     <w:abstractNumId w:val="5"/>
   </w:num>
   <w:num w:numId="26" w16cid:durableId="470681321">
-    <w:abstractNumId w:val="30"/>
+    <w:abstractNumId w:val="32"/>
   </w:num>
   <w:num w:numId="27" w16cid:durableId="611789797">
-    <w:abstractNumId w:val="37"/>
+    <w:abstractNumId w:val="39"/>
   </w:num>
   <w:num w:numId="28" w16cid:durableId="132017707">
     <w:abstractNumId w:val="8"/>
   </w:num>
   <w:num w:numId="29" w16cid:durableId="1763843354">
-    <w:abstractNumId w:val="12"/>
+    <w:abstractNumId w:val="13"/>
   </w:num>
   <w:num w:numId="30" w16cid:durableId="1485781118">
-    <w:abstractNumId w:val="36"/>
+    <w:abstractNumId w:val="38"/>
   </w:num>
   <w:num w:numId="31" w16cid:durableId="1345011037">
-    <w:abstractNumId w:val="25"/>
+    <w:abstractNumId w:val="26"/>
   </w:num>
   <w:num w:numId="32" w16cid:durableId="223416758">
-    <w:abstractNumId w:val="32"/>
+    <w:abstractNumId w:val="34"/>
   </w:num>
   <w:num w:numId="33" w16cid:durableId="1804498520">
     <w:abstractNumId w:val="4"/>
@@ -18308,31 +20464,37 @@
     <w:abstractNumId w:val="10"/>
   </w:num>
   <w:num w:numId="35" w16cid:durableId="616332293">
-    <w:abstractNumId w:val="29"/>
+    <w:abstractNumId w:val="30"/>
   </w:num>
   <w:num w:numId="36" w16cid:durableId="261108266">
+    <w:abstractNumId w:val="19"/>
+  </w:num>
+  <w:num w:numId="37" w16cid:durableId="10686110">
+    <w:abstractNumId w:val="22"/>
+  </w:num>
+  <w:num w:numId="38" w16cid:durableId="745877979">
+    <w:abstractNumId w:val="28"/>
+  </w:num>
+  <w:num w:numId="39" w16cid:durableId="201790810">
+    <w:abstractNumId w:val="33"/>
+  </w:num>
+  <w:num w:numId="40" w16cid:durableId="300624331">
+    <w:abstractNumId w:val="27"/>
+  </w:num>
+  <w:num w:numId="41" w16cid:durableId="1461337463">
     <w:abstractNumId w:val="18"/>
   </w:num>
-  <w:num w:numId="37" w16cid:durableId="10686110">
-    <w:abstractNumId w:val="21"/>
+  <w:num w:numId="42" w16cid:durableId="1163277846">
+    <w:abstractNumId w:val="23"/>
   </w:num>
-  <w:num w:numId="38" w16cid:durableId="745877979">
-    <w:abstractNumId w:val="27"/>
+  <w:num w:numId="43" w16cid:durableId="2010867602">
+    <w:abstractNumId w:val="17"/>
   </w:num>
-  <w:num w:numId="39" w16cid:durableId="201790810">
+  <w:num w:numId="44" w16cid:durableId="560292976">
     <w:abstractNumId w:val="31"/>
   </w:num>
-  <w:num w:numId="40" w16cid:durableId="300624331">
-    <w:abstractNumId w:val="26"/>
-  </w:num>
-  <w:num w:numId="41" w16cid:durableId="1461337463">
-    <w:abstractNumId w:val="17"/>
-  </w:num>
-  <w:num w:numId="42" w16cid:durableId="1163277846">
-    <w:abstractNumId w:val="22"/>
-  </w:num>
-  <w:num w:numId="43" w16cid:durableId="2010867602">
-    <w:abstractNumId w:val="16"/>
+  <w:num w:numId="45" w16cid:durableId="544174409">
+    <w:abstractNumId w:val="12"/>
   </w:num>
 </w:numbering>
 </file>
@@ -18843,6 +21005,7 @@
   <w:style w:type="character" w:default="1" w:styleId="Fuentedeprrafopredeter">
     <w:name w:val="Default Paragraph Font"/>
     <w:uiPriority w:val="1"/>
+    <w:semiHidden/>
     <w:unhideWhenUsed/>
   </w:style>
   <w:style w:type="table" w:default="1" w:styleId="Tablanormal">

</xml_diff>

<commit_message>
Doc: Se modifico el modelo de casos de uso
</commit_message>
<xml_diff>
--- a/2. Etapa de elaboración/Iteración 2/Modelo de Casos de Uso/Modelo de Casos de Uso.docx
+++ b/2. Etapa de elaboración/Iteración 2/Modelo de Casos de Uso/Modelo de Casos de Uso.docx
@@ -14080,24 +14080,8 @@
       </w:pPr>
       <w:bookmarkStart w:id="70" w:name="_Toc177738469"/>
       <w:bookmarkStart w:id="71" w:name="_Toc178333126"/>
-      <w:commentRangeStart w:id="72"/>
       <w:r>
-        <w:t>Caso de Uso 13: Realizar análisis de riesgo</w:t>
-      </w:r>
-      <w:commentRangeEnd w:id="72"/>
-      <w:r>
-        <w:rPr>
-          <w:rStyle w:val="Refdecomentario"/>
-          <w:rFonts w:asciiTheme="minorHAnsi" w:eastAsiaTheme="minorHAnsi" w:hAnsiTheme="minorHAnsi" w:cstheme="minorBidi"/>
-          <w:b w:val="0"/>
-          <w:bCs w:val="0"/>
-          <w:color w:val="auto"/>
-          <w:lang w:val="es-ES"/>
-        </w:rPr>
-        <w:commentReference w:id="72"/>
-      </w:r>
-      <w:r>
-        <w:t>.</w:t>
+        <w:t>Caso de Uso 13: Realizar análisis de riesgo.</w:t>
       </w:r>
       <w:bookmarkEnd w:id="70"/>
       <w:bookmarkEnd w:id="71"/>
@@ -14106,11 +14090,11 @@
       <w:pPr>
         <w:pStyle w:val="PSI-Ttulo3"/>
       </w:pPr>
-      <w:bookmarkStart w:id="73" w:name="_Toc178333127"/>
+      <w:bookmarkStart w:id="72" w:name="_Toc178333127"/>
       <w:r>
         <w:t>Descripción</w:t>
       </w:r>
-      <w:bookmarkEnd w:id="73"/>
+      <w:bookmarkEnd w:id="72"/>
     </w:p>
     <w:tbl>
       <w:tblPr>
@@ -14280,19 +14264,19 @@
                 <w:lang w:eastAsia="ar-SA"/>
               </w:rPr>
             </w:pPr>
-            <w:commentRangeStart w:id="74"/>
+            <w:commentRangeStart w:id="73"/>
             <w:r>
               <w:rPr>
                 <w:lang w:eastAsia="ar-SA"/>
               </w:rPr>
               <w:t>Flujo principal</w:t>
             </w:r>
-            <w:commentRangeEnd w:id="74"/>
+            <w:commentRangeEnd w:id="73"/>
             <w:r>
               <w:rPr>
                 <w:rStyle w:val="Refdecomentario"/>
               </w:rPr>
-              <w:commentReference w:id="74"/>
+              <w:commentReference w:id="73"/>
             </w:r>
           </w:p>
         </w:tc>
@@ -14485,36 +14469,36 @@
       <w:pPr>
         <w:pStyle w:val="PSI-Ttulo1"/>
       </w:pPr>
-      <w:bookmarkStart w:id="75" w:name="_Toc228206481"/>
-      <w:bookmarkStart w:id="76" w:name="_Toc228242381"/>
-      <w:bookmarkStart w:id="77" w:name="_Toc228266927"/>
-      <w:bookmarkStart w:id="78" w:name="_Toc234682919"/>
+      <w:bookmarkStart w:id="74" w:name="_Toc228206481"/>
+      <w:bookmarkStart w:id="75" w:name="_Toc228242381"/>
+      <w:bookmarkStart w:id="76" w:name="_Toc228266927"/>
+      <w:bookmarkStart w:id="77" w:name="_Toc234682919"/>
     </w:p>
     <w:p>
       <w:pPr>
         <w:pStyle w:val="PSI-Ttulo1"/>
       </w:pPr>
-      <w:bookmarkStart w:id="79" w:name="_Toc178333128"/>
+      <w:bookmarkStart w:id="78" w:name="_Toc178333128"/>
       <w:r>
         <w:t>Diagramas Asociados</w:t>
       </w:r>
-      <w:bookmarkStart w:id="80" w:name="_Toc234903959"/>
+      <w:bookmarkStart w:id="79" w:name="_Toc234903959"/>
+      <w:bookmarkEnd w:id="74"/>
       <w:bookmarkEnd w:id="75"/>
       <w:bookmarkEnd w:id="76"/>
       <w:bookmarkEnd w:id="77"/>
       <w:bookmarkEnd w:id="78"/>
-      <w:bookmarkEnd w:id="79"/>
     </w:p>
     <w:p>
       <w:pPr>
         <w:pStyle w:val="PSI-Ttulo2"/>
       </w:pPr>
-      <w:bookmarkStart w:id="81" w:name="_Toc178333129"/>
+      <w:bookmarkStart w:id="80" w:name="_Toc178333129"/>
       <w:r>
         <w:t>Diagrama de casos de uso</w:t>
       </w:r>
+      <w:bookmarkEnd w:id="79"/>
       <w:bookmarkEnd w:id="80"/>
-      <w:bookmarkEnd w:id="81"/>
     </w:p>
     <w:p>
       <w:pPr>
@@ -14607,12 +14591,12 @@
       <w:pPr>
         <w:pStyle w:val="PSI-Ttulo2"/>
       </w:pPr>
-      <w:bookmarkStart w:id="82" w:name="_Toc178333130"/>
+      <w:bookmarkStart w:id="81" w:name="_Toc178333130"/>
       <w:r>
         <w:lastRenderedPageBreak/>
         <w:t>Diagramas de Paquetes</w:t>
       </w:r>
-      <w:bookmarkEnd w:id="82"/>
+      <w:bookmarkEnd w:id="81"/>
     </w:p>
     <w:p>
       <w:r>
@@ -14706,13 +14690,7 @@
         <w:rPr>
           <w:noProof/>
         </w:rPr>
-        <w:t xml:space="preserve">: Diagrama de </w:t>
-      </w:r>
-      <w:r>
-        <w:rPr>
-          <w:noProof/>
-        </w:rPr>
-        <w:t>Paquetes</w:t>
+        <w:t>: Diagrama de Paquetes</w:t>
       </w:r>
       <w:r>
         <w:rPr>
@@ -14725,11 +14703,11 @@
       <w:pPr>
         <w:pStyle w:val="PSI-Ttulo2"/>
       </w:pPr>
-      <w:bookmarkStart w:id="83" w:name="_Toc178333131"/>
+      <w:bookmarkStart w:id="82" w:name="_Toc178333131"/>
       <w:r>
         <w:t>Diagrama de componentes</w:t>
       </w:r>
-      <w:bookmarkEnd w:id="83"/>
+      <w:bookmarkEnd w:id="82"/>
     </w:p>
     <w:p>
       <w:pPr>
@@ -14745,7 +14723,7 @@
         <w:pStyle w:val="PSI-Ttulo2"/>
         <w:ind w:left="0" w:firstLine="0"/>
       </w:pPr>
-      <w:bookmarkStart w:id="84" w:name="_Toc178333132"/>
+      <w:bookmarkStart w:id="83" w:name="_Toc178333132"/>
       <w:r>
         <w:lastRenderedPageBreak/>
         <w:t>D</w:t>
@@ -14753,7 +14731,7 @@
       <w:r>
         <w:t>iagrama de Clases</w:t>
       </w:r>
-      <w:bookmarkEnd w:id="84"/>
+      <w:bookmarkEnd w:id="83"/>
     </w:p>
     <w:p>
       <w:pPr>
@@ -14856,13 +14834,7 @@
         <w:rPr>
           <w:noProof/>
         </w:rPr>
-        <w:t>: Diagrama de C</w:t>
-      </w:r>
-      <w:r>
-        <w:rPr>
-          <w:noProof/>
-        </w:rPr>
-        <w:t>lases</w:t>
+        <w:t>: Diagrama de Clases</w:t>
       </w:r>
       <w:r>
         <w:rPr>
@@ -14978,26 +14950,16 @@
         </w:rPr>
         <w:annotationRef/>
       </w:r>
-      <w:proofErr w:type="spellStart"/>
       <w:r>
-        <w:t>subflujo</w:t>
-      </w:r>
-      <w:proofErr w:type="spellEnd"/>
-      <w:r>
-        <w:t xml:space="preserve"> 1: informe de incidencia</w:t>
+        <w:t>subflujo 1: informe de incidencia</w:t>
       </w:r>
     </w:p>
     <w:p>
       <w:pPr>
         <w:pStyle w:val="Textocomentario"/>
       </w:pPr>
-      <w:proofErr w:type="spellStart"/>
       <w:r>
-        <w:t>subflujo</w:t>
-      </w:r>
-      <w:proofErr w:type="spellEnd"/>
-      <w:r>
-        <w:t xml:space="preserve"> 2: informe de seguimiento</w:t>
+        <w:t>subflujo 2: informe de seguimiento</w:t>
       </w:r>
       <w:r>
         <w:br/>
@@ -15005,35 +14967,11 @@
       </w:r>
       <w:r>
         <w:br/>
-        <w:t xml:space="preserve">vuelve al flujo principal paso 4 “terminar CU o algo </w:t>
-      </w:r>
-      <w:proofErr w:type="spellStart"/>
-      <w:r>
-        <w:t>asi</w:t>
-      </w:r>
-      <w:proofErr w:type="spellEnd"/>
-      <w:r>
-        <w:t>”</w:t>
+        <w:t>vuelve al flujo principal paso 4 “terminar CU o algo asi”</w:t>
       </w:r>
     </w:p>
   </w:comment>
-  <w:comment w:id="72" w:author="Agustin Collareda" w:date="2024-09-27T00:03:00Z" w:initials="AC">
-    <w:p>
-      <w:pPr>
-        <w:pStyle w:val="Textocomentario"/>
-      </w:pPr>
-      <w:r>
-        <w:rPr>
-          <w:rStyle w:val="Refdecomentario"/>
-        </w:rPr>
-        <w:annotationRef/>
-      </w:r>
-      <w:r>
-        <w:t>cuando se requieren nuevas evaluaciones de un riesgo o generar planes de acción (después de realizar una evaluación o de que sea la fecha seleccionada para reevaluación) el sistema marca gráficamente los riesgos que necesitan acciones y da sugerencias (generar plan de acción o realizar evaluación, depende de que haga falta)</w:t>
-      </w:r>
-    </w:p>
-  </w:comment>
-  <w:comment w:id="74" w:author="Cintia Hernández" w:date="2024-09-24T00:06:00Z" w:initials="CH">
+  <w:comment w:id="73" w:author="Cintia Hernández" w:date="2024-09-24T00:06:00Z" w:initials="CH">
     <w:p>
       <w:pPr>
         <w:pStyle w:val="Textocomentario"/>
@@ -15060,7 +14998,6 @@
   <w15:commentEx w15:paraId="6734006D" w15:paraIdParent="3C2E4F8A" w15:done="1"/>
   <w15:commentEx w15:paraId="21B5BE70" w15:done="0"/>
   <w15:commentEx w15:paraId="4152687A" w15:paraIdParent="21B5BE70" w15:done="0"/>
-  <w15:commentEx w15:paraId="6151A659" w15:done="0"/>
   <w15:commentEx w15:paraId="4321D0EF" w15:done="1"/>
 </w15:commentsEx>
 </file>
@@ -15073,7 +15010,6 @@
   <w16cex:commentExtensible w16cex:durableId="300A58C3" w16cex:dateUtc="2024-09-27T03:00:00Z"/>
   <w16cex:commentExtensible w16cex:durableId="2996DAA5" w16cex:dateUtc="2024-09-24T02:55:00Z"/>
   <w16cex:commentExtensible w16cex:durableId="211C0CAF" w16cex:dateUtc="2024-09-27T03:01:00Z"/>
-  <w16cex:commentExtensible w16cex:durableId="50C0ECF1" w16cex:dateUtc="2024-09-27T03:03:00Z"/>
   <w16cex:commentExtensible w16cex:durableId="6CD55AF1" w16cex:dateUtc="2024-09-24T03:06:00Z"/>
 </w16cex:commentsExtensible>
 </file>
@@ -15086,7 +15022,6 @@
   <w16cid:commentId w16cid:paraId="6734006D" w16cid:durableId="300A58C3"/>
   <w16cid:commentId w16cid:paraId="21B5BE70" w16cid:durableId="2996DAA5"/>
   <w16cid:commentId w16cid:paraId="4152687A" w16cid:durableId="211C0CAF"/>
-  <w16cid:commentId w16cid:paraId="6151A659" w16cid:durableId="50C0ECF1"/>
   <w16cid:commentId w16cid:paraId="4321D0EF" w16cid:durableId="6CD55AF1"/>
 </w16cid:commentsIds>
 </file>

</xml_diff>

<commit_message>
doc: modifica modelo de CU
</commit_message>
<xml_diff>
--- a/2. Etapa de elaboración/Iteración 2/Modelo de Casos de Uso/Modelo de Casos de Uso.docx
+++ b/2. Etapa de elaboración/Iteración 2/Modelo de Casos de Uso/Modelo de Casos de Uso.docx
@@ -419,27 +419,7 @@
               <w:szCs w:val="36"/>
               <w:lang w:val="es-AR"/>
             </w:rPr>
-            <w:t xml:space="preserve">Vesta </w:t>
-          </w:r>
-          <w:proofErr w:type="spellStart"/>
-          <w:r>
-            <w:rPr>
-              <w:rFonts w:ascii="Cambria" w:hAnsi="Cambria"/>
-              <w:sz w:val="36"/>
-              <w:szCs w:val="36"/>
-              <w:lang w:val="es-AR"/>
-            </w:rPr>
-            <w:t>Risk</w:t>
-          </w:r>
-          <w:proofErr w:type="spellEnd"/>
-          <w:r>
-            <w:rPr>
-              <w:rFonts w:ascii="Cambria" w:hAnsi="Cambria"/>
-              <w:sz w:val="36"/>
-              <w:szCs w:val="36"/>
-              <w:lang w:val="es-AR"/>
-            </w:rPr>
-            <w:t xml:space="preserve"> Manager</w:t>
+            <w:t>Vesta Risk Manager</w:t>
           </w:r>
         </w:p>
         <w:p>
@@ -1087,8 +1067,8 @@
               <w:bCs w:val="0"/>
               <w:noProof/>
               <w:kern w:val="2"/>
-              <w:sz w:val="24"/>
-              <w:szCs w:val="24"/>
+              <w:sz w:val="22"/>
+              <w:szCs w:val="22"/>
               <w:lang w:val="es-AR" w:eastAsia="es-AR"/>
               <w14:ligatures w14:val="standardContextual"/>
             </w:rPr>
@@ -1102,7 +1082,7 @@
           <w:r>
             <w:fldChar w:fldCharType="separate"/>
           </w:r>
-          <w:hyperlink w:anchor="_Toc178333093" w:history="1">
+          <w:hyperlink w:anchor="_Toc178344220" w:history="1">
             <w:r>
               <w:rPr>
                 <w:rStyle w:val="Hipervnculo"/>
@@ -1129,7 +1109,7 @@
                 <w:noProof/>
                 <w:webHidden/>
               </w:rPr>
-              <w:instrText xml:space="preserve"> PAGEREF _Toc178333093 \h </w:instrText>
+              <w:instrText xml:space="preserve"> PAGEREF _Toc178344220 \h </w:instrText>
             </w:r>
             <w:r>
               <w:rPr>
@@ -1169,13 +1149,13 @@
               <w:iCs w:val="0"/>
               <w:noProof/>
               <w:kern w:val="2"/>
-              <w:sz w:val="24"/>
-              <w:szCs w:val="24"/>
+              <w:sz w:val="22"/>
+              <w:szCs w:val="22"/>
               <w:lang w:val="es-AR" w:eastAsia="es-AR"/>
               <w14:ligatures w14:val="standardContextual"/>
             </w:rPr>
           </w:pPr>
-          <w:hyperlink w:anchor="_Toc178333094" w:history="1">
+          <w:hyperlink w:anchor="_Toc178344221" w:history="1">
             <w:r>
               <w:rPr>
                 <w:rStyle w:val="Hipervnculo"/>
@@ -1202,7 +1182,7 @@
                 <w:noProof/>
                 <w:webHidden/>
               </w:rPr>
-              <w:instrText xml:space="preserve"> PAGEREF _Toc178333094 \h </w:instrText>
+              <w:instrText xml:space="preserve"> PAGEREF _Toc178344221 \h </w:instrText>
             </w:r>
             <w:r>
               <w:rPr>
@@ -1242,13 +1222,13 @@
               <w:iCs w:val="0"/>
               <w:noProof/>
               <w:kern w:val="2"/>
-              <w:sz w:val="24"/>
-              <w:szCs w:val="24"/>
+              <w:sz w:val="22"/>
+              <w:szCs w:val="22"/>
               <w:lang w:val="es-AR" w:eastAsia="es-AR"/>
               <w14:ligatures w14:val="standardContextual"/>
             </w:rPr>
           </w:pPr>
-          <w:hyperlink w:anchor="_Toc178333095" w:history="1">
+          <w:hyperlink w:anchor="_Toc178344222" w:history="1">
             <w:r>
               <w:rPr>
                 <w:rStyle w:val="Hipervnculo"/>
@@ -1275,7 +1255,7 @@
                 <w:noProof/>
                 <w:webHidden/>
               </w:rPr>
-              <w:instrText xml:space="preserve"> PAGEREF _Toc178333095 \h </w:instrText>
+              <w:instrText xml:space="preserve"> PAGEREF _Toc178344222 \h </w:instrText>
             </w:r>
             <w:r>
               <w:rPr>
@@ -1315,13 +1295,13 @@
               <w:bCs w:val="0"/>
               <w:noProof/>
               <w:kern w:val="2"/>
-              <w:sz w:val="24"/>
-              <w:szCs w:val="24"/>
+              <w:sz w:val="22"/>
+              <w:szCs w:val="22"/>
               <w:lang w:val="es-AR" w:eastAsia="es-AR"/>
               <w14:ligatures w14:val="standardContextual"/>
             </w:rPr>
           </w:pPr>
-          <w:hyperlink w:anchor="_Toc178333096" w:history="1">
+          <w:hyperlink w:anchor="_Toc178344223" w:history="1">
             <w:r>
               <w:rPr>
                 <w:rStyle w:val="Hipervnculo"/>
@@ -1348,7 +1328,7 @@
                 <w:noProof/>
                 <w:webHidden/>
               </w:rPr>
-              <w:instrText xml:space="preserve"> PAGEREF _Toc178333096 \h </w:instrText>
+              <w:instrText xml:space="preserve"> PAGEREF _Toc178344223 \h </w:instrText>
             </w:r>
             <w:r>
               <w:rPr>
@@ -1388,13 +1368,13 @@
               <w:iCs w:val="0"/>
               <w:noProof/>
               <w:kern w:val="2"/>
-              <w:sz w:val="24"/>
-              <w:szCs w:val="24"/>
+              <w:sz w:val="22"/>
+              <w:szCs w:val="22"/>
               <w:lang w:val="es-AR" w:eastAsia="es-AR"/>
               <w14:ligatures w14:val="standardContextual"/>
             </w:rPr>
           </w:pPr>
-          <w:hyperlink w:anchor="_Toc178333097" w:history="1">
+          <w:hyperlink w:anchor="_Toc178344224" w:history="1">
             <w:r>
               <w:rPr>
                 <w:rStyle w:val="Hipervnculo"/>
@@ -1421,7 +1401,7 @@
                 <w:noProof/>
                 <w:webHidden/>
               </w:rPr>
-              <w:instrText xml:space="preserve"> PAGEREF _Toc178333097 \h </w:instrText>
+              <w:instrText xml:space="preserve"> PAGEREF _Toc178344224 \h </w:instrText>
             </w:r>
             <w:r>
               <w:rPr>
@@ -1461,13 +1441,13 @@
               <w:iCs w:val="0"/>
               <w:noProof/>
               <w:kern w:val="2"/>
-              <w:sz w:val="24"/>
-              <w:szCs w:val="24"/>
+              <w:sz w:val="22"/>
+              <w:szCs w:val="22"/>
               <w:lang w:val="es-AR" w:eastAsia="es-AR"/>
               <w14:ligatures w14:val="standardContextual"/>
             </w:rPr>
           </w:pPr>
-          <w:hyperlink w:anchor="_Toc178333098" w:history="1">
+          <w:hyperlink w:anchor="_Toc178344225" w:history="1">
             <w:r>
               <w:rPr>
                 <w:rStyle w:val="Hipervnculo"/>
@@ -1494,7 +1474,7 @@
                 <w:noProof/>
                 <w:webHidden/>
               </w:rPr>
-              <w:instrText xml:space="preserve"> PAGEREF _Toc178333098 \h </w:instrText>
+              <w:instrText xml:space="preserve"> PAGEREF _Toc178344225 \h </w:instrText>
             </w:r>
             <w:r>
               <w:rPr>
@@ -1534,13 +1514,13 @@
               <w:iCs w:val="0"/>
               <w:noProof/>
               <w:kern w:val="2"/>
-              <w:sz w:val="24"/>
-              <w:szCs w:val="24"/>
+              <w:sz w:val="22"/>
+              <w:szCs w:val="22"/>
               <w:lang w:val="es-AR" w:eastAsia="es-AR"/>
               <w14:ligatures w14:val="standardContextual"/>
             </w:rPr>
           </w:pPr>
-          <w:hyperlink w:anchor="_Toc178333099" w:history="1">
+          <w:hyperlink w:anchor="_Toc178344226" w:history="1">
             <w:r>
               <w:rPr>
                 <w:rStyle w:val="Hipervnculo"/>
@@ -1567,7 +1547,7 @@
                 <w:noProof/>
                 <w:webHidden/>
               </w:rPr>
-              <w:instrText xml:space="preserve"> PAGEREF _Toc178333099 \h </w:instrText>
+              <w:instrText xml:space="preserve"> PAGEREF _Toc178344226 \h </w:instrText>
             </w:r>
             <w:r>
               <w:rPr>
@@ -1607,13 +1587,13 @@
               <w:iCs w:val="0"/>
               <w:noProof/>
               <w:kern w:val="2"/>
-              <w:sz w:val="24"/>
-              <w:szCs w:val="24"/>
+              <w:sz w:val="22"/>
+              <w:szCs w:val="22"/>
               <w:lang w:val="es-AR" w:eastAsia="es-AR"/>
               <w14:ligatures w14:val="standardContextual"/>
             </w:rPr>
           </w:pPr>
-          <w:hyperlink w:anchor="_Toc178333100" w:history="1">
+          <w:hyperlink w:anchor="_Toc178344227" w:history="1">
             <w:r>
               <w:rPr>
                 <w:rStyle w:val="Hipervnculo"/>
@@ -1640,7 +1620,7 @@
                 <w:noProof/>
                 <w:webHidden/>
               </w:rPr>
-              <w:instrText xml:space="preserve"> PAGEREF _Toc178333100 \h </w:instrText>
+              <w:instrText xml:space="preserve"> PAGEREF _Toc178344227 \h </w:instrText>
             </w:r>
             <w:r>
               <w:rPr>
@@ -1680,13 +1660,13 @@
               <w:bCs w:val="0"/>
               <w:noProof/>
               <w:kern w:val="2"/>
-              <w:sz w:val="24"/>
-              <w:szCs w:val="24"/>
+              <w:sz w:val="22"/>
+              <w:szCs w:val="22"/>
               <w:lang w:val="es-AR" w:eastAsia="es-AR"/>
               <w14:ligatures w14:val="standardContextual"/>
             </w:rPr>
           </w:pPr>
-          <w:hyperlink w:anchor="_Toc178333101" w:history="1">
+          <w:hyperlink w:anchor="_Toc178344228" w:history="1">
             <w:r>
               <w:rPr>
                 <w:rStyle w:val="Hipervnculo"/>
@@ -1713,7 +1693,7 @@
                 <w:noProof/>
                 <w:webHidden/>
               </w:rPr>
-              <w:instrText xml:space="preserve"> PAGEREF _Toc178333101 \h </w:instrText>
+              <w:instrText xml:space="preserve"> PAGEREF _Toc178344228 \h </w:instrText>
             </w:r>
             <w:r>
               <w:rPr>
@@ -1753,13 +1733,13 @@
               <w:iCs w:val="0"/>
               <w:noProof/>
               <w:kern w:val="2"/>
-              <w:sz w:val="24"/>
-              <w:szCs w:val="24"/>
+              <w:sz w:val="22"/>
+              <w:szCs w:val="22"/>
               <w:lang w:val="es-AR" w:eastAsia="es-AR"/>
               <w14:ligatures w14:val="standardContextual"/>
             </w:rPr>
           </w:pPr>
-          <w:hyperlink w:anchor="_Toc178333102" w:history="1">
+          <w:hyperlink w:anchor="_Toc178344229" w:history="1">
             <w:r>
               <w:rPr>
                 <w:rStyle w:val="Hipervnculo"/>
@@ -1786,7 +1766,7 @@
                 <w:noProof/>
                 <w:webHidden/>
               </w:rPr>
-              <w:instrText xml:space="preserve"> PAGEREF _Toc178333102 \h </w:instrText>
+              <w:instrText xml:space="preserve"> PAGEREF _Toc178344229 \h </w:instrText>
             </w:r>
             <w:r>
               <w:rPr>
@@ -1824,13 +1804,13 @@
               <w:rFonts w:eastAsiaTheme="minorEastAsia"/>
               <w:noProof/>
               <w:kern w:val="2"/>
-              <w:sz w:val="24"/>
-              <w:szCs w:val="24"/>
+              <w:sz w:val="22"/>
+              <w:szCs w:val="22"/>
               <w:lang w:val="es-AR" w:eastAsia="es-AR"/>
               <w14:ligatures w14:val="standardContextual"/>
             </w:rPr>
           </w:pPr>
-          <w:hyperlink w:anchor="_Toc178333103" w:history="1">
+          <w:hyperlink w:anchor="_Toc178344230" w:history="1">
             <w:r>
               <w:rPr>
                 <w:rStyle w:val="Hipervnculo"/>
@@ -1857,7 +1837,7 @@
                 <w:noProof/>
                 <w:webHidden/>
               </w:rPr>
-              <w:instrText xml:space="preserve"> PAGEREF _Toc178333103 \h </w:instrText>
+              <w:instrText xml:space="preserve"> PAGEREF _Toc178344230 \h </w:instrText>
             </w:r>
             <w:r>
               <w:rPr>
@@ -1897,13 +1877,13 @@
               <w:iCs w:val="0"/>
               <w:noProof/>
               <w:kern w:val="2"/>
-              <w:sz w:val="24"/>
-              <w:szCs w:val="24"/>
+              <w:sz w:val="22"/>
+              <w:szCs w:val="22"/>
               <w:lang w:val="es-AR" w:eastAsia="es-AR"/>
               <w14:ligatures w14:val="standardContextual"/>
             </w:rPr>
           </w:pPr>
-          <w:hyperlink w:anchor="_Toc178333104" w:history="1">
+          <w:hyperlink w:anchor="_Toc178344231" w:history="1">
             <w:r>
               <w:rPr>
                 <w:rStyle w:val="Hipervnculo"/>
@@ -1930,7 +1910,7 @@
                 <w:noProof/>
                 <w:webHidden/>
               </w:rPr>
-              <w:instrText xml:space="preserve"> PAGEREF _Toc178333104 \h </w:instrText>
+              <w:instrText xml:space="preserve"> PAGEREF _Toc178344231 \h </w:instrText>
             </w:r>
             <w:r>
               <w:rPr>
@@ -1968,13 +1948,13 @@
               <w:rFonts w:eastAsiaTheme="minorEastAsia"/>
               <w:noProof/>
               <w:kern w:val="2"/>
-              <w:sz w:val="24"/>
-              <w:szCs w:val="24"/>
+              <w:sz w:val="22"/>
+              <w:szCs w:val="22"/>
               <w:lang w:val="es-AR" w:eastAsia="es-AR"/>
               <w14:ligatures w14:val="standardContextual"/>
             </w:rPr>
           </w:pPr>
-          <w:hyperlink w:anchor="_Toc178333105" w:history="1">
+          <w:hyperlink w:anchor="_Toc178344232" w:history="1">
             <w:r>
               <w:rPr>
                 <w:rStyle w:val="Hipervnculo"/>
@@ -2001,7 +1981,7 @@
                 <w:noProof/>
                 <w:webHidden/>
               </w:rPr>
-              <w:instrText xml:space="preserve"> PAGEREF _Toc178333105 \h </w:instrText>
+              <w:instrText xml:space="preserve"> PAGEREF _Toc178344232 \h </w:instrText>
             </w:r>
             <w:r>
               <w:rPr>
@@ -2041,13 +2021,13 @@
               <w:iCs w:val="0"/>
               <w:noProof/>
               <w:kern w:val="2"/>
-              <w:sz w:val="24"/>
-              <w:szCs w:val="24"/>
+              <w:sz w:val="22"/>
+              <w:szCs w:val="22"/>
               <w:lang w:val="es-AR" w:eastAsia="es-AR"/>
               <w14:ligatures w14:val="standardContextual"/>
             </w:rPr>
           </w:pPr>
-          <w:hyperlink w:anchor="_Toc178333106" w:history="1">
+          <w:hyperlink w:anchor="_Toc178344233" w:history="1">
             <w:r>
               <w:rPr>
                 <w:rStyle w:val="Hipervnculo"/>
@@ -2074,7 +2054,7 @@
                 <w:noProof/>
                 <w:webHidden/>
               </w:rPr>
-              <w:instrText xml:space="preserve"> PAGEREF _Toc178333106 \h </w:instrText>
+              <w:instrText xml:space="preserve"> PAGEREF _Toc178344233 \h </w:instrText>
             </w:r>
             <w:r>
               <w:rPr>
@@ -2112,13 +2092,13 @@
               <w:rFonts w:eastAsiaTheme="minorEastAsia"/>
               <w:noProof/>
               <w:kern w:val="2"/>
-              <w:sz w:val="24"/>
-              <w:szCs w:val="24"/>
+              <w:sz w:val="22"/>
+              <w:szCs w:val="22"/>
               <w:lang w:val="es-AR" w:eastAsia="es-AR"/>
               <w14:ligatures w14:val="standardContextual"/>
             </w:rPr>
           </w:pPr>
-          <w:hyperlink w:anchor="_Toc178333107" w:history="1">
+          <w:hyperlink w:anchor="_Toc178344234" w:history="1">
             <w:r>
               <w:rPr>
                 <w:rStyle w:val="Hipervnculo"/>
@@ -2145,7 +2125,7 @@
                 <w:noProof/>
                 <w:webHidden/>
               </w:rPr>
-              <w:instrText xml:space="preserve"> PAGEREF _Toc178333107 \h </w:instrText>
+              <w:instrText xml:space="preserve"> PAGEREF _Toc178344234 \h </w:instrText>
             </w:r>
             <w:r>
               <w:rPr>
@@ -2185,13 +2165,13 @@
               <w:iCs w:val="0"/>
               <w:noProof/>
               <w:kern w:val="2"/>
-              <w:sz w:val="24"/>
-              <w:szCs w:val="24"/>
+              <w:sz w:val="22"/>
+              <w:szCs w:val="22"/>
               <w:lang w:val="es-AR" w:eastAsia="es-AR"/>
               <w14:ligatures w14:val="standardContextual"/>
             </w:rPr>
           </w:pPr>
-          <w:hyperlink w:anchor="_Toc178333108" w:history="1">
+          <w:hyperlink w:anchor="_Toc178344235" w:history="1">
             <w:r>
               <w:rPr>
                 <w:rStyle w:val="Hipervnculo"/>
@@ -2218,7 +2198,7 @@
                 <w:noProof/>
                 <w:webHidden/>
               </w:rPr>
-              <w:instrText xml:space="preserve"> PAGEREF _Toc178333108 \h </w:instrText>
+              <w:instrText xml:space="preserve"> PAGEREF _Toc178344235 \h </w:instrText>
             </w:r>
             <w:r>
               <w:rPr>
@@ -2238,7 +2218,7 @@
                 <w:noProof/>
                 <w:webHidden/>
               </w:rPr>
-              <w:t>9</w:t>
+              <w:t>10</w:t>
             </w:r>
             <w:r>
               <w:rPr>
@@ -2256,13 +2236,13 @@
               <w:rFonts w:eastAsiaTheme="minorEastAsia"/>
               <w:noProof/>
               <w:kern w:val="2"/>
-              <w:sz w:val="24"/>
-              <w:szCs w:val="24"/>
+              <w:sz w:val="22"/>
+              <w:szCs w:val="22"/>
               <w:lang w:val="es-AR" w:eastAsia="es-AR"/>
               <w14:ligatures w14:val="standardContextual"/>
             </w:rPr>
           </w:pPr>
-          <w:hyperlink w:anchor="_Toc178333109" w:history="1">
+          <w:hyperlink w:anchor="_Toc178344236" w:history="1">
             <w:r>
               <w:rPr>
                 <w:rStyle w:val="Hipervnculo"/>
@@ -2289,7 +2269,7 @@
                 <w:noProof/>
                 <w:webHidden/>
               </w:rPr>
-              <w:instrText xml:space="preserve"> PAGEREF _Toc178333109 \h </w:instrText>
+              <w:instrText xml:space="preserve"> PAGEREF _Toc178344236 \h </w:instrText>
             </w:r>
             <w:r>
               <w:rPr>
@@ -2309,7 +2289,7 @@
                 <w:noProof/>
                 <w:webHidden/>
               </w:rPr>
-              <w:t>9</w:t>
+              <w:t>10</w:t>
             </w:r>
             <w:r>
               <w:rPr>
@@ -2329,13 +2309,13 @@
               <w:iCs w:val="0"/>
               <w:noProof/>
               <w:kern w:val="2"/>
-              <w:sz w:val="24"/>
-              <w:szCs w:val="24"/>
+              <w:sz w:val="22"/>
+              <w:szCs w:val="22"/>
               <w:lang w:val="es-AR" w:eastAsia="es-AR"/>
               <w14:ligatures w14:val="standardContextual"/>
             </w:rPr>
           </w:pPr>
-          <w:hyperlink w:anchor="_Toc178333110" w:history="1">
+          <w:hyperlink w:anchor="_Toc178344237" w:history="1">
             <w:r>
               <w:rPr>
                 <w:rStyle w:val="Hipervnculo"/>
@@ -2362,7 +2342,7 @@
                 <w:noProof/>
                 <w:webHidden/>
               </w:rPr>
-              <w:instrText xml:space="preserve"> PAGEREF _Toc178333110 \h </w:instrText>
+              <w:instrText xml:space="preserve"> PAGEREF _Toc178344237 \h </w:instrText>
             </w:r>
             <w:r>
               <w:rPr>
@@ -2400,13 +2380,13 @@
               <w:rFonts w:eastAsiaTheme="minorEastAsia"/>
               <w:noProof/>
               <w:kern w:val="2"/>
-              <w:sz w:val="24"/>
-              <w:szCs w:val="24"/>
+              <w:sz w:val="22"/>
+              <w:szCs w:val="22"/>
               <w:lang w:val="es-AR" w:eastAsia="es-AR"/>
               <w14:ligatures w14:val="standardContextual"/>
             </w:rPr>
           </w:pPr>
-          <w:hyperlink w:anchor="_Toc178333111" w:history="1">
+          <w:hyperlink w:anchor="_Toc178344238" w:history="1">
             <w:r>
               <w:rPr>
                 <w:rStyle w:val="Hipervnculo"/>
@@ -2433,7 +2413,7 @@
                 <w:noProof/>
                 <w:webHidden/>
               </w:rPr>
-              <w:instrText xml:space="preserve"> PAGEREF _Toc178333111 \h </w:instrText>
+              <w:instrText xml:space="preserve"> PAGEREF _Toc178344238 \h </w:instrText>
             </w:r>
             <w:r>
               <w:rPr>
@@ -2473,13 +2453,13 @@
               <w:iCs w:val="0"/>
               <w:noProof/>
               <w:kern w:val="2"/>
-              <w:sz w:val="24"/>
-              <w:szCs w:val="24"/>
+              <w:sz w:val="22"/>
+              <w:szCs w:val="22"/>
               <w:lang w:val="es-AR" w:eastAsia="es-AR"/>
               <w14:ligatures w14:val="standardContextual"/>
             </w:rPr>
           </w:pPr>
-          <w:hyperlink w:anchor="_Toc178333112" w:history="1">
+          <w:hyperlink w:anchor="_Toc178344239" w:history="1">
             <w:r>
               <w:rPr>
                 <w:rStyle w:val="Hipervnculo"/>
@@ -2506,7 +2486,7 @@
                 <w:noProof/>
                 <w:webHidden/>
               </w:rPr>
-              <w:instrText xml:space="preserve"> PAGEREF _Toc178333112 \h </w:instrText>
+              <w:instrText xml:space="preserve"> PAGEREF _Toc178344239 \h </w:instrText>
             </w:r>
             <w:r>
               <w:rPr>
@@ -2526,7 +2506,7 @@
                 <w:noProof/>
                 <w:webHidden/>
               </w:rPr>
-              <w:t>10</w:t>
+              <w:t>11</w:t>
             </w:r>
             <w:r>
               <w:rPr>
@@ -2544,13 +2524,13 @@
               <w:rFonts w:eastAsiaTheme="minorEastAsia"/>
               <w:noProof/>
               <w:kern w:val="2"/>
-              <w:sz w:val="24"/>
-              <w:szCs w:val="24"/>
+              <w:sz w:val="22"/>
+              <w:szCs w:val="22"/>
               <w:lang w:val="es-AR" w:eastAsia="es-AR"/>
               <w14:ligatures w14:val="standardContextual"/>
             </w:rPr>
           </w:pPr>
-          <w:hyperlink w:anchor="_Toc178333113" w:history="1">
+          <w:hyperlink w:anchor="_Toc178344240" w:history="1">
             <w:r>
               <w:rPr>
                 <w:rStyle w:val="Hipervnculo"/>
@@ -2577,7 +2557,7 @@
                 <w:noProof/>
                 <w:webHidden/>
               </w:rPr>
-              <w:instrText xml:space="preserve"> PAGEREF _Toc178333113 \h </w:instrText>
+              <w:instrText xml:space="preserve"> PAGEREF _Toc178344240 \h </w:instrText>
             </w:r>
             <w:r>
               <w:rPr>
@@ -2597,7 +2577,7 @@
                 <w:noProof/>
                 <w:webHidden/>
               </w:rPr>
-              <w:t>10</w:t>
+              <w:t>11</w:t>
             </w:r>
             <w:r>
               <w:rPr>
@@ -2617,19 +2597,33 @@
               <w:iCs w:val="0"/>
               <w:noProof/>
               <w:kern w:val="2"/>
-              <w:sz w:val="24"/>
-              <w:szCs w:val="24"/>
+              <w:sz w:val="22"/>
+              <w:szCs w:val="22"/>
               <w:lang w:val="es-AR" w:eastAsia="es-AR"/>
               <w14:ligatures w14:val="standardContextual"/>
             </w:rPr>
           </w:pPr>
-          <w:hyperlink w:anchor="_Toc178333114" w:history="1">
+          <w:hyperlink w:anchor="_Toc178344241" w:history="1">
             <w:r>
               <w:rPr>
                 <w:rStyle w:val="Hipervnculo"/>
                 <w:noProof/>
               </w:rPr>
-              <w:t>Caso de Uso 7: Realizar evaluación de riesgo.</w:t>
+              <w:t>Caso de Uso 7: Realizar</w:t>
+            </w:r>
+            <w:r>
+              <w:rPr>
+                <w:rStyle w:val="Hipervnculo"/>
+                <w:noProof/>
+              </w:rPr>
+              <w:t xml:space="preserve"> </w:t>
+            </w:r>
+            <w:r>
+              <w:rPr>
+                <w:rStyle w:val="Hipervnculo"/>
+                <w:noProof/>
+              </w:rPr>
+              <w:t>evaluación de riesgo.</w:t>
             </w:r>
             <w:r>
               <w:rPr>
@@ -2650,7 +2644,7 @@
                 <w:noProof/>
                 <w:webHidden/>
               </w:rPr>
-              <w:instrText xml:space="preserve"> PAGEREF _Toc178333114 \h </w:instrText>
+              <w:instrText xml:space="preserve"> PAGEREF _Toc178344241 \h </w:instrText>
             </w:r>
             <w:r>
               <w:rPr>
@@ -2670,7 +2664,7 @@
                 <w:noProof/>
                 <w:webHidden/>
               </w:rPr>
-              <w:t>11</w:t>
+              <w:t>12</w:t>
             </w:r>
             <w:r>
               <w:rPr>
@@ -2688,13 +2682,13 @@
               <w:rFonts w:eastAsiaTheme="minorEastAsia"/>
               <w:noProof/>
               <w:kern w:val="2"/>
-              <w:sz w:val="24"/>
-              <w:szCs w:val="24"/>
+              <w:sz w:val="22"/>
+              <w:szCs w:val="22"/>
               <w:lang w:val="es-AR" w:eastAsia="es-AR"/>
               <w14:ligatures w14:val="standardContextual"/>
             </w:rPr>
           </w:pPr>
-          <w:hyperlink w:anchor="_Toc178333115" w:history="1">
+          <w:hyperlink w:anchor="_Toc178344242" w:history="1">
             <w:r>
               <w:rPr>
                 <w:rStyle w:val="Hipervnculo"/>
@@ -2721,7 +2715,7 @@
                 <w:noProof/>
                 <w:webHidden/>
               </w:rPr>
-              <w:instrText xml:space="preserve"> PAGEREF _Toc178333115 \h </w:instrText>
+              <w:instrText xml:space="preserve"> PAGEREF _Toc178344242 \h </w:instrText>
             </w:r>
             <w:r>
               <w:rPr>
@@ -2741,7 +2735,7 @@
                 <w:noProof/>
                 <w:webHidden/>
               </w:rPr>
-              <w:t>11</w:t>
+              <w:t>12</w:t>
             </w:r>
             <w:r>
               <w:rPr>
@@ -2761,13 +2755,13 @@
               <w:iCs w:val="0"/>
               <w:noProof/>
               <w:kern w:val="2"/>
-              <w:sz w:val="24"/>
-              <w:szCs w:val="24"/>
+              <w:sz w:val="22"/>
+              <w:szCs w:val="22"/>
               <w:lang w:val="es-AR" w:eastAsia="es-AR"/>
               <w14:ligatures w14:val="standardContextual"/>
             </w:rPr>
           </w:pPr>
-          <w:hyperlink w:anchor="_Toc178333116" w:history="1">
+          <w:hyperlink w:anchor="_Toc178344243" w:history="1">
             <w:r>
               <w:rPr>
                 <w:rStyle w:val="Hipervnculo"/>
@@ -2794,7 +2788,7 @@
                 <w:noProof/>
                 <w:webHidden/>
               </w:rPr>
-              <w:instrText xml:space="preserve"> PAGEREF _Toc178333116 \h </w:instrText>
+              <w:instrText xml:space="preserve"> PAGEREF _Toc178344243 \h </w:instrText>
             </w:r>
             <w:r>
               <w:rPr>
@@ -2814,7 +2808,7 @@
                 <w:noProof/>
                 <w:webHidden/>
               </w:rPr>
-              <w:t>11</w:t>
+              <w:t>12</w:t>
             </w:r>
             <w:r>
               <w:rPr>
@@ -2832,13 +2826,13 @@
               <w:rFonts w:eastAsiaTheme="minorEastAsia"/>
               <w:noProof/>
               <w:kern w:val="2"/>
-              <w:sz w:val="24"/>
-              <w:szCs w:val="24"/>
+              <w:sz w:val="22"/>
+              <w:szCs w:val="22"/>
               <w:lang w:val="es-AR" w:eastAsia="es-AR"/>
               <w14:ligatures w14:val="standardContextual"/>
             </w:rPr>
           </w:pPr>
-          <w:hyperlink w:anchor="_Toc178333117" w:history="1">
+          <w:hyperlink w:anchor="_Toc178344244" w:history="1">
             <w:r>
               <w:rPr>
                 <w:rStyle w:val="Hipervnculo"/>
@@ -2865,7 +2859,7 @@
                 <w:noProof/>
                 <w:webHidden/>
               </w:rPr>
-              <w:instrText xml:space="preserve"> PAGEREF _Toc178333117 \h </w:instrText>
+              <w:instrText xml:space="preserve"> PAGEREF _Toc178344244 \h </w:instrText>
             </w:r>
             <w:r>
               <w:rPr>
@@ -2885,7 +2879,7 @@
                 <w:noProof/>
                 <w:webHidden/>
               </w:rPr>
-              <w:t>11</w:t>
+              <w:t>12</w:t>
             </w:r>
             <w:r>
               <w:rPr>
@@ -2905,13 +2899,13 @@
               <w:iCs w:val="0"/>
               <w:noProof/>
               <w:kern w:val="2"/>
-              <w:sz w:val="24"/>
-              <w:szCs w:val="24"/>
+              <w:sz w:val="22"/>
+              <w:szCs w:val="22"/>
               <w:lang w:val="es-AR" w:eastAsia="es-AR"/>
               <w14:ligatures w14:val="standardContextual"/>
             </w:rPr>
           </w:pPr>
-          <w:hyperlink w:anchor="_Toc178333118" w:history="1">
+          <w:hyperlink w:anchor="_Toc178344245" w:history="1">
             <w:r>
               <w:rPr>
                 <w:rStyle w:val="Hipervnculo"/>
@@ -2938,7 +2932,7 @@
                 <w:noProof/>
                 <w:webHidden/>
               </w:rPr>
-              <w:instrText xml:space="preserve"> PAGEREF _Toc178333118 \h </w:instrText>
+              <w:instrText xml:space="preserve"> PAGEREF _Toc178344245 \h </w:instrText>
             </w:r>
             <w:r>
               <w:rPr>
@@ -2958,7 +2952,7 @@
                 <w:noProof/>
                 <w:webHidden/>
               </w:rPr>
-              <w:t>12</w:t>
+              <w:t>13</w:t>
             </w:r>
             <w:r>
               <w:rPr>
@@ -2976,13 +2970,13 @@
               <w:rFonts w:eastAsiaTheme="minorEastAsia"/>
               <w:noProof/>
               <w:kern w:val="2"/>
-              <w:sz w:val="24"/>
-              <w:szCs w:val="24"/>
+              <w:sz w:val="22"/>
+              <w:szCs w:val="22"/>
               <w:lang w:val="es-AR" w:eastAsia="es-AR"/>
               <w14:ligatures w14:val="standardContextual"/>
             </w:rPr>
           </w:pPr>
-          <w:hyperlink w:anchor="_Toc178333119" w:history="1">
+          <w:hyperlink w:anchor="_Toc178344246" w:history="1">
             <w:r>
               <w:rPr>
                 <w:rStyle w:val="Hipervnculo"/>
@@ -3009,7 +3003,7 @@
                 <w:noProof/>
                 <w:webHidden/>
               </w:rPr>
-              <w:instrText xml:space="preserve"> PAGEREF _Toc178333119 \h </w:instrText>
+              <w:instrText xml:space="preserve"> PAGEREF _Toc178344246 \h </w:instrText>
             </w:r>
             <w:r>
               <w:rPr>
@@ -3029,7 +3023,7 @@
                 <w:noProof/>
                 <w:webHidden/>
               </w:rPr>
-              <w:t>12</w:t>
+              <w:t>13</w:t>
             </w:r>
             <w:r>
               <w:rPr>
@@ -3049,13 +3043,13 @@
               <w:iCs w:val="0"/>
               <w:noProof/>
               <w:kern w:val="2"/>
-              <w:sz w:val="24"/>
-              <w:szCs w:val="24"/>
+              <w:sz w:val="22"/>
+              <w:szCs w:val="22"/>
               <w:lang w:val="es-AR" w:eastAsia="es-AR"/>
               <w14:ligatures w14:val="standardContextual"/>
             </w:rPr>
           </w:pPr>
-          <w:hyperlink w:anchor="_Toc178333120" w:history="1">
+          <w:hyperlink w:anchor="_Toc178344247" w:history="1">
             <w:r>
               <w:rPr>
                 <w:rStyle w:val="Hipervnculo"/>
@@ -3082,7 +3076,7 @@
                 <w:noProof/>
                 <w:webHidden/>
               </w:rPr>
-              <w:instrText xml:space="preserve"> PAGEREF _Toc178333120 \h </w:instrText>
+              <w:instrText xml:space="preserve"> PAGEREF _Toc178344247 \h </w:instrText>
             </w:r>
             <w:r>
               <w:rPr>
@@ -3102,7 +3096,7 @@
                 <w:noProof/>
                 <w:webHidden/>
               </w:rPr>
-              <w:t>12</w:t>
+              <w:t>14</w:t>
             </w:r>
             <w:r>
               <w:rPr>
@@ -3120,13 +3114,13 @@
               <w:rFonts w:eastAsiaTheme="minorEastAsia"/>
               <w:noProof/>
               <w:kern w:val="2"/>
-              <w:sz w:val="24"/>
-              <w:szCs w:val="24"/>
+              <w:sz w:val="22"/>
+              <w:szCs w:val="22"/>
               <w:lang w:val="es-AR" w:eastAsia="es-AR"/>
               <w14:ligatures w14:val="standardContextual"/>
             </w:rPr>
           </w:pPr>
-          <w:hyperlink w:anchor="_Toc178333121" w:history="1">
+          <w:hyperlink w:anchor="_Toc178344248" w:history="1">
             <w:r>
               <w:rPr>
                 <w:rStyle w:val="Hipervnculo"/>
@@ -3153,7 +3147,7 @@
                 <w:noProof/>
                 <w:webHidden/>
               </w:rPr>
-              <w:instrText xml:space="preserve"> PAGEREF _Toc178333121 \h </w:instrText>
+              <w:instrText xml:space="preserve"> PAGEREF _Toc178344248 \h </w:instrText>
             </w:r>
             <w:r>
               <w:rPr>
@@ -3173,7 +3167,7 @@
                 <w:noProof/>
                 <w:webHidden/>
               </w:rPr>
-              <w:t>12</w:t>
+              <w:t>14</w:t>
             </w:r>
             <w:r>
               <w:rPr>
@@ -3193,13 +3187,13 @@
               <w:iCs w:val="0"/>
               <w:noProof/>
               <w:kern w:val="2"/>
-              <w:sz w:val="24"/>
-              <w:szCs w:val="24"/>
+              <w:sz w:val="22"/>
+              <w:szCs w:val="22"/>
               <w:lang w:val="es-AR" w:eastAsia="es-AR"/>
               <w14:ligatures w14:val="standardContextual"/>
             </w:rPr>
           </w:pPr>
-          <w:hyperlink w:anchor="_Toc178333122" w:history="1">
+          <w:hyperlink w:anchor="_Toc178344249" w:history="1">
             <w:r>
               <w:rPr>
                 <w:rStyle w:val="Hipervnculo"/>
@@ -3226,7 +3220,7 @@
                 <w:noProof/>
                 <w:webHidden/>
               </w:rPr>
-              <w:instrText xml:space="preserve"> PAGEREF _Toc178333122 \h </w:instrText>
+              <w:instrText xml:space="preserve"> PAGEREF _Toc178344249 \h </w:instrText>
             </w:r>
             <w:r>
               <w:rPr>
@@ -3246,7 +3240,7 @@
                 <w:noProof/>
                 <w:webHidden/>
               </w:rPr>
-              <w:t>13</w:t>
+              <w:t>14</w:t>
             </w:r>
             <w:r>
               <w:rPr>
@@ -3264,13 +3258,13 @@
               <w:rFonts w:eastAsiaTheme="minorEastAsia"/>
               <w:noProof/>
               <w:kern w:val="2"/>
-              <w:sz w:val="24"/>
-              <w:szCs w:val="24"/>
+              <w:sz w:val="22"/>
+              <w:szCs w:val="22"/>
               <w:lang w:val="es-AR" w:eastAsia="es-AR"/>
               <w14:ligatures w14:val="standardContextual"/>
             </w:rPr>
           </w:pPr>
-          <w:hyperlink w:anchor="_Toc178333123" w:history="1">
+          <w:hyperlink w:anchor="_Toc178344250" w:history="1">
             <w:r>
               <w:rPr>
                 <w:rStyle w:val="Hipervnculo"/>
@@ -3297,7 +3291,7 @@
                 <w:noProof/>
                 <w:webHidden/>
               </w:rPr>
-              <w:instrText xml:space="preserve"> PAGEREF _Toc178333123 \h </w:instrText>
+              <w:instrText xml:space="preserve"> PAGEREF _Toc178344250 \h </w:instrText>
             </w:r>
             <w:r>
               <w:rPr>
@@ -3317,7 +3311,7 @@
                 <w:noProof/>
                 <w:webHidden/>
               </w:rPr>
-              <w:t>13</w:t>
+              <w:t>14</w:t>
             </w:r>
             <w:r>
               <w:rPr>
@@ -3337,13 +3331,13 @@
               <w:iCs w:val="0"/>
               <w:noProof/>
               <w:kern w:val="2"/>
-              <w:sz w:val="24"/>
-              <w:szCs w:val="24"/>
+              <w:sz w:val="22"/>
+              <w:szCs w:val="22"/>
               <w:lang w:val="es-AR" w:eastAsia="es-AR"/>
               <w14:ligatures w14:val="standardContextual"/>
             </w:rPr>
           </w:pPr>
-          <w:hyperlink w:anchor="_Toc178333124" w:history="1">
+          <w:hyperlink w:anchor="_Toc178344251" w:history="1">
             <w:r>
               <w:rPr>
                 <w:rStyle w:val="Hipervnculo"/>
@@ -3370,7 +3364,7 @@
                 <w:noProof/>
                 <w:webHidden/>
               </w:rPr>
-              <w:instrText xml:space="preserve"> PAGEREF _Toc178333124 \h </w:instrText>
+              <w:instrText xml:space="preserve"> PAGEREF _Toc178344251 \h </w:instrText>
             </w:r>
             <w:r>
               <w:rPr>
@@ -3390,7 +3384,7 @@
                 <w:noProof/>
                 <w:webHidden/>
               </w:rPr>
-              <w:t>13</w:t>
+              <w:t>15</w:t>
             </w:r>
             <w:r>
               <w:rPr>
@@ -3408,13 +3402,13 @@
               <w:rFonts w:eastAsiaTheme="minorEastAsia"/>
               <w:noProof/>
               <w:kern w:val="2"/>
-              <w:sz w:val="24"/>
-              <w:szCs w:val="24"/>
+              <w:sz w:val="22"/>
+              <w:szCs w:val="22"/>
               <w:lang w:val="es-AR" w:eastAsia="es-AR"/>
               <w14:ligatures w14:val="standardContextual"/>
             </w:rPr>
           </w:pPr>
-          <w:hyperlink w:anchor="_Toc178333125" w:history="1">
+          <w:hyperlink w:anchor="_Toc178344252" w:history="1">
             <w:r>
               <w:rPr>
                 <w:rStyle w:val="Hipervnculo"/>
@@ -3441,7 +3435,7 @@
                 <w:noProof/>
                 <w:webHidden/>
               </w:rPr>
-              <w:instrText xml:space="preserve"> PAGEREF _Toc178333125 \h </w:instrText>
+              <w:instrText xml:space="preserve"> PAGEREF _Toc178344252 \h </w:instrText>
             </w:r>
             <w:r>
               <w:rPr>
@@ -3461,7 +3455,7 @@
                 <w:noProof/>
                 <w:webHidden/>
               </w:rPr>
-              <w:t>13</w:t>
+              <w:t>15</w:t>
             </w:r>
             <w:r>
               <w:rPr>
@@ -3481,13 +3475,13 @@
               <w:iCs w:val="0"/>
               <w:noProof/>
               <w:kern w:val="2"/>
-              <w:sz w:val="24"/>
-              <w:szCs w:val="24"/>
+              <w:sz w:val="22"/>
+              <w:szCs w:val="22"/>
               <w:lang w:val="es-AR" w:eastAsia="es-AR"/>
               <w14:ligatures w14:val="standardContextual"/>
             </w:rPr>
           </w:pPr>
-          <w:hyperlink w:anchor="_Toc178333126" w:history="1">
+          <w:hyperlink w:anchor="_Toc178344253" w:history="1">
             <w:r>
               <w:rPr>
                 <w:rStyle w:val="Hipervnculo"/>
@@ -3514,7 +3508,7 @@
                 <w:noProof/>
                 <w:webHidden/>
               </w:rPr>
-              <w:instrText xml:space="preserve"> PAGEREF _Toc178333126 \h </w:instrText>
+              <w:instrText xml:space="preserve"> PAGEREF _Toc178344253 \h </w:instrText>
             </w:r>
             <w:r>
               <w:rPr>
@@ -3534,7 +3528,7 @@
                 <w:noProof/>
                 <w:webHidden/>
               </w:rPr>
-              <w:t>14</w:t>
+              <w:t>15</w:t>
             </w:r>
             <w:r>
               <w:rPr>
@@ -3552,13 +3546,13 @@
               <w:rFonts w:eastAsiaTheme="minorEastAsia"/>
               <w:noProof/>
               <w:kern w:val="2"/>
-              <w:sz w:val="24"/>
-              <w:szCs w:val="24"/>
+              <w:sz w:val="22"/>
+              <w:szCs w:val="22"/>
               <w:lang w:val="es-AR" w:eastAsia="es-AR"/>
               <w14:ligatures w14:val="standardContextual"/>
             </w:rPr>
           </w:pPr>
-          <w:hyperlink w:anchor="_Toc178333127" w:history="1">
+          <w:hyperlink w:anchor="_Toc178344254" w:history="1">
             <w:r>
               <w:rPr>
                 <w:rStyle w:val="Hipervnculo"/>
@@ -3585,7 +3579,7 @@
                 <w:noProof/>
                 <w:webHidden/>
               </w:rPr>
-              <w:instrText xml:space="preserve"> PAGEREF _Toc178333127 \h </w:instrText>
+              <w:instrText xml:space="preserve"> PAGEREF _Toc178344254 \h </w:instrText>
             </w:r>
             <w:r>
               <w:rPr>
@@ -3605,7 +3599,7 @@
                 <w:noProof/>
                 <w:webHidden/>
               </w:rPr>
-              <w:t>14</w:t>
+              <w:t>15</w:t>
             </w:r>
             <w:r>
               <w:rPr>
@@ -3625,13 +3619,13 @@
               <w:bCs w:val="0"/>
               <w:noProof/>
               <w:kern w:val="2"/>
-              <w:sz w:val="24"/>
-              <w:szCs w:val="24"/>
+              <w:sz w:val="22"/>
+              <w:szCs w:val="22"/>
               <w:lang w:val="es-AR" w:eastAsia="es-AR"/>
               <w14:ligatures w14:val="standardContextual"/>
             </w:rPr>
           </w:pPr>
-          <w:hyperlink w:anchor="_Toc178333128" w:history="1">
+          <w:hyperlink w:anchor="_Toc178344255" w:history="1">
             <w:r>
               <w:rPr>
                 <w:rStyle w:val="Hipervnculo"/>
@@ -3658,7 +3652,7 @@
                 <w:noProof/>
                 <w:webHidden/>
               </w:rPr>
-              <w:instrText xml:space="preserve"> PAGEREF _Toc178333128 \h </w:instrText>
+              <w:instrText xml:space="preserve"> PAGEREF _Toc178344255 \h </w:instrText>
             </w:r>
             <w:r>
               <w:rPr>
@@ -3678,7 +3672,7 @@
                 <w:noProof/>
                 <w:webHidden/>
               </w:rPr>
-              <w:t>15</w:t>
+              <w:t>16</w:t>
             </w:r>
             <w:r>
               <w:rPr>
@@ -3698,13 +3692,13 @@
               <w:iCs w:val="0"/>
               <w:noProof/>
               <w:kern w:val="2"/>
-              <w:sz w:val="24"/>
-              <w:szCs w:val="24"/>
+              <w:sz w:val="22"/>
+              <w:szCs w:val="22"/>
               <w:lang w:val="es-AR" w:eastAsia="es-AR"/>
               <w14:ligatures w14:val="standardContextual"/>
             </w:rPr>
           </w:pPr>
-          <w:hyperlink w:anchor="_Toc178333129" w:history="1">
+          <w:hyperlink w:anchor="_Toc178344256" w:history="1">
             <w:r>
               <w:rPr>
                 <w:rStyle w:val="Hipervnculo"/>
@@ -3731,7 +3725,7 @@
                 <w:noProof/>
                 <w:webHidden/>
               </w:rPr>
-              <w:instrText xml:space="preserve"> PAGEREF _Toc178333129 \h </w:instrText>
+              <w:instrText xml:space="preserve"> PAGEREF _Toc178344256 \h </w:instrText>
             </w:r>
             <w:r>
               <w:rPr>
@@ -3751,7 +3745,7 @@
                 <w:noProof/>
                 <w:webHidden/>
               </w:rPr>
-              <w:t>15</w:t>
+              <w:t>16</w:t>
             </w:r>
             <w:r>
               <w:rPr>
@@ -3771,13 +3765,13 @@
               <w:iCs w:val="0"/>
               <w:noProof/>
               <w:kern w:val="2"/>
-              <w:sz w:val="24"/>
-              <w:szCs w:val="24"/>
+              <w:sz w:val="22"/>
+              <w:szCs w:val="22"/>
               <w:lang w:val="es-AR" w:eastAsia="es-AR"/>
               <w14:ligatures w14:val="standardContextual"/>
             </w:rPr>
           </w:pPr>
-          <w:hyperlink w:anchor="_Toc178333130" w:history="1">
+          <w:hyperlink w:anchor="_Toc178344257" w:history="1">
             <w:r>
               <w:rPr>
                 <w:rStyle w:val="Hipervnculo"/>
@@ -3804,7 +3798,7 @@
                 <w:noProof/>
                 <w:webHidden/>
               </w:rPr>
-              <w:instrText xml:space="preserve"> PAGEREF _Toc178333130 \h </w:instrText>
+              <w:instrText xml:space="preserve"> PAGEREF _Toc178344257 \h </w:instrText>
             </w:r>
             <w:r>
               <w:rPr>
@@ -3824,7 +3818,7 @@
                 <w:noProof/>
                 <w:webHidden/>
               </w:rPr>
-              <w:t>15</w:t>
+              <w:t>17</w:t>
             </w:r>
             <w:r>
               <w:rPr>
@@ -3844,13 +3838,13 @@
               <w:iCs w:val="0"/>
               <w:noProof/>
               <w:kern w:val="2"/>
-              <w:sz w:val="24"/>
-              <w:szCs w:val="24"/>
+              <w:sz w:val="22"/>
+              <w:szCs w:val="22"/>
               <w:lang w:val="es-AR" w:eastAsia="es-AR"/>
               <w14:ligatures w14:val="standardContextual"/>
             </w:rPr>
           </w:pPr>
-          <w:hyperlink w:anchor="_Toc178333131" w:history="1">
+          <w:hyperlink w:anchor="_Toc178344258" w:history="1">
             <w:r>
               <w:rPr>
                 <w:rStyle w:val="Hipervnculo"/>
@@ -3877,7 +3871,7 @@
                 <w:noProof/>
                 <w:webHidden/>
               </w:rPr>
-              <w:instrText xml:space="preserve"> PAGEREF _Toc178333131 \h </w:instrText>
+              <w:instrText xml:space="preserve"> PAGEREF _Toc178344258 \h </w:instrText>
             </w:r>
             <w:r>
               <w:rPr>
@@ -3897,7 +3891,7 @@
                 <w:noProof/>
                 <w:webHidden/>
               </w:rPr>
-              <w:t>16</w:t>
+              <w:t>17</w:t>
             </w:r>
             <w:r>
               <w:rPr>
@@ -3917,13 +3911,13 @@
               <w:iCs w:val="0"/>
               <w:noProof/>
               <w:kern w:val="2"/>
-              <w:sz w:val="24"/>
-              <w:szCs w:val="24"/>
+              <w:sz w:val="22"/>
+              <w:szCs w:val="22"/>
               <w:lang w:val="es-AR" w:eastAsia="es-AR"/>
               <w14:ligatures w14:val="standardContextual"/>
             </w:rPr>
           </w:pPr>
-          <w:hyperlink w:anchor="_Toc178333132" w:history="1">
+          <w:hyperlink w:anchor="_Toc178344259" w:history="1">
             <w:r>
               <w:rPr>
                 <w:rStyle w:val="Hipervnculo"/>
@@ -3950,7 +3944,7 @@
                 <w:noProof/>
                 <w:webHidden/>
               </w:rPr>
-              <w:instrText xml:space="preserve"> PAGEREF _Toc178333132 \h </w:instrText>
+              <w:instrText xml:space="preserve"> PAGEREF _Toc178344259 \h </w:instrText>
             </w:r>
             <w:r>
               <w:rPr>
@@ -3970,7 +3964,7 @@
                 <w:noProof/>
                 <w:webHidden/>
               </w:rPr>
-              <w:t>17</w:t>
+              <w:t>18</w:t>
             </w:r>
             <w:r>
               <w:rPr>
@@ -4027,14 +4021,14 @@
       </w:pPr>
       <w:bookmarkStart w:id="0" w:name="_Toc228266918"/>
       <w:bookmarkStart w:id="1" w:name="_Toc234682910"/>
-      <w:bookmarkStart w:id="2" w:name="_Toc178333093"/>
-      <w:bookmarkStart w:id="3" w:name="_Toc12016612"/>
+      <w:bookmarkStart w:id="2" w:name="_Toc12016612"/>
+      <w:bookmarkStart w:id="3" w:name="_Toc178344220"/>
       <w:r>
         <w:t>Requerimientos</w:t>
       </w:r>
       <w:bookmarkEnd w:id="0"/>
       <w:bookmarkEnd w:id="1"/>
-      <w:bookmarkEnd w:id="2"/>
+      <w:bookmarkEnd w:id="3"/>
     </w:p>
     <w:p>
       <w:pPr>
@@ -4042,7 +4036,7 @@
       </w:pPr>
       <w:bookmarkStart w:id="4" w:name="_Toc228266919"/>
       <w:bookmarkStart w:id="5" w:name="_Toc234682911"/>
-      <w:bookmarkStart w:id="6" w:name="_Toc178333094"/>
+      <w:bookmarkStart w:id="6" w:name="_Toc178344221"/>
       <w:r>
         <w:t>Requerimientos Funcionales</w:t>
       </w:r>
@@ -4638,7 +4632,7 @@
       </w:pPr>
       <w:bookmarkStart w:id="7" w:name="_Toc228266920"/>
       <w:bookmarkStart w:id="8" w:name="_Toc234682912"/>
-      <w:bookmarkStart w:id="9" w:name="_Toc178333095"/>
+      <w:bookmarkStart w:id="9" w:name="_Toc178344222"/>
       <w:r>
         <w:t>Requerimientos no Funcionales</w:t>
       </w:r>
@@ -4741,15 +4735,7 @@
         <w:t xml:space="preserve"> </w:t>
       </w:r>
       <w:r>
-        <w:t xml:space="preserve">El sistema deberá ser integrado con </w:t>
-      </w:r>
-      <w:proofErr w:type="spellStart"/>
-      <w:r>
-        <w:t>UARGflow</w:t>
-      </w:r>
-      <w:proofErr w:type="spellEnd"/>
-      <w:r>
-        <w:t xml:space="preserve"> para el inicio de sesión de los usuarios.</w:t>
+        <w:t>El sistema deberá ser integrado con UARGflow para el inicio de sesión de los usuarios.</w:t>
       </w:r>
     </w:p>
     <w:p>
@@ -4766,11 +4752,11 @@
       </w:pPr>
       <w:bookmarkStart w:id="10" w:name="_Toc228266921"/>
       <w:bookmarkStart w:id="11" w:name="_Toc234682913"/>
-      <w:bookmarkStart w:id="12" w:name="_Toc178333096"/>
+      <w:bookmarkStart w:id="12" w:name="_Toc178344223"/>
       <w:r>
         <w:t>Actores</w:t>
       </w:r>
-      <w:bookmarkEnd w:id="3"/>
+      <w:bookmarkEnd w:id="2"/>
       <w:bookmarkEnd w:id="10"/>
       <w:bookmarkEnd w:id="11"/>
       <w:bookmarkEnd w:id="12"/>
@@ -4779,7 +4765,7 @@
       <w:pPr>
         <w:pStyle w:val="PSI-Ttulo2"/>
       </w:pPr>
-      <w:bookmarkStart w:id="13" w:name="_Toc178333097"/>
+      <w:bookmarkStart w:id="13" w:name="_Toc178344224"/>
       <w:r>
         <w:t>Administrador</w:t>
       </w:r>
@@ -5037,16 +5023,11 @@
             <w:r>
               <w:t xml:space="preserve">Se comunica con </w:t>
             </w:r>
-            <w:proofErr w:type="spellStart"/>
             <w:r>
               <w:t>UARGf</w:t>
             </w:r>
             <w:r>
-              <w:t>low</w:t>
-            </w:r>
-            <w:proofErr w:type="spellEnd"/>
-            <w:r>
-              <w:t xml:space="preserve"> para autentificarse.</w:t>
+              <w:t>low para autentificarse.</w:t>
             </w:r>
           </w:p>
         </w:tc>
@@ -5137,7 +5118,7 @@
       <w:r>
         <w:t xml:space="preserve"> </w:t>
       </w:r>
-      <w:bookmarkStart w:id="15" w:name="_Toc178333098"/>
+      <w:bookmarkStart w:id="15" w:name="_Toc178344225"/>
       <w:bookmarkEnd w:id="14"/>
       <w:r>
         <w:t>Líder del proyecto</w:t>
@@ -5406,16 +5387,11 @@
             <w:r>
               <w:t xml:space="preserve">Se comunica con </w:t>
             </w:r>
-            <w:proofErr w:type="spellStart"/>
             <w:r>
               <w:t>UARGf</w:t>
             </w:r>
             <w:r>
-              <w:t>low</w:t>
-            </w:r>
-            <w:proofErr w:type="spellEnd"/>
-            <w:r>
-              <w:t xml:space="preserve"> para autentificarse.</w:t>
+              <w:t>low para autentificarse.</w:t>
             </w:r>
           </w:p>
         </w:tc>
@@ -5485,7 +5461,7 @@
       <w:pPr>
         <w:pStyle w:val="PSI-Ttulo2"/>
       </w:pPr>
-      <w:bookmarkStart w:id="16" w:name="_Toc178333099"/>
+      <w:bookmarkStart w:id="16" w:name="_Toc178344226"/>
       <w:r>
         <w:t>Desarrollador</w:t>
       </w:r>
@@ -5733,21 +5709,13 @@
           </w:tcPr>
           <w:p>
             <w:r>
-              <w:t xml:space="preserve">Se comunica con </w:t>
-            </w:r>
-            <w:proofErr w:type="spellStart"/>
-            <w:r>
-              <w:t>U</w:t>
+              <w:t>Se comunica con U</w:t>
             </w:r>
             <w:r>
               <w:t>ARGf</w:t>
             </w:r>
             <w:r>
-              <w:t>low</w:t>
-            </w:r>
-            <w:proofErr w:type="spellEnd"/>
-            <w:r>
-              <w:t xml:space="preserve"> para autentificarse.</w:t>
+              <w:t>low para autentificarse.</w:t>
             </w:r>
           </w:p>
           <w:p>
@@ -5828,14 +5796,12 @@
       <w:pPr>
         <w:pStyle w:val="PSI-Ttulo2"/>
       </w:pPr>
-      <w:bookmarkStart w:id="17" w:name="_Toc178333100"/>
-      <w:proofErr w:type="spellStart"/>
+      <w:bookmarkStart w:id="17" w:name="_Toc178344227"/>
       <w:r>
         <w:lastRenderedPageBreak/>
         <w:t>UARGflow</w:t>
       </w:r>
       <w:bookmarkEnd w:id="17"/>
-      <w:proofErr w:type="spellEnd"/>
     </w:p>
     <w:p>
       <w:pPr>
@@ -5913,14 +5879,12 @@
                 <w:sz w:val="24"/>
               </w:rPr>
             </w:pPr>
-            <w:proofErr w:type="spellStart"/>
             <w:r>
               <w:rPr>
                 <w:sz w:val="24"/>
               </w:rPr>
               <w:t>UARGflow</w:t>
             </w:r>
-            <w:proofErr w:type="spellEnd"/>
           </w:p>
         </w:tc>
         <w:tc>
@@ -6157,7 +6121,7 @@
       <w:bookmarkStart w:id="18" w:name="_Toc12016615"/>
       <w:bookmarkStart w:id="19" w:name="_Toc228266924"/>
       <w:bookmarkStart w:id="20" w:name="_Toc234682916"/>
-      <w:bookmarkStart w:id="21" w:name="_Toc178333101"/>
+      <w:bookmarkStart w:id="21" w:name="_Toc178344228"/>
       <w:r>
         <w:t>Casos de Uso</w:t>
       </w:r>
@@ -6175,9 +6139,9 @@
       <w:bookmarkStart w:id="24" w:name="_Toc234682917"/>
       <w:bookmarkStart w:id="25" w:name="_Toc235346532"/>
       <w:bookmarkStart w:id="26" w:name="_Toc177738433"/>
-      <w:bookmarkStart w:id="27" w:name="_Toc178333102"/>
-      <w:bookmarkStart w:id="28" w:name="_Toc228266926"/>
-      <w:bookmarkStart w:id="29" w:name="_Toc234682918"/>
+      <w:bookmarkStart w:id="27" w:name="_Toc228266926"/>
+      <w:bookmarkStart w:id="28" w:name="_Toc234682918"/>
+      <w:bookmarkStart w:id="29" w:name="_Toc178344229"/>
       <w:r>
         <w:t>Caso de Uso 1</w:t>
       </w:r>
@@ -6189,20 +6153,20 @@
         <w:t>: Autentificarse.</w:t>
       </w:r>
       <w:bookmarkEnd w:id="26"/>
-      <w:bookmarkEnd w:id="27"/>
+      <w:bookmarkEnd w:id="29"/>
     </w:p>
     <w:p>
       <w:pPr>
         <w:pStyle w:val="PSI-Ttulo3"/>
       </w:pPr>
-      <w:bookmarkStart w:id="30" w:name="_Toc178333103"/>
-      <w:bookmarkStart w:id="31" w:name="_Toc177738436"/>
+      <w:bookmarkStart w:id="30" w:name="_Toc177738436"/>
+      <w:bookmarkStart w:id="31" w:name="_Toc178344230"/>
+      <w:bookmarkEnd w:id="27"/>
       <w:bookmarkEnd w:id="28"/>
-      <w:bookmarkEnd w:id="29"/>
       <w:r>
         <w:t>Descripción</w:t>
       </w:r>
-      <w:bookmarkEnd w:id="30"/>
+      <w:bookmarkEnd w:id="31"/>
     </w:p>
     <w:tbl>
       <w:tblPr>
@@ -6232,16 +6196,8 @@
               <w:rPr>
                 <w:lang w:eastAsia="ar-SA"/>
               </w:rPr>
-              <w:t xml:space="preserve">Actores: Administrador del sistema; Líder del proyecto; Desarrollador; </w:t>
-            </w:r>
-            <w:proofErr w:type="spellStart"/>
-            <w:r>
-              <w:rPr>
-                <w:lang w:eastAsia="ar-SA"/>
-              </w:rPr>
-              <w:t>UARGflow</w:t>
-            </w:r>
-            <w:proofErr w:type="spellEnd"/>
+              <w:t>Actores: Administrador del sistema; Líder del proyecto; Desarrollador; UARGflow</w:t>
+            </w:r>
           </w:p>
         </w:tc>
       </w:tr>
@@ -6445,7 +6401,6 @@
               </w:rPr>
               <w:t xml:space="preserve"> </w:t>
             </w:r>
-            <w:proofErr w:type="spellStart"/>
             <w:r>
               <w:rPr>
                 <w:b/>
@@ -6460,16 +6415,7 @@
                 <w:bCs/>
                 <w:lang w:eastAsia="ar-SA"/>
               </w:rPr>
-              <w:t>ubflujo</w:t>
-            </w:r>
-            <w:proofErr w:type="spellEnd"/>
-            <w:r>
-              <w:rPr>
-                <w:b/>
-                <w:bCs/>
-                <w:lang w:eastAsia="ar-SA"/>
-              </w:rPr>
-              <w:t xml:space="preserve"> 1.</w:t>
+              <w:t>ubflujo 1.</w:t>
             </w:r>
           </w:p>
           <w:p>
@@ -6505,19 +6451,11 @@
                 <w:lang w:eastAsia="ar-SA"/>
               </w:rPr>
             </w:pPr>
-            <w:proofErr w:type="spellStart"/>
-            <w:r>
-              <w:rPr>
-                <w:lang w:eastAsia="ar-SA"/>
-              </w:rPr>
-              <w:t>Subflujo</w:t>
-            </w:r>
-            <w:proofErr w:type="spellEnd"/>
-            <w:r>
-              <w:rPr>
-                <w:lang w:eastAsia="ar-SA"/>
-              </w:rPr>
-              <w:t xml:space="preserve"> 1</w:t>
+            <w:r>
+              <w:rPr>
+                <w:lang w:eastAsia="ar-SA"/>
+              </w:rPr>
+              <w:t>Subflujo 1</w:t>
             </w:r>
           </w:p>
         </w:tc>
@@ -6675,18 +6613,18 @@
       <w:pPr>
         <w:pStyle w:val="PSI-Ttulo2"/>
       </w:pPr>
-      <w:bookmarkStart w:id="32" w:name="_Toc178333104"/>
+      <w:bookmarkStart w:id="32" w:name="_Toc178344231"/>
       <w:r>
         <w:t>Caso de Uso 2: Administrar acceso al sistema.</w:t>
       </w:r>
-      <w:bookmarkEnd w:id="31"/>
+      <w:bookmarkEnd w:id="30"/>
       <w:bookmarkEnd w:id="32"/>
     </w:p>
     <w:p>
       <w:pPr>
         <w:pStyle w:val="PSI-Ttulo3"/>
       </w:pPr>
-      <w:bookmarkStart w:id="33" w:name="_Toc178333105"/>
+      <w:bookmarkStart w:id="33" w:name="_Toc178344232"/>
       <w:r>
         <w:t>Descripción</w:t>
       </w:r>
@@ -6962,7 +6900,6 @@
               </w:rPr>
               <w:t xml:space="preserve"> </w:t>
             </w:r>
-            <w:proofErr w:type="spellStart"/>
             <w:r>
               <w:rPr>
                 <w:b/>
@@ -6977,84 +6914,65 @@
                 <w:bCs/>
                 <w:lang w:eastAsia="ar-SA"/>
               </w:rPr>
-              <w:t>ubflujo</w:t>
-            </w:r>
-            <w:proofErr w:type="spellEnd"/>
+              <w:t>ubflujo 1</w:t>
+            </w:r>
+            <w:r>
+              <w:rPr>
+                <w:lang w:eastAsia="ar-SA"/>
+              </w:rPr>
+              <w:t xml:space="preserve">. En caso de que el administrador ingrese a </w:t>
+            </w:r>
+            <w:r>
+              <w:rPr>
+                <w:lang w:eastAsia="ar-SA"/>
+              </w:rPr>
+              <w:t>“M</w:t>
+            </w:r>
+            <w:r>
+              <w:rPr>
+                <w:lang w:eastAsia="ar-SA"/>
+              </w:rPr>
+              <w:t>odificar usuario</w:t>
+            </w:r>
+            <w:r>
+              <w:rPr>
+                <w:lang w:eastAsia="ar-SA"/>
+              </w:rPr>
+              <w:t>”</w:t>
+            </w:r>
+            <w:r>
+              <w:rPr>
+                <w:lang w:eastAsia="ar-SA"/>
+              </w:rPr>
+              <w:t xml:space="preserve"> </w:t>
+            </w:r>
+            <w:r>
+              <w:rPr>
+                <w:lang w:eastAsia="ar-SA"/>
+              </w:rPr>
+              <w:t>continúa en</w:t>
+            </w:r>
+            <w:r>
+              <w:rPr>
+                <w:lang w:eastAsia="ar-SA"/>
+              </w:rPr>
+              <w:t xml:space="preserve"> </w:t>
+            </w:r>
             <w:r>
               <w:rPr>
                 <w:b/>
                 <w:bCs/>
                 <w:lang w:eastAsia="ar-SA"/>
               </w:rPr>
-              <w:t xml:space="preserve"> 1</w:t>
-            </w:r>
-            <w:r>
-              <w:rPr>
-                <w:lang w:eastAsia="ar-SA"/>
-              </w:rPr>
-              <w:t xml:space="preserve">. En caso de que el administrador ingrese a </w:t>
-            </w:r>
-            <w:r>
-              <w:rPr>
-                <w:lang w:eastAsia="ar-SA"/>
-              </w:rPr>
-              <w:t>“M</w:t>
-            </w:r>
-            <w:r>
-              <w:rPr>
-                <w:lang w:eastAsia="ar-SA"/>
-              </w:rPr>
-              <w:t>odificar usuario</w:t>
-            </w:r>
-            <w:r>
-              <w:rPr>
-                <w:lang w:eastAsia="ar-SA"/>
-              </w:rPr>
-              <w:t>”</w:t>
-            </w:r>
-            <w:r>
-              <w:rPr>
-                <w:lang w:eastAsia="ar-SA"/>
-              </w:rPr>
-              <w:t xml:space="preserve"> </w:t>
-            </w:r>
-            <w:r>
-              <w:rPr>
-                <w:lang w:eastAsia="ar-SA"/>
-              </w:rPr>
-              <w:t>continúa en</w:t>
-            </w:r>
-            <w:r>
-              <w:rPr>
-                <w:lang w:eastAsia="ar-SA"/>
-              </w:rPr>
-              <w:t xml:space="preserve"> </w:t>
-            </w:r>
-            <w:proofErr w:type="spellStart"/>
+              <w:t>S</w:t>
+            </w:r>
             <w:r>
               <w:rPr>
                 <w:b/>
                 <w:bCs/>
                 <w:lang w:eastAsia="ar-SA"/>
               </w:rPr>
-              <w:t>S</w:t>
-            </w:r>
-            <w:r>
-              <w:rPr>
-                <w:b/>
-                <w:bCs/>
-                <w:lang w:eastAsia="ar-SA"/>
-              </w:rPr>
-              <w:t>ubflujo</w:t>
-            </w:r>
-            <w:proofErr w:type="spellEnd"/>
-            <w:r>
-              <w:rPr>
-                <w:b/>
-                <w:bCs/>
-                <w:lang w:eastAsia="ar-SA"/>
-              </w:rPr>
-              <w:t xml:space="preserve"> 2</w:t>
+              <w:t>ubflujo 2</w:t>
             </w:r>
             <w:r>
               <w:rPr>
@@ -7349,20 +7267,12 @@
                 <w:lang w:eastAsia="ar-SA"/>
               </w:rPr>
             </w:pPr>
-            <w:proofErr w:type="spellStart"/>
             <w:r>
               <w:rPr>
                 <w:lang w:eastAsia="ar-SA"/>
               </w:rPr>
               <w:lastRenderedPageBreak/>
-              <w:t>Subflujo</w:t>
-            </w:r>
-            <w:proofErr w:type="spellEnd"/>
-            <w:r>
-              <w:rPr>
-                <w:lang w:eastAsia="ar-SA"/>
-              </w:rPr>
-              <w:t xml:space="preserve"> 1</w:t>
+              <w:t>Subflujo 1</w:t>
             </w:r>
           </w:p>
         </w:tc>
@@ -7655,19 +7565,11 @@
                 <w:lang w:eastAsia="ar-SA"/>
               </w:rPr>
             </w:pPr>
-            <w:proofErr w:type="spellStart"/>
-            <w:r>
-              <w:rPr>
-                <w:lang w:eastAsia="ar-SA"/>
-              </w:rPr>
-              <w:t>Subflujo</w:t>
-            </w:r>
-            <w:proofErr w:type="spellEnd"/>
-            <w:r>
-              <w:rPr>
-                <w:lang w:eastAsia="ar-SA"/>
-              </w:rPr>
-              <w:t xml:space="preserve"> 2</w:t>
+            <w:r>
+              <w:rPr>
+                <w:lang w:eastAsia="ar-SA"/>
+              </w:rPr>
+              <w:t>Subflujo 2</w:t>
             </w:r>
           </w:p>
         </w:tc>
@@ -8044,23 +7946,13 @@
               </w:rPr>
               <w:t xml:space="preserve"> y continúa con el </w:t>
             </w:r>
-            <w:proofErr w:type="spellStart"/>
             <w:r>
               <w:rPr>
                 <w:b/>
                 <w:bCs/>
                 <w:lang w:eastAsia="ar-SA"/>
               </w:rPr>
-              <w:t>Subflujo</w:t>
-            </w:r>
-            <w:proofErr w:type="spellEnd"/>
-            <w:r>
-              <w:rPr>
-                <w:b/>
-                <w:bCs/>
-                <w:lang w:eastAsia="ar-SA"/>
-              </w:rPr>
-              <w:t xml:space="preserve"> 1</w:t>
+              <w:t>Subflujo 1</w:t>
             </w:r>
             <w:r>
               <w:rPr>
@@ -8085,7 +7977,7 @@
         <w:pStyle w:val="PSI-Ttulo2"/>
       </w:pPr>
       <w:bookmarkStart w:id="34" w:name="_Toc177738439"/>
-      <w:bookmarkStart w:id="35" w:name="_Toc178333106"/>
+      <w:bookmarkStart w:id="35" w:name="_Toc178344233"/>
       <w:r>
         <w:t>Caso de Uso 3: Administrar proyectos.</w:t>
       </w:r>
@@ -8096,7 +7988,7 @@
       <w:pPr>
         <w:pStyle w:val="PSI-Ttulo3"/>
       </w:pPr>
-      <w:bookmarkStart w:id="36" w:name="_Toc178333107"/>
+      <w:bookmarkStart w:id="36" w:name="_Toc178344234"/>
       <w:r>
         <w:t>Descripción</w:t>
       </w:r>
@@ -8360,7 +8252,6 @@
               </w:rPr>
               <w:t xml:space="preserve"> </w:t>
             </w:r>
-            <w:proofErr w:type="spellStart"/>
             <w:r>
               <w:rPr>
                 <w:b/>
@@ -8375,16 +8266,7 @@
                 <w:bCs/>
                 <w:lang w:eastAsia="ar-SA"/>
               </w:rPr>
-              <w:t>ubflujo</w:t>
-            </w:r>
-            <w:proofErr w:type="spellEnd"/>
-            <w:r>
-              <w:rPr>
-                <w:b/>
-                <w:bCs/>
-                <w:lang w:eastAsia="ar-SA"/>
-              </w:rPr>
-              <w:t xml:space="preserve"> 1</w:t>
+              <w:t>ubflujo 1</w:t>
             </w:r>
             <w:r>
               <w:rPr>
@@ -8597,19 +8479,11 @@
                 <w:lang w:eastAsia="ar-SA"/>
               </w:rPr>
             </w:pPr>
-            <w:proofErr w:type="spellStart"/>
-            <w:r>
-              <w:rPr>
-                <w:lang w:eastAsia="ar-SA"/>
-              </w:rPr>
-              <w:t>Subflujo</w:t>
-            </w:r>
-            <w:proofErr w:type="spellEnd"/>
-            <w:r>
-              <w:rPr>
-                <w:lang w:eastAsia="ar-SA"/>
-              </w:rPr>
-              <w:t xml:space="preserve"> 1</w:t>
+            <w:r>
+              <w:rPr>
+                <w:lang w:eastAsia="ar-SA"/>
+              </w:rPr>
+              <w:t>Subflujo 1</w:t>
             </w:r>
           </w:p>
         </w:tc>
@@ -8801,23 +8675,13 @@
               </w:rPr>
               <w:t xml:space="preserve"> “Cancelar” y continúa con el </w:t>
             </w:r>
-            <w:proofErr w:type="spellStart"/>
             <w:r>
               <w:rPr>
                 <w:b/>
                 <w:bCs/>
                 <w:lang w:eastAsia="ar-SA"/>
               </w:rPr>
-              <w:t>Subflujo</w:t>
-            </w:r>
-            <w:proofErr w:type="spellEnd"/>
-            <w:r>
-              <w:rPr>
-                <w:b/>
-                <w:bCs/>
-                <w:lang w:eastAsia="ar-SA"/>
-              </w:rPr>
-              <w:t xml:space="preserve"> </w:t>
+              <w:t xml:space="preserve">Subflujo </w:t>
             </w:r>
             <w:r>
               <w:rPr>
@@ -8848,20 +8712,12 @@
                 <w:lang w:eastAsia="ar-SA"/>
               </w:rPr>
             </w:pPr>
-            <w:proofErr w:type="spellStart"/>
             <w:r>
               <w:rPr>
                 <w:lang w:eastAsia="ar-SA"/>
               </w:rPr>
               <w:lastRenderedPageBreak/>
-              <w:t>Subflujo</w:t>
-            </w:r>
-            <w:proofErr w:type="spellEnd"/>
-            <w:r>
-              <w:rPr>
-                <w:lang w:eastAsia="ar-SA"/>
-              </w:rPr>
-              <w:t xml:space="preserve"> </w:t>
+              <w:t xml:space="preserve">Subflujo </w:t>
             </w:r>
             <w:r>
               <w:rPr>
@@ -9042,23 +8898,13 @@
               </w:rPr>
               <w:t xml:space="preserve">. No existen proyectos y continúa con el </w:t>
             </w:r>
-            <w:proofErr w:type="spellStart"/>
             <w:r>
               <w:rPr>
                 <w:b/>
                 <w:bCs/>
                 <w:lang w:eastAsia="ar-SA"/>
               </w:rPr>
-              <w:t>Subflujo</w:t>
-            </w:r>
-            <w:proofErr w:type="spellEnd"/>
-            <w:r>
-              <w:rPr>
-                <w:b/>
-                <w:bCs/>
-                <w:lang w:eastAsia="ar-SA"/>
-              </w:rPr>
-              <w:t xml:space="preserve"> </w:t>
+              <w:t xml:space="preserve">Subflujo </w:t>
             </w:r>
             <w:r>
               <w:rPr>
@@ -9099,23 +8945,13 @@
               </w:rPr>
               <w:t xml:space="preserve">. No hay usuarios por asignar y continúa con el </w:t>
             </w:r>
-            <w:proofErr w:type="spellStart"/>
             <w:r>
               <w:rPr>
                 <w:b/>
                 <w:bCs/>
                 <w:lang w:eastAsia="ar-SA"/>
               </w:rPr>
-              <w:t>Subflujo</w:t>
-            </w:r>
-            <w:proofErr w:type="spellEnd"/>
-            <w:r>
-              <w:rPr>
-                <w:b/>
-                <w:bCs/>
-                <w:lang w:eastAsia="ar-SA"/>
-              </w:rPr>
-              <w:t xml:space="preserve"> </w:t>
+              <w:t xml:space="preserve">Subflujo </w:t>
             </w:r>
             <w:r>
               <w:rPr>
@@ -9154,7 +8990,7 @@
         <w:pStyle w:val="PSI-Ttulo2"/>
       </w:pPr>
       <w:bookmarkStart w:id="37" w:name="_Toc177738442"/>
-      <w:bookmarkStart w:id="38" w:name="_Toc178333108"/>
+      <w:bookmarkStart w:id="38" w:name="_Toc178344235"/>
       <w:r>
         <w:t>Caso de Uso 4: Añadir riesgo a la lista.</w:t>
       </w:r>
@@ -9165,7 +9001,7 @@
       <w:pPr>
         <w:pStyle w:val="PSI-Ttulo3"/>
       </w:pPr>
-      <w:bookmarkStart w:id="39" w:name="_Toc178333109"/>
+      <w:bookmarkStart w:id="39" w:name="_Toc178344236"/>
       <w:r>
         <w:t>Descripción</w:t>
       </w:r>
@@ -9371,23 +9207,13 @@
               </w:rPr>
               <w:t xml:space="preserve">El usuario rellena los datos y selecciona la opción “Guardar”. De lo contrario, presiona el botón “Cancelar” y continúa con el </w:t>
             </w:r>
-            <w:proofErr w:type="spellStart"/>
             <w:r>
               <w:rPr>
                 <w:b/>
                 <w:bCs/>
                 <w:lang w:eastAsia="ar-SA"/>
               </w:rPr>
-              <w:t>Subflujo</w:t>
-            </w:r>
-            <w:proofErr w:type="spellEnd"/>
-            <w:r>
-              <w:rPr>
-                <w:b/>
-                <w:bCs/>
-                <w:lang w:eastAsia="ar-SA"/>
-              </w:rPr>
-              <w:t xml:space="preserve"> 1</w:t>
+              <w:t>Subflujo 1</w:t>
             </w:r>
             <w:r>
               <w:rPr>
@@ -9467,19 +9293,11 @@
                 <w:lang w:eastAsia="ar-SA"/>
               </w:rPr>
             </w:pPr>
-            <w:proofErr w:type="spellStart"/>
-            <w:r>
-              <w:rPr>
-                <w:lang w:eastAsia="ar-SA"/>
-              </w:rPr>
-              <w:t>Subflujo</w:t>
-            </w:r>
-            <w:proofErr w:type="spellEnd"/>
-            <w:r>
-              <w:rPr>
-                <w:lang w:eastAsia="ar-SA"/>
-              </w:rPr>
-              <w:t xml:space="preserve"> 1</w:t>
+            <w:r>
+              <w:rPr>
+                <w:lang w:eastAsia="ar-SA"/>
+              </w:rPr>
+              <w:t>Subflujo 1</w:t>
             </w:r>
           </w:p>
         </w:tc>
@@ -9678,7 +9496,7 @@
         <w:pStyle w:val="PSI-Ttulo2"/>
       </w:pPr>
       <w:bookmarkStart w:id="40" w:name="_Toc177738445"/>
-      <w:bookmarkStart w:id="41" w:name="_Toc178333110"/>
+      <w:bookmarkStart w:id="41" w:name="_Toc178344237"/>
       <w:r>
         <w:t>Caso de Uso 5: Modificar lista de riesgos.</w:t>
       </w:r>
@@ -9689,7 +9507,7 @@
       <w:pPr>
         <w:pStyle w:val="PSI-Ttulo3"/>
       </w:pPr>
-      <w:bookmarkStart w:id="42" w:name="_Toc178333111"/>
+      <w:bookmarkStart w:id="42" w:name="_Toc178344238"/>
       <w:r>
         <w:t>Descripción</w:t>
       </w:r>
@@ -9893,23 +9711,13 @@
               </w:rPr>
               <w:t xml:space="preserve"> De lo contrario, presiona el botón “Cancelar” y continúa con el </w:t>
             </w:r>
-            <w:proofErr w:type="spellStart"/>
             <w:r>
               <w:rPr>
                 <w:b/>
                 <w:bCs/>
                 <w:lang w:eastAsia="ar-SA"/>
               </w:rPr>
-              <w:t>Subflujo</w:t>
-            </w:r>
-            <w:proofErr w:type="spellEnd"/>
-            <w:r>
-              <w:rPr>
-                <w:b/>
-                <w:bCs/>
-                <w:lang w:eastAsia="ar-SA"/>
-              </w:rPr>
-              <w:t xml:space="preserve"> 1</w:t>
+              <w:t>Subflujo 1</w:t>
             </w:r>
             <w:r>
               <w:rPr>
@@ -9989,19 +9797,11 @@
                 <w:lang w:eastAsia="ar-SA"/>
               </w:rPr>
             </w:pPr>
-            <w:proofErr w:type="spellStart"/>
-            <w:r>
-              <w:rPr>
-                <w:lang w:eastAsia="ar-SA"/>
-              </w:rPr>
-              <w:t>Subflujo</w:t>
-            </w:r>
-            <w:proofErr w:type="spellEnd"/>
-            <w:r>
-              <w:rPr>
-                <w:lang w:eastAsia="ar-SA"/>
-              </w:rPr>
-              <w:t xml:space="preserve"> 1</w:t>
+            <w:r>
+              <w:rPr>
+                <w:lang w:eastAsia="ar-SA"/>
+              </w:rPr>
+              <w:t>Subflujo 1</w:t>
             </w:r>
           </w:p>
         </w:tc>
@@ -10195,7 +9995,7 @@
         <w:pStyle w:val="PSI-Ttulo2"/>
       </w:pPr>
       <w:bookmarkStart w:id="43" w:name="_Toc177738448"/>
-      <w:bookmarkStart w:id="44" w:name="_Toc178333112"/>
+      <w:bookmarkStart w:id="44" w:name="_Toc178344239"/>
       <w:r>
         <w:t>Caso de Uso 6: Administrar categorías de riesgos.</w:t>
       </w:r>
@@ -10206,7 +10006,7 @@
       <w:pPr>
         <w:pStyle w:val="PSI-Ttulo3"/>
       </w:pPr>
-      <w:bookmarkStart w:id="45" w:name="_Toc178333113"/>
+      <w:bookmarkStart w:id="45" w:name="_Toc178344240"/>
       <w:r>
         <w:t>Descripción</w:t>
       </w:r>
@@ -10448,23 +10248,21 @@
               </w:rPr>
               <w:t xml:space="preserve">y continúa en el </w:t>
             </w:r>
-            <w:proofErr w:type="spellStart"/>
             <w:r>
               <w:rPr>
                 <w:b/>
                 <w:bCs/>
                 <w:lang w:eastAsia="ar-SA"/>
               </w:rPr>
-              <w:t>Subflujo</w:t>
-            </w:r>
-            <w:proofErr w:type="spellEnd"/>
+              <w:t xml:space="preserve">Subflujo </w:t>
+            </w:r>
             <w:r>
               <w:rPr>
                 <w:b/>
                 <w:bCs/>
                 <w:lang w:eastAsia="ar-SA"/>
               </w:rPr>
-              <w:t xml:space="preserve"> </w:t>
+              <w:t>1</w:t>
             </w:r>
             <w:r>
               <w:rPr>
@@ -10472,7 +10270,25 @@
                 <w:bCs/>
                 <w:lang w:eastAsia="ar-SA"/>
               </w:rPr>
-              <w:t>1</w:t>
+              <w:t>;</w:t>
+            </w:r>
+            <w:r>
+              <w:rPr>
+                <w:lang w:eastAsia="ar-SA"/>
+              </w:rPr>
+              <w:t xml:space="preserve"> si el usuario selecciona la opción </w:t>
+            </w:r>
+            <w:r>
+              <w:rPr>
+                <w:lang w:eastAsia="ar-SA"/>
+              </w:rPr>
+              <w:t>"Modificar categoría existente"</w:t>
+            </w:r>
+            <w:r>
+              <w:rPr>
+                <w:lang w:eastAsia="ar-SA"/>
+              </w:rPr>
+              <w:t xml:space="preserve"> continúa en el </w:t>
             </w:r>
             <w:r>
               <w:rPr>
@@ -10480,75 +10296,29 @@
                 <w:bCs/>
                 <w:lang w:eastAsia="ar-SA"/>
               </w:rPr>
-              <w:t>;</w:t>
-            </w:r>
-            <w:r>
-              <w:rPr>
-                <w:lang w:eastAsia="ar-SA"/>
-              </w:rPr>
-              <w:t xml:space="preserve"> si el usuario selecciona la opción </w:t>
-            </w:r>
-            <w:r>
-              <w:rPr>
-                <w:lang w:eastAsia="ar-SA"/>
-              </w:rPr>
-              <w:t>"Modificar categoría existente"</w:t>
-            </w:r>
-            <w:r>
-              <w:rPr>
-                <w:lang w:eastAsia="ar-SA"/>
-              </w:rPr>
-              <w:t xml:space="preserve"> continúa en el </w:t>
-            </w:r>
-            <w:proofErr w:type="spellStart"/>
+              <w:t>Subflujo 2</w:t>
+            </w:r>
             <w:r>
               <w:rPr>
                 <w:b/>
                 <w:bCs/>
                 <w:lang w:eastAsia="ar-SA"/>
               </w:rPr>
-              <w:t>Subflujo</w:t>
-            </w:r>
-            <w:proofErr w:type="spellEnd"/>
+              <w:t xml:space="preserve">; </w:t>
+            </w:r>
+            <w:r>
+              <w:rPr>
+                <w:lang w:eastAsia="ar-SA"/>
+              </w:rPr>
+              <w:t xml:space="preserve">si el usuario selecciona la opción “Cancelar” continúa en el </w:t>
+            </w:r>
             <w:r>
               <w:rPr>
                 <w:b/>
                 <w:bCs/>
                 <w:lang w:eastAsia="ar-SA"/>
               </w:rPr>
-              <w:t xml:space="preserve"> 2</w:t>
-            </w:r>
-            <w:r>
-              <w:rPr>
-                <w:b/>
-                <w:bCs/>
-                <w:lang w:eastAsia="ar-SA"/>
-              </w:rPr>
-              <w:t xml:space="preserve">; </w:t>
-            </w:r>
-            <w:r>
-              <w:rPr>
-                <w:lang w:eastAsia="ar-SA"/>
-              </w:rPr>
-              <w:t xml:space="preserve">si el usuario selecciona la opción “Cancelar” continúa en el </w:t>
-            </w:r>
-            <w:proofErr w:type="spellStart"/>
-            <w:r>
-              <w:rPr>
-                <w:b/>
-                <w:bCs/>
-                <w:lang w:eastAsia="ar-SA"/>
-              </w:rPr>
-              <w:t>Subflujo</w:t>
-            </w:r>
-            <w:proofErr w:type="spellEnd"/>
-            <w:r>
-              <w:rPr>
-                <w:b/>
-                <w:bCs/>
-                <w:lang w:eastAsia="ar-SA"/>
-              </w:rPr>
-              <w:t xml:space="preserve"> 3</w:t>
+              <w:t>Subflujo 3</w:t>
             </w:r>
             <w:r>
               <w:rPr>
@@ -10571,19 +10341,11 @@
                 <w:lang w:eastAsia="ar-SA"/>
               </w:rPr>
             </w:pPr>
-            <w:proofErr w:type="spellStart"/>
-            <w:r>
-              <w:rPr>
-                <w:lang w:eastAsia="ar-SA"/>
-              </w:rPr>
-              <w:t>Subflujo</w:t>
-            </w:r>
-            <w:proofErr w:type="spellEnd"/>
-            <w:r>
-              <w:rPr>
-                <w:lang w:eastAsia="ar-SA"/>
-              </w:rPr>
-              <w:t xml:space="preserve"> 1</w:t>
+            <w:r>
+              <w:rPr>
+                <w:lang w:eastAsia="ar-SA"/>
+              </w:rPr>
+              <w:t>Subflujo 1</w:t>
             </w:r>
           </w:p>
         </w:tc>
@@ -10669,23 +10431,13 @@
               </w:rPr>
               <w:t xml:space="preserve"> y selecciona la opción “Guardar”. De lo contrario, presiona el botón “Cancelar” y continúa con el </w:t>
             </w:r>
-            <w:proofErr w:type="spellStart"/>
             <w:r>
               <w:rPr>
                 <w:b/>
                 <w:bCs/>
                 <w:lang w:eastAsia="ar-SA"/>
               </w:rPr>
-              <w:t>Subflujo</w:t>
-            </w:r>
-            <w:proofErr w:type="spellEnd"/>
-            <w:r>
-              <w:rPr>
-                <w:b/>
-                <w:bCs/>
-                <w:lang w:eastAsia="ar-SA"/>
-              </w:rPr>
-              <w:t xml:space="preserve"> 3.</w:t>
+              <w:t>Subflujo 3.</w:t>
             </w:r>
           </w:p>
           <w:p>
@@ -10828,19 +10580,11 @@
                 <w:lang w:eastAsia="ar-SA"/>
               </w:rPr>
             </w:pPr>
-            <w:proofErr w:type="spellStart"/>
-            <w:r>
-              <w:rPr>
-                <w:lang w:eastAsia="ar-SA"/>
-              </w:rPr>
-              <w:t>Subflujo</w:t>
-            </w:r>
-            <w:proofErr w:type="spellEnd"/>
-            <w:r>
-              <w:rPr>
-                <w:lang w:eastAsia="ar-SA"/>
-              </w:rPr>
-              <w:t xml:space="preserve"> 2</w:t>
+            <w:r>
+              <w:rPr>
+                <w:lang w:eastAsia="ar-SA"/>
+              </w:rPr>
+              <w:t>Subflujo 2</w:t>
             </w:r>
           </w:p>
         </w:tc>
@@ -10898,23 +10642,13 @@
               </w:rPr>
               <w:t xml:space="preserve"> los datos solicitados y selecciona la opción “Guardar”. De lo contrario, presiona el botón “Cancelar” y continúa con el </w:t>
             </w:r>
-            <w:proofErr w:type="spellStart"/>
             <w:r>
               <w:rPr>
                 <w:b/>
                 <w:bCs/>
                 <w:lang w:eastAsia="ar-SA"/>
               </w:rPr>
-              <w:t>Subflujo</w:t>
-            </w:r>
-            <w:proofErr w:type="spellEnd"/>
-            <w:r>
-              <w:rPr>
-                <w:b/>
-                <w:bCs/>
-                <w:lang w:eastAsia="ar-SA"/>
-              </w:rPr>
-              <w:t xml:space="preserve"> 3.</w:t>
+              <w:t>Subflujo 3.</w:t>
             </w:r>
           </w:p>
           <w:p>
@@ -11010,20 +10744,12 @@
                 <w:lang w:eastAsia="ar-SA"/>
               </w:rPr>
             </w:pPr>
-            <w:proofErr w:type="spellStart"/>
             <w:r>
               <w:rPr>
                 <w:lang w:eastAsia="ar-SA"/>
               </w:rPr>
               <w:lastRenderedPageBreak/>
-              <w:t>Subflujo</w:t>
-            </w:r>
-            <w:proofErr w:type="spellEnd"/>
-            <w:r>
-              <w:rPr>
-                <w:lang w:eastAsia="ar-SA"/>
-              </w:rPr>
-              <w:t xml:space="preserve"> 3</w:t>
+              <w:t>Subflujo 3</w:t>
             </w:r>
           </w:p>
         </w:tc>
@@ -11082,7 +10808,7 @@
         <w:pStyle w:val="PSI-Ttulo2"/>
       </w:pPr>
       <w:bookmarkStart w:id="46" w:name="_Toc177738451"/>
-      <w:bookmarkStart w:id="47" w:name="_Toc178333114"/>
+      <w:bookmarkStart w:id="47" w:name="_Toc178344241"/>
       <w:r>
         <w:t xml:space="preserve">Caso de Uso 7: </w:t>
       </w:r>
@@ -11099,7 +10825,7 @@
       <w:pPr>
         <w:pStyle w:val="PSI-Ttulo3"/>
       </w:pPr>
-      <w:bookmarkStart w:id="48" w:name="_Toc178333115"/>
+      <w:bookmarkStart w:id="48" w:name="_Toc178344242"/>
       <w:r>
         <w:t>Descripción</w:t>
       </w:r>
@@ -11141,7 +10867,7 @@
       <w:tr>
         <w:tc>
           <w:tcPr>
-            <w:tcW w:w="1723" w:type="dxa"/>
+            <w:tcW w:w="2068" w:type="dxa"/>
             <w:shd w:val="clear" w:color="auto" w:fill="D9D9D9" w:themeFill="background1" w:themeFillShade="D9"/>
           </w:tcPr>
           <w:p>
@@ -11160,7 +10886,7 @@
         </w:tc>
         <w:tc>
           <w:tcPr>
-            <w:tcW w:w="6656" w:type="dxa"/>
+            <w:tcW w:w="6311" w:type="dxa"/>
           </w:tcPr>
           <w:p>
             <w:pPr>
@@ -11179,7 +10905,7 @@
       <w:tr>
         <w:tc>
           <w:tcPr>
-            <w:tcW w:w="1723" w:type="dxa"/>
+            <w:tcW w:w="2068" w:type="dxa"/>
             <w:shd w:val="clear" w:color="auto" w:fill="D9D9D9" w:themeFill="background1" w:themeFillShade="D9"/>
           </w:tcPr>
           <w:p>
@@ -11198,7 +10924,7 @@
         </w:tc>
         <w:tc>
           <w:tcPr>
-            <w:tcW w:w="6656" w:type="dxa"/>
+            <w:tcW w:w="6311" w:type="dxa"/>
           </w:tcPr>
           <w:p>
             <w:pPr>
@@ -11220,7 +10946,7 @@
       <w:tr>
         <w:tc>
           <w:tcPr>
-            <w:tcW w:w="1723" w:type="dxa"/>
+            <w:tcW w:w="2068" w:type="dxa"/>
             <w:shd w:val="clear" w:color="auto" w:fill="D9D9D9" w:themeFill="background1" w:themeFillShade="D9"/>
           </w:tcPr>
           <w:p>
@@ -11229,33 +10955,17 @@
                 <w:lang w:eastAsia="ar-SA"/>
               </w:rPr>
             </w:pPr>
-            <w:commentRangeStart w:id="49"/>
-            <w:commentRangeStart w:id="50"/>
             <w:r>
               <w:rPr>
                 <w:lang w:eastAsia="ar-SA"/>
               </w:rPr>
               <w:t>Flujo principal</w:t>
-            </w:r>
-            <w:commentRangeEnd w:id="49"/>
-            <w:r>
-              <w:rPr>
-                <w:rStyle w:val="Refdecomentario"/>
-              </w:rPr>
-              <w:commentReference w:id="49"/>
-            </w:r>
-            <w:commentRangeEnd w:id="50"/>
-            <w:r>
-              <w:rPr>
-                <w:rStyle w:val="Refdecomentario"/>
-              </w:rPr>
-              <w:commentReference w:id="50"/>
             </w:r>
           </w:p>
         </w:tc>
         <w:tc>
           <w:tcPr>
-            <w:tcW w:w="6656" w:type="dxa"/>
+            <w:tcW w:w="6311" w:type="dxa"/>
           </w:tcPr>
           <w:p>
             <w:pPr>
@@ -11319,13 +11029,65 @@
                 <w:lang w:eastAsia="ar-SA"/>
               </w:rPr>
             </w:pPr>
+            <w:r>
+              <w:rPr>
+                <w:lang w:eastAsia="ar-SA"/>
+              </w:rPr>
+              <w:t>El sistema despliega un formulario para rellenar con: impacto y probabilidad del riesgo, razones por las que se selecciono el impacto y probabilidad e información sobre la efectividad de los planes de acción realizados (si los hubiera).</w:t>
+            </w:r>
+          </w:p>
+          <w:p>
+            <w:pPr>
+              <w:pStyle w:val="Prrafodelista"/>
+              <w:numPr>
+                <w:ilvl w:val="0"/>
+                <w:numId w:val="21"/>
+              </w:numPr>
+              <w:jc w:val="both"/>
+              <w:rPr>
+                <w:lang w:eastAsia="ar-SA"/>
+              </w:rPr>
+            </w:pPr>
+            <w:r>
+              <w:rPr>
+                <w:lang w:eastAsia="ar-SA"/>
+              </w:rPr>
+              <w:t xml:space="preserve">El usuario cambia los datos deseados y selecciona la opción “Guardar”. De lo contrario, presiona el botón “Cancelar” y continúa con el </w:t>
+            </w:r>
+            <w:r>
+              <w:rPr>
+                <w:b/>
+                <w:bCs/>
+                <w:lang w:eastAsia="ar-SA"/>
+              </w:rPr>
+              <w:t>Subflujo 1.</w:t>
+            </w:r>
+          </w:p>
+          <w:p>
+            <w:pPr>
+              <w:pStyle w:val="Prrafodelista"/>
+              <w:numPr>
+                <w:ilvl w:val="0"/>
+                <w:numId w:val="21"/>
+              </w:numPr>
+              <w:jc w:val="both"/>
+              <w:rPr>
+                <w:lang w:eastAsia="ar-SA"/>
+              </w:rPr>
+            </w:pPr>
+            <w:r>
+              <w:rPr>
+                <w:lang w:eastAsia="ar-SA"/>
+              </w:rPr>
+              <w:t>El sistema actualiza el factor de riesgo del riesgo evaluado.</w:t>
+            </w:r>
           </w:p>
         </w:tc>
       </w:tr>
       <w:tr>
         <w:tc>
           <w:tcPr>
-            <w:tcW w:w="1723" w:type="dxa"/>
+            <w:tcW w:w="2068" w:type="dxa"/>
             <w:shd w:val="clear" w:color="auto" w:fill="D9D9D9" w:themeFill="background1" w:themeFillShade="D9"/>
           </w:tcPr>
           <w:p>
@@ -11334,40 +11096,62 @@
                 <w:lang w:eastAsia="ar-SA"/>
               </w:rPr>
             </w:pPr>
-            <w:proofErr w:type="spellStart"/>
-            <w:r>
-              <w:rPr>
-                <w:lang w:eastAsia="ar-SA"/>
-              </w:rPr>
-              <w:t>Subflujo</w:t>
-            </w:r>
-            <w:proofErr w:type="spellEnd"/>
-            <w:r>
-              <w:rPr>
-                <w:lang w:eastAsia="ar-SA"/>
-              </w:rPr>
-              <w:t xml:space="preserve"> 1</w:t>
+            <w:r>
+              <w:rPr>
+                <w:lang w:eastAsia="ar-SA"/>
+              </w:rPr>
+              <w:t>Subflujo 1</w:t>
             </w:r>
           </w:p>
         </w:tc>
         <w:tc>
           <w:tcPr>
-            <w:tcW w:w="6656" w:type="dxa"/>
+            <w:tcW w:w="6311" w:type="dxa"/>
           </w:tcPr>
           <w:p>
             <w:pPr>
+              <w:pStyle w:val="Prrafodelista"/>
+              <w:numPr>
+                <w:ilvl w:val="0"/>
+                <w:numId w:val="44"/>
+              </w:numPr>
               <w:jc w:val="both"/>
               <w:rPr>
                 <w:lang w:eastAsia="ar-SA"/>
               </w:rPr>
             </w:pPr>
+            <w:r>
+              <w:rPr>
+                <w:lang w:eastAsia="ar-SA"/>
+              </w:rPr>
+              <w:t>Se cancela la operación y se cierra el mensaje.</w:t>
+            </w:r>
+          </w:p>
+          <w:p>
+            <w:pPr>
+              <w:pStyle w:val="Prrafodelista"/>
+              <w:numPr>
+                <w:ilvl w:val="0"/>
+                <w:numId w:val="44"/>
+              </w:numPr>
+              <w:jc w:val="both"/>
+              <w:rPr>
+                <w:lang w:eastAsia="ar-SA"/>
+              </w:rPr>
+            </w:pPr>
+            <w:r>
+              <w:rPr>
+                <w:lang w:eastAsia="ar-SA"/>
+              </w:rPr>
+              <w:t>El caso de uso termina.</w:t>
+            </w:r>
           </w:p>
         </w:tc>
       </w:tr>
       <w:tr>
         <w:tc>
           <w:tcPr>
-            <w:tcW w:w="1723" w:type="dxa"/>
+            <w:tcW w:w="2068" w:type="dxa"/>
             <w:shd w:val="clear" w:color="auto" w:fill="D9D9D9" w:themeFill="background1" w:themeFillShade="D9"/>
           </w:tcPr>
           <w:p>
@@ -11386,7 +11170,7 @@
         </w:tc>
         <w:tc>
           <w:tcPr>
-            <w:tcW w:w="6656" w:type="dxa"/>
+            <w:tcW w:w="6311" w:type="dxa"/>
           </w:tcPr>
           <w:p>
             <w:pPr>
@@ -11395,6 +11179,106 @@
                 <w:lang w:eastAsia="ar-SA"/>
               </w:rPr>
             </w:pPr>
+            <w:r>
+              <w:rPr>
+                <w:lang w:eastAsia="ar-SA"/>
+              </w:rPr>
+              <w:t xml:space="preserve">       4. 1. El usuario no rellenó correctamente los datos obligatorios del campo.</w:t>
+            </w:r>
+          </w:p>
+          <w:p>
+            <w:pPr>
+              <w:jc w:val="both"/>
+              <w:rPr>
+                <w:lang w:eastAsia="ar-SA"/>
+              </w:rPr>
+            </w:pPr>
+            <w:r>
+              <w:rPr>
+                <w:lang w:eastAsia="ar-SA"/>
+              </w:rPr>
+              <w:t xml:space="preserve">       4.  2. El sistema muestra un mensaje indicando los errores cometidos por el usuario.</w:t>
+            </w:r>
+          </w:p>
+          <w:p>
+            <w:pPr>
+              <w:jc w:val="both"/>
+              <w:rPr>
+                <w:lang w:eastAsia="ar-SA"/>
+              </w:rPr>
+            </w:pPr>
+            <w:r>
+              <w:rPr>
+                <w:lang w:eastAsia="ar-SA"/>
+              </w:rPr>
+              <w:t xml:space="preserve">       4.  3. V</w:t>
+            </w:r>
+            <w:r>
+              <w:rPr>
+                <w:lang w:eastAsia="ar-SA"/>
+              </w:rPr>
+              <w:t xml:space="preserve">uelve al </w:t>
+            </w:r>
+            <w:r>
+              <w:rPr>
+                <w:lang w:eastAsia="ar-SA"/>
+              </w:rPr>
+              <w:t>F</w:t>
+            </w:r>
+            <w:r>
+              <w:rPr>
+                <w:b/>
+                <w:bCs/>
+                <w:lang w:eastAsia="ar-SA"/>
+              </w:rPr>
+              <w:t xml:space="preserve">lujo </w:t>
+            </w:r>
+            <w:r>
+              <w:rPr>
+                <w:b/>
+                <w:bCs/>
+                <w:lang w:eastAsia="ar-SA"/>
+              </w:rPr>
+              <w:t>P</w:t>
+            </w:r>
+            <w:r>
+              <w:rPr>
+                <w:b/>
+                <w:bCs/>
+                <w:lang w:eastAsia="ar-SA"/>
+              </w:rPr>
+              <w:t xml:space="preserve">rincipal en el </w:t>
+            </w:r>
+            <w:r>
+              <w:rPr>
+                <w:b/>
+                <w:bCs/>
+                <w:lang w:eastAsia="ar-SA"/>
+              </w:rPr>
+              <w:t>P</w:t>
+            </w:r>
+            <w:r>
+              <w:rPr>
+                <w:b/>
+                <w:bCs/>
+                <w:lang w:eastAsia="ar-SA"/>
+              </w:rPr>
+              <w:t xml:space="preserve">aso </w:t>
+            </w:r>
+            <w:r>
+              <w:rPr>
+                <w:b/>
+                <w:bCs/>
+                <w:lang w:eastAsia="ar-SA"/>
+              </w:rPr>
+              <w:t>4</w:t>
+            </w:r>
+            <w:r>
+              <w:rPr>
+                <w:lang w:eastAsia="ar-SA"/>
+              </w:rPr>
+              <w:t>.</w:t>
+            </w:r>
           </w:p>
         </w:tc>
       </w:tr>
@@ -11408,8 +11292,8 @@
       <w:pPr>
         <w:pStyle w:val="PSI-Ttulo2"/>
       </w:pPr>
-      <w:bookmarkStart w:id="51" w:name="_Toc177738454"/>
-      <w:bookmarkStart w:id="52" w:name="_Toc178333116"/>
+      <w:bookmarkStart w:id="49" w:name="_Toc177738454"/>
+      <w:bookmarkStart w:id="50" w:name="_Toc178344243"/>
       <w:r>
         <w:t>Caso de Uso 8: Añadir</w:t>
       </w:r>
@@ -11419,18 +11303,18 @@
       <w:r>
         <w:t>plan de acción.</w:t>
       </w:r>
-      <w:bookmarkEnd w:id="51"/>
-      <w:bookmarkEnd w:id="52"/>
+      <w:bookmarkEnd w:id="49"/>
+      <w:bookmarkEnd w:id="50"/>
     </w:p>
     <w:p>
       <w:pPr>
         <w:pStyle w:val="PSI-Ttulo3"/>
       </w:pPr>
-      <w:bookmarkStart w:id="53" w:name="_Toc178333117"/>
+      <w:bookmarkStart w:id="51" w:name="_Toc178344244"/>
       <w:r>
         <w:t>Descripción</w:t>
       </w:r>
-      <w:bookmarkEnd w:id="53"/>
+      <w:bookmarkEnd w:id="51"/>
     </w:p>
     <w:tbl>
       <w:tblPr>
@@ -11590,6 +11474,7 @@
               <w:rPr>
                 <w:lang w:eastAsia="ar-SA"/>
               </w:rPr>
+              <w:lastRenderedPageBreak/>
               <w:t>Flujo principal</w:t>
             </w:r>
           </w:p>
@@ -11654,23 +11539,13 @@
               </w:rPr>
               <w:t xml:space="preserve">El usuario cambia los datos deseados y selecciona la opción “Guardar”. De lo contrario, presiona el botón “Cancelar” y continúa con el </w:t>
             </w:r>
-            <w:proofErr w:type="spellStart"/>
             <w:r>
               <w:rPr>
                 <w:b/>
                 <w:bCs/>
                 <w:lang w:eastAsia="ar-SA"/>
               </w:rPr>
-              <w:t>Subflujo</w:t>
-            </w:r>
-            <w:proofErr w:type="spellEnd"/>
-            <w:r>
-              <w:rPr>
-                <w:b/>
-                <w:bCs/>
-                <w:lang w:eastAsia="ar-SA"/>
-              </w:rPr>
-              <w:t xml:space="preserve"> 1.</w:t>
+              <w:t>Subflujo 1.</w:t>
             </w:r>
           </w:p>
           <w:p>
@@ -11744,20 +11619,11 @@
                 <w:lang w:eastAsia="ar-SA"/>
               </w:rPr>
             </w:pPr>
-            <w:proofErr w:type="spellStart"/>
-            <w:r>
-              <w:rPr>
-                <w:lang w:eastAsia="ar-SA"/>
-              </w:rPr>
-              <w:lastRenderedPageBreak/>
-              <w:t>Subflujo</w:t>
-            </w:r>
-            <w:proofErr w:type="spellEnd"/>
-            <w:r>
-              <w:rPr>
-                <w:lang w:eastAsia="ar-SA"/>
-              </w:rPr>
-              <w:t xml:space="preserve"> 1</w:t>
+            <w:r>
+              <w:rPr>
+                <w:lang w:eastAsia="ar-SA"/>
+              </w:rPr>
+              <w:t>Subflujo 1</w:t>
             </w:r>
           </w:p>
         </w:tc>
@@ -11934,22 +11800,6 @@
               </w:rPr>
               <w:t>.</w:t>
             </w:r>
-            <w:commentRangeStart w:id="54"/>
-            <w:commentRangeStart w:id="55"/>
-            <w:commentRangeEnd w:id="54"/>
-            <w:r>
-              <w:rPr>
-                <w:rStyle w:val="Refdecomentario"/>
-              </w:rPr>
-              <w:commentReference w:id="54"/>
-            </w:r>
-            <w:commentRangeEnd w:id="55"/>
-            <w:r>
-              <w:rPr>
-                <w:rStyle w:val="Refdecomentario"/>
-              </w:rPr>
-              <w:commentReference w:id="55"/>
-            </w:r>
           </w:p>
         </w:tc>
       </w:tr>
@@ -11966,8 +11816,8 @@
       <w:pPr>
         <w:pStyle w:val="PSI-Ttulo2"/>
       </w:pPr>
-      <w:bookmarkStart w:id="56" w:name="_Toc177738457"/>
-      <w:bookmarkStart w:id="57" w:name="_Toc178333118"/>
+      <w:bookmarkStart w:id="52" w:name="_Toc177738457"/>
+      <w:bookmarkStart w:id="53" w:name="_Toc178344245"/>
       <w:r>
         <w:t>Caso de Uso 9: Modificar</w:t>
       </w:r>
@@ -11977,18 +11827,18 @@
       <w:r>
         <w:t>plan de acción.</w:t>
       </w:r>
-      <w:bookmarkEnd w:id="56"/>
-      <w:bookmarkEnd w:id="57"/>
+      <w:bookmarkEnd w:id="52"/>
+      <w:bookmarkEnd w:id="53"/>
     </w:p>
     <w:p>
       <w:pPr>
         <w:pStyle w:val="PSI-Ttulo3"/>
       </w:pPr>
-      <w:bookmarkStart w:id="58" w:name="_Toc178333119"/>
+      <w:bookmarkStart w:id="54" w:name="_Toc178344246"/>
       <w:r>
         <w:t>Descripción</w:t>
       </w:r>
-      <w:bookmarkEnd w:id="58"/>
+      <w:bookmarkEnd w:id="54"/>
     </w:p>
     <w:tbl>
       <w:tblPr>
@@ -12217,23 +12067,13 @@
               </w:rPr>
               <w:t xml:space="preserve"> De lo contrario, presiona el botón “Cancelar” y continúa con el </w:t>
             </w:r>
-            <w:proofErr w:type="spellStart"/>
             <w:r>
               <w:rPr>
                 <w:b/>
                 <w:bCs/>
                 <w:lang w:eastAsia="ar-SA"/>
               </w:rPr>
-              <w:t>Subflujo</w:t>
-            </w:r>
-            <w:proofErr w:type="spellEnd"/>
-            <w:r>
-              <w:rPr>
-                <w:b/>
-                <w:bCs/>
-                <w:lang w:eastAsia="ar-SA"/>
-              </w:rPr>
-              <w:t xml:space="preserve"> 1.</w:t>
+              <w:t>Subflujo 1.</w:t>
             </w:r>
           </w:p>
           <w:p>
@@ -12307,19 +12147,11 @@
                 <w:lang w:eastAsia="ar-SA"/>
               </w:rPr>
             </w:pPr>
-            <w:proofErr w:type="spellStart"/>
-            <w:r>
-              <w:rPr>
-                <w:lang w:eastAsia="ar-SA"/>
-              </w:rPr>
-              <w:t>Subflujo</w:t>
-            </w:r>
-            <w:proofErr w:type="spellEnd"/>
-            <w:r>
-              <w:rPr>
-                <w:lang w:eastAsia="ar-SA"/>
-              </w:rPr>
-              <w:t xml:space="preserve"> 1</w:t>
+            <w:r>
+              <w:rPr>
+                <w:lang w:eastAsia="ar-SA"/>
+              </w:rPr>
+              <w:t>Subflujo 1</w:t>
             </w:r>
           </w:p>
         </w:tc>
@@ -12509,8 +12341,8 @@
       <w:pPr>
         <w:pStyle w:val="PSI-Ttulo2"/>
       </w:pPr>
-      <w:bookmarkStart w:id="59" w:name="_Toc177738460"/>
-      <w:bookmarkStart w:id="60" w:name="_Toc178333120"/>
+      <w:bookmarkStart w:id="55" w:name="_Toc177738460"/>
+      <w:bookmarkStart w:id="56" w:name="_Toc178344247"/>
       <w:r>
         <w:t xml:space="preserve">Caso de Uso 10: </w:t>
       </w:r>
@@ -12520,18 +12352,18 @@
       <w:r>
         <w:t>.</w:t>
       </w:r>
-      <w:bookmarkEnd w:id="59"/>
-      <w:bookmarkEnd w:id="60"/>
+      <w:bookmarkEnd w:id="55"/>
+      <w:bookmarkEnd w:id="56"/>
     </w:p>
     <w:p>
       <w:pPr>
         <w:pStyle w:val="PSI-Ttulo3"/>
       </w:pPr>
-      <w:bookmarkStart w:id="61" w:name="_Toc178333121"/>
+      <w:bookmarkStart w:id="57" w:name="_Toc178344248"/>
       <w:r>
         <w:t>Descripción</w:t>
       </w:r>
-      <w:bookmarkEnd w:id="61"/>
+      <w:bookmarkEnd w:id="57"/>
     </w:p>
     <w:tbl>
       <w:tblPr>
@@ -12738,7 +12570,6 @@
               <w:rPr>
                 <w:lang w:eastAsia="ar-SA"/>
               </w:rPr>
-              <w:lastRenderedPageBreak/>
               <w:t xml:space="preserve">El usuario elige </w:t>
             </w:r>
             <w:r>
@@ -12765,23 +12596,13 @@
               </w:rPr>
               <w:t xml:space="preserve"> y Personalizada. En caso de elegir Personalizada, continúa en </w:t>
             </w:r>
-            <w:proofErr w:type="spellStart"/>
             <w:r>
               <w:rPr>
                 <w:b/>
                 <w:bCs/>
                 <w:lang w:eastAsia="ar-SA"/>
               </w:rPr>
-              <w:t>Subflujo</w:t>
-            </w:r>
-            <w:proofErr w:type="spellEnd"/>
-            <w:r>
-              <w:rPr>
-                <w:b/>
-                <w:bCs/>
-                <w:lang w:eastAsia="ar-SA"/>
-              </w:rPr>
-              <w:t xml:space="preserve"> 1</w:t>
+              <w:t>Subflujo 1</w:t>
             </w:r>
             <w:r>
               <w:rPr>
@@ -12838,23 +12659,13 @@
               </w:rPr>
               <w:t xml:space="preserve"> De lo contrario, presiona el botón “Cancelar” y continúa con el </w:t>
             </w:r>
-            <w:proofErr w:type="spellStart"/>
             <w:r>
               <w:rPr>
                 <w:b/>
                 <w:bCs/>
                 <w:lang w:eastAsia="ar-SA"/>
               </w:rPr>
-              <w:t>Subflujo</w:t>
-            </w:r>
-            <w:proofErr w:type="spellEnd"/>
-            <w:r>
-              <w:rPr>
-                <w:b/>
-                <w:bCs/>
-                <w:lang w:eastAsia="ar-SA"/>
-              </w:rPr>
-              <w:t xml:space="preserve"> </w:t>
+              <w:t xml:space="preserve">Subflujo </w:t>
             </w:r>
             <w:r>
               <w:rPr>
@@ -12937,20 +12748,11 @@
                 <w:lang w:eastAsia="ar-SA"/>
               </w:rPr>
             </w:pPr>
-            <w:proofErr w:type="spellStart"/>
-            <w:r>
-              <w:rPr>
-                <w:lang w:eastAsia="ar-SA"/>
-              </w:rPr>
-              <w:lastRenderedPageBreak/>
-              <w:t>Subflujo</w:t>
-            </w:r>
-            <w:proofErr w:type="spellEnd"/>
-            <w:r>
-              <w:rPr>
-                <w:lang w:eastAsia="ar-SA"/>
-              </w:rPr>
-              <w:t xml:space="preserve"> 1</w:t>
+            <w:r>
+              <w:rPr>
+                <w:lang w:eastAsia="ar-SA"/>
+              </w:rPr>
+              <w:t>Subflujo 1</w:t>
             </w:r>
           </w:p>
         </w:tc>
@@ -13051,19 +12853,11 @@
                 <w:lang w:eastAsia="ar-SA"/>
               </w:rPr>
             </w:pPr>
-            <w:proofErr w:type="spellStart"/>
-            <w:r>
-              <w:rPr>
-                <w:lang w:eastAsia="ar-SA"/>
-              </w:rPr>
-              <w:t>Subflujo</w:t>
-            </w:r>
-            <w:proofErr w:type="spellEnd"/>
-            <w:r>
-              <w:rPr>
-                <w:lang w:eastAsia="ar-SA"/>
-              </w:rPr>
-              <w:t xml:space="preserve"> 2</w:t>
+            <w:r>
+              <w:rPr>
+                <w:lang w:eastAsia="ar-SA"/>
+              </w:rPr>
+              <w:t>Subflujo 2</w:t>
             </w:r>
           </w:p>
         </w:tc>
@@ -13121,8 +12915,8 @@
       <w:pPr>
         <w:pStyle w:val="PSI-Ttulo2"/>
       </w:pPr>
-      <w:bookmarkStart w:id="62" w:name="_Toc177738463"/>
-      <w:bookmarkStart w:id="63" w:name="_Toc178333122"/>
+      <w:bookmarkStart w:id="58" w:name="_Toc177738463"/>
+      <w:bookmarkStart w:id="59" w:name="_Toc178344249"/>
       <w:r>
         <w:t xml:space="preserve">Caso de Uso 11: </w:t>
       </w:r>
@@ -13132,18 +12926,18 @@
       <w:r>
         <w:t>.</w:t>
       </w:r>
-      <w:bookmarkEnd w:id="62"/>
-      <w:bookmarkEnd w:id="63"/>
+      <w:bookmarkEnd w:id="58"/>
+      <w:bookmarkEnd w:id="59"/>
     </w:p>
     <w:p>
       <w:pPr>
         <w:pStyle w:val="PSI-Ttulo3"/>
       </w:pPr>
-      <w:bookmarkStart w:id="64" w:name="_Toc178333123"/>
+      <w:bookmarkStart w:id="60" w:name="_Toc178344250"/>
       <w:r>
         <w:t>Descripción</w:t>
       </w:r>
-      <w:bookmarkEnd w:id="64"/>
+      <w:bookmarkEnd w:id="60"/>
     </w:p>
     <w:tbl>
       <w:tblPr>
@@ -13375,8 +13169,6 @@
                 <w:lang w:eastAsia="ar-SA"/>
               </w:rPr>
             </w:pPr>
-            <w:commentRangeStart w:id="65"/>
-            <w:commentRangeStart w:id="66"/>
             <w:r>
               <w:rPr>
                 <w:lang w:eastAsia="ar-SA"/>
@@ -13388,20 +13180,6 @@
                 <w:lang w:eastAsia="ar-SA"/>
               </w:rPr>
               <w:t>elecciona el tipo de informe que desea generar.</w:t>
-            </w:r>
-            <w:commentRangeEnd w:id="65"/>
-            <w:r>
-              <w:rPr>
-                <w:rStyle w:val="Refdecomentario"/>
-              </w:rPr>
-              <w:commentReference w:id="65"/>
-            </w:r>
-            <w:commentRangeEnd w:id="66"/>
-            <w:r>
-              <w:rPr>
-                <w:rStyle w:val="Refdecomentario"/>
-              </w:rPr>
-              <w:commentReference w:id="66"/>
             </w:r>
           </w:p>
         </w:tc>
@@ -13418,19 +13196,11 @@
                 <w:lang w:eastAsia="ar-SA"/>
               </w:rPr>
             </w:pPr>
-            <w:proofErr w:type="spellStart"/>
-            <w:r>
-              <w:rPr>
-                <w:lang w:eastAsia="ar-SA"/>
-              </w:rPr>
-              <w:t>Subflujo</w:t>
-            </w:r>
-            <w:proofErr w:type="spellEnd"/>
-            <w:r>
-              <w:rPr>
-                <w:lang w:eastAsia="ar-SA"/>
-              </w:rPr>
-              <w:t xml:space="preserve"> 1</w:t>
+            <w:r>
+              <w:rPr>
+                <w:lang w:eastAsia="ar-SA"/>
+              </w:rPr>
+              <w:t>Subflujo 1</w:t>
             </w:r>
           </w:p>
         </w:tc>
@@ -13492,8 +13262,8 @@
       <w:pPr>
         <w:pStyle w:val="PSI-Ttulo2"/>
       </w:pPr>
-      <w:bookmarkStart w:id="67" w:name="_Toc177738466"/>
-      <w:bookmarkStart w:id="68" w:name="_Toc178333124"/>
+      <w:bookmarkStart w:id="61" w:name="_Toc177738466"/>
+      <w:bookmarkStart w:id="62" w:name="_Toc178344251"/>
       <w:r>
         <w:t xml:space="preserve">Caso de Uso 12: </w:t>
       </w:r>
@@ -13503,18 +13273,18 @@
       <w:r>
         <w:t>.</w:t>
       </w:r>
-      <w:bookmarkEnd w:id="67"/>
-      <w:bookmarkEnd w:id="68"/>
+      <w:bookmarkEnd w:id="61"/>
+      <w:bookmarkEnd w:id="62"/>
     </w:p>
     <w:p>
       <w:pPr>
         <w:pStyle w:val="PSI-Ttulo3"/>
       </w:pPr>
-      <w:bookmarkStart w:id="69" w:name="_Toc178333125"/>
+      <w:bookmarkStart w:id="63" w:name="_Toc178344252"/>
       <w:r>
         <w:t>Descripción</w:t>
       </w:r>
-      <w:bookmarkEnd w:id="69"/>
+      <w:bookmarkEnd w:id="63"/>
     </w:p>
     <w:tbl>
       <w:tblPr>
@@ -13781,7 +13551,6 @@
               <w:rPr>
                 <w:lang w:eastAsia="ar-SA"/>
               </w:rPr>
-              <w:lastRenderedPageBreak/>
               <w:t xml:space="preserve">El sistema presenta opciones de </w:t>
             </w:r>
             <w:r>
@@ -13851,23 +13620,13 @@
               </w:rPr>
               <w:t xml:space="preserve"> De lo contrario, presiona el botón “Cancelar” y continúa con el </w:t>
             </w:r>
-            <w:proofErr w:type="spellStart"/>
             <w:r>
               <w:rPr>
                 <w:b/>
                 <w:bCs/>
                 <w:lang w:eastAsia="ar-SA"/>
               </w:rPr>
-              <w:t>Subflujo</w:t>
-            </w:r>
-            <w:proofErr w:type="spellEnd"/>
-            <w:r>
-              <w:rPr>
-                <w:b/>
-                <w:bCs/>
-                <w:lang w:eastAsia="ar-SA"/>
-              </w:rPr>
-              <w:t xml:space="preserve"> 1.</w:t>
+              <w:t>Subflujo 1.</w:t>
             </w:r>
           </w:p>
           <w:p>
@@ -13941,20 +13700,11 @@
                 <w:lang w:eastAsia="ar-SA"/>
               </w:rPr>
             </w:pPr>
-            <w:proofErr w:type="spellStart"/>
-            <w:r>
-              <w:rPr>
-                <w:lang w:eastAsia="ar-SA"/>
-              </w:rPr>
-              <w:lastRenderedPageBreak/>
-              <w:t>Subflujo</w:t>
-            </w:r>
-            <w:proofErr w:type="spellEnd"/>
-            <w:r>
-              <w:rPr>
-                <w:lang w:eastAsia="ar-SA"/>
-              </w:rPr>
-              <w:t xml:space="preserve"> 1</w:t>
+            <w:r>
+              <w:rPr>
+                <w:lang w:eastAsia="ar-SA"/>
+              </w:rPr>
+              <w:t>Subflujo 1</w:t>
             </w:r>
           </w:p>
         </w:tc>
@@ -14078,23 +13828,23 @@
       <w:pPr>
         <w:pStyle w:val="PSI-Ttulo2"/>
       </w:pPr>
-      <w:bookmarkStart w:id="70" w:name="_Toc177738469"/>
-      <w:bookmarkStart w:id="71" w:name="_Toc178333126"/>
+      <w:bookmarkStart w:id="64" w:name="_Toc177738469"/>
+      <w:bookmarkStart w:id="65" w:name="_Toc178344253"/>
       <w:r>
         <w:t>Caso de Uso 13: Realizar análisis de riesgo.</w:t>
       </w:r>
-      <w:bookmarkEnd w:id="70"/>
-      <w:bookmarkEnd w:id="71"/>
+      <w:bookmarkEnd w:id="64"/>
+      <w:bookmarkEnd w:id="65"/>
     </w:p>
     <w:p>
       <w:pPr>
         <w:pStyle w:val="PSI-Ttulo3"/>
       </w:pPr>
-      <w:bookmarkStart w:id="72" w:name="_Toc178333127"/>
+      <w:bookmarkStart w:id="66" w:name="_Toc178344254"/>
       <w:r>
         <w:t>Descripción</w:t>
       </w:r>
-      <w:bookmarkEnd w:id="72"/>
+      <w:bookmarkEnd w:id="66"/>
     </w:p>
     <w:tbl>
       <w:tblPr>
@@ -14264,19 +14014,11 @@
                 <w:lang w:eastAsia="ar-SA"/>
               </w:rPr>
             </w:pPr>
-            <w:commentRangeStart w:id="73"/>
             <w:r>
               <w:rPr>
                 <w:lang w:eastAsia="ar-SA"/>
               </w:rPr>
               <w:t>Flujo principal</w:t>
-            </w:r>
-            <w:commentRangeEnd w:id="73"/>
-            <w:r>
-              <w:rPr>
-                <w:rStyle w:val="Refdecomentario"/>
-              </w:rPr>
-              <w:commentReference w:id="73"/>
             </w:r>
           </w:p>
         </w:tc>
@@ -14459,6 +14201,7 @@
               <w:rPr>
                 <w:lang w:eastAsia="ar-SA"/>
               </w:rPr>
+              <w:lastRenderedPageBreak/>
               <w:t>El sistema no posee una fecha para las reevaluaciones.</w:t>
             </w:r>
           </w:p>
@@ -14469,36 +14212,36 @@
       <w:pPr>
         <w:pStyle w:val="PSI-Ttulo1"/>
       </w:pPr>
-      <w:bookmarkStart w:id="74" w:name="_Toc228206481"/>
-      <w:bookmarkStart w:id="75" w:name="_Toc228242381"/>
-      <w:bookmarkStart w:id="76" w:name="_Toc228266927"/>
-      <w:bookmarkStart w:id="77" w:name="_Toc234682919"/>
+      <w:bookmarkStart w:id="67" w:name="_Toc228206481"/>
+      <w:bookmarkStart w:id="68" w:name="_Toc228242381"/>
+      <w:bookmarkStart w:id="69" w:name="_Toc228266927"/>
+      <w:bookmarkStart w:id="70" w:name="_Toc234682919"/>
     </w:p>
     <w:p>
       <w:pPr>
         <w:pStyle w:val="PSI-Ttulo1"/>
       </w:pPr>
-      <w:bookmarkStart w:id="78" w:name="_Toc178333128"/>
+      <w:bookmarkStart w:id="71" w:name="_Toc178344255"/>
       <w:r>
         <w:t>Diagramas Asociados</w:t>
       </w:r>
-      <w:bookmarkStart w:id="79" w:name="_Toc234903959"/>
-      <w:bookmarkEnd w:id="74"/>
-      <w:bookmarkEnd w:id="75"/>
-      <w:bookmarkEnd w:id="76"/>
-      <w:bookmarkEnd w:id="77"/>
-      <w:bookmarkEnd w:id="78"/>
+      <w:bookmarkStart w:id="72" w:name="_Toc234903959"/>
+      <w:bookmarkEnd w:id="67"/>
+      <w:bookmarkEnd w:id="68"/>
+      <w:bookmarkEnd w:id="69"/>
+      <w:bookmarkEnd w:id="70"/>
+      <w:bookmarkEnd w:id="71"/>
     </w:p>
     <w:p>
       <w:pPr>
         <w:pStyle w:val="PSI-Ttulo2"/>
       </w:pPr>
-      <w:bookmarkStart w:id="80" w:name="_Toc178333129"/>
+      <w:bookmarkStart w:id="73" w:name="_Toc178344256"/>
       <w:r>
         <w:t>Diagrama de casos de uso</w:t>
       </w:r>
-      <w:bookmarkEnd w:id="79"/>
-      <w:bookmarkEnd w:id="80"/>
+      <w:bookmarkEnd w:id="72"/>
+      <w:bookmarkEnd w:id="73"/>
     </w:p>
     <w:p>
       <w:pPr>
@@ -14526,7 +14269,7 @@
                     </pic:cNvPicPr>
                   </pic:nvPicPr>
                   <pic:blipFill>
-                    <a:blip r:embed="rId16">
+                    <a:blip r:embed="rId12">
                       <a:extLst>
                         <a:ext uri="{28A0092B-C50C-407E-A947-70E740481C1C}">
                           <a14:useLocalDpi xmlns:a14="http://schemas.microsoft.com/office/drawing/2010/main" val="0"/>
@@ -14591,12 +14334,12 @@
       <w:pPr>
         <w:pStyle w:val="PSI-Ttulo2"/>
       </w:pPr>
-      <w:bookmarkStart w:id="81" w:name="_Toc178333130"/>
+      <w:bookmarkStart w:id="74" w:name="_Toc178344257"/>
       <w:r>
         <w:lastRenderedPageBreak/>
         <w:t>Diagramas de Paquetes</w:t>
       </w:r>
-      <w:bookmarkEnd w:id="81"/>
+      <w:bookmarkEnd w:id="74"/>
     </w:p>
     <w:p>
       <w:r>
@@ -14621,7 +14364,7 @@
                     </pic:cNvPicPr>
                   </pic:nvPicPr>
                   <pic:blipFill>
-                    <a:blip r:embed="rId17" cstate="print">
+                    <a:blip r:embed="rId13" cstate="print">
                       <a:extLst>
                         <a:ext uri="{28A0092B-C50C-407E-A947-70E740481C1C}">
                           <a14:useLocalDpi xmlns:a14="http://schemas.microsoft.com/office/drawing/2010/main" val="0"/>
@@ -14703,11 +14446,11 @@
       <w:pPr>
         <w:pStyle w:val="PSI-Ttulo2"/>
       </w:pPr>
-      <w:bookmarkStart w:id="82" w:name="_Toc178333131"/>
+      <w:bookmarkStart w:id="75" w:name="_Toc178344258"/>
       <w:r>
         <w:t>Diagrama de componentes</w:t>
       </w:r>
-      <w:bookmarkEnd w:id="82"/>
+      <w:bookmarkEnd w:id="75"/>
     </w:p>
     <w:p>
       <w:pPr>
@@ -14723,7 +14466,7 @@
         <w:pStyle w:val="PSI-Ttulo2"/>
         <w:ind w:left="0" w:firstLine="0"/>
       </w:pPr>
-      <w:bookmarkStart w:id="83" w:name="_Toc178333132"/>
+      <w:bookmarkStart w:id="76" w:name="_Toc178344259"/>
       <w:r>
         <w:lastRenderedPageBreak/>
         <w:t>D</w:t>
@@ -14731,7 +14474,7 @@
       <w:r>
         <w:t>iagrama de Clases</w:t>
       </w:r>
-      <w:bookmarkEnd w:id="83"/>
+      <w:bookmarkEnd w:id="76"/>
     </w:p>
     <w:p>
       <w:pPr>
@@ -14760,7 +14503,7 @@
                     </pic:cNvPicPr>
                   </pic:nvPicPr>
                   <pic:blipFill>
-                    <a:blip r:embed="rId18">
+                    <a:blip r:embed="rId14">
                       <a:extLst>
                         <a:ext uri="{28A0092B-C50C-407E-A947-70E740481C1C}">
                           <a14:useLocalDpi xmlns:a14="http://schemas.microsoft.com/office/drawing/2010/main" val="0"/>
@@ -14844,8 +14587,8 @@
       </w:r>
     </w:p>
     <w:sectPr>
-      <w:headerReference w:type="default" r:id="rId19"/>
-      <w:footerReference w:type="default" r:id="rId20"/>
+      <w:headerReference w:type="default" r:id="rId15"/>
+      <w:footerReference w:type="default" r:id="rId16"/>
       <w:pgSz w:w="11906" w:h="16838"/>
       <w:pgMar w:top="1537" w:right="1701" w:bottom="1418" w:left="1701" w:header="567" w:footer="573" w:gutter="0"/>
       <w:cols w:space="708"/>
@@ -14854,176 +14597,6 @@
     </w:sectPr>
   </w:body>
 </w:document>
-</file>
-
-<file path=word/comments.xml><?xml version="1.0" encoding="utf-8"?>
-<w:comments xmlns:wpc="http://schemas.microsoft.com/office/word/2010/wordprocessingCanvas" xmlns:cx="http://schemas.microsoft.com/office/drawing/2014/chartex" xmlns:cx1="http://schemas.microsoft.com/office/drawing/2015/9/8/chartex" xmlns:cx2="http://schemas.microsoft.com/office/drawing/2015/10/21/chartex" xmlns:cx3="http://schemas.microsoft.com/office/drawing/2016/5/9/chartex" xmlns:cx4="http://schemas.microsoft.com/office/drawing/2016/5/10/chartex" xmlns:cx5="http://schemas.microsoft.com/office/drawing/2016/5/11/chartex" xmlns:cx6="http://schemas.microsoft.com/office/drawing/2016/5/12/chartex" xmlns:cx7="http://schemas.microsoft.com/office/drawing/2016/5/13/chartex" xmlns:cx8="http://schemas.microsoft.com/office/drawing/2016/5/14/chartex" xmlns:mc="http://schemas.openxmlformats.org/markup-compatibility/2006" xmlns:aink="http://schemas.microsoft.com/office/drawing/2016/ink" xmlns:am3d="http://schemas.microsoft.com/office/drawing/2017/model3d" xmlns:o="urn:schemas-microsoft-com:office:office" xmlns:oel="http://schemas.microsoft.com/office/2019/extlst" xmlns:r="http://schemas.openxmlformats.org/officeDocument/2006/relationships" xmlns:m="http://schemas.openxmlformats.org/officeDocument/2006/math" xmlns:v="urn:schemas-microsoft-com:vml" xmlns:wp14="http://schemas.microsoft.com/office/word/2010/wordprocessingDrawing" xmlns:wp="http://schemas.openxmlformats.org/drawingml/2006/wordprocessingDrawing" xmlns:w10="urn:schemas-microsoft-com:office:word" xmlns:w="http://schemas.openxmlformats.org/wordprocessingml/2006/main" xmlns:w14="http://schemas.microsoft.com/office/word/2010/wordml" xmlns:w15="http://schemas.microsoft.com/office/word/2012/wordml" xmlns:w16cex="http://schemas.microsoft.com/office/word/2018/wordml/cex" xmlns:w16cid="http://schemas.microsoft.com/office/word/2016/wordml/cid" xmlns:w16="http://schemas.microsoft.com/office/word/2018/wordml" xmlns:w16du="http://schemas.microsoft.com/office/word/2023/wordml/word16du" xmlns:w16sdtdh="http://schemas.microsoft.com/office/word/2020/wordml/sdtdatahash" xmlns:w16se="http://schemas.microsoft.com/office/word/2015/wordml/symex" xmlns:wpg="http://schemas.microsoft.com/office/word/2010/wordprocessingGroup" xmlns:wpi="http://schemas.microsoft.com/office/word/2010/wordprocessingInk" xmlns:wne="http://schemas.microsoft.com/office/word/2006/wordml" xmlns:wps="http://schemas.microsoft.com/office/word/2010/wordprocessingShape" mc:Ignorable="w14 w15 w16se w16cid w16 w16cex w16sdtdh w16du wp14">
-  <w:comment w:id="49" w:author="Cintia Hernández" w:date="2024-09-23T23:25:00Z" w:initials="CH">
-    <w:p>
-      <w:pPr>
-        <w:pStyle w:val="Textocomentario"/>
-      </w:pPr>
-      <w:r>
-        <w:rPr>
-          <w:rStyle w:val="Refdecomentario"/>
-        </w:rPr>
-        <w:annotationRef/>
-      </w:r>
-      <w:r>
-        <w:t>Incompleto, no sé cómo seguir</w:t>
-      </w:r>
-    </w:p>
-  </w:comment>
-  <w:comment w:id="50" w:author="Agustin Collareda" w:date="2024-09-26T23:58:00Z" w:initials="AC">
-    <w:p>
-      <w:pPr>
-        <w:pStyle w:val="Textocomentario"/>
-      </w:pPr>
-      <w:r>
-        <w:rPr>
-          <w:rStyle w:val="Refdecomentario"/>
-        </w:rPr>
-        <w:annotationRef/>
-      </w:r>
-      <w:r>
-        <w:t>aparece un formulario solicitando impacto, probabilidad, razón de los valores seleccionados de impacto y probabilidad, observaciones (por ejemplo, si los planes de acción están siendo efectivos o no)</w:t>
-      </w:r>
-    </w:p>
-  </w:comment>
-  <w:comment w:id="54" w:author="Hugo Frey" w:date="2024-09-26T11:54:00Z" w:initials="HF">
-    <w:p>
-      <w:pPr>
-        <w:pStyle w:val="Textocomentario"/>
-        <w:ind w:left="0" w:firstLine="0"/>
-      </w:pPr>
-      <w:r>
-        <w:rPr>
-          <w:rStyle w:val="Refdecomentario"/>
-        </w:rPr>
-        <w:annotationRef/>
-      </w:r>
-      <w:r>
-        <w:t>Mismo que CU05</w:t>
-      </w:r>
-    </w:p>
-  </w:comment>
-  <w:comment w:id="55" w:author="Agustin Collareda" w:date="2024-09-27T00:00:00Z" w:initials="AC">
-    <w:p>
-      <w:pPr>
-        <w:pStyle w:val="Textocomentario"/>
-      </w:pPr>
-      <w:r>
-        <w:rPr>
-          <w:rStyle w:val="Refdecomentario"/>
-        </w:rPr>
-        <w:annotationRef/>
-      </w:r>
-      <w:r>
-        <w:t>vuelve al flujo principal paso 3</w:t>
-      </w:r>
-    </w:p>
-  </w:comment>
-  <w:comment w:id="65" w:author="Cintia Hernández" w:date="2024-09-23T23:55:00Z" w:initials="CH">
-    <w:p>
-      <w:pPr>
-        <w:pStyle w:val="Textocomentario"/>
-      </w:pPr>
-      <w:r>
-        <w:rPr>
-          <w:rStyle w:val="Refdecomentario"/>
-        </w:rPr>
-        <w:annotationRef/>
-      </w:r>
-      <w:r>
-        <w:t>Incompleto</w:t>
-      </w:r>
-    </w:p>
-  </w:comment>
-  <w:comment w:id="66" w:author="Agustin Collareda" w:date="2024-09-27T00:01:00Z" w:initials="AC">
-    <w:p>
-      <w:pPr>
-        <w:pStyle w:val="Textocomentario"/>
-      </w:pPr>
-      <w:r>
-        <w:rPr>
-          <w:rStyle w:val="Refdecomentario"/>
-        </w:rPr>
-        <w:annotationRef/>
-      </w:r>
-      <w:r>
-        <w:t>subflujo 1: informe de incidencia</w:t>
-      </w:r>
-    </w:p>
-    <w:p>
-      <w:pPr>
-        <w:pStyle w:val="Textocomentario"/>
-      </w:pPr>
-      <w:r>
-        <w:t>subflujo 2: informe de seguimiento</w:t>
-      </w:r>
-      <w:r>
-        <w:br/>
-        <w:t>…</w:t>
-      </w:r>
-      <w:r>
-        <w:br/>
-        <w:t>vuelve al flujo principal paso 4 “terminar CU o algo asi”</w:t>
-      </w:r>
-    </w:p>
-  </w:comment>
-  <w:comment w:id="73" w:author="Cintia Hernández" w:date="2024-09-24T00:06:00Z" w:initials="CH">
-    <w:p>
-      <w:pPr>
-        <w:pStyle w:val="Textocomentario"/>
-      </w:pPr>
-      <w:r>
-        <w:rPr>
-          <w:rStyle w:val="Refdecomentario"/>
-        </w:rPr>
-        <w:annotationRef/>
-      </w:r>
-      <w:r>
-        <w:t>Incompleto</w:t>
-      </w:r>
-    </w:p>
-  </w:comment>
-</w:comments>
-</file>
-
-<file path=word/commentsExtended.xml><?xml version="1.0" encoding="utf-8"?>
-<w15:commentsEx xmlns:wpc="http://schemas.microsoft.com/office/word/2010/wordprocessingCanvas" xmlns:cx="http://schemas.microsoft.com/office/drawing/2014/chartex" xmlns:cx1="http://schemas.microsoft.com/office/drawing/2015/9/8/chartex" xmlns:cx2="http://schemas.microsoft.com/office/drawing/2015/10/21/chartex" xmlns:cx3="http://schemas.microsoft.com/office/drawing/2016/5/9/chartex" xmlns:cx4="http://schemas.microsoft.com/office/drawing/2016/5/10/chartex" xmlns:cx5="http://schemas.microsoft.com/office/drawing/2016/5/11/chartex" xmlns:cx6="http://schemas.microsoft.com/office/drawing/2016/5/12/chartex" xmlns:cx7="http://schemas.microsoft.com/office/drawing/2016/5/13/chartex" xmlns:cx8="http://schemas.microsoft.com/office/drawing/2016/5/14/chartex" xmlns:mc="http://schemas.openxmlformats.org/markup-compatibility/2006" xmlns:aink="http://schemas.microsoft.com/office/drawing/2016/ink" xmlns:am3d="http://schemas.microsoft.com/office/drawing/2017/model3d" xmlns:o="urn:schemas-microsoft-com:office:office" xmlns:oel="http://schemas.microsoft.com/office/2019/extlst" xmlns:r="http://schemas.openxmlformats.org/officeDocument/2006/relationships" xmlns:m="http://schemas.openxmlformats.org/officeDocument/2006/math" xmlns:v="urn:schemas-microsoft-com:vml" xmlns:wp14="http://schemas.microsoft.com/office/word/2010/wordprocessingDrawing" xmlns:wp="http://schemas.openxmlformats.org/drawingml/2006/wordprocessingDrawing" xmlns:w10="urn:schemas-microsoft-com:office:word" xmlns:w="http://schemas.openxmlformats.org/wordprocessingml/2006/main" xmlns:w14="http://schemas.microsoft.com/office/word/2010/wordml" xmlns:w15="http://schemas.microsoft.com/office/word/2012/wordml" xmlns:w16cex="http://schemas.microsoft.com/office/word/2018/wordml/cex" xmlns:w16cid="http://schemas.microsoft.com/office/word/2016/wordml/cid" xmlns:w16="http://schemas.microsoft.com/office/word/2018/wordml" xmlns:w16du="http://schemas.microsoft.com/office/word/2023/wordml/word16du" xmlns:w16sdtdh="http://schemas.microsoft.com/office/word/2020/wordml/sdtdatahash" xmlns:w16se="http://schemas.microsoft.com/office/word/2015/wordml/symex" xmlns:wpg="http://schemas.microsoft.com/office/word/2010/wordprocessingGroup" xmlns:wpi="http://schemas.microsoft.com/office/word/2010/wordprocessingInk" xmlns:wne="http://schemas.microsoft.com/office/word/2006/wordml" xmlns:wps="http://schemas.microsoft.com/office/word/2010/wordprocessingShape" mc:Ignorable="w14 w15 w16se w16cid w16 w16cex w16sdtdh w16du wp14">
-  <w15:commentEx w15:paraId="01EDFCB7" w15:done="0"/>
-  <w15:commentEx w15:paraId="219BF342" w15:done="0"/>
-  <w15:commentEx w15:paraId="3C2E4F8A" w15:done="1"/>
-  <w15:commentEx w15:paraId="6734006D" w15:paraIdParent="3C2E4F8A" w15:done="1"/>
-  <w15:commentEx w15:paraId="21B5BE70" w15:done="0"/>
-  <w15:commentEx w15:paraId="4152687A" w15:paraIdParent="21B5BE70" w15:done="0"/>
-  <w15:commentEx w15:paraId="4321D0EF" w15:done="1"/>
-</w15:commentsEx>
-</file>
-
-<file path=word/commentsExtensible.xml><?xml version="1.0" encoding="utf-8"?>
-<w16cex:commentsExtensible xmlns:wpc="http://schemas.microsoft.com/office/word/2010/wordprocessingCanvas" xmlns:cx="http://schemas.microsoft.com/office/drawing/2014/chartex" xmlns:cx1="http://schemas.microsoft.com/office/drawing/2015/9/8/chartex" xmlns:cx2="http://schemas.microsoft.com/office/drawing/2015/10/21/chartex" xmlns:cx3="http://schemas.microsoft.com/office/drawing/2016/5/9/chartex" xmlns:cx4="http://schemas.microsoft.com/office/drawing/2016/5/10/chartex" xmlns:cx5="http://schemas.microsoft.com/office/drawing/2016/5/11/chartex" xmlns:cx6="http://schemas.microsoft.com/office/drawing/2016/5/12/chartex" xmlns:cx7="http://schemas.microsoft.com/office/drawing/2016/5/13/chartex" xmlns:cx8="http://schemas.microsoft.com/office/drawing/2016/5/14/chartex" xmlns:cr="http://schemas.microsoft.com/office/comments/2020/reactions" xmlns:mc="http://schemas.openxmlformats.org/markup-compatibility/2006" xmlns:aink="http://schemas.microsoft.com/office/drawing/2016/ink" xmlns:am3d="http://schemas.microsoft.com/office/drawing/2017/model3d" xmlns:o="urn:schemas-microsoft-com:office:office" xmlns:oel="http://schemas.microsoft.com/office/2019/extlst" xmlns:r="http://schemas.openxmlformats.org/officeDocument/2006/relationships" xmlns:m="http://schemas.openxmlformats.org/officeDocument/2006/math" xmlns:v="urn:schemas-microsoft-com:vml" xmlns:wp14="http://schemas.microsoft.com/office/word/2010/wordprocessingDrawing" xmlns:wp="http://schemas.openxmlformats.org/drawingml/2006/wordprocessingDrawing" xmlns:w10="urn:schemas-microsoft-com:office:word" xmlns:w="http://schemas.openxmlformats.org/wordprocessingml/2006/main" xmlns:w14="http://schemas.microsoft.com/office/word/2010/wordml" xmlns:w15="http://schemas.microsoft.com/office/word/2012/wordml" xmlns:w16cex="http://schemas.microsoft.com/office/word/2018/wordml/cex" xmlns:w16cid="http://schemas.microsoft.com/office/word/2016/wordml/cid" xmlns:w16="http://schemas.microsoft.com/office/word/2018/wordml" xmlns:w16du="http://schemas.microsoft.com/office/word/2023/wordml/word16du" xmlns:w16sdtdh="http://schemas.microsoft.com/office/word/2020/wordml/sdtdatahash" xmlns:w16se="http://schemas.microsoft.com/office/word/2015/wordml/symex" xmlns:wpg="http://schemas.microsoft.com/office/word/2010/wordprocessingGroup" xmlns:wpi="http://schemas.microsoft.com/office/word/2010/wordprocessingInk" xmlns:wne="http://schemas.microsoft.com/office/word/2006/wordml" xmlns:wps="http://schemas.microsoft.com/office/word/2010/wordprocessingShape" mc:Ignorable="w14 w15 w16se w16cid w16 w16cex w16sdtdh cr w16du wp14">
-  <w16cex:commentExtensible w16cex:durableId="17295F19" w16cex:dateUtc="2024-09-24T02:25:00Z"/>
-  <w16cex:commentExtensible w16cex:durableId="6AAB8B85" w16cex:dateUtc="2024-09-27T02:58:00Z"/>
-  <w16cex:commentExtensible w16cex:durableId="73E9912D" w16cex:dateUtc="2024-09-26T14:54:00Z"/>
-  <w16cex:commentExtensible w16cex:durableId="300A58C3" w16cex:dateUtc="2024-09-27T03:00:00Z"/>
-  <w16cex:commentExtensible w16cex:durableId="2996DAA5" w16cex:dateUtc="2024-09-24T02:55:00Z"/>
-  <w16cex:commentExtensible w16cex:durableId="211C0CAF" w16cex:dateUtc="2024-09-27T03:01:00Z"/>
-  <w16cex:commentExtensible w16cex:durableId="6CD55AF1" w16cex:dateUtc="2024-09-24T03:06:00Z"/>
-</w16cex:commentsExtensible>
-</file>
-
-<file path=word/commentsIds.xml><?xml version="1.0" encoding="utf-8"?>
-<w16cid:commentsIds xmlns:wpc="http://schemas.microsoft.com/office/word/2010/wordprocessingCanvas" xmlns:cx="http://schemas.microsoft.com/office/drawing/2014/chartex" xmlns:cx1="http://schemas.microsoft.com/office/drawing/2015/9/8/chartex" xmlns:cx2="http://schemas.microsoft.com/office/drawing/2015/10/21/chartex" xmlns:cx3="http://schemas.microsoft.com/office/drawing/2016/5/9/chartex" xmlns:cx4="http://schemas.microsoft.com/office/drawing/2016/5/10/chartex" xmlns:cx5="http://schemas.microsoft.com/office/drawing/2016/5/11/chartex" xmlns:cx6="http://schemas.microsoft.com/office/drawing/2016/5/12/chartex" xmlns:cx7="http://schemas.microsoft.com/office/drawing/2016/5/13/chartex" xmlns:cx8="http://schemas.microsoft.com/office/drawing/2016/5/14/chartex" xmlns:mc="http://schemas.openxmlformats.org/markup-compatibility/2006" xmlns:aink="http://schemas.microsoft.com/office/drawing/2016/ink" xmlns:am3d="http://schemas.microsoft.com/office/drawing/2017/model3d" xmlns:o="urn:schemas-microsoft-com:office:office" xmlns:oel="http://schemas.microsoft.com/office/2019/extlst" xmlns:r="http://schemas.openxmlformats.org/officeDocument/2006/relationships" xmlns:m="http://schemas.openxmlformats.org/officeDocument/2006/math" xmlns:v="urn:schemas-microsoft-com:vml" xmlns:wp14="http://schemas.microsoft.com/office/word/2010/wordprocessingDrawing" xmlns:wp="http://schemas.openxmlformats.org/drawingml/2006/wordprocessingDrawing" xmlns:w10="urn:schemas-microsoft-com:office:word" xmlns:w="http://schemas.openxmlformats.org/wordprocessingml/2006/main" xmlns:w14="http://schemas.microsoft.com/office/word/2010/wordml" xmlns:w15="http://schemas.microsoft.com/office/word/2012/wordml" xmlns:w16cex="http://schemas.microsoft.com/office/word/2018/wordml/cex" xmlns:w16cid="http://schemas.microsoft.com/office/word/2016/wordml/cid" xmlns:w16="http://schemas.microsoft.com/office/word/2018/wordml" xmlns:w16du="http://schemas.microsoft.com/office/word/2023/wordml/word16du" xmlns:w16sdtdh="http://schemas.microsoft.com/office/word/2020/wordml/sdtdatahash" xmlns:w16se="http://schemas.microsoft.com/office/word/2015/wordml/symex" xmlns:wpg="http://schemas.microsoft.com/office/word/2010/wordprocessingGroup" xmlns:wpi="http://schemas.microsoft.com/office/word/2010/wordprocessingInk" xmlns:wne="http://schemas.microsoft.com/office/word/2006/wordml" xmlns:wps="http://schemas.microsoft.com/office/word/2010/wordprocessingShape" mc:Ignorable="w14 w15 w16se w16cid w16 w16cex w16sdtdh w16du wp14">
-  <w16cid:commentId w16cid:paraId="01EDFCB7" w16cid:durableId="17295F19"/>
-  <w16cid:commentId w16cid:paraId="219BF342" w16cid:durableId="6AAB8B85"/>
-  <w16cid:commentId w16cid:paraId="3C2E4F8A" w16cid:durableId="73E9912D"/>
-  <w16cid:commentId w16cid:paraId="6734006D" w16cid:durableId="300A58C3"/>
-  <w16cid:commentId w16cid:paraId="21B5BE70" w16cid:durableId="2996DAA5"/>
-  <w16cid:commentId w16cid:paraId="4152687A" w16cid:durableId="211C0CAF"/>
-  <w16cid:commentId w16cid:paraId="4321D0EF" w16cid:durableId="6CD55AF1"/>
-</w16cid:commentsIds>
 </file>
 
 <file path=word/endnotes.xml><?xml version="1.0" encoding="utf-8"?>
@@ -15996,23 +15569,7 @@
             <w:rFonts w:asciiTheme="majorHAnsi" w:eastAsiaTheme="majorEastAsia" w:hAnsiTheme="majorHAnsi" w:cstheme="majorBidi"/>
             <w:szCs w:val="36"/>
           </w:rPr>
-          <w:t xml:space="preserve">Vesta </w:t>
-        </w:r>
-        <w:proofErr w:type="spellStart"/>
-        <w:r>
-          <w:rPr>
-            <w:rFonts w:asciiTheme="majorHAnsi" w:eastAsiaTheme="majorEastAsia" w:hAnsiTheme="majorHAnsi" w:cstheme="majorBidi"/>
-            <w:szCs w:val="36"/>
-          </w:rPr>
-          <w:t>Risk</w:t>
-        </w:r>
-        <w:proofErr w:type="spellEnd"/>
-        <w:r>
-          <w:rPr>
-            <w:rFonts w:asciiTheme="majorHAnsi" w:eastAsiaTheme="majorEastAsia" w:hAnsiTheme="majorHAnsi" w:cstheme="majorBidi"/>
-            <w:szCs w:val="36"/>
-          </w:rPr>
-          <w:t xml:space="preserve"> Manager</w:t>
+          <w:t>Vesta Risk Manager</w:t>
         </w:r>
       </w:sdtContent>
     </w:sdt>
@@ -20432,20 +19989,6 @@
     <w:abstractNumId w:val="12"/>
   </w:num>
 </w:numbering>
-</file>
-
-<file path=word/people.xml><?xml version="1.0" encoding="utf-8"?>
-<w15:people xmlns:wpc="http://schemas.microsoft.com/office/word/2010/wordprocessingCanvas" xmlns:cx="http://schemas.microsoft.com/office/drawing/2014/chartex" xmlns:cx1="http://schemas.microsoft.com/office/drawing/2015/9/8/chartex" xmlns:cx2="http://schemas.microsoft.com/office/drawing/2015/10/21/chartex" xmlns:cx3="http://schemas.microsoft.com/office/drawing/2016/5/9/chartex" xmlns:cx4="http://schemas.microsoft.com/office/drawing/2016/5/10/chartex" xmlns:cx5="http://schemas.microsoft.com/office/drawing/2016/5/11/chartex" xmlns:cx6="http://schemas.microsoft.com/office/drawing/2016/5/12/chartex" xmlns:cx7="http://schemas.microsoft.com/office/drawing/2016/5/13/chartex" xmlns:cx8="http://schemas.microsoft.com/office/drawing/2016/5/14/chartex" xmlns:mc="http://schemas.openxmlformats.org/markup-compatibility/2006" xmlns:aink="http://schemas.microsoft.com/office/drawing/2016/ink" xmlns:am3d="http://schemas.microsoft.com/office/drawing/2017/model3d" xmlns:o="urn:schemas-microsoft-com:office:office" xmlns:oel="http://schemas.microsoft.com/office/2019/extlst" xmlns:r="http://schemas.openxmlformats.org/officeDocument/2006/relationships" xmlns:m="http://schemas.openxmlformats.org/officeDocument/2006/math" xmlns:v="urn:schemas-microsoft-com:vml" xmlns:wp14="http://schemas.microsoft.com/office/word/2010/wordprocessingDrawing" xmlns:wp="http://schemas.openxmlformats.org/drawingml/2006/wordprocessingDrawing" xmlns:w10="urn:schemas-microsoft-com:office:word" xmlns:w="http://schemas.openxmlformats.org/wordprocessingml/2006/main" xmlns:w14="http://schemas.microsoft.com/office/word/2010/wordml" xmlns:w15="http://schemas.microsoft.com/office/word/2012/wordml" xmlns:w16cex="http://schemas.microsoft.com/office/word/2018/wordml/cex" xmlns:w16cid="http://schemas.microsoft.com/office/word/2016/wordml/cid" xmlns:w16="http://schemas.microsoft.com/office/word/2018/wordml" xmlns:w16du="http://schemas.microsoft.com/office/word/2023/wordml/word16du" xmlns:w16sdtdh="http://schemas.microsoft.com/office/word/2020/wordml/sdtdatahash" xmlns:w16se="http://schemas.microsoft.com/office/word/2015/wordml/symex" xmlns:wpg="http://schemas.microsoft.com/office/word/2010/wordprocessingGroup" xmlns:wpi="http://schemas.microsoft.com/office/word/2010/wordprocessingInk" xmlns:wne="http://schemas.microsoft.com/office/word/2006/wordml" xmlns:wps="http://schemas.microsoft.com/office/word/2010/wordprocessingShape" mc:Ignorable="w14 w15 w16se w16cid w16 w16cex w16sdtdh w16du wp14">
-  <w15:person w15:author="Cintia Hernández">
-    <w15:presenceInfo w15:providerId="Windows Live" w15:userId="d568083dc216519b"/>
-  </w15:person>
-  <w15:person w15:author="Agustin Collareda">
-    <w15:presenceInfo w15:providerId="Windows Live" w15:userId="45e4728b33cff1ec"/>
-  </w15:person>
-  <w15:person w15:author="Hugo Frey">
-    <w15:presenceInfo w15:providerId="None" w15:userId="Hugo Frey"/>
-  </w15:person>
-</w15:people>
 </file>
 
 <file path=word/styles.xml><?xml version="1.0" encoding="utf-8"?>

</xml_diff>

<commit_message>
doc: agrega un acento :D
</commit_message>
<xml_diff>
--- a/2. Etapa de elaboración/Iteración 2/Modelo de Casos de Uso/Modelo de Casos de Uso.docx
+++ b/2. Etapa de elaboración/Iteración 2/Modelo de Casos de Uso/Modelo de Casos de Uso.docx
@@ -466,15 +466,31 @@
             <w:rPr>
               <w:lang w:val="es-AR"/>
             </w:rPr>
-            <w:t>T-Code</w:t>
+            <w:t>T-</w:t>
           </w:r>
+          <w:proofErr w:type="spellStart"/>
+          <w:r>
+            <w:rPr>
+              <w:lang w:val="es-AR"/>
+            </w:rPr>
+            <w:t>Code</w:t>
+          </w:r>
+          <w:proofErr w:type="spellEnd"/>
         </w:p>
         <w:p>
           <w:pPr>
             <w:pStyle w:val="Sinespaciado"/>
           </w:pPr>
           <w:r>
-            <w:t>Agustín Collareda, Cintia Hernandez y Hugo Frey</w:t>
+            <w:t xml:space="preserve">Agustín Collareda, Cintia </w:t>
+          </w:r>
+          <w:proofErr w:type="spellStart"/>
+          <w:r>
+            <w:t>Hernandez</w:t>
+          </w:r>
+          <w:proofErr w:type="spellEnd"/>
+          <w:r>
+            <w:t xml:space="preserve"> y Hugo Frey</w:t>
           </w:r>
         </w:p>
         <w:p>
@@ -3514,7 +3530,7 @@
                 <w:noProof/>
                 <w:webHidden/>
               </w:rPr>
-              <w:t>15</w:t>
+              <w:t>16</w:t>
             </w:r>
             <w:r>
               <w:rPr>
@@ -3585,7 +3601,7 @@
                 <w:noProof/>
                 <w:webHidden/>
               </w:rPr>
-              <w:t>15</w:t>
+              <w:t>16</w:t>
             </w:r>
             <w:r>
               <w:rPr>
@@ -3658,7 +3674,7 @@
                 <w:noProof/>
                 <w:webHidden/>
               </w:rPr>
-              <w:t>16</w:t>
+              <w:t>17</w:t>
             </w:r>
             <w:r>
               <w:rPr>
@@ -3731,7 +3747,7 @@
                 <w:noProof/>
                 <w:webHidden/>
               </w:rPr>
-              <w:t>16</w:t>
+              <w:t>17</w:t>
             </w:r>
             <w:r>
               <w:rPr>
@@ -3804,7 +3820,7 @@
                 <w:noProof/>
                 <w:webHidden/>
               </w:rPr>
-              <w:t>17</w:t>
+              <w:t>18</w:t>
             </w:r>
             <w:r>
               <w:rPr>
@@ -3877,7 +3893,7 @@
                 <w:noProof/>
                 <w:webHidden/>
               </w:rPr>
-              <w:t>17</w:t>
+              <w:t>18</w:t>
             </w:r>
             <w:r>
               <w:rPr>
@@ -3950,7 +3966,7 @@
                 <w:noProof/>
                 <w:webHidden/>
               </w:rPr>
-              <w:t>18</w:t>
+              <w:t>19</w:t>
             </w:r>
             <w:r>
               <w:rPr>
@@ -6387,6 +6403,7 @@
               </w:rPr>
               <w:t xml:space="preserve"> </w:t>
             </w:r>
+            <w:proofErr w:type="spellStart"/>
             <w:r>
               <w:rPr>
                 <w:b/>
@@ -6401,7 +6418,16 @@
                 <w:bCs/>
                 <w:lang w:eastAsia="ar-SA"/>
               </w:rPr>
-              <w:t>ubflujo 1.</w:t>
+              <w:t>ubflujo</w:t>
+            </w:r>
+            <w:proofErr w:type="spellEnd"/>
+            <w:r>
+              <w:rPr>
+                <w:b/>
+                <w:bCs/>
+                <w:lang w:eastAsia="ar-SA"/>
+              </w:rPr>
+              <w:t xml:space="preserve"> 1.</w:t>
             </w:r>
           </w:p>
           <w:p>
@@ -6437,11 +6463,19 @@
                 <w:lang w:eastAsia="ar-SA"/>
               </w:rPr>
             </w:pPr>
-            <w:r>
-              <w:rPr>
-                <w:lang w:eastAsia="ar-SA"/>
-              </w:rPr>
-              <w:t>Subflujo 1</w:t>
+            <w:proofErr w:type="spellStart"/>
+            <w:r>
+              <w:rPr>
+                <w:lang w:eastAsia="ar-SA"/>
+              </w:rPr>
+              <w:t>Subflujo</w:t>
+            </w:r>
+            <w:proofErr w:type="spellEnd"/>
+            <w:r>
+              <w:rPr>
+                <w:lang w:eastAsia="ar-SA"/>
+              </w:rPr>
+              <w:t xml:space="preserve"> 1</w:t>
             </w:r>
           </w:p>
         </w:tc>
@@ -6886,6 +6920,7 @@
               </w:rPr>
               <w:t xml:space="preserve"> </w:t>
             </w:r>
+            <w:proofErr w:type="spellStart"/>
             <w:r>
               <w:rPr>
                 <w:b/>
@@ -6900,65 +6935,84 @@
                 <w:bCs/>
                 <w:lang w:eastAsia="ar-SA"/>
               </w:rPr>
-              <w:t>ubflujo 1</w:t>
-            </w:r>
-            <w:r>
-              <w:rPr>
-                <w:lang w:eastAsia="ar-SA"/>
-              </w:rPr>
-              <w:t xml:space="preserve">. En caso de que el administrador ingrese a </w:t>
-            </w:r>
-            <w:r>
-              <w:rPr>
-                <w:lang w:eastAsia="ar-SA"/>
-              </w:rPr>
-              <w:t>“M</w:t>
-            </w:r>
-            <w:r>
-              <w:rPr>
-                <w:lang w:eastAsia="ar-SA"/>
-              </w:rPr>
-              <w:t>odificar usuario</w:t>
-            </w:r>
-            <w:r>
-              <w:rPr>
-                <w:lang w:eastAsia="ar-SA"/>
-              </w:rPr>
-              <w:t>”</w:t>
-            </w:r>
-            <w:r>
-              <w:rPr>
-                <w:lang w:eastAsia="ar-SA"/>
-              </w:rPr>
-              <w:t xml:space="preserve"> </w:t>
-            </w:r>
-            <w:r>
-              <w:rPr>
-                <w:lang w:eastAsia="ar-SA"/>
-              </w:rPr>
-              <w:t>continúa en</w:t>
-            </w:r>
-            <w:r>
-              <w:rPr>
-                <w:lang w:eastAsia="ar-SA"/>
-              </w:rPr>
-              <w:t xml:space="preserve"> </w:t>
-            </w:r>
+              <w:t>ubflujo</w:t>
+            </w:r>
+            <w:proofErr w:type="spellEnd"/>
             <w:r>
               <w:rPr>
                 <w:b/>
                 <w:bCs/>
                 <w:lang w:eastAsia="ar-SA"/>
               </w:rPr>
-              <w:t>S</w:t>
-            </w:r>
+              <w:t xml:space="preserve"> 1</w:t>
+            </w:r>
+            <w:r>
+              <w:rPr>
+                <w:lang w:eastAsia="ar-SA"/>
+              </w:rPr>
+              <w:t xml:space="preserve">. En caso de que el administrador ingrese a </w:t>
+            </w:r>
+            <w:r>
+              <w:rPr>
+                <w:lang w:eastAsia="ar-SA"/>
+              </w:rPr>
+              <w:t>“M</w:t>
+            </w:r>
+            <w:r>
+              <w:rPr>
+                <w:lang w:eastAsia="ar-SA"/>
+              </w:rPr>
+              <w:t>odificar usuario</w:t>
+            </w:r>
+            <w:r>
+              <w:rPr>
+                <w:lang w:eastAsia="ar-SA"/>
+              </w:rPr>
+              <w:t>”</w:t>
+            </w:r>
+            <w:r>
+              <w:rPr>
+                <w:lang w:eastAsia="ar-SA"/>
+              </w:rPr>
+              <w:t xml:space="preserve"> </w:t>
+            </w:r>
+            <w:r>
+              <w:rPr>
+                <w:lang w:eastAsia="ar-SA"/>
+              </w:rPr>
+              <w:t>continúa en</w:t>
+            </w:r>
+            <w:r>
+              <w:rPr>
+                <w:lang w:eastAsia="ar-SA"/>
+              </w:rPr>
+              <w:t xml:space="preserve"> </w:t>
+            </w:r>
+            <w:proofErr w:type="spellStart"/>
             <w:r>
               <w:rPr>
                 <w:b/>
                 <w:bCs/>
                 <w:lang w:eastAsia="ar-SA"/>
               </w:rPr>
-              <w:t>ubflujo 2</w:t>
+              <w:t>S</w:t>
+            </w:r>
+            <w:r>
+              <w:rPr>
+                <w:b/>
+                <w:bCs/>
+                <w:lang w:eastAsia="ar-SA"/>
+              </w:rPr>
+              <w:t>ubflujo</w:t>
+            </w:r>
+            <w:proofErr w:type="spellEnd"/>
+            <w:r>
+              <w:rPr>
+                <w:b/>
+                <w:bCs/>
+                <w:lang w:eastAsia="ar-SA"/>
+              </w:rPr>
+              <w:t xml:space="preserve"> 2</w:t>
             </w:r>
             <w:r>
               <w:rPr>
@@ -7253,12 +7307,20 @@
                 <w:lang w:eastAsia="ar-SA"/>
               </w:rPr>
             </w:pPr>
+            <w:proofErr w:type="spellStart"/>
             <w:r>
               <w:rPr>
                 <w:lang w:eastAsia="ar-SA"/>
               </w:rPr>
               <w:lastRenderedPageBreak/>
-              <w:t>Subflujo 1</w:t>
+              <w:t>Subflujo</w:t>
+            </w:r>
+            <w:proofErr w:type="spellEnd"/>
+            <w:r>
+              <w:rPr>
+                <w:lang w:eastAsia="ar-SA"/>
+              </w:rPr>
+              <w:t xml:space="preserve"> 1</w:t>
             </w:r>
           </w:p>
         </w:tc>
@@ -7551,11 +7613,19 @@
                 <w:lang w:eastAsia="ar-SA"/>
               </w:rPr>
             </w:pPr>
-            <w:r>
-              <w:rPr>
-                <w:lang w:eastAsia="ar-SA"/>
-              </w:rPr>
-              <w:t>Subflujo 2</w:t>
+            <w:proofErr w:type="spellStart"/>
+            <w:r>
+              <w:rPr>
+                <w:lang w:eastAsia="ar-SA"/>
+              </w:rPr>
+              <w:t>Subflujo</w:t>
+            </w:r>
+            <w:proofErr w:type="spellEnd"/>
+            <w:r>
+              <w:rPr>
+                <w:lang w:eastAsia="ar-SA"/>
+              </w:rPr>
+              <w:t xml:space="preserve"> 2</w:t>
             </w:r>
           </w:p>
         </w:tc>
@@ -7932,13 +8002,23 @@
               </w:rPr>
               <w:t xml:space="preserve"> y continúa con el </w:t>
             </w:r>
+            <w:proofErr w:type="spellStart"/>
             <w:r>
               <w:rPr>
                 <w:b/>
                 <w:bCs/>
                 <w:lang w:eastAsia="ar-SA"/>
               </w:rPr>
-              <w:t>Subflujo 1</w:t>
+              <w:t>Subflujo</w:t>
+            </w:r>
+            <w:proofErr w:type="spellEnd"/>
+            <w:r>
+              <w:rPr>
+                <w:b/>
+                <w:bCs/>
+                <w:lang w:eastAsia="ar-SA"/>
+              </w:rPr>
+              <w:t xml:space="preserve"> 1</w:t>
             </w:r>
             <w:r>
               <w:rPr>
@@ -8238,6 +8318,7 @@
               </w:rPr>
               <w:t xml:space="preserve"> </w:t>
             </w:r>
+            <w:proofErr w:type="spellStart"/>
             <w:r>
               <w:rPr>
                 <w:b/>
@@ -8252,7 +8333,16 @@
                 <w:bCs/>
                 <w:lang w:eastAsia="ar-SA"/>
               </w:rPr>
-              <w:t>ubflujo 1</w:t>
+              <w:t>ubflujo</w:t>
+            </w:r>
+            <w:proofErr w:type="spellEnd"/>
+            <w:r>
+              <w:rPr>
+                <w:b/>
+                <w:bCs/>
+                <w:lang w:eastAsia="ar-SA"/>
+              </w:rPr>
+              <w:t xml:space="preserve"> 1</w:t>
             </w:r>
             <w:r>
               <w:rPr>
@@ -8465,11 +8555,19 @@
                 <w:lang w:eastAsia="ar-SA"/>
               </w:rPr>
             </w:pPr>
-            <w:r>
-              <w:rPr>
-                <w:lang w:eastAsia="ar-SA"/>
-              </w:rPr>
-              <w:t>Subflujo 1</w:t>
+            <w:proofErr w:type="spellStart"/>
+            <w:r>
+              <w:rPr>
+                <w:lang w:eastAsia="ar-SA"/>
+              </w:rPr>
+              <w:t>Subflujo</w:t>
+            </w:r>
+            <w:proofErr w:type="spellEnd"/>
+            <w:r>
+              <w:rPr>
+                <w:lang w:eastAsia="ar-SA"/>
+              </w:rPr>
+              <w:t xml:space="preserve"> 1</w:t>
             </w:r>
           </w:p>
         </w:tc>
@@ -8661,13 +8759,23 @@
               </w:rPr>
               <w:t xml:space="preserve"> “Cancelar” y continúa con el </w:t>
             </w:r>
+            <w:proofErr w:type="spellStart"/>
             <w:r>
               <w:rPr>
                 <w:b/>
                 <w:bCs/>
                 <w:lang w:eastAsia="ar-SA"/>
               </w:rPr>
-              <w:t xml:space="preserve">Subflujo </w:t>
+              <w:t>Subflujo</w:t>
+            </w:r>
+            <w:proofErr w:type="spellEnd"/>
+            <w:r>
+              <w:rPr>
+                <w:b/>
+                <w:bCs/>
+                <w:lang w:eastAsia="ar-SA"/>
+              </w:rPr>
+              <w:t xml:space="preserve"> </w:t>
             </w:r>
             <w:r>
               <w:rPr>
@@ -8698,12 +8806,20 @@
                 <w:lang w:eastAsia="ar-SA"/>
               </w:rPr>
             </w:pPr>
+            <w:proofErr w:type="spellStart"/>
             <w:r>
               <w:rPr>
                 <w:lang w:eastAsia="ar-SA"/>
               </w:rPr>
               <w:lastRenderedPageBreak/>
-              <w:t xml:space="preserve">Subflujo </w:t>
+              <w:t>Subflujo</w:t>
+            </w:r>
+            <w:proofErr w:type="spellEnd"/>
+            <w:r>
+              <w:rPr>
+                <w:lang w:eastAsia="ar-SA"/>
+              </w:rPr>
+              <w:t xml:space="preserve"> </w:t>
             </w:r>
             <w:r>
               <w:rPr>
@@ -8884,13 +9000,23 @@
               </w:rPr>
               <w:t xml:space="preserve">. No existen proyectos y continúa con el </w:t>
             </w:r>
+            <w:proofErr w:type="spellStart"/>
             <w:r>
               <w:rPr>
                 <w:b/>
                 <w:bCs/>
                 <w:lang w:eastAsia="ar-SA"/>
               </w:rPr>
-              <w:t xml:space="preserve">Subflujo </w:t>
+              <w:t>Subflujo</w:t>
+            </w:r>
+            <w:proofErr w:type="spellEnd"/>
+            <w:r>
+              <w:rPr>
+                <w:b/>
+                <w:bCs/>
+                <w:lang w:eastAsia="ar-SA"/>
+              </w:rPr>
+              <w:t xml:space="preserve"> </w:t>
             </w:r>
             <w:r>
               <w:rPr>
@@ -8931,13 +9057,23 @@
               </w:rPr>
               <w:t xml:space="preserve">. No hay usuarios por asignar y continúa con el </w:t>
             </w:r>
+            <w:proofErr w:type="spellStart"/>
             <w:r>
               <w:rPr>
                 <w:b/>
                 <w:bCs/>
                 <w:lang w:eastAsia="ar-SA"/>
               </w:rPr>
-              <w:t xml:space="preserve">Subflujo </w:t>
+              <w:t>Subflujo</w:t>
+            </w:r>
+            <w:proofErr w:type="spellEnd"/>
+            <w:r>
+              <w:rPr>
+                <w:b/>
+                <w:bCs/>
+                <w:lang w:eastAsia="ar-SA"/>
+              </w:rPr>
+              <w:t xml:space="preserve"> </w:t>
             </w:r>
             <w:r>
               <w:rPr>
@@ -9193,13 +9329,23 @@
               </w:rPr>
               <w:t xml:space="preserve">El usuario rellena los datos y selecciona la opción “Guardar”. De lo contrario, presiona el botón “Cancelar” y continúa con el </w:t>
             </w:r>
+            <w:proofErr w:type="spellStart"/>
             <w:r>
               <w:rPr>
                 <w:b/>
                 <w:bCs/>
                 <w:lang w:eastAsia="ar-SA"/>
               </w:rPr>
-              <w:t>Subflujo 1</w:t>
+              <w:t>Subflujo</w:t>
+            </w:r>
+            <w:proofErr w:type="spellEnd"/>
+            <w:r>
+              <w:rPr>
+                <w:b/>
+                <w:bCs/>
+                <w:lang w:eastAsia="ar-SA"/>
+              </w:rPr>
+              <w:t xml:space="preserve"> 1</w:t>
             </w:r>
             <w:r>
               <w:rPr>
@@ -9279,11 +9425,19 @@
                 <w:lang w:eastAsia="ar-SA"/>
               </w:rPr>
             </w:pPr>
-            <w:r>
-              <w:rPr>
-                <w:lang w:eastAsia="ar-SA"/>
-              </w:rPr>
-              <w:t>Subflujo 1</w:t>
+            <w:proofErr w:type="spellStart"/>
+            <w:r>
+              <w:rPr>
+                <w:lang w:eastAsia="ar-SA"/>
+              </w:rPr>
+              <w:t>Subflujo</w:t>
+            </w:r>
+            <w:proofErr w:type="spellEnd"/>
+            <w:r>
+              <w:rPr>
+                <w:lang w:eastAsia="ar-SA"/>
+              </w:rPr>
+              <w:t xml:space="preserve"> 1</w:t>
             </w:r>
           </w:p>
         </w:tc>
@@ -9697,13 +9851,23 @@
               </w:rPr>
               <w:t xml:space="preserve"> De lo contrario, presiona el botón “Cancelar” y continúa con el </w:t>
             </w:r>
+            <w:proofErr w:type="spellStart"/>
             <w:r>
               <w:rPr>
                 <w:b/>
                 <w:bCs/>
                 <w:lang w:eastAsia="ar-SA"/>
               </w:rPr>
-              <w:t>Subflujo 1</w:t>
+              <w:t>Subflujo</w:t>
+            </w:r>
+            <w:proofErr w:type="spellEnd"/>
+            <w:r>
+              <w:rPr>
+                <w:b/>
+                <w:bCs/>
+                <w:lang w:eastAsia="ar-SA"/>
+              </w:rPr>
+              <w:t xml:space="preserve"> 1</w:t>
             </w:r>
             <w:r>
               <w:rPr>
@@ -9783,11 +9947,19 @@
                 <w:lang w:eastAsia="ar-SA"/>
               </w:rPr>
             </w:pPr>
-            <w:r>
-              <w:rPr>
-                <w:lang w:eastAsia="ar-SA"/>
-              </w:rPr>
-              <w:t>Subflujo 1</w:t>
+            <w:proofErr w:type="spellStart"/>
+            <w:r>
+              <w:rPr>
+                <w:lang w:eastAsia="ar-SA"/>
+              </w:rPr>
+              <w:t>Subflujo</w:t>
+            </w:r>
+            <w:proofErr w:type="spellEnd"/>
+            <w:r>
+              <w:rPr>
+                <w:lang w:eastAsia="ar-SA"/>
+              </w:rPr>
+              <w:t xml:space="preserve"> 1</w:t>
             </w:r>
           </w:p>
         </w:tc>
@@ -10234,21 +10406,23 @@
               </w:rPr>
               <w:t xml:space="preserve">y continúa en el </w:t>
             </w:r>
+            <w:proofErr w:type="spellStart"/>
             <w:r>
               <w:rPr>
                 <w:b/>
                 <w:bCs/>
                 <w:lang w:eastAsia="ar-SA"/>
               </w:rPr>
-              <w:t xml:space="preserve">Subflujo </w:t>
-            </w:r>
+              <w:t>Subflujo</w:t>
+            </w:r>
+            <w:proofErr w:type="spellEnd"/>
             <w:r>
               <w:rPr>
                 <w:b/>
                 <w:bCs/>
                 <w:lang w:eastAsia="ar-SA"/>
               </w:rPr>
-              <w:t>1</w:t>
+              <w:t xml:space="preserve"> </w:t>
             </w:r>
             <w:r>
               <w:rPr>
@@ -10256,25 +10430,7 @@
                 <w:bCs/>
                 <w:lang w:eastAsia="ar-SA"/>
               </w:rPr>
-              <w:t>;</w:t>
-            </w:r>
-            <w:r>
-              <w:rPr>
-                <w:lang w:eastAsia="ar-SA"/>
-              </w:rPr>
-              <w:t xml:space="preserve"> si el usuario selecciona la opción </w:t>
-            </w:r>
-            <w:r>
-              <w:rPr>
-                <w:lang w:eastAsia="ar-SA"/>
-              </w:rPr>
-              <w:t>"Modificar categoría existente"</w:t>
-            </w:r>
-            <w:r>
-              <w:rPr>
-                <w:lang w:eastAsia="ar-SA"/>
-              </w:rPr>
-              <w:t xml:space="preserve"> continúa en el </w:t>
+              <w:t>1</w:t>
             </w:r>
             <w:r>
               <w:rPr>
@@ -10282,29 +10438,75 @@
                 <w:bCs/>
                 <w:lang w:eastAsia="ar-SA"/>
               </w:rPr>
-              <w:t>Subflujo 2</w:t>
-            </w:r>
+              <w:t>;</w:t>
+            </w:r>
+            <w:r>
+              <w:rPr>
+                <w:lang w:eastAsia="ar-SA"/>
+              </w:rPr>
+              <w:t xml:space="preserve"> si el usuario selecciona la opción </w:t>
+            </w:r>
+            <w:r>
+              <w:rPr>
+                <w:lang w:eastAsia="ar-SA"/>
+              </w:rPr>
+              <w:t>"Modificar categoría existente"</w:t>
+            </w:r>
+            <w:r>
+              <w:rPr>
+                <w:lang w:eastAsia="ar-SA"/>
+              </w:rPr>
+              <w:t xml:space="preserve"> continúa en el </w:t>
+            </w:r>
+            <w:proofErr w:type="spellStart"/>
             <w:r>
               <w:rPr>
                 <w:b/>
                 <w:bCs/>
                 <w:lang w:eastAsia="ar-SA"/>
               </w:rPr>
-              <w:t xml:space="preserve">; </w:t>
-            </w:r>
-            <w:r>
-              <w:rPr>
-                <w:lang w:eastAsia="ar-SA"/>
-              </w:rPr>
-              <w:t xml:space="preserve">si el usuario selecciona la opción “Cancelar” continúa en el </w:t>
-            </w:r>
+              <w:t>Subflujo</w:t>
+            </w:r>
+            <w:proofErr w:type="spellEnd"/>
             <w:r>
               <w:rPr>
                 <w:b/>
                 <w:bCs/>
                 <w:lang w:eastAsia="ar-SA"/>
               </w:rPr>
-              <w:t>Subflujo 3</w:t>
+              <w:t xml:space="preserve"> 2</w:t>
+            </w:r>
+            <w:r>
+              <w:rPr>
+                <w:b/>
+                <w:bCs/>
+                <w:lang w:eastAsia="ar-SA"/>
+              </w:rPr>
+              <w:t xml:space="preserve">; </w:t>
+            </w:r>
+            <w:r>
+              <w:rPr>
+                <w:lang w:eastAsia="ar-SA"/>
+              </w:rPr>
+              <w:t xml:space="preserve">si el usuario selecciona la opción “Cancelar” continúa en el </w:t>
+            </w:r>
+            <w:proofErr w:type="spellStart"/>
+            <w:r>
+              <w:rPr>
+                <w:b/>
+                <w:bCs/>
+                <w:lang w:eastAsia="ar-SA"/>
+              </w:rPr>
+              <w:t>Subflujo</w:t>
+            </w:r>
+            <w:proofErr w:type="spellEnd"/>
+            <w:r>
+              <w:rPr>
+                <w:b/>
+                <w:bCs/>
+                <w:lang w:eastAsia="ar-SA"/>
+              </w:rPr>
+              <w:t xml:space="preserve"> 3</w:t>
             </w:r>
             <w:r>
               <w:rPr>
@@ -10327,11 +10529,19 @@
                 <w:lang w:eastAsia="ar-SA"/>
               </w:rPr>
             </w:pPr>
-            <w:r>
-              <w:rPr>
-                <w:lang w:eastAsia="ar-SA"/>
-              </w:rPr>
-              <w:t>Subflujo 1</w:t>
+            <w:proofErr w:type="spellStart"/>
+            <w:r>
+              <w:rPr>
+                <w:lang w:eastAsia="ar-SA"/>
+              </w:rPr>
+              <w:t>Subflujo</w:t>
+            </w:r>
+            <w:proofErr w:type="spellEnd"/>
+            <w:r>
+              <w:rPr>
+                <w:lang w:eastAsia="ar-SA"/>
+              </w:rPr>
+              <w:t xml:space="preserve"> 1</w:t>
             </w:r>
           </w:p>
         </w:tc>
@@ -10417,13 +10627,23 @@
               </w:rPr>
               <w:t xml:space="preserve"> y selecciona la opción “Guardar”. De lo contrario, presiona el botón “Cancelar” y continúa con el </w:t>
             </w:r>
+            <w:proofErr w:type="spellStart"/>
             <w:r>
               <w:rPr>
                 <w:b/>
                 <w:bCs/>
                 <w:lang w:eastAsia="ar-SA"/>
               </w:rPr>
-              <w:t>Subflujo 3.</w:t>
+              <w:t>Subflujo</w:t>
+            </w:r>
+            <w:proofErr w:type="spellEnd"/>
+            <w:r>
+              <w:rPr>
+                <w:b/>
+                <w:bCs/>
+                <w:lang w:eastAsia="ar-SA"/>
+              </w:rPr>
+              <w:t xml:space="preserve"> 3.</w:t>
             </w:r>
           </w:p>
           <w:p>
@@ -10566,11 +10786,19 @@
                 <w:lang w:eastAsia="ar-SA"/>
               </w:rPr>
             </w:pPr>
-            <w:r>
-              <w:rPr>
-                <w:lang w:eastAsia="ar-SA"/>
-              </w:rPr>
-              <w:t>Subflujo 2</w:t>
+            <w:proofErr w:type="spellStart"/>
+            <w:r>
+              <w:rPr>
+                <w:lang w:eastAsia="ar-SA"/>
+              </w:rPr>
+              <w:t>Subflujo</w:t>
+            </w:r>
+            <w:proofErr w:type="spellEnd"/>
+            <w:r>
+              <w:rPr>
+                <w:lang w:eastAsia="ar-SA"/>
+              </w:rPr>
+              <w:t xml:space="preserve"> 2</w:t>
             </w:r>
           </w:p>
         </w:tc>
@@ -10628,13 +10856,23 @@
               </w:rPr>
               <w:t xml:space="preserve"> los datos solicitados y selecciona la opción “Guardar”. De lo contrario, presiona el botón “Cancelar” y continúa con el </w:t>
             </w:r>
+            <w:proofErr w:type="spellStart"/>
             <w:r>
               <w:rPr>
                 <w:b/>
                 <w:bCs/>
                 <w:lang w:eastAsia="ar-SA"/>
               </w:rPr>
-              <w:t>Subflujo 3.</w:t>
+              <w:t>Subflujo</w:t>
+            </w:r>
+            <w:proofErr w:type="spellEnd"/>
+            <w:r>
+              <w:rPr>
+                <w:b/>
+                <w:bCs/>
+                <w:lang w:eastAsia="ar-SA"/>
+              </w:rPr>
+              <w:t xml:space="preserve"> 3.</w:t>
             </w:r>
           </w:p>
           <w:p>
@@ -10730,12 +10968,20 @@
                 <w:lang w:eastAsia="ar-SA"/>
               </w:rPr>
             </w:pPr>
+            <w:proofErr w:type="spellStart"/>
             <w:r>
               <w:rPr>
                 <w:lang w:eastAsia="ar-SA"/>
               </w:rPr>
               <w:lastRenderedPageBreak/>
-              <w:t>Subflujo 3</w:t>
+              <w:t>Subflujo</w:t>
+            </w:r>
+            <w:proofErr w:type="spellEnd"/>
+            <w:r>
+              <w:rPr>
+                <w:lang w:eastAsia="ar-SA"/>
+              </w:rPr>
+              <w:t xml:space="preserve"> 3</w:t>
             </w:r>
           </w:p>
         </w:tc>
@@ -11019,7 +11265,19 @@
               <w:rPr>
                 <w:lang w:eastAsia="ar-SA"/>
               </w:rPr>
-              <w:t>El sistema despliega un formulario para rellenar con: impacto y probabilidad del riesgo, razones por las que se selecciono el impacto y probabilidad e información sobre la efectividad de los planes de acción realizados (si los hubiera).</w:t>
+              <w:t xml:space="preserve">El sistema despliega un formulario para rellenar con: impacto y probabilidad del riesgo, razones por las que se </w:t>
+            </w:r>
+            <w:r>
+              <w:rPr>
+                <w:lang w:eastAsia="ar-SA"/>
+              </w:rPr>
+              <w:t>seleccionó</w:t>
+            </w:r>
+            <w:r>
+              <w:rPr>
+                <w:lang w:eastAsia="ar-SA"/>
+              </w:rPr>
+              <w:t xml:space="preserve"> el impacto y probabilidad e información sobre la efectividad de los planes de acción realizados (si los hubiera).</w:t>
             </w:r>
           </w:p>
           <w:p>
@@ -11040,13 +11298,23 @@
               </w:rPr>
               <w:t xml:space="preserve">El usuario cambia los datos deseados y selecciona la opción “Guardar”. De lo contrario, presiona el botón “Cancelar” y continúa con el </w:t>
             </w:r>
+            <w:proofErr w:type="spellStart"/>
             <w:r>
               <w:rPr>
                 <w:b/>
                 <w:bCs/>
                 <w:lang w:eastAsia="ar-SA"/>
               </w:rPr>
-              <w:t>Subflujo 1.</w:t>
+              <w:t>Subflujo</w:t>
+            </w:r>
+            <w:proofErr w:type="spellEnd"/>
+            <w:r>
+              <w:rPr>
+                <w:b/>
+                <w:bCs/>
+                <w:lang w:eastAsia="ar-SA"/>
+              </w:rPr>
+              <w:t xml:space="preserve"> 1.</w:t>
             </w:r>
           </w:p>
           <w:p>
@@ -11082,11 +11350,19 @@
                 <w:lang w:eastAsia="ar-SA"/>
               </w:rPr>
             </w:pPr>
-            <w:r>
-              <w:rPr>
-                <w:lang w:eastAsia="ar-SA"/>
-              </w:rPr>
-              <w:t>Subflujo 1</w:t>
+            <w:proofErr w:type="spellStart"/>
+            <w:r>
+              <w:rPr>
+                <w:lang w:eastAsia="ar-SA"/>
+              </w:rPr>
+              <w:t>Subflujo</w:t>
+            </w:r>
+            <w:proofErr w:type="spellEnd"/>
+            <w:r>
+              <w:rPr>
+                <w:lang w:eastAsia="ar-SA"/>
+              </w:rPr>
+              <w:t xml:space="preserve"> 1</w:t>
             </w:r>
           </w:p>
         </w:tc>
@@ -11525,13 +11801,23 @@
               </w:rPr>
               <w:t xml:space="preserve">El usuario cambia los datos deseados y selecciona la opción “Guardar”. De lo contrario, presiona el botón “Cancelar” y continúa con el </w:t>
             </w:r>
+            <w:proofErr w:type="spellStart"/>
             <w:r>
               <w:rPr>
                 <w:b/>
                 <w:bCs/>
                 <w:lang w:eastAsia="ar-SA"/>
               </w:rPr>
-              <w:t>Subflujo 1.</w:t>
+              <w:t>Subflujo</w:t>
+            </w:r>
+            <w:proofErr w:type="spellEnd"/>
+            <w:r>
+              <w:rPr>
+                <w:b/>
+                <w:bCs/>
+                <w:lang w:eastAsia="ar-SA"/>
+              </w:rPr>
+              <w:t xml:space="preserve"> 1.</w:t>
             </w:r>
           </w:p>
           <w:p>
@@ -11605,11 +11891,19 @@
                 <w:lang w:eastAsia="ar-SA"/>
               </w:rPr>
             </w:pPr>
-            <w:r>
-              <w:rPr>
-                <w:lang w:eastAsia="ar-SA"/>
-              </w:rPr>
-              <w:t>Subflujo 1</w:t>
+            <w:proofErr w:type="spellStart"/>
+            <w:r>
+              <w:rPr>
+                <w:lang w:eastAsia="ar-SA"/>
+              </w:rPr>
+              <w:t>Subflujo</w:t>
+            </w:r>
+            <w:proofErr w:type="spellEnd"/>
+            <w:r>
+              <w:rPr>
+                <w:lang w:eastAsia="ar-SA"/>
+              </w:rPr>
+              <w:t xml:space="preserve"> 1</w:t>
             </w:r>
           </w:p>
         </w:tc>
@@ -12053,13 +12347,23 @@
               </w:rPr>
               <w:t xml:space="preserve"> De lo contrario, presiona el botón “Cancelar” y continúa con el </w:t>
             </w:r>
+            <w:proofErr w:type="spellStart"/>
             <w:r>
               <w:rPr>
                 <w:b/>
                 <w:bCs/>
                 <w:lang w:eastAsia="ar-SA"/>
               </w:rPr>
-              <w:t>Subflujo 1.</w:t>
+              <w:t>Subflujo</w:t>
+            </w:r>
+            <w:proofErr w:type="spellEnd"/>
+            <w:r>
+              <w:rPr>
+                <w:b/>
+                <w:bCs/>
+                <w:lang w:eastAsia="ar-SA"/>
+              </w:rPr>
+              <w:t xml:space="preserve"> 1.</w:t>
             </w:r>
           </w:p>
           <w:p>
@@ -12133,11 +12437,19 @@
                 <w:lang w:eastAsia="ar-SA"/>
               </w:rPr>
             </w:pPr>
-            <w:r>
-              <w:rPr>
-                <w:lang w:eastAsia="ar-SA"/>
-              </w:rPr>
-              <w:t>Subflujo 1</w:t>
+            <w:proofErr w:type="spellStart"/>
+            <w:r>
+              <w:rPr>
+                <w:lang w:eastAsia="ar-SA"/>
+              </w:rPr>
+              <w:t>Subflujo</w:t>
+            </w:r>
+            <w:proofErr w:type="spellEnd"/>
+            <w:r>
+              <w:rPr>
+                <w:lang w:eastAsia="ar-SA"/>
+              </w:rPr>
+              <w:t xml:space="preserve"> 1</w:t>
             </w:r>
           </w:p>
         </w:tc>
@@ -12582,13 +12894,23 @@
               </w:rPr>
               <w:t xml:space="preserve"> y Personalizada. En caso de elegir Personalizada, continúa en </w:t>
             </w:r>
+            <w:proofErr w:type="spellStart"/>
             <w:r>
               <w:rPr>
                 <w:b/>
                 <w:bCs/>
                 <w:lang w:eastAsia="ar-SA"/>
               </w:rPr>
-              <w:t>Subflujo 1</w:t>
+              <w:t>Subflujo</w:t>
+            </w:r>
+            <w:proofErr w:type="spellEnd"/>
+            <w:r>
+              <w:rPr>
+                <w:b/>
+                <w:bCs/>
+                <w:lang w:eastAsia="ar-SA"/>
+              </w:rPr>
+              <w:t xml:space="preserve"> 1</w:t>
             </w:r>
             <w:r>
               <w:rPr>
@@ -12645,13 +12967,23 @@
               </w:rPr>
               <w:t xml:space="preserve"> De lo contrario, presiona el botón “Cancelar” y continúa con el </w:t>
             </w:r>
+            <w:proofErr w:type="spellStart"/>
             <w:r>
               <w:rPr>
                 <w:b/>
                 <w:bCs/>
                 <w:lang w:eastAsia="ar-SA"/>
               </w:rPr>
-              <w:t xml:space="preserve">Subflujo </w:t>
+              <w:t>Subflujo</w:t>
+            </w:r>
+            <w:proofErr w:type="spellEnd"/>
+            <w:r>
+              <w:rPr>
+                <w:b/>
+                <w:bCs/>
+                <w:lang w:eastAsia="ar-SA"/>
+              </w:rPr>
+              <w:t xml:space="preserve"> </w:t>
             </w:r>
             <w:r>
               <w:rPr>
@@ -12734,11 +13066,19 @@
                 <w:lang w:eastAsia="ar-SA"/>
               </w:rPr>
             </w:pPr>
-            <w:r>
-              <w:rPr>
-                <w:lang w:eastAsia="ar-SA"/>
-              </w:rPr>
-              <w:t>Subflujo 1</w:t>
+            <w:proofErr w:type="spellStart"/>
+            <w:r>
+              <w:rPr>
+                <w:lang w:eastAsia="ar-SA"/>
+              </w:rPr>
+              <w:t>Subflujo</w:t>
+            </w:r>
+            <w:proofErr w:type="spellEnd"/>
+            <w:r>
+              <w:rPr>
+                <w:lang w:eastAsia="ar-SA"/>
+              </w:rPr>
+              <w:t xml:space="preserve"> 1</w:t>
             </w:r>
           </w:p>
         </w:tc>
@@ -12839,11 +13179,19 @@
                 <w:lang w:eastAsia="ar-SA"/>
               </w:rPr>
             </w:pPr>
-            <w:r>
-              <w:rPr>
-                <w:lang w:eastAsia="ar-SA"/>
-              </w:rPr>
-              <w:t>Subflujo 2</w:t>
+            <w:proofErr w:type="spellStart"/>
+            <w:r>
+              <w:rPr>
+                <w:lang w:eastAsia="ar-SA"/>
+              </w:rPr>
+              <w:t>Subflujo</w:t>
+            </w:r>
+            <w:proofErr w:type="spellEnd"/>
+            <w:r>
+              <w:rPr>
+                <w:lang w:eastAsia="ar-SA"/>
+              </w:rPr>
+              <w:t xml:space="preserve"> 2</w:t>
             </w:r>
           </w:p>
         </w:tc>
@@ -13177,7 +13525,73 @@
                 <w:szCs w:val="22"/>
                 <w:lang w:val="es-AR"/>
               </w:rPr>
-              <w:t>El usuario selecciona el informe de incidencia de un riesgo. En caso de seleccionar informe general de todos los riesgos del proyecto ir al subflujo 1. En caso de seleccionar informe de evaluaciones de riesgos ir al subflujo 2. En caso de seleccionar informe de planes de acción ir al subflujo 3.</w:t>
+              <w:t xml:space="preserve">El usuario selecciona el informe de incidencia de un riesgo. En caso de seleccionar informe general de todos los riesgos del proyecto ir al </w:t>
+            </w:r>
+            <w:proofErr w:type="spellStart"/>
+            <w:r>
+              <w:rPr>
+                <w:rFonts w:asciiTheme="minorHAnsi" w:hAnsiTheme="minorHAnsi" w:cstheme="minorHAnsi"/>
+                <w:color w:val="000000"/>
+                <w:sz w:val="22"/>
+                <w:szCs w:val="22"/>
+                <w:lang w:val="es-AR"/>
+              </w:rPr>
+              <w:t>subflujo</w:t>
+            </w:r>
+            <w:proofErr w:type="spellEnd"/>
+            <w:r>
+              <w:rPr>
+                <w:rFonts w:asciiTheme="minorHAnsi" w:hAnsiTheme="minorHAnsi" w:cstheme="minorHAnsi"/>
+                <w:color w:val="000000"/>
+                <w:sz w:val="22"/>
+                <w:szCs w:val="22"/>
+                <w:lang w:val="es-AR"/>
+              </w:rPr>
+              <w:t xml:space="preserve"> 1. En caso de seleccionar informe de evaluaciones de riesgos ir al </w:t>
+            </w:r>
+            <w:proofErr w:type="spellStart"/>
+            <w:r>
+              <w:rPr>
+                <w:rFonts w:asciiTheme="minorHAnsi" w:hAnsiTheme="minorHAnsi" w:cstheme="minorHAnsi"/>
+                <w:color w:val="000000"/>
+                <w:sz w:val="22"/>
+                <w:szCs w:val="22"/>
+                <w:lang w:val="es-AR"/>
+              </w:rPr>
+              <w:t>subflujo</w:t>
+            </w:r>
+            <w:proofErr w:type="spellEnd"/>
+            <w:r>
+              <w:rPr>
+                <w:rFonts w:asciiTheme="minorHAnsi" w:hAnsiTheme="minorHAnsi" w:cstheme="minorHAnsi"/>
+                <w:color w:val="000000"/>
+                <w:sz w:val="22"/>
+                <w:szCs w:val="22"/>
+                <w:lang w:val="es-AR"/>
+              </w:rPr>
+              <w:t xml:space="preserve"> 2. En caso de seleccionar informe de planes de acción ir al </w:t>
+            </w:r>
+            <w:proofErr w:type="spellStart"/>
+            <w:r>
+              <w:rPr>
+                <w:rFonts w:asciiTheme="minorHAnsi" w:hAnsiTheme="minorHAnsi" w:cstheme="minorHAnsi"/>
+                <w:color w:val="000000"/>
+                <w:sz w:val="22"/>
+                <w:szCs w:val="22"/>
+                <w:lang w:val="es-AR"/>
+              </w:rPr>
+              <w:t>subflujo</w:t>
+            </w:r>
+            <w:proofErr w:type="spellEnd"/>
+            <w:r>
+              <w:rPr>
+                <w:rFonts w:asciiTheme="minorHAnsi" w:hAnsiTheme="minorHAnsi" w:cstheme="minorHAnsi"/>
+                <w:color w:val="000000"/>
+                <w:sz w:val="22"/>
+                <w:szCs w:val="22"/>
+                <w:lang w:val="es-AR"/>
+              </w:rPr>
+              <w:t xml:space="preserve"> 3.</w:t>
             </w:r>
           </w:p>
           <w:p>
@@ -13311,12 +13725,20 @@
                 <w:lang w:eastAsia="ar-SA"/>
               </w:rPr>
             </w:pPr>
+            <w:proofErr w:type="spellStart"/>
             <w:r>
               <w:rPr>
                 <w:lang w:eastAsia="ar-SA"/>
               </w:rPr>
               <w:lastRenderedPageBreak/>
-              <w:t>Subflujo 1</w:t>
+              <w:t>Subflujo</w:t>
+            </w:r>
+            <w:proofErr w:type="spellEnd"/>
+            <w:r>
+              <w:rPr>
+                <w:lang w:eastAsia="ar-SA"/>
+              </w:rPr>
+              <w:t xml:space="preserve"> 1</w:t>
             </w:r>
           </w:p>
         </w:tc>
@@ -13846,13 +14268,23 @@
               </w:rPr>
               <w:t xml:space="preserve"> De lo contrario, presiona el botón “Cancelar” y continúa con el </w:t>
             </w:r>
+            <w:proofErr w:type="spellStart"/>
             <w:r>
               <w:rPr>
                 <w:b/>
                 <w:bCs/>
                 <w:lang w:eastAsia="ar-SA"/>
               </w:rPr>
-              <w:t>Subflujo 1.</w:t>
+              <w:t>Subflujo</w:t>
+            </w:r>
+            <w:proofErr w:type="spellEnd"/>
+            <w:r>
+              <w:rPr>
+                <w:b/>
+                <w:bCs/>
+                <w:lang w:eastAsia="ar-SA"/>
+              </w:rPr>
+              <w:t xml:space="preserve"> 1.</w:t>
             </w:r>
           </w:p>
           <w:p>
@@ -13926,11 +14358,19 @@
                 <w:lang w:eastAsia="ar-SA"/>
               </w:rPr>
             </w:pPr>
-            <w:r>
-              <w:rPr>
-                <w:lang w:eastAsia="ar-SA"/>
-              </w:rPr>
-              <w:t>Subflujo 1</w:t>
+            <w:proofErr w:type="spellStart"/>
+            <w:r>
+              <w:rPr>
+                <w:lang w:eastAsia="ar-SA"/>
+              </w:rPr>
+              <w:t>Subflujo</w:t>
+            </w:r>
+            <w:proofErr w:type="spellEnd"/>
+            <w:r>
+              <w:rPr>
+                <w:lang w:eastAsia="ar-SA"/>
+              </w:rPr>
+              <w:t xml:space="preserve"> 1</w:t>
             </w:r>
           </w:p>
         </w:tc>
@@ -14868,8 +15308,13 @@
       </w:sdtPr>
       <w:sdtContent>
         <w:r>
-          <w:t>T-Code</w:t>
+          <w:t>T-</w:t>
         </w:r>
+        <w:proofErr w:type="spellStart"/>
+        <w:r>
+          <w:t>Code</w:t>
+        </w:r>
+        <w:proofErr w:type="spellEnd"/>
       </w:sdtContent>
     </w:sdt>
     <w:r>
@@ -15284,7 +15729,15 @@
           <w:spacing w:before="0"/>
         </w:pPr>
         <w:r>
-          <w:t>Agustín Collareda, Cintia Hernandez, Hugo Frey</w:t>
+          <w:t xml:space="preserve">Agustín Collareda, Cintia </w:t>
+        </w:r>
+        <w:proofErr w:type="spellStart"/>
+        <w:r>
+          <w:t>Hernandez</w:t>
+        </w:r>
+        <w:proofErr w:type="spellEnd"/>
+        <w:r>
+          <w:t>, Hugo Frey</w:t>
         </w:r>
       </w:p>
     </w:sdtContent>
@@ -21056,6 +21509,7 @@
   <w:style w:type="character" w:default="1" w:styleId="Fuentedeprrafopredeter">
     <w:name w:val="Default Paragraph Font"/>
     <w:uiPriority w:val="1"/>
+    <w:semiHidden/>
     <w:unhideWhenUsed/>
   </w:style>
   <w:style w:type="table" w:default="1" w:styleId="Tablanormal">

</xml_diff>